<commit_message>
Computer Netwrking CW + further diss lit review
</commit_message>
<xml_diff>
--- a/Dissertation/Final Report/Final Report(xw009807).docx
+++ b/Dissertation/Final Report/Final Report(xw009807).docx
@@ -1,12 +1,13 @@
 
 <file path=word/document.xml><?xml version="1.0" encoding="utf-8"?>
-<w:document xmlns:wpc="http://schemas.microsoft.com/office/word/2010/wordprocessingCanvas" xmlns:mc="http://schemas.openxmlformats.org/markup-compatibility/2006" xmlns:o="urn:schemas-microsoft-com:office:office" xmlns:r="http://schemas.openxmlformats.org/officeDocument/2006/relationships" xmlns:m="http://schemas.openxmlformats.org/officeDocument/2006/math" xmlns:v="urn:schemas-microsoft-com:vml" xmlns:wp14="http://schemas.microsoft.com/office/word/2010/wordprocessingDrawing" xmlns:wp="http://schemas.openxmlformats.org/drawingml/2006/wordprocessingDrawing" xmlns:w10="urn:schemas-microsoft-com:office:word" xmlns:w="http://schemas.openxmlformats.org/wordprocessingml/2006/main" xmlns:w14="http://schemas.microsoft.com/office/word/2010/wordml" xmlns:wpg="http://schemas.microsoft.com/office/word/2010/wordprocessingGroup" xmlns:wpi="http://schemas.microsoft.com/office/word/2010/wordprocessingInk" xmlns:wne="http://schemas.microsoft.com/office/word/2006/wordml" xmlns:wps="http://schemas.microsoft.com/office/word/2010/wordprocessingShape" mc:Ignorable="w14 wp14">
+<w:document xmlns:wpc="http://schemas.microsoft.com/office/word/2010/wordprocessingCanvas" xmlns:mc="http://schemas.openxmlformats.org/markup-compatibility/2006" xmlns:o="urn:schemas-microsoft-com:office:office" xmlns:r="http://schemas.openxmlformats.org/officeDocument/2006/relationships" xmlns:m="http://schemas.openxmlformats.org/officeDocument/2006/math" xmlns:v="urn:schemas-microsoft-com:vml" xmlns:wp14="http://schemas.microsoft.com/office/word/2010/wordprocessingDrawing" xmlns:wp="http://schemas.openxmlformats.org/drawingml/2006/wordprocessingDrawing" xmlns:w10="urn:schemas-microsoft-com:office:word" xmlns:w="http://schemas.openxmlformats.org/wordprocessingml/2006/main" xmlns:w14="http://schemas.microsoft.com/office/word/2010/wordml" xmlns:w15="http://schemas.microsoft.com/office/word/2012/wordml" xmlns:wpg="http://schemas.microsoft.com/office/word/2010/wordprocessingGroup" xmlns:wpi="http://schemas.microsoft.com/office/word/2010/wordprocessingInk" xmlns:wne="http://schemas.microsoft.com/office/word/2006/wordml" xmlns:wps="http://schemas.microsoft.com/office/word/2010/wordprocessingShape" mc:Ignorable="w14 w15 wp14">
   <w:body>
     <w:sdt>
       <w:sdtPr>
         <w:rPr>
           <w:rFonts w:asciiTheme="majorHAnsi" w:eastAsiaTheme="majorEastAsia" w:hAnsiTheme="majorHAnsi" w:cstheme="majorBidi"/>
           <w:caps/>
+          <w:lang w:val="en-GB" w:eastAsia="en-US"/>
         </w:rPr>
         <w:id w:val="524685029"/>
         <w:docPartObj>
@@ -18,7 +19,6 @@
         <w:rPr>
           <w:rFonts w:asciiTheme="minorHAnsi" w:eastAsiaTheme="minorHAnsi" w:hAnsiTheme="minorHAnsi" w:cstheme="minorBidi"/>
           <w:caps w:val="0"/>
-          <w:lang w:val="en-GB" w:eastAsia="en-US"/>
         </w:rPr>
       </w:sdtEndPr>
       <w:sdtContent>
@@ -41,6 +41,7 @@
                 <w:rPr>
                   <w:rFonts w:asciiTheme="majorHAnsi" w:eastAsiaTheme="majorEastAsia" w:hAnsiTheme="majorHAnsi" w:cstheme="majorBidi"/>
                   <w:caps/>
+                  <w:lang w:val="en-GB" w:eastAsia="en-US"/>
                 </w:rPr>
                 <w:alias w:val="Company"/>
                 <w:id w:val="15524243"/>
@@ -50,6 +51,11 @@
                 <w:dataBinding w:prefixMappings="xmlns:ns0='http://schemas.openxmlformats.org/officeDocument/2006/extended-properties'" w:xpath="/ns0:Properties[1]/ns0:Company[1]" w:storeItemID="{6668398D-A668-4E3E-A5EB-62B293D839F1}"/>
                 <w:text/>
               </w:sdtPr>
+              <w:sdtEndPr>
+                <w:rPr>
+                  <w:lang w:val="en-US" w:eastAsia="ja-JP"/>
+                </w:rPr>
+              </w:sdtEndPr>
               <w:sdtContent>
                 <w:tc>
                   <w:tcPr>
@@ -96,6 +102,7 @@
                 <w:dataBinding w:prefixMappings="xmlns:ns0='http://schemas.openxmlformats.org/package/2006/metadata/core-properties' xmlns:ns1='http://purl.org/dc/elements/1.1/'" w:xpath="/ns0:coreProperties[1]/ns1:title[1]" w:storeItemID="{6C3C8BC8-F283-45AE-878A-BAB7291924A1}"/>
                 <w:text/>
               </w:sdtPr>
+              <w:sdtEndPr/>
               <w:sdtContent>
                 <w:tc>
                   <w:tcPr>
@@ -148,6 +155,7 @@
                 <w:dataBinding w:prefixMappings="xmlns:ns0='http://schemas.openxmlformats.org/package/2006/metadata/core-properties' xmlns:ns1='http://purl.org/dc/elements/1.1/'" w:xpath="/ns0:coreProperties[1]/ns1:subject[1]" w:storeItemID="{6C3C8BC8-F283-45AE-878A-BAB7291924A1}"/>
                 <w:text/>
               </w:sdtPr>
+              <w:sdtEndPr/>
               <w:sdtContent>
                 <w:tc>
                   <w:tcPr>
@@ -390,6 +398,7 @@
               <w:dataBinding w:prefixMappings="xmlns:ns0='http://schemas.microsoft.com/office/2006/coverPageProps'" w:xpath="/ns0:CoverPageProperties[1]/ns0:Abstract[1]" w:storeItemID="{55AF091B-3C7A-41E3-B477-F2FDAA23CFDA}"/>
               <w:text/>
             </w:sdtPr>
+            <w:sdtEndPr/>
             <w:sdtContent>
               <w:r>
                 <w:t>[Type the abstract of the document here. The abstract is typically a short summary of the contents of the document. Type the abstract of the document here. The abstract is typically a short summary of the contents of the document.]</w:t>
@@ -462,6 +471,15 @@
     </w:sdt>
     <w:sdt>
       <w:sdtPr>
+        <w:rPr>
+          <w:rFonts w:asciiTheme="minorHAnsi" w:eastAsiaTheme="minorHAnsi" w:hAnsiTheme="minorHAnsi" w:cstheme="minorBidi"/>
+          <w:b w:val="0"/>
+          <w:bCs w:val="0"/>
+          <w:color w:val="auto"/>
+          <w:sz w:val="22"/>
+          <w:szCs w:val="22"/>
+          <w:lang w:val="en-GB" w:eastAsia="en-US"/>
+        </w:rPr>
         <w:id w:val="1227264375"/>
         <w:docPartObj>
           <w:docPartGallery w:val="Table of Contents"/>
@@ -470,12 +488,7 @@
       </w:sdtPr>
       <w:sdtEndPr>
         <w:rPr>
-          <w:rFonts w:asciiTheme="minorHAnsi" w:eastAsiaTheme="minorHAnsi" w:hAnsiTheme="minorHAnsi" w:cstheme="minorBidi"/>
           <w:noProof/>
-          <w:color w:val="auto"/>
-          <w:sz w:val="22"/>
-          <w:szCs w:val="22"/>
-          <w:lang w:val="en-GB" w:eastAsia="en-US"/>
         </w:rPr>
       </w:sdtEndPr>
       <w:sdtContent>
@@ -1478,6 +1491,20 @@
         <w:t xml:space="preserve"> </w:t>
       </w:r>
     </w:p>
+    <w:p/>
+    <w:p>
+      <w:r>
+        <w:t xml:space="preserve">Face recognition has been and continuous to be a focused area of research. </w:t>
+      </w:r>
+      <w:proofErr w:type="gramStart"/>
+      <w:r>
+        <w:t>A such</w:t>
+      </w:r>
+      <w:proofErr w:type="gramEnd"/>
+      <w:r>
+        <w:t xml:space="preserve"> a versatile technology the application and versatility are endless. From  </w:t>
+      </w:r>
+    </w:p>
     <w:p>
       <w:pPr>
         <w:pStyle w:val="Heading2"/>
@@ -1527,7 +1554,10 @@
         <w:t xml:space="preserve"> good guide into the subject problem domain, motivations, constraints and </w:t>
       </w:r>
     </w:p>
-    <w:p/>
+    <w:p>
+      <w:bookmarkStart w:id="3" w:name="_GoBack"/>
+      <w:bookmarkEnd w:id="3"/>
+    </w:p>
     <w:p>
       <w:pPr>
         <w:pStyle w:val="Heading2"/>
@@ -1545,55 +1575,215 @@
       <w:pPr>
         <w:pStyle w:val="Heading2"/>
       </w:pPr>
-      <w:bookmarkStart w:id="3" w:name="_Toc440630769"/>
+      <w:bookmarkStart w:id="4" w:name="_Toc440630769"/>
       <w:r>
         <w:t>Literature Review</w:t>
       </w:r>
-      <w:bookmarkEnd w:id="3"/>
+      <w:bookmarkEnd w:id="4"/>
     </w:p>
     <w:p/>
     <w:p>
-      <w:pPr>
-        <w:pStyle w:val="Heading2"/>
-      </w:pPr>
-      <w:bookmarkStart w:id="4" w:name="_Toc440630770"/>
-      <w:r>
-        <w:t>The Solution Approach</w:t>
-      </w:r>
-      <w:bookmarkEnd w:id="4"/>
-      <w:r>
-        <w:t xml:space="preserve"> </w:t>
+      <w:r>
+        <w:t>PCA is one of the most successful face detection algorithms to date.</w:t>
+      </w:r>
+      <w:r>
+        <w:t xml:space="preserve"> PCA</w:t>
+      </w:r>
+      <w:r>
+        <w:t xml:space="preserve"> is the method of reducing</w:t>
+      </w:r>
+      <w:r>
+        <w:t xml:space="preserve"> the dimensionality of the data</w:t>
+      </w:r>
+      <w:r>
+        <w:t xml:space="preserve"> space</w:t>
+      </w:r>
+      <w:r>
+        <w:t xml:space="preserve"> (observed </w:t>
+      </w:r>
+      <w:r>
+        <w:t>variables</w:t>
+      </w:r>
+      <w:r>
+        <w:t xml:space="preserve">) and </w:t>
+      </w:r>
+      <w:r>
+        <w:t xml:space="preserve">extracting </w:t>
+      </w:r>
+      <w:r>
+        <w:t>data from the feature space (Independent Variables)</w:t>
+      </w:r>
+      <w:r>
+        <w:t xml:space="preserve"> which are needed </w:t>
+      </w:r>
+      <w:r>
+        <w:t>to represent the data economically</w:t>
+      </w:r>
+      <w:r>
+        <w:t>.</w:t>
       </w:r>
     </w:p>
     <w:p>
-      <w:bookmarkStart w:id="5" w:name="_GoBack"/>
-      <w:bookmarkEnd w:id="5"/>
+      <w:pPr>
+        <w:pStyle w:val="ListParagraph"/>
+        <w:numPr>
+          <w:ilvl w:val="0"/>
+          <w:numId w:val="4"/>
+        </w:numPr>
+      </w:pPr>
+      <w:r>
+        <w:t>PCAC one of the most popular methods for face image analysis.</w:t>
+      </w:r>
     </w:p>
     <w:p>
+      <w:r>
+        <w:t>APPLICATIONS OF FACE RECOGNITION</w:t>
+      </w:r>
+    </w:p>
+    <w:p>
+      <w:pPr>
+        <w:pStyle w:val="ListParagraph"/>
+        <w:numPr>
+          <w:ilvl w:val="0"/>
+          <w:numId w:val="3"/>
+        </w:numPr>
+      </w:pPr>
+      <w:r>
+        <w:t xml:space="preserve">Face recognition has been inherited by many high street </w:t>
+      </w:r>
+      <w:r>
+        <w:t>retailers</w:t>
+      </w:r>
+      <w:r>
+        <w:t xml:space="preserve"> to recognise VIP guests/customers so that a platinum service can be delivered.</w:t>
+      </w:r>
+    </w:p>
+    <w:p>
+      <w:pPr>
+        <w:pStyle w:val="ListParagraph"/>
+        <w:numPr>
+          <w:ilvl w:val="0"/>
+          <w:numId w:val="3"/>
+        </w:numPr>
+      </w:pPr>
+      <w:r>
+        <w:t>Most commonly face recognition is being used in surveillance and Security. Crowd control. Lost device services.</w:t>
+      </w:r>
+    </w:p>
+    <w:p>
+      <w:r>
+        <w:t>Ethical and social impacts:</w:t>
+      </w:r>
+    </w:p>
+    <w:p>
+      <w:r>
+        <w:t>The ethical and social use of face recognition has been questioned much already. With the ever growing technical strive to innovate methods of human computer interaction</w:t>
+      </w:r>
+      <w:r>
+        <w:t xml:space="preserve"> biometric analysis</w:t>
+      </w:r>
+      <w:r>
+        <w:t>.</w:t>
+      </w:r>
+    </w:p>
+    <w:p>
+      <w:pPr>
+        <w:pStyle w:val="ListParagraph"/>
+        <w:numPr>
+          <w:ilvl w:val="0"/>
+          <w:numId w:val="3"/>
+        </w:numPr>
+      </w:pPr>
+      <w:r>
+        <w:t xml:space="preserve">Extended face </w:t>
+      </w:r>
+      <w:proofErr w:type="spellStart"/>
+      <w:r>
+        <w:t>recodnition</w:t>
+      </w:r>
+      <w:proofErr w:type="spellEnd"/>
+      <w:r>
+        <w:t xml:space="preserve"> research investigates the use of thermal cameras to collect image data. This allows a better representation of a 3D face model as it does not detect facial items such as glasses and records only heat signature data.</w:t>
+      </w:r>
+      <w:r>
+        <w:t xml:space="preserve"> </w:t>
+      </w:r>
+      <w:hyperlink r:id="rId8" w:history="1">
+        <w:r>
+          <w:rPr>
+            <w:rStyle w:val="Hyperlink"/>
+          </w:rPr>
+          <w:t>https://en.wikipedia.org/wiki/Facial_recognition_system</w:t>
+        </w:r>
+      </w:hyperlink>
+      <w:r>
+        <w:t xml:space="preserve"> </w:t>
+      </w:r>
+    </w:p>
+    <w:p>
+      <w:pPr>
+        <w:pStyle w:val="ListParagraph"/>
+        <w:numPr>
+          <w:ilvl w:val="0"/>
+          <w:numId w:val="3"/>
+        </w:numPr>
+      </w:pPr>
+    </w:p>
+    <w:p>
       <w:pPr>
         <w:pStyle w:val="Heading2"/>
       </w:pPr>
-      <w:bookmarkStart w:id="6" w:name="_Toc440630771"/>
-      <w:r>
-        <w:t>Implementation</w:t>
-      </w:r>
-      <w:bookmarkEnd w:id="6"/>
+      <w:bookmarkStart w:id="5" w:name="_Toc440630770"/>
+      <w:r>
+        <w:t>The Solution Approach</w:t>
+      </w:r>
+      <w:bookmarkEnd w:id="5"/>
       <w:r>
         <w:t xml:space="preserve"> </w:t>
       </w:r>
     </w:p>
     <w:p/>
     <w:p>
-      <w:pPr>
-        <w:pStyle w:val="Heading2"/>
-      </w:pPr>
-      <w:bookmarkStart w:id="7" w:name="_Toc440630772"/>
-      <w:r>
-        <w:t>Testing: Verification and Validation</w:t>
-      </w:r>
-      <w:bookmarkEnd w:id="7"/>
-      <w:r>
-        <w:t xml:space="preserve"> </w:t>
+      <w:proofErr w:type="spellStart"/>
+      <w:proofErr w:type="gramStart"/>
+      <w:r>
+        <w:t>OpenCV</w:t>
+      </w:r>
+      <w:proofErr w:type="spellEnd"/>
+      <w:r>
+        <w:t>(</w:t>
+      </w:r>
+      <w:proofErr w:type="gramEnd"/>
+      <w:r>
+        <w:t xml:space="preserve">Open Vision Library). Using a java wrapper. Java </w:t>
+      </w:r>
+      <w:proofErr w:type="spellStart"/>
+      <w:r>
+        <w:t>OpenCV</w:t>
+      </w:r>
+      <w:proofErr w:type="spellEnd"/>
+    </w:p>
+    <w:p>
+      <w:r>
+        <w:t xml:space="preserve">OPENCV </w:t>
+      </w:r>
+      <w:proofErr w:type="spellStart"/>
+      <w:r>
+        <w:t>Haar</w:t>
+      </w:r>
+      <w:proofErr w:type="spellEnd"/>
+      <w:r>
+        <w:t xml:space="preserve"> Classifier for face detection.</w:t>
+      </w:r>
+    </w:p>
+    <w:p>
+      <w:proofErr w:type="gramStart"/>
+      <w:r>
+        <w:t>PCA(</w:t>
+      </w:r>
+      <w:proofErr w:type="gramEnd"/>
+      <w:r>
+        <w:t>Principal Component Analysis) for face recognition.</w:t>
       </w:r>
     </w:p>
     <w:p/>
@@ -1601,11 +1791,11 @@
       <w:pPr>
         <w:pStyle w:val="Heading2"/>
       </w:pPr>
-      <w:bookmarkStart w:id="8" w:name="_Toc440630773"/>
-      <w:r>
-        <w:t>Discussion</w:t>
-      </w:r>
-      <w:bookmarkEnd w:id="8"/>
+      <w:bookmarkStart w:id="6" w:name="_Toc440630771"/>
+      <w:r>
+        <w:t>Implementation</w:t>
+      </w:r>
+      <w:bookmarkEnd w:id="6"/>
       <w:r>
         <w:t xml:space="preserve"> </w:t>
       </w:r>
@@ -1615,11 +1805,11 @@
       <w:pPr>
         <w:pStyle w:val="Heading2"/>
       </w:pPr>
-      <w:bookmarkStart w:id="9" w:name="_Toc440630774"/>
-      <w:r>
-        <w:t>Conclusion</w:t>
-      </w:r>
-      <w:bookmarkEnd w:id="9"/>
+      <w:bookmarkStart w:id="7" w:name="_Toc440630772"/>
+      <w:r>
+        <w:t>Testing: Verification and Validation</w:t>
+      </w:r>
+      <w:bookmarkEnd w:id="7"/>
       <w:r>
         <w:t xml:space="preserve"> </w:t>
       </w:r>
@@ -1629,11 +1819,11 @@
       <w:pPr>
         <w:pStyle w:val="Heading2"/>
       </w:pPr>
-      <w:bookmarkStart w:id="10" w:name="_Toc440630775"/>
-      <w:r>
-        <w:t>Project Commentary</w:t>
-      </w:r>
-      <w:bookmarkEnd w:id="10"/>
+      <w:bookmarkStart w:id="8" w:name="_Toc440630773"/>
+      <w:r>
+        <w:t>Discussion</w:t>
+      </w:r>
+      <w:bookmarkEnd w:id="8"/>
       <w:r>
         <w:t xml:space="preserve"> </w:t>
       </w:r>
@@ -1643,11 +1833,11 @@
       <w:pPr>
         <w:pStyle w:val="Heading2"/>
       </w:pPr>
-      <w:bookmarkStart w:id="11" w:name="_Toc440630776"/>
-      <w:r>
-        <w:t>Social, Legal, Health &amp; Safety and Ethical Issues</w:t>
-      </w:r>
-      <w:bookmarkEnd w:id="11"/>
+      <w:bookmarkStart w:id="9" w:name="_Toc440630774"/>
+      <w:r>
+        <w:t>Conclusion</w:t>
+      </w:r>
+      <w:bookmarkEnd w:id="9"/>
       <w:r>
         <w:t xml:space="preserve"> </w:t>
       </w:r>
@@ -1657,6 +1847,34 @@
       <w:pPr>
         <w:pStyle w:val="Heading2"/>
       </w:pPr>
+      <w:bookmarkStart w:id="10" w:name="_Toc440630775"/>
+      <w:r>
+        <w:t>Project Commentary</w:t>
+      </w:r>
+      <w:bookmarkEnd w:id="10"/>
+      <w:r>
+        <w:t xml:space="preserve"> </w:t>
+      </w:r>
+    </w:p>
+    <w:p/>
+    <w:p>
+      <w:pPr>
+        <w:pStyle w:val="Heading2"/>
+      </w:pPr>
+      <w:bookmarkStart w:id="11" w:name="_Toc440630776"/>
+      <w:r>
+        <w:t>Social, Legal, Health &amp; Safety and Ethical Issues</w:t>
+      </w:r>
+      <w:bookmarkEnd w:id="11"/>
+      <w:r>
+        <w:t xml:space="preserve"> </w:t>
+      </w:r>
+    </w:p>
+    <w:p/>
+    <w:p>
+      <w:pPr>
+        <w:pStyle w:val="Heading2"/>
+      </w:pPr>
       <w:bookmarkStart w:id="12" w:name="_Toc440630777"/>
       <w:r>
         <w:t>Reflection</w:t>
@@ -1666,6 +1884,16 @@
         <w:t xml:space="preserve"> </w:t>
       </w:r>
     </w:p>
+    <w:p/>
+    <w:p>
+      <w:pPr>
+        <w:pStyle w:val="Heading2"/>
+      </w:pPr>
+      <w:r>
+        <w:t>References</w:t>
+      </w:r>
+    </w:p>
+    <w:p/>
     <w:p/>
     <w:p>
       <w:pPr>
@@ -1697,7 +1925,7 @@
 </file>
 
 <file path=word/endnotes.xml><?xml version="1.0" encoding="utf-8"?>
-<w:endnotes xmlns:wpc="http://schemas.microsoft.com/office/word/2010/wordprocessingCanvas" xmlns:mc="http://schemas.openxmlformats.org/markup-compatibility/2006" xmlns:o="urn:schemas-microsoft-com:office:office" xmlns:r="http://schemas.openxmlformats.org/officeDocument/2006/relationships" xmlns:m="http://schemas.openxmlformats.org/officeDocument/2006/math" xmlns:v="urn:schemas-microsoft-com:vml" xmlns:wp14="http://schemas.microsoft.com/office/word/2010/wordprocessingDrawing" xmlns:wp="http://schemas.openxmlformats.org/drawingml/2006/wordprocessingDrawing" xmlns:w10="urn:schemas-microsoft-com:office:word" xmlns:w="http://schemas.openxmlformats.org/wordprocessingml/2006/main" xmlns:w14="http://schemas.microsoft.com/office/word/2010/wordml" xmlns:wpg="http://schemas.microsoft.com/office/word/2010/wordprocessingGroup" xmlns:wpi="http://schemas.microsoft.com/office/word/2010/wordprocessingInk" xmlns:wne="http://schemas.microsoft.com/office/word/2006/wordml" xmlns:wps="http://schemas.microsoft.com/office/word/2010/wordprocessingShape" mc:Ignorable="w14 wp14">
+<w:endnotes xmlns:wpc="http://schemas.microsoft.com/office/word/2010/wordprocessingCanvas" xmlns:mc="http://schemas.openxmlformats.org/markup-compatibility/2006" xmlns:o="urn:schemas-microsoft-com:office:office" xmlns:r="http://schemas.openxmlformats.org/officeDocument/2006/relationships" xmlns:m="http://schemas.openxmlformats.org/officeDocument/2006/math" xmlns:v="urn:schemas-microsoft-com:vml" xmlns:wp14="http://schemas.microsoft.com/office/word/2010/wordprocessingDrawing" xmlns:wp="http://schemas.openxmlformats.org/drawingml/2006/wordprocessingDrawing" xmlns:w10="urn:schemas-microsoft-com:office:word" xmlns:w="http://schemas.openxmlformats.org/wordprocessingml/2006/main" xmlns:w14="http://schemas.microsoft.com/office/word/2010/wordml" xmlns:w15="http://schemas.microsoft.com/office/word/2012/wordml" xmlns:wpg="http://schemas.microsoft.com/office/word/2010/wordprocessingGroup" xmlns:wpi="http://schemas.microsoft.com/office/word/2010/wordprocessingInk" xmlns:wne="http://schemas.microsoft.com/office/word/2006/wordml" xmlns:wps="http://schemas.microsoft.com/office/word/2010/wordprocessingShape" mc:Ignorable="w14 w15 wp14">
   <w:endnote w:type="separator" w:id="-1">
     <w:p>
       <w:pPr>
@@ -1722,7 +1950,7 @@
 </file>
 
 <file path=word/footer1.xml><?xml version="1.0" encoding="utf-8"?>
-<w:ftr xmlns:wpc="http://schemas.microsoft.com/office/word/2010/wordprocessingCanvas" xmlns:mc="http://schemas.openxmlformats.org/markup-compatibility/2006" xmlns:o="urn:schemas-microsoft-com:office:office" xmlns:r="http://schemas.openxmlformats.org/officeDocument/2006/relationships" xmlns:m="http://schemas.openxmlformats.org/officeDocument/2006/math" xmlns:v="urn:schemas-microsoft-com:vml" xmlns:wp14="http://schemas.microsoft.com/office/word/2010/wordprocessingDrawing" xmlns:wp="http://schemas.openxmlformats.org/drawingml/2006/wordprocessingDrawing" xmlns:w10="urn:schemas-microsoft-com:office:word" xmlns:w="http://schemas.openxmlformats.org/wordprocessingml/2006/main" xmlns:w14="http://schemas.microsoft.com/office/word/2010/wordml" xmlns:wpg="http://schemas.microsoft.com/office/word/2010/wordprocessingGroup" xmlns:wpi="http://schemas.microsoft.com/office/word/2010/wordprocessingInk" xmlns:wne="http://schemas.microsoft.com/office/word/2006/wordml" xmlns:wps="http://schemas.microsoft.com/office/word/2010/wordprocessingShape" mc:Ignorable="w14 wp14">
+<w:ftr xmlns:wpc="http://schemas.microsoft.com/office/word/2010/wordprocessingCanvas" xmlns:mc="http://schemas.openxmlformats.org/markup-compatibility/2006" xmlns:o="urn:schemas-microsoft-com:office:office" xmlns:r="http://schemas.openxmlformats.org/officeDocument/2006/relationships" xmlns:m="http://schemas.openxmlformats.org/officeDocument/2006/math" xmlns:v="urn:schemas-microsoft-com:vml" xmlns:wp14="http://schemas.microsoft.com/office/word/2010/wordprocessingDrawing" xmlns:wp="http://schemas.openxmlformats.org/drawingml/2006/wordprocessingDrawing" xmlns:w10="urn:schemas-microsoft-com:office:word" xmlns:w="http://schemas.openxmlformats.org/wordprocessingml/2006/main" xmlns:w14="http://schemas.microsoft.com/office/word/2010/wordml" xmlns:w15="http://schemas.microsoft.com/office/word/2012/wordml" xmlns:wpg="http://schemas.microsoft.com/office/word/2010/wordprocessingGroup" xmlns:wpi="http://schemas.microsoft.com/office/word/2010/wordprocessingInk" xmlns:wne="http://schemas.microsoft.com/office/word/2006/wordml" xmlns:wps="http://schemas.microsoft.com/office/word/2010/wordprocessingShape" mc:Ignorable="w14 w15 wp14">
   <w:sdt>
     <w:sdtPr>
       <w:id w:val="-1987853305"/>
@@ -1775,7 +2003,7 @@
 </file>
 
 <file path=word/footnotes.xml><?xml version="1.0" encoding="utf-8"?>
-<w:footnotes xmlns:wpc="http://schemas.microsoft.com/office/word/2010/wordprocessingCanvas" xmlns:mc="http://schemas.openxmlformats.org/markup-compatibility/2006" xmlns:o="urn:schemas-microsoft-com:office:office" xmlns:r="http://schemas.openxmlformats.org/officeDocument/2006/relationships" xmlns:m="http://schemas.openxmlformats.org/officeDocument/2006/math" xmlns:v="urn:schemas-microsoft-com:vml" xmlns:wp14="http://schemas.microsoft.com/office/word/2010/wordprocessingDrawing" xmlns:wp="http://schemas.openxmlformats.org/drawingml/2006/wordprocessingDrawing" xmlns:w10="urn:schemas-microsoft-com:office:word" xmlns:w="http://schemas.openxmlformats.org/wordprocessingml/2006/main" xmlns:w14="http://schemas.microsoft.com/office/word/2010/wordml" xmlns:wpg="http://schemas.microsoft.com/office/word/2010/wordprocessingGroup" xmlns:wpi="http://schemas.microsoft.com/office/word/2010/wordprocessingInk" xmlns:wne="http://schemas.microsoft.com/office/word/2006/wordml" xmlns:wps="http://schemas.microsoft.com/office/word/2010/wordprocessingShape" mc:Ignorable="w14 wp14">
+<w:footnotes xmlns:wpc="http://schemas.microsoft.com/office/word/2010/wordprocessingCanvas" xmlns:mc="http://schemas.openxmlformats.org/markup-compatibility/2006" xmlns:o="urn:schemas-microsoft-com:office:office" xmlns:r="http://schemas.openxmlformats.org/officeDocument/2006/relationships" xmlns:m="http://schemas.openxmlformats.org/officeDocument/2006/math" xmlns:v="urn:schemas-microsoft-com:vml" xmlns:wp14="http://schemas.microsoft.com/office/word/2010/wordprocessingDrawing" xmlns:wp="http://schemas.openxmlformats.org/drawingml/2006/wordprocessingDrawing" xmlns:w10="urn:schemas-microsoft-com:office:word" xmlns:w="http://schemas.openxmlformats.org/wordprocessingml/2006/main" xmlns:w14="http://schemas.microsoft.com/office/word/2010/wordml" xmlns:w15="http://schemas.microsoft.com/office/word/2012/wordml" xmlns:wpg="http://schemas.microsoft.com/office/word/2010/wordprocessingGroup" xmlns:wpi="http://schemas.microsoft.com/office/word/2010/wordprocessingInk" xmlns:wne="http://schemas.microsoft.com/office/word/2006/wordml" xmlns:wps="http://schemas.microsoft.com/office/word/2010/wordprocessingShape" mc:Ignorable="w14 w15 wp14">
   <w:footnote w:type="separator" w:id="-1">
     <w:p>
       <w:pPr>
@@ -1800,7 +2028,7 @@
 </file>
 
 <file path=word/header1.xml><?xml version="1.0" encoding="utf-8"?>
-<w:hdr xmlns:wpc="http://schemas.microsoft.com/office/word/2010/wordprocessingCanvas" xmlns:mc="http://schemas.openxmlformats.org/markup-compatibility/2006" xmlns:o="urn:schemas-microsoft-com:office:office" xmlns:r="http://schemas.openxmlformats.org/officeDocument/2006/relationships" xmlns:m="http://schemas.openxmlformats.org/officeDocument/2006/math" xmlns:v="urn:schemas-microsoft-com:vml" xmlns:wp14="http://schemas.microsoft.com/office/word/2010/wordprocessingDrawing" xmlns:wp="http://schemas.openxmlformats.org/drawingml/2006/wordprocessingDrawing" xmlns:w10="urn:schemas-microsoft-com:office:word" xmlns:w="http://schemas.openxmlformats.org/wordprocessingml/2006/main" xmlns:w14="http://schemas.microsoft.com/office/word/2010/wordml" xmlns:wpg="http://schemas.microsoft.com/office/word/2010/wordprocessingGroup" xmlns:wpi="http://schemas.microsoft.com/office/word/2010/wordprocessingInk" xmlns:wne="http://schemas.microsoft.com/office/word/2006/wordml" xmlns:wps="http://schemas.microsoft.com/office/word/2010/wordprocessingShape" mc:Ignorable="w14 wp14">
+<w:hdr xmlns:wpc="http://schemas.microsoft.com/office/word/2010/wordprocessingCanvas" xmlns:mc="http://schemas.openxmlformats.org/markup-compatibility/2006" xmlns:o="urn:schemas-microsoft-com:office:office" xmlns:r="http://schemas.openxmlformats.org/officeDocument/2006/relationships" xmlns:m="http://schemas.openxmlformats.org/officeDocument/2006/math" xmlns:v="urn:schemas-microsoft-com:vml" xmlns:wp14="http://schemas.microsoft.com/office/word/2010/wordprocessingDrawing" xmlns:wp="http://schemas.openxmlformats.org/drawingml/2006/wordprocessingDrawing" xmlns:w10="urn:schemas-microsoft-com:office:word" xmlns:w="http://schemas.openxmlformats.org/wordprocessingml/2006/main" xmlns:w14="http://schemas.microsoft.com/office/word/2010/wordml" xmlns:w15="http://schemas.microsoft.com/office/word/2012/wordml" xmlns:wpg="http://schemas.microsoft.com/office/word/2010/wordprocessingGroup" xmlns:wpi="http://schemas.microsoft.com/office/word/2010/wordprocessingInk" xmlns:wne="http://schemas.microsoft.com/office/word/2006/wordml" xmlns:wps="http://schemas.microsoft.com/office/word/2010/wordprocessingShape" mc:Ignorable="w14 w15 wp14">
   <w:p>
     <w:pPr>
       <w:pStyle w:val="Header"/>
@@ -1841,8 +2069,232 @@
 </file>
 
 <file path=word/numbering.xml><?xml version="1.0" encoding="utf-8"?>
-<w:numbering xmlns:wpc="http://schemas.microsoft.com/office/word/2010/wordprocessingCanvas" xmlns:mc="http://schemas.openxmlformats.org/markup-compatibility/2006" xmlns:o="urn:schemas-microsoft-com:office:office" xmlns:r="http://schemas.openxmlformats.org/officeDocument/2006/relationships" xmlns:m="http://schemas.openxmlformats.org/officeDocument/2006/math" xmlns:v="urn:schemas-microsoft-com:vml" xmlns:wp14="http://schemas.microsoft.com/office/word/2010/wordprocessingDrawing" xmlns:wp="http://schemas.openxmlformats.org/drawingml/2006/wordprocessingDrawing" xmlns:w10="urn:schemas-microsoft-com:office:word" xmlns:w="http://schemas.openxmlformats.org/wordprocessingml/2006/main" xmlns:w14="http://schemas.microsoft.com/office/word/2010/wordml" xmlns:wpg="http://schemas.microsoft.com/office/word/2010/wordprocessingGroup" xmlns:wpi="http://schemas.microsoft.com/office/word/2010/wordprocessingInk" xmlns:wne="http://schemas.microsoft.com/office/word/2006/wordml" xmlns:wps="http://schemas.microsoft.com/office/word/2010/wordprocessingShape" mc:Ignorable="w14 wp14">
-  <w:abstractNum w:abstractNumId="0">
+<w:numbering xmlns:wpc="http://schemas.microsoft.com/office/word/2010/wordprocessingCanvas" xmlns:mc="http://schemas.openxmlformats.org/markup-compatibility/2006" xmlns:o="urn:schemas-microsoft-com:office:office" xmlns:r="http://schemas.openxmlformats.org/officeDocument/2006/relationships" xmlns:m="http://schemas.openxmlformats.org/officeDocument/2006/math" xmlns:v="urn:schemas-microsoft-com:vml" xmlns:wp14="http://schemas.microsoft.com/office/word/2010/wordprocessingDrawing" xmlns:wp="http://schemas.openxmlformats.org/drawingml/2006/wordprocessingDrawing" xmlns:w10="urn:schemas-microsoft-com:office:word" xmlns:w="http://schemas.openxmlformats.org/wordprocessingml/2006/main" xmlns:w14="http://schemas.microsoft.com/office/word/2010/wordml" xmlns:w15="http://schemas.microsoft.com/office/word/2012/wordml" xmlns:wpg="http://schemas.microsoft.com/office/word/2010/wordprocessingGroup" xmlns:wpi="http://schemas.microsoft.com/office/word/2010/wordprocessingInk" xmlns:wne="http://schemas.microsoft.com/office/word/2006/wordml" xmlns:wps="http://schemas.microsoft.com/office/word/2010/wordprocessingShape" mc:Ignorable="w14 w15 wp14">
+  <w:abstractNum w:abstractNumId="0" w15:restartNumberingAfterBreak="0">
+    <w:nsid w:val="12660764"/>
+    <w:multiLevelType w:val="hybridMultilevel"/>
+    <w:tmpl w:val="91C4897E"/>
+    <w:lvl w:ilvl="0" w:tplc="6F1AC218">
+      <w:numFmt w:val="bullet"/>
+      <w:lvlText w:val="-"/>
+      <w:lvlJc w:val="left"/>
+      <w:pPr>
+        <w:ind w:left="720" w:hanging="360"/>
+      </w:pPr>
+      <w:rPr>
+        <w:rFonts w:ascii="Calibri" w:eastAsiaTheme="minorHAnsi" w:hAnsi="Calibri" w:cstheme="minorBidi" w:hint="default"/>
+      </w:rPr>
+    </w:lvl>
+    <w:lvl w:ilvl="1" w:tplc="08090003" w:tentative="1">
+      <w:start w:val="1"/>
+      <w:numFmt w:val="bullet"/>
+      <w:lvlText w:val="o"/>
+      <w:lvlJc w:val="left"/>
+      <w:pPr>
+        <w:ind w:left="1440" w:hanging="360"/>
+      </w:pPr>
+      <w:rPr>
+        <w:rFonts w:ascii="Courier New" w:hAnsi="Courier New" w:cs="Courier New" w:hint="default"/>
+      </w:rPr>
+    </w:lvl>
+    <w:lvl w:ilvl="2" w:tplc="08090005" w:tentative="1">
+      <w:start w:val="1"/>
+      <w:numFmt w:val="bullet"/>
+      <w:lvlText w:val=""/>
+      <w:lvlJc w:val="left"/>
+      <w:pPr>
+        <w:ind w:left="2160" w:hanging="360"/>
+      </w:pPr>
+      <w:rPr>
+        <w:rFonts w:ascii="Wingdings" w:hAnsi="Wingdings" w:hint="default"/>
+      </w:rPr>
+    </w:lvl>
+    <w:lvl w:ilvl="3" w:tplc="08090001" w:tentative="1">
+      <w:start w:val="1"/>
+      <w:numFmt w:val="bullet"/>
+      <w:lvlText w:val=""/>
+      <w:lvlJc w:val="left"/>
+      <w:pPr>
+        <w:ind w:left="2880" w:hanging="360"/>
+      </w:pPr>
+      <w:rPr>
+        <w:rFonts w:ascii="Symbol" w:hAnsi="Symbol" w:hint="default"/>
+      </w:rPr>
+    </w:lvl>
+    <w:lvl w:ilvl="4" w:tplc="08090003" w:tentative="1">
+      <w:start w:val="1"/>
+      <w:numFmt w:val="bullet"/>
+      <w:lvlText w:val="o"/>
+      <w:lvlJc w:val="left"/>
+      <w:pPr>
+        <w:ind w:left="3600" w:hanging="360"/>
+      </w:pPr>
+      <w:rPr>
+        <w:rFonts w:ascii="Courier New" w:hAnsi="Courier New" w:cs="Courier New" w:hint="default"/>
+      </w:rPr>
+    </w:lvl>
+    <w:lvl w:ilvl="5" w:tplc="08090005" w:tentative="1">
+      <w:start w:val="1"/>
+      <w:numFmt w:val="bullet"/>
+      <w:lvlText w:val=""/>
+      <w:lvlJc w:val="left"/>
+      <w:pPr>
+        <w:ind w:left="4320" w:hanging="360"/>
+      </w:pPr>
+      <w:rPr>
+        <w:rFonts w:ascii="Wingdings" w:hAnsi="Wingdings" w:hint="default"/>
+      </w:rPr>
+    </w:lvl>
+    <w:lvl w:ilvl="6" w:tplc="08090001" w:tentative="1">
+      <w:start w:val="1"/>
+      <w:numFmt w:val="bullet"/>
+      <w:lvlText w:val=""/>
+      <w:lvlJc w:val="left"/>
+      <w:pPr>
+        <w:ind w:left="5040" w:hanging="360"/>
+      </w:pPr>
+      <w:rPr>
+        <w:rFonts w:ascii="Symbol" w:hAnsi="Symbol" w:hint="default"/>
+      </w:rPr>
+    </w:lvl>
+    <w:lvl w:ilvl="7" w:tplc="08090003" w:tentative="1">
+      <w:start w:val="1"/>
+      <w:numFmt w:val="bullet"/>
+      <w:lvlText w:val="o"/>
+      <w:lvlJc w:val="left"/>
+      <w:pPr>
+        <w:ind w:left="5760" w:hanging="360"/>
+      </w:pPr>
+      <w:rPr>
+        <w:rFonts w:ascii="Courier New" w:hAnsi="Courier New" w:cs="Courier New" w:hint="default"/>
+      </w:rPr>
+    </w:lvl>
+    <w:lvl w:ilvl="8" w:tplc="08090005" w:tentative="1">
+      <w:start w:val="1"/>
+      <w:numFmt w:val="bullet"/>
+      <w:lvlText w:val=""/>
+      <w:lvlJc w:val="left"/>
+      <w:pPr>
+        <w:ind w:left="6480" w:hanging="360"/>
+      </w:pPr>
+      <w:rPr>
+        <w:rFonts w:ascii="Wingdings" w:hAnsi="Wingdings" w:hint="default"/>
+      </w:rPr>
+    </w:lvl>
+  </w:abstractNum>
+  <w:abstractNum w:abstractNumId="1" w15:restartNumberingAfterBreak="0">
+    <w:nsid w:val="30F25E11"/>
+    <w:multiLevelType w:val="hybridMultilevel"/>
+    <w:tmpl w:val="A378CB18"/>
+    <w:lvl w:ilvl="0" w:tplc="74043990">
+      <w:numFmt w:val="bullet"/>
+      <w:lvlText w:val="-"/>
+      <w:lvlJc w:val="left"/>
+      <w:pPr>
+        <w:ind w:left="720" w:hanging="360"/>
+      </w:pPr>
+      <w:rPr>
+        <w:rFonts w:ascii="Calibri" w:eastAsiaTheme="minorHAnsi" w:hAnsi="Calibri" w:cstheme="minorBidi" w:hint="default"/>
+      </w:rPr>
+    </w:lvl>
+    <w:lvl w:ilvl="1" w:tplc="08090003" w:tentative="1">
+      <w:start w:val="1"/>
+      <w:numFmt w:val="bullet"/>
+      <w:lvlText w:val="o"/>
+      <w:lvlJc w:val="left"/>
+      <w:pPr>
+        <w:ind w:left="1440" w:hanging="360"/>
+      </w:pPr>
+      <w:rPr>
+        <w:rFonts w:ascii="Courier New" w:hAnsi="Courier New" w:cs="Courier New" w:hint="default"/>
+      </w:rPr>
+    </w:lvl>
+    <w:lvl w:ilvl="2" w:tplc="08090005" w:tentative="1">
+      <w:start w:val="1"/>
+      <w:numFmt w:val="bullet"/>
+      <w:lvlText w:val=""/>
+      <w:lvlJc w:val="left"/>
+      <w:pPr>
+        <w:ind w:left="2160" w:hanging="360"/>
+      </w:pPr>
+      <w:rPr>
+        <w:rFonts w:ascii="Wingdings" w:hAnsi="Wingdings" w:hint="default"/>
+      </w:rPr>
+    </w:lvl>
+    <w:lvl w:ilvl="3" w:tplc="08090001" w:tentative="1">
+      <w:start w:val="1"/>
+      <w:numFmt w:val="bullet"/>
+      <w:lvlText w:val=""/>
+      <w:lvlJc w:val="left"/>
+      <w:pPr>
+        <w:ind w:left="2880" w:hanging="360"/>
+      </w:pPr>
+      <w:rPr>
+        <w:rFonts w:ascii="Symbol" w:hAnsi="Symbol" w:hint="default"/>
+      </w:rPr>
+    </w:lvl>
+    <w:lvl w:ilvl="4" w:tplc="08090003" w:tentative="1">
+      <w:start w:val="1"/>
+      <w:numFmt w:val="bullet"/>
+      <w:lvlText w:val="o"/>
+      <w:lvlJc w:val="left"/>
+      <w:pPr>
+        <w:ind w:left="3600" w:hanging="360"/>
+      </w:pPr>
+      <w:rPr>
+        <w:rFonts w:ascii="Courier New" w:hAnsi="Courier New" w:cs="Courier New" w:hint="default"/>
+      </w:rPr>
+    </w:lvl>
+    <w:lvl w:ilvl="5" w:tplc="08090005" w:tentative="1">
+      <w:start w:val="1"/>
+      <w:numFmt w:val="bullet"/>
+      <w:lvlText w:val=""/>
+      <w:lvlJc w:val="left"/>
+      <w:pPr>
+        <w:ind w:left="4320" w:hanging="360"/>
+      </w:pPr>
+      <w:rPr>
+        <w:rFonts w:ascii="Wingdings" w:hAnsi="Wingdings" w:hint="default"/>
+      </w:rPr>
+    </w:lvl>
+    <w:lvl w:ilvl="6" w:tplc="08090001" w:tentative="1">
+      <w:start w:val="1"/>
+      <w:numFmt w:val="bullet"/>
+      <w:lvlText w:val=""/>
+      <w:lvlJc w:val="left"/>
+      <w:pPr>
+        <w:ind w:left="5040" w:hanging="360"/>
+      </w:pPr>
+      <w:rPr>
+        <w:rFonts w:ascii="Symbol" w:hAnsi="Symbol" w:hint="default"/>
+      </w:rPr>
+    </w:lvl>
+    <w:lvl w:ilvl="7" w:tplc="08090003" w:tentative="1">
+      <w:start w:val="1"/>
+      <w:numFmt w:val="bullet"/>
+      <w:lvlText w:val="o"/>
+      <w:lvlJc w:val="left"/>
+      <w:pPr>
+        <w:ind w:left="5760" w:hanging="360"/>
+      </w:pPr>
+      <w:rPr>
+        <w:rFonts w:ascii="Courier New" w:hAnsi="Courier New" w:cs="Courier New" w:hint="default"/>
+      </w:rPr>
+    </w:lvl>
+    <w:lvl w:ilvl="8" w:tplc="08090005" w:tentative="1">
+      <w:start w:val="1"/>
+      <w:numFmt w:val="bullet"/>
+      <w:lvlText w:val=""/>
+      <w:lvlJc w:val="left"/>
+      <w:pPr>
+        <w:ind w:left="6480" w:hanging="360"/>
+      </w:pPr>
+      <w:rPr>
+        <w:rFonts w:ascii="Wingdings" w:hAnsi="Wingdings" w:hint="default"/>
+      </w:rPr>
+    </w:lvl>
+  </w:abstractNum>
+  <w:abstractNum w:abstractNumId="2" w15:restartNumberingAfterBreak="0">
     <w:nsid w:val="3ADD78CD"/>
     <w:multiLevelType w:val="hybridMultilevel"/>
     <w:tmpl w:val="4E9C0E6E"/>
@@ -1955,7 +2407,7 @@
       </w:rPr>
     </w:lvl>
   </w:abstractNum>
-  <w:abstractNum w:abstractNumId="1">
+  <w:abstractNum w:abstractNumId="3" w15:restartNumberingAfterBreak="0">
     <w:nsid w:val="4112108E"/>
     <w:multiLevelType w:val="hybridMultilevel"/>
     <w:tmpl w:val="A04283E8"/>
@@ -2069,16 +2521,22 @@
     </w:lvl>
   </w:abstractNum>
   <w:num w:numId="1">
-    <w:abstractNumId w:val="0"/>
+    <w:abstractNumId w:val="2"/>
   </w:num>
   <w:num w:numId="2">
+    <w:abstractNumId w:val="3"/>
+  </w:num>
+  <w:num w:numId="3">
     <w:abstractNumId w:val="1"/>
+  </w:num>
+  <w:num w:numId="4">
+    <w:abstractNumId w:val="0"/>
   </w:num>
 </w:numbering>
 </file>
 
 <file path=word/styles.xml><?xml version="1.0" encoding="utf-8"?>
-<w:styles xmlns:mc="http://schemas.openxmlformats.org/markup-compatibility/2006" xmlns:r="http://schemas.openxmlformats.org/officeDocument/2006/relationships" xmlns:w="http://schemas.openxmlformats.org/wordprocessingml/2006/main" xmlns:w14="http://schemas.microsoft.com/office/word/2010/wordml" mc:Ignorable="w14">
+<w:styles xmlns:mc="http://schemas.openxmlformats.org/markup-compatibility/2006" xmlns:r="http://schemas.openxmlformats.org/officeDocument/2006/relationships" xmlns:w="http://schemas.openxmlformats.org/wordprocessingml/2006/main" xmlns:w14="http://schemas.microsoft.com/office/word/2010/wordml" xmlns:w15="http://schemas.microsoft.com/office/word/2012/wordml" mc:Ignorable="w14 w15">
   <w:docDefaults>
     <w:rPrDefault>
       <w:rPr>
@@ -2094,144 +2552,378 @@
       </w:pPr>
     </w:pPrDefault>
   </w:docDefaults>
-  <w:latentStyles w:defLockedState="0" w:defUIPriority="99" w:defSemiHidden="1" w:defUnhideWhenUsed="1" w:defQFormat="0" w:count="267">
-    <w:lsdException w:name="Normal" w:semiHidden="0" w:uiPriority="0" w:unhideWhenUsed="0" w:qFormat="1"/>
-    <w:lsdException w:name="heading 1" w:semiHidden="0" w:uiPriority="9" w:unhideWhenUsed="0" w:qFormat="1"/>
-    <w:lsdException w:name="heading 2" w:uiPriority="9" w:qFormat="1"/>
-    <w:lsdException w:name="heading 3" w:uiPriority="9" w:qFormat="1"/>
-    <w:lsdException w:name="heading 4" w:uiPriority="9" w:qFormat="1"/>
-    <w:lsdException w:name="heading 5" w:uiPriority="9" w:qFormat="1"/>
-    <w:lsdException w:name="heading 6" w:uiPriority="9" w:qFormat="1"/>
-    <w:lsdException w:name="heading 7" w:uiPriority="9" w:qFormat="1"/>
-    <w:lsdException w:name="heading 8" w:uiPriority="9" w:qFormat="1"/>
-    <w:lsdException w:name="heading 9" w:uiPriority="9" w:qFormat="1"/>
-    <w:lsdException w:name="toc 1" w:uiPriority="39"/>
-    <w:lsdException w:name="toc 2" w:uiPriority="39"/>
-    <w:lsdException w:name="toc 3" w:uiPriority="39"/>
-    <w:lsdException w:name="toc 4" w:uiPriority="39"/>
-    <w:lsdException w:name="toc 5" w:uiPriority="39"/>
-    <w:lsdException w:name="toc 6" w:uiPriority="39"/>
-    <w:lsdException w:name="toc 7" w:uiPriority="39"/>
-    <w:lsdException w:name="toc 8" w:uiPriority="39"/>
-    <w:lsdException w:name="toc 9" w:uiPriority="39"/>
-    <w:lsdException w:name="caption" w:uiPriority="35" w:qFormat="1"/>
-    <w:lsdException w:name="Title" w:semiHidden="0" w:uiPriority="10" w:unhideWhenUsed="0" w:qFormat="1"/>
-    <w:lsdException w:name="Default Paragraph Font" w:uiPriority="1"/>
-    <w:lsdException w:name="Subtitle" w:semiHidden="0" w:uiPriority="11" w:unhideWhenUsed="0" w:qFormat="1"/>
-    <w:lsdException w:name="Strong" w:semiHidden="0" w:uiPriority="22" w:unhideWhenUsed="0" w:qFormat="1"/>
-    <w:lsdException w:name="Emphasis" w:semiHidden="0" w:uiPriority="20" w:unhideWhenUsed="0" w:qFormat="1"/>
-    <w:lsdException w:name="Table Grid" w:semiHidden="0" w:uiPriority="59" w:unhideWhenUsed="0"/>
-    <w:lsdException w:name="Placeholder Text" w:unhideWhenUsed="0"/>
-    <w:lsdException w:name="No Spacing" w:semiHidden="0" w:uiPriority="1" w:unhideWhenUsed="0" w:qFormat="1"/>
-    <w:lsdException w:name="Light Shading" w:semiHidden="0" w:uiPriority="60" w:unhideWhenUsed="0"/>
-    <w:lsdException w:name="Light List" w:semiHidden="0" w:uiPriority="61" w:unhideWhenUsed="0"/>
-    <w:lsdException w:name="Light Grid" w:semiHidden="0" w:uiPriority="62" w:unhideWhenUsed="0"/>
-    <w:lsdException w:name="Medium Shading 1" w:semiHidden="0" w:uiPriority="63" w:unhideWhenUsed="0"/>
-    <w:lsdException w:name="Medium Shading 2" w:semiHidden="0" w:uiPriority="64" w:unhideWhenUsed="0"/>
-    <w:lsdException w:name="Medium List 1" w:semiHidden="0" w:uiPriority="65" w:unhideWhenUsed="0"/>
-    <w:lsdException w:name="Medium List 2" w:semiHidden="0" w:uiPriority="66" w:unhideWhenUsed="0"/>
-    <w:lsdException w:name="Medium Grid 1" w:semiHidden="0" w:uiPriority="67" w:unhideWhenUsed="0"/>
-    <w:lsdException w:name="Medium Grid 2" w:semiHidden="0" w:uiPriority="68" w:unhideWhenUsed="0"/>
-    <w:lsdException w:name="Medium Grid 3" w:semiHidden="0" w:uiPriority="69" w:unhideWhenUsed="0"/>
-    <w:lsdException w:name="Dark List" w:semiHidden="0" w:uiPriority="70" w:unhideWhenUsed="0"/>
-    <w:lsdException w:name="Colorful Shading" w:semiHidden="0" w:uiPriority="71" w:unhideWhenUsed="0"/>
-    <w:lsdException w:name="Colorful List" w:semiHidden="0" w:uiPriority="72" w:unhideWhenUsed="0"/>
-    <w:lsdException w:name="Colorful Grid" w:semiHidden="0" w:uiPriority="73" w:unhideWhenUsed="0"/>
-    <w:lsdException w:name="Light Shading Accent 1" w:semiHidden="0" w:uiPriority="60" w:unhideWhenUsed="0"/>
-    <w:lsdException w:name="Light List Accent 1" w:semiHidden="0" w:uiPriority="61" w:unhideWhenUsed="0"/>
-    <w:lsdException w:name="Light Grid Accent 1" w:semiHidden="0" w:uiPriority="62" w:unhideWhenUsed="0"/>
-    <w:lsdException w:name="Medium Shading 1 Accent 1" w:semiHidden="0" w:uiPriority="63" w:unhideWhenUsed="0"/>
-    <w:lsdException w:name="Medium Shading 2 Accent 1" w:semiHidden="0" w:uiPriority="64" w:unhideWhenUsed="0"/>
-    <w:lsdException w:name="Medium List 1 Accent 1" w:semiHidden="0" w:uiPriority="65" w:unhideWhenUsed="0"/>
-    <w:lsdException w:name="Revision" w:unhideWhenUsed="0"/>
-    <w:lsdException w:name="List Paragraph" w:semiHidden="0" w:uiPriority="34" w:unhideWhenUsed="0" w:qFormat="1"/>
-    <w:lsdException w:name="Quote" w:semiHidden="0" w:uiPriority="29" w:unhideWhenUsed="0" w:qFormat="1"/>
-    <w:lsdException w:name="Intense Quote" w:semiHidden="0" w:uiPriority="30" w:unhideWhenUsed="0" w:qFormat="1"/>
-    <w:lsdException w:name="Medium List 2 Accent 1" w:semiHidden="0" w:uiPriority="66" w:unhideWhenUsed="0"/>
-    <w:lsdException w:name="Medium Grid 1 Accent 1" w:semiHidden="0" w:uiPriority="67" w:unhideWhenUsed="0"/>
-    <w:lsdException w:name="Medium Grid 2 Accent 1" w:semiHidden="0" w:uiPriority="68" w:unhideWhenUsed="0"/>
-    <w:lsdException w:name="Medium Grid 3 Accent 1" w:semiHidden="0" w:uiPriority="69" w:unhideWhenUsed="0"/>
-    <w:lsdException w:name="Dark List Accent 1" w:semiHidden="0" w:uiPriority="70" w:unhideWhenUsed="0"/>
-    <w:lsdException w:name="Colorful Shading Accent 1" w:semiHidden="0" w:uiPriority="71" w:unhideWhenUsed="0"/>
-    <w:lsdException w:name="Colorful List Accent 1" w:semiHidden="0" w:uiPriority="72" w:unhideWhenUsed="0"/>
-    <w:lsdException w:name="Colorful Grid Accent 1" w:semiHidden="0" w:uiPriority="73" w:unhideWhenUsed="0"/>
-    <w:lsdException w:name="Light Shading Accent 2" w:semiHidden="0" w:uiPriority="60" w:unhideWhenUsed="0"/>
-    <w:lsdException w:name="Light List Accent 2" w:semiHidden="0" w:uiPriority="61" w:unhideWhenUsed="0"/>
-    <w:lsdException w:name="Light Grid Accent 2" w:semiHidden="0" w:uiPriority="62" w:unhideWhenUsed="0"/>
-    <w:lsdException w:name="Medium Shading 1 Accent 2" w:semiHidden="0" w:uiPriority="63" w:unhideWhenUsed="0"/>
-    <w:lsdException w:name="Medium Shading 2 Accent 2" w:semiHidden="0" w:uiPriority="64" w:unhideWhenUsed="0"/>
-    <w:lsdException w:name="Medium List 1 Accent 2" w:semiHidden="0" w:uiPriority="65" w:unhideWhenUsed="0"/>
-    <w:lsdException w:name="Medium List 2 Accent 2" w:semiHidden="0" w:uiPriority="66" w:unhideWhenUsed="0"/>
-    <w:lsdException w:name="Medium Grid 1 Accent 2" w:semiHidden="0" w:uiPriority="67" w:unhideWhenUsed="0"/>
-    <w:lsdException w:name="Medium Grid 2 Accent 2" w:semiHidden="0" w:uiPriority="68" w:unhideWhenUsed="0"/>
-    <w:lsdException w:name="Medium Grid 3 Accent 2" w:semiHidden="0" w:uiPriority="69" w:unhideWhenUsed="0"/>
-    <w:lsdException w:name="Dark List Accent 2" w:semiHidden="0" w:uiPriority="70" w:unhideWhenUsed="0"/>
-    <w:lsdException w:name="Colorful Shading Accent 2" w:semiHidden="0" w:uiPriority="71" w:unhideWhenUsed="0"/>
-    <w:lsdException w:name="Colorful List Accent 2" w:semiHidden="0" w:uiPriority="72" w:unhideWhenUsed="0"/>
-    <w:lsdException w:name="Colorful Grid Accent 2" w:semiHidden="0" w:uiPriority="73" w:unhideWhenUsed="0"/>
-    <w:lsdException w:name="Light Shading Accent 3" w:semiHidden="0" w:uiPriority="60" w:unhideWhenUsed="0"/>
-    <w:lsdException w:name="Light List Accent 3" w:semiHidden="0" w:uiPriority="61" w:unhideWhenUsed="0"/>
-    <w:lsdException w:name="Light Grid Accent 3" w:semiHidden="0" w:uiPriority="62" w:unhideWhenUsed="0"/>
-    <w:lsdException w:name="Medium Shading 1 Accent 3" w:semiHidden="0" w:uiPriority="63" w:unhideWhenUsed="0"/>
-    <w:lsdException w:name="Medium Shading 2 Accent 3" w:semiHidden="0" w:uiPriority="64" w:unhideWhenUsed="0"/>
-    <w:lsdException w:name="Medium List 1 Accent 3" w:semiHidden="0" w:uiPriority="65" w:unhideWhenUsed="0"/>
-    <w:lsdException w:name="Medium List 2 Accent 3" w:semiHidden="0" w:uiPriority="66" w:unhideWhenUsed="0"/>
-    <w:lsdException w:name="Medium Grid 1 Accent 3" w:semiHidden="0" w:uiPriority="67" w:unhideWhenUsed="0"/>
-    <w:lsdException w:name="Medium Grid 2 Accent 3" w:semiHidden="0" w:uiPriority="68" w:unhideWhenUsed="0"/>
-    <w:lsdException w:name="Medium Grid 3 Accent 3" w:semiHidden="0" w:uiPriority="69" w:unhideWhenUsed="0"/>
-    <w:lsdException w:name="Dark List Accent 3" w:semiHidden="0" w:uiPriority="70" w:unhideWhenUsed="0"/>
-    <w:lsdException w:name="Colorful Shading Accent 3" w:semiHidden="0" w:uiPriority="71" w:unhideWhenUsed="0"/>
-    <w:lsdException w:name="Colorful List Accent 3" w:semiHidden="0" w:uiPriority="72" w:unhideWhenUsed="0"/>
-    <w:lsdException w:name="Colorful Grid Accent 3" w:semiHidden="0" w:uiPriority="73" w:unhideWhenUsed="0"/>
-    <w:lsdException w:name="Light Shading Accent 4" w:semiHidden="0" w:uiPriority="60" w:unhideWhenUsed="0"/>
-    <w:lsdException w:name="Light List Accent 4" w:semiHidden="0" w:uiPriority="61" w:unhideWhenUsed="0"/>
-    <w:lsdException w:name="Light Grid Accent 4" w:semiHidden="0" w:uiPriority="62" w:unhideWhenUsed="0"/>
-    <w:lsdException w:name="Medium Shading 1 Accent 4" w:semiHidden="0" w:uiPriority="63" w:unhideWhenUsed="0"/>
-    <w:lsdException w:name="Medium Shading 2 Accent 4" w:semiHidden="0" w:uiPriority="64" w:unhideWhenUsed="0"/>
-    <w:lsdException w:name="Medium List 1 Accent 4" w:semiHidden="0" w:uiPriority="65" w:unhideWhenUsed="0"/>
-    <w:lsdException w:name="Medium List 2 Accent 4" w:semiHidden="0" w:uiPriority="66" w:unhideWhenUsed="0"/>
-    <w:lsdException w:name="Medium Grid 1 Accent 4" w:semiHidden="0" w:uiPriority="67" w:unhideWhenUsed="0"/>
-    <w:lsdException w:name="Medium Grid 2 Accent 4" w:semiHidden="0" w:uiPriority="68" w:unhideWhenUsed="0"/>
-    <w:lsdException w:name="Medium Grid 3 Accent 4" w:semiHidden="0" w:uiPriority="69" w:unhideWhenUsed="0"/>
-    <w:lsdException w:name="Dark List Accent 4" w:semiHidden="0" w:uiPriority="70" w:unhideWhenUsed="0"/>
-    <w:lsdException w:name="Colorful Shading Accent 4" w:semiHidden="0" w:uiPriority="71" w:unhideWhenUsed="0"/>
-    <w:lsdException w:name="Colorful List Accent 4" w:semiHidden="0" w:uiPriority="72" w:unhideWhenUsed="0"/>
-    <w:lsdException w:name="Colorful Grid Accent 4" w:semiHidden="0" w:uiPriority="73" w:unhideWhenUsed="0"/>
-    <w:lsdException w:name="Light Shading Accent 5" w:semiHidden="0" w:uiPriority="60" w:unhideWhenUsed="0"/>
-    <w:lsdException w:name="Light List Accent 5" w:semiHidden="0" w:uiPriority="61" w:unhideWhenUsed="0"/>
-    <w:lsdException w:name="Light Grid Accent 5" w:semiHidden="0" w:uiPriority="62" w:unhideWhenUsed="0"/>
-    <w:lsdException w:name="Medium Shading 1 Accent 5" w:semiHidden="0" w:uiPriority="63" w:unhideWhenUsed="0"/>
-    <w:lsdException w:name="Medium Shading 2 Accent 5" w:semiHidden="0" w:uiPriority="64" w:unhideWhenUsed="0"/>
-    <w:lsdException w:name="Medium List 1 Accent 5" w:semiHidden="0" w:uiPriority="65" w:unhideWhenUsed="0"/>
-    <w:lsdException w:name="Medium List 2 Accent 5" w:semiHidden="0" w:uiPriority="66" w:unhideWhenUsed="0"/>
-    <w:lsdException w:name="Medium Grid 1 Accent 5" w:semiHidden="0" w:uiPriority="67" w:unhideWhenUsed="0"/>
-    <w:lsdException w:name="Medium Grid 2 Accent 5" w:semiHidden="0" w:uiPriority="68" w:unhideWhenUsed="0"/>
-    <w:lsdException w:name="Medium Grid 3 Accent 5" w:semiHidden="0" w:uiPriority="69" w:unhideWhenUsed="0"/>
-    <w:lsdException w:name="Dark List Accent 5" w:semiHidden="0" w:uiPriority="70" w:unhideWhenUsed="0"/>
-    <w:lsdException w:name="Colorful Shading Accent 5" w:semiHidden="0" w:uiPriority="71" w:unhideWhenUsed="0"/>
-    <w:lsdException w:name="Colorful List Accent 5" w:semiHidden="0" w:uiPriority="72" w:unhideWhenUsed="0"/>
-    <w:lsdException w:name="Colorful Grid Accent 5" w:semiHidden="0" w:uiPriority="73" w:unhideWhenUsed="0"/>
-    <w:lsdException w:name="Light Shading Accent 6" w:semiHidden="0" w:uiPriority="60" w:unhideWhenUsed="0"/>
-    <w:lsdException w:name="Light List Accent 6" w:semiHidden="0" w:uiPriority="61" w:unhideWhenUsed="0"/>
-    <w:lsdException w:name="Light Grid Accent 6" w:semiHidden="0" w:uiPriority="62" w:unhideWhenUsed="0"/>
-    <w:lsdException w:name="Medium Shading 1 Accent 6" w:semiHidden="0" w:uiPriority="63" w:unhideWhenUsed="0"/>
-    <w:lsdException w:name="Medium Shading 2 Accent 6" w:semiHidden="0" w:uiPriority="64" w:unhideWhenUsed="0"/>
-    <w:lsdException w:name="Medium List 1 Accent 6" w:semiHidden="0" w:uiPriority="65" w:unhideWhenUsed="0"/>
-    <w:lsdException w:name="Medium List 2 Accent 6" w:semiHidden="0" w:uiPriority="66" w:unhideWhenUsed="0"/>
-    <w:lsdException w:name="Medium Grid 1 Accent 6" w:semiHidden="0" w:uiPriority="67" w:unhideWhenUsed="0"/>
-    <w:lsdException w:name="Medium Grid 2 Accent 6" w:semiHidden="0" w:uiPriority="68" w:unhideWhenUsed="0"/>
-    <w:lsdException w:name="Medium Grid 3 Accent 6" w:semiHidden="0" w:uiPriority="69" w:unhideWhenUsed="0"/>
-    <w:lsdException w:name="Dark List Accent 6" w:semiHidden="0" w:uiPriority="70" w:unhideWhenUsed="0"/>
-    <w:lsdException w:name="Colorful Shading Accent 6" w:semiHidden="0" w:uiPriority="71" w:unhideWhenUsed="0"/>
-    <w:lsdException w:name="Colorful List Accent 6" w:semiHidden="0" w:uiPriority="72" w:unhideWhenUsed="0"/>
-    <w:lsdException w:name="Colorful Grid Accent 6" w:semiHidden="0" w:uiPriority="73" w:unhideWhenUsed="0"/>
-    <w:lsdException w:name="Subtle Emphasis" w:semiHidden="0" w:uiPriority="19" w:unhideWhenUsed="0" w:qFormat="1"/>
-    <w:lsdException w:name="Intense Emphasis" w:semiHidden="0" w:uiPriority="21" w:unhideWhenUsed="0" w:qFormat="1"/>
-    <w:lsdException w:name="Subtle Reference" w:semiHidden="0" w:uiPriority="31" w:unhideWhenUsed="0" w:qFormat="1"/>
-    <w:lsdException w:name="Intense Reference" w:semiHidden="0" w:uiPriority="32" w:unhideWhenUsed="0" w:qFormat="1"/>
-    <w:lsdException w:name="Book Title" w:semiHidden="0" w:uiPriority="33" w:unhideWhenUsed="0" w:qFormat="1"/>
-    <w:lsdException w:name="Bibliography" w:uiPriority="37"/>
-    <w:lsdException w:name="TOC Heading" w:uiPriority="39" w:qFormat="1"/>
+  <w:latentStyles w:defLockedState="0" w:defUIPriority="99" w:defSemiHidden="0" w:defUnhideWhenUsed="0" w:defQFormat="0" w:count="371">
+    <w:lsdException w:name="Normal" w:uiPriority="0" w:qFormat="1"/>
+    <w:lsdException w:name="heading 1" w:uiPriority="9" w:qFormat="1"/>
+    <w:lsdException w:name="heading 2" w:semiHidden="1" w:uiPriority="9" w:unhideWhenUsed="1" w:qFormat="1"/>
+    <w:lsdException w:name="heading 3" w:semiHidden="1" w:uiPriority="9" w:unhideWhenUsed="1" w:qFormat="1"/>
+    <w:lsdException w:name="heading 4" w:semiHidden="1" w:uiPriority="9" w:unhideWhenUsed="1" w:qFormat="1"/>
+    <w:lsdException w:name="heading 5" w:semiHidden="1" w:uiPriority="9" w:unhideWhenUsed="1" w:qFormat="1"/>
+    <w:lsdException w:name="heading 6" w:semiHidden="1" w:uiPriority="9" w:unhideWhenUsed="1" w:qFormat="1"/>
+    <w:lsdException w:name="heading 7" w:semiHidden="1" w:uiPriority="9" w:unhideWhenUsed="1" w:qFormat="1"/>
+    <w:lsdException w:name="heading 8" w:semiHidden="1" w:uiPriority="9" w:unhideWhenUsed="1" w:qFormat="1"/>
+    <w:lsdException w:name="heading 9" w:semiHidden="1" w:uiPriority="9" w:unhideWhenUsed="1" w:qFormat="1"/>
+    <w:lsdException w:name="index 1" w:semiHidden="1" w:unhideWhenUsed="1"/>
+    <w:lsdException w:name="index 2" w:semiHidden="1" w:unhideWhenUsed="1"/>
+    <w:lsdException w:name="index 3" w:semiHidden="1" w:unhideWhenUsed="1"/>
+    <w:lsdException w:name="index 4" w:semiHidden="1" w:unhideWhenUsed="1"/>
+    <w:lsdException w:name="index 5" w:semiHidden="1" w:unhideWhenUsed="1"/>
+    <w:lsdException w:name="index 6" w:semiHidden="1" w:unhideWhenUsed="1"/>
+    <w:lsdException w:name="index 7" w:semiHidden="1" w:unhideWhenUsed="1"/>
+    <w:lsdException w:name="index 8" w:semiHidden="1" w:unhideWhenUsed="1"/>
+    <w:lsdException w:name="index 9" w:semiHidden="1" w:unhideWhenUsed="1"/>
+    <w:lsdException w:name="toc 1" w:semiHidden="1" w:uiPriority="39" w:unhideWhenUsed="1"/>
+    <w:lsdException w:name="toc 2" w:semiHidden="1" w:uiPriority="39" w:unhideWhenUsed="1"/>
+    <w:lsdException w:name="toc 3" w:semiHidden="1" w:uiPriority="39" w:unhideWhenUsed="1"/>
+    <w:lsdException w:name="toc 4" w:semiHidden="1" w:uiPriority="39" w:unhideWhenUsed="1"/>
+    <w:lsdException w:name="toc 5" w:semiHidden="1" w:uiPriority="39" w:unhideWhenUsed="1"/>
+    <w:lsdException w:name="toc 6" w:semiHidden="1" w:uiPriority="39" w:unhideWhenUsed="1"/>
+    <w:lsdException w:name="toc 7" w:semiHidden="1" w:uiPriority="39" w:unhideWhenUsed="1"/>
+    <w:lsdException w:name="toc 8" w:semiHidden="1" w:uiPriority="39" w:unhideWhenUsed="1"/>
+    <w:lsdException w:name="toc 9" w:semiHidden="1" w:uiPriority="39" w:unhideWhenUsed="1"/>
+    <w:lsdException w:name="Normal Indent" w:semiHidden="1" w:unhideWhenUsed="1"/>
+    <w:lsdException w:name="footnote text" w:semiHidden="1" w:unhideWhenUsed="1"/>
+    <w:lsdException w:name="annotation text" w:semiHidden="1" w:unhideWhenUsed="1"/>
+    <w:lsdException w:name="header" w:semiHidden="1" w:unhideWhenUsed="1"/>
+    <w:lsdException w:name="footer" w:semiHidden="1" w:unhideWhenUsed="1"/>
+    <w:lsdException w:name="index heading" w:semiHidden="1" w:unhideWhenUsed="1"/>
+    <w:lsdException w:name="caption" w:semiHidden="1" w:uiPriority="35" w:unhideWhenUsed="1" w:qFormat="1"/>
+    <w:lsdException w:name="table of figures" w:semiHidden="1" w:unhideWhenUsed="1"/>
+    <w:lsdException w:name="envelope address" w:semiHidden="1" w:unhideWhenUsed="1"/>
+    <w:lsdException w:name="envelope return" w:semiHidden="1" w:unhideWhenUsed="1"/>
+    <w:lsdException w:name="footnote reference" w:semiHidden="1" w:unhideWhenUsed="1"/>
+    <w:lsdException w:name="annotation reference" w:semiHidden="1" w:unhideWhenUsed="1"/>
+    <w:lsdException w:name="line number" w:semiHidden="1" w:unhideWhenUsed="1"/>
+    <w:lsdException w:name="page number" w:semiHidden="1" w:unhideWhenUsed="1"/>
+    <w:lsdException w:name="endnote reference" w:semiHidden="1" w:unhideWhenUsed="1"/>
+    <w:lsdException w:name="endnote text" w:semiHidden="1" w:unhideWhenUsed="1"/>
+    <w:lsdException w:name="table of authorities" w:semiHidden="1" w:unhideWhenUsed="1"/>
+    <w:lsdException w:name="macro" w:semiHidden="1" w:unhideWhenUsed="1"/>
+    <w:lsdException w:name="toa heading" w:semiHidden="1" w:unhideWhenUsed="1"/>
+    <w:lsdException w:name="List" w:semiHidden="1" w:unhideWhenUsed="1"/>
+    <w:lsdException w:name="List Bullet" w:semiHidden="1" w:unhideWhenUsed="1"/>
+    <w:lsdException w:name="List Number" w:semiHidden="1" w:unhideWhenUsed="1"/>
+    <w:lsdException w:name="List 2" w:semiHidden="1" w:unhideWhenUsed="1"/>
+    <w:lsdException w:name="List 3" w:semiHidden="1" w:unhideWhenUsed="1"/>
+    <w:lsdException w:name="List 4" w:semiHidden="1" w:unhideWhenUsed="1"/>
+    <w:lsdException w:name="List 5" w:semiHidden="1" w:unhideWhenUsed="1"/>
+    <w:lsdException w:name="List Bullet 2" w:semiHidden="1" w:unhideWhenUsed="1"/>
+    <w:lsdException w:name="List Bullet 3" w:semiHidden="1" w:unhideWhenUsed="1"/>
+    <w:lsdException w:name="List Bullet 4" w:semiHidden="1" w:unhideWhenUsed="1"/>
+    <w:lsdException w:name="List Bullet 5" w:semiHidden="1" w:unhideWhenUsed="1"/>
+    <w:lsdException w:name="List Number 2" w:semiHidden="1" w:unhideWhenUsed="1"/>
+    <w:lsdException w:name="List Number 3" w:semiHidden="1" w:unhideWhenUsed="1"/>
+    <w:lsdException w:name="List Number 4" w:semiHidden="1" w:unhideWhenUsed="1"/>
+    <w:lsdException w:name="List Number 5" w:semiHidden="1" w:unhideWhenUsed="1"/>
+    <w:lsdException w:name="Title" w:uiPriority="10" w:qFormat="1"/>
+    <w:lsdException w:name="Closing" w:semiHidden="1" w:unhideWhenUsed="1"/>
+    <w:lsdException w:name="Signature" w:semiHidden="1" w:unhideWhenUsed="1"/>
+    <w:lsdException w:name="Default Paragraph Font" w:semiHidden="1" w:uiPriority="1" w:unhideWhenUsed="1"/>
+    <w:lsdException w:name="Body Text" w:semiHidden="1" w:unhideWhenUsed="1"/>
+    <w:lsdException w:name="Body Text Indent" w:semiHidden="1" w:unhideWhenUsed="1"/>
+    <w:lsdException w:name="List Continue" w:semiHidden="1" w:unhideWhenUsed="1"/>
+    <w:lsdException w:name="List Continue 2" w:semiHidden="1" w:unhideWhenUsed="1"/>
+    <w:lsdException w:name="List Continue 3" w:semiHidden="1" w:unhideWhenUsed="1"/>
+    <w:lsdException w:name="List Continue 4" w:semiHidden="1" w:unhideWhenUsed="1"/>
+    <w:lsdException w:name="List Continue 5" w:semiHidden="1" w:unhideWhenUsed="1"/>
+    <w:lsdException w:name="Message Header" w:semiHidden="1" w:unhideWhenUsed="1"/>
+    <w:lsdException w:name="Subtitle" w:uiPriority="11" w:qFormat="1"/>
+    <w:lsdException w:name="Salutation" w:semiHidden="1" w:unhideWhenUsed="1"/>
+    <w:lsdException w:name="Date" w:semiHidden="1" w:unhideWhenUsed="1"/>
+    <w:lsdException w:name="Body Text First Indent" w:semiHidden="1" w:unhideWhenUsed="1"/>
+    <w:lsdException w:name="Body Text First Indent 2" w:semiHidden="1" w:unhideWhenUsed="1"/>
+    <w:lsdException w:name="Note Heading" w:semiHidden="1" w:unhideWhenUsed="1"/>
+    <w:lsdException w:name="Body Text 2" w:semiHidden="1" w:unhideWhenUsed="1"/>
+    <w:lsdException w:name="Body Text 3" w:semiHidden="1" w:unhideWhenUsed="1"/>
+    <w:lsdException w:name="Body Text Indent 2" w:semiHidden="1" w:unhideWhenUsed="1"/>
+    <w:lsdException w:name="Body Text Indent 3" w:semiHidden="1" w:unhideWhenUsed="1"/>
+    <w:lsdException w:name="Block Text" w:semiHidden="1" w:unhideWhenUsed="1"/>
+    <w:lsdException w:name="Hyperlink" w:semiHidden="1" w:unhideWhenUsed="1"/>
+    <w:lsdException w:name="FollowedHyperlink" w:semiHidden="1" w:unhideWhenUsed="1"/>
+    <w:lsdException w:name="Strong" w:uiPriority="22" w:qFormat="1"/>
+    <w:lsdException w:name="Emphasis" w:uiPriority="20" w:qFormat="1"/>
+    <w:lsdException w:name="Document Map" w:semiHidden="1" w:unhideWhenUsed="1"/>
+    <w:lsdException w:name="Plain Text" w:semiHidden="1" w:unhideWhenUsed="1"/>
+    <w:lsdException w:name="E-mail Signature" w:semiHidden="1" w:unhideWhenUsed="1"/>
+    <w:lsdException w:name="HTML Top of Form" w:semiHidden="1" w:unhideWhenUsed="1"/>
+    <w:lsdException w:name="HTML Bottom of Form" w:semiHidden="1" w:unhideWhenUsed="1"/>
+    <w:lsdException w:name="Normal (Web)" w:semiHidden="1" w:unhideWhenUsed="1"/>
+    <w:lsdException w:name="HTML Acronym" w:semiHidden="1" w:unhideWhenUsed="1"/>
+    <w:lsdException w:name="HTML Address" w:semiHidden="1" w:unhideWhenUsed="1"/>
+    <w:lsdException w:name="HTML Cite" w:semiHidden="1" w:unhideWhenUsed="1"/>
+    <w:lsdException w:name="HTML Code" w:semiHidden="1" w:unhideWhenUsed="1"/>
+    <w:lsdException w:name="HTML Definition" w:semiHidden="1" w:unhideWhenUsed="1"/>
+    <w:lsdException w:name="HTML Keyboard" w:semiHidden="1" w:unhideWhenUsed="1"/>
+    <w:lsdException w:name="HTML Preformatted" w:semiHidden="1" w:unhideWhenUsed="1"/>
+    <w:lsdException w:name="HTML Sample" w:semiHidden="1" w:unhideWhenUsed="1"/>
+    <w:lsdException w:name="HTML Typewriter" w:semiHidden="1" w:unhideWhenUsed="1"/>
+    <w:lsdException w:name="HTML Variable" w:semiHidden="1" w:unhideWhenUsed="1"/>
+    <w:lsdException w:name="Normal Table" w:semiHidden="1" w:unhideWhenUsed="1"/>
+    <w:lsdException w:name="annotation subject" w:semiHidden="1" w:unhideWhenUsed="1"/>
+    <w:lsdException w:name="No List" w:semiHidden="1" w:unhideWhenUsed="1"/>
+    <w:lsdException w:name="Outline List 1" w:semiHidden="1" w:unhideWhenUsed="1"/>
+    <w:lsdException w:name="Outline List 2" w:semiHidden="1" w:unhideWhenUsed="1"/>
+    <w:lsdException w:name="Outline List 3" w:semiHidden="1" w:unhideWhenUsed="1"/>
+    <w:lsdException w:name="Table Simple 1" w:semiHidden="1" w:unhideWhenUsed="1"/>
+    <w:lsdException w:name="Table Simple 2" w:semiHidden="1" w:unhideWhenUsed="1"/>
+    <w:lsdException w:name="Table Simple 3" w:semiHidden="1" w:unhideWhenUsed="1"/>
+    <w:lsdException w:name="Table Classic 1" w:semiHidden="1" w:unhideWhenUsed="1"/>
+    <w:lsdException w:name="Table Classic 2" w:semiHidden="1" w:unhideWhenUsed="1"/>
+    <w:lsdException w:name="Table Classic 3" w:semiHidden="1" w:unhideWhenUsed="1"/>
+    <w:lsdException w:name="Table Classic 4" w:semiHidden="1" w:unhideWhenUsed="1"/>
+    <w:lsdException w:name="Table Colorful 1" w:semiHidden="1" w:unhideWhenUsed="1"/>
+    <w:lsdException w:name="Table Colorful 2" w:semiHidden="1" w:unhideWhenUsed="1"/>
+    <w:lsdException w:name="Table Colorful 3" w:semiHidden="1" w:unhideWhenUsed="1"/>
+    <w:lsdException w:name="Table Columns 1" w:semiHidden="1" w:unhideWhenUsed="1"/>
+    <w:lsdException w:name="Table Columns 2" w:semiHidden="1" w:unhideWhenUsed="1"/>
+    <w:lsdException w:name="Table Columns 3" w:semiHidden="1" w:unhideWhenUsed="1"/>
+    <w:lsdException w:name="Table Columns 4" w:semiHidden="1" w:unhideWhenUsed="1"/>
+    <w:lsdException w:name="Table Columns 5" w:semiHidden="1" w:unhideWhenUsed="1"/>
+    <w:lsdException w:name="Table Grid 1" w:semiHidden="1" w:unhideWhenUsed="1"/>
+    <w:lsdException w:name="Table Grid 2" w:semiHidden="1" w:unhideWhenUsed="1"/>
+    <w:lsdException w:name="Table Grid 3" w:semiHidden="1" w:unhideWhenUsed="1"/>
+    <w:lsdException w:name="Table Grid 4" w:semiHidden="1" w:unhideWhenUsed="1"/>
+    <w:lsdException w:name="Table Grid 5" w:semiHidden="1" w:unhideWhenUsed="1"/>
+    <w:lsdException w:name="Table Grid 6" w:semiHidden="1" w:unhideWhenUsed="1"/>
+    <w:lsdException w:name="Table Grid 7" w:semiHidden="1" w:unhideWhenUsed="1"/>
+    <w:lsdException w:name="Table Grid 8" w:semiHidden="1" w:unhideWhenUsed="1"/>
+    <w:lsdException w:name="Table List 1" w:semiHidden="1" w:unhideWhenUsed="1"/>
+    <w:lsdException w:name="Table List 2" w:semiHidden="1" w:unhideWhenUsed="1"/>
+    <w:lsdException w:name="Table List 3" w:semiHidden="1" w:unhideWhenUsed="1"/>
+    <w:lsdException w:name="Table List 4" w:semiHidden="1" w:unhideWhenUsed="1"/>
+    <w:lsdException w:name="Table List 5" w:semiHidden="1" w:unhideWhenUsed="1"/>
+    <w:lsdException w:name="Table List 6" w:semiHidden="1" w:unhideWhenUsed="1"/>
+    <w:lsdException w:name="Table List 7" w:semiHidden="1" w:unhideWhenUsed="1"/>
+    <w:lsdException w:name="Table List 8" w:semiHidden="1" w:unhideWhenUsed="1"/>
+    <w:lsdException w:name="Table 3D effects 1" w:semiHidden="1" w:unhideWhenUsed="1"/>
+    <w:lsdException w:name="Table 3D effects 2" w:semiHidden="1" w:unhideWhenUsed="1"/>
+    <w:lsdException w:name="Table 3D effects 3" w:semiHidden="1" w:unhideWhenUsed="1"/>
+    <w:lsdException w:name="Table Contemporary" w:semiHidden="1" w:unhideWhenUsed="1"/>
+    <w:lsdException w:name="Table Elegant" w:semiHidden="1" w:unhideWhenUsed="1"/>
+    <w:lsdException w:name="Table Professional" w:semiHidden="1" w:unhideWhenUsed="1"/>
+    <w:lsdException w:name="Table Subtle 1" w:semiHidden="1" w:unhideWhenUsed="1"/>
+    <w:lsdException w:name="Table Subtle 2" w:semiHidden="1" w:unhideWhenUsed="1"/>
+    <w:lsdException w:name="Table Web 1" w:semiHidden="1" w:unhideWhenUsed="1"/>
+    <w:lsdException w:name="Table Web 2" w:semiHidden="1" w:unhideWhenUsed="1"/>
+    <w:lsdException w:name="Table Web 3" w:semiHidden="1" w:unhideWhenUsed="1"/>
+    <w:lsdException w:name="Balloon Text" w:semiHidden="1" w:unhideWhenUsed="1"/>
+    <w:lsdException w:name="Table Grid" w:uiPriority="59"/>
+    <w:lsdException w:name="Table Theme" w:semiHidden="1" w:unhideWhenUsed="1"/>
+    <w:lsdException w:name="Placeholder Text" w:semiHidden="1"/>
+    <w:lsdException w:name="No Spacing" w:uiPriority="1" w:qFormat="1"/>
+    <w:lsdException w:name="Light Shading" w:uiPriority="60"/>
+    <w:lsdException w:name="Light List" w:uiPriority="61"/>
+    <w:lsdException w:name="Light Grid" w:uiPriority="62"/>
+    <w:lsdException w:name="Medium Shading 1" w:uiPriority="63"/>
+    <w:lsdException w:name="Medium Shading 2" w:uiPriority="64"/>
+    <w:lsdException w:name="Medium List 1" w:uiPriority="65"/>
+    <w:lsdException w:name="Medium List 2" w:uiPriority="66"/>
+    <w:lsdException w:name="Medium Grid 1" w:uiPriority="67"/>
+    <w:lsdException w:name="Medium Grid 2" w:uiPriority="68"/>
+    <w:lsdException w:name="Medium Grid 3" w:uiPriority="69"/>
+    <w:lsdException w:name="Dark List" w:uiPriority="70"/>
+    <w:lsdException w:name="Colorful Shading" w:uiPriority="71"/>
+    <w:lsdException w:name="Colorful List" w:uiPriority="72"/>
+    <w:lsdException w:name="Colorful Grid" w:uiPriority="73"/>
+    <w:lsdException w:name="Light Shading Accent 1" w:uiPriority="60"/>
+    <w:lsdException w:name="Light List Accent 1" w:uiPriority="61"/>
+    <w:lsdException w:name="Light Grid Accent 1" w:uiPriority="62"/>
+    <w:lsdException w:name="Medium Shading 1 Accent 1" w:uiPriority="63"/>
+    <w:lsdException w:name="Medium Shading 2 Accent 1" w:uiPriority="64"/>
+    <w:lsdException w:name="Medium List 1 Accent 1" w:uiPriority="65"/>
+    <w:lsdException w:name="Revision" w:semiHidden="1"/>
+    <w:lsdException w:name="List Paragraph" w:uiPriority="34" w:qFormat="1"/>
+    <w:lsdException w:name="Quote" w:uiPriority="29" w:qFormat="1"/>
+    <w:lsdException w:name="Intense Quote" w:uiPriority="30" w:qFormat="1"/>
+    <w:lsdException w:name="Medium List 2 Accent 1" w:uiPriority="66"/>
+    <w:lsdException w:name="Medium Grid 1 Accent 1" w:uiPriority="67"/>
+    <w:lsdException w:name="Medium Grid 2 Accent 1" w:uiPriority="68"/>
+    <w:lsdException w:name="Medium Grid 3 Accent 1" w:uiPriority="69"/>
+    <w:lsdException w:name="Dark List Accent 1" w:uiPriority="70"/>
+    <w:lsdException w:name="Colorful Shading Accent 1" w:uiPriority="71"/>
+    <w:lsdException w:name="Colorful List Accent 1" w:uiPriority="72"/>
+    <w:lsdException w:name="Colorful Grid Accent 1" w:uiPriority="73"/>
+    <w:lsdException w:name="Light Shading Accent 2" w:uiPriority="60"/>
+    <w:lsdException w:name="Light List Accent 2" w:uiPriority="61"/>
+    <w:lsdException w:name="Light Grid Accent 2" w:uiPriority="62"/>
+    <w:lsdException w:name="Medium Shading 1 Accent 2" w:uiPriority="63"/>
+    <w:lsdException w:name="Medium Shading 2 Accent 2" w:uiPriority="64"/>
+    <w:lsdException w:name="Medium List 1 Accent 2" w:uiPriority="65"/>
+    <w:lsdException w:name="Medium List 2 Accent 2" w:uiPriority="66"/>
+    <w:lsdException w:name="Medium Grid 1 Accent 2" w:uiPriority="67"/>
+    <w:lsdException w:name="Medium Grid 2 Accent 2" w:uiPriority="68"/>
+    <w:lsdException w:name="Medium Grid 3 Accent 2" w:uiPriority="69"/>
+    <w:lsdException w:name="Dark List Accent 2" w:uiPriority="70"/>
+    <w:lsdException w:name="Colorful Shading Accent 2" w:uiPriority="71"/>
+    <w:lsdException w:name="Colorful List Accent 2" w:uiPriority="72"/>
+    <w:lsdException w:name="Colorful Grid Accent 2" w:uiPriority="73"/>
+    <w:lsdException w:name="Light Shading Accent 3" w:uiPriority="60"/>
+    <w:lsdException w:name="Light List Accent 3" w:uiPriority="61"/>
+    <w:lsdException w:name="Light Grid Accent 3" w:uiPriority="62"/>
+    <w:lsdException w:name="Medium Shading 1 Accent 3" w:uiPriority="63"/>
+    <w:lsdException w:name="Medium Shading 2 Accent 3" w:uiPriority="64"/>
+    <w:lsdException w:name="Medium List 1 Accent 3" w:uiPriority="65"/>
+    <w:lsdException w:name="Medium List 2 Accent 3" w:uiPriority="66"/>
+    <w:lsdException w:name="Medium Grid 1 Accent 3" w:uiPriority="67"/>
+    <w:lsdException w:name="Medium Grid 2 Accent 3" w:uiPriority="68"/>
+    <w:lsdException w:name="Medium Grid 3 Accent 3" w:uiPriority="69"/>
+    <w:lsdException w:name="Dark List Accent 3" w:uiPriority="70"/>
+    <w:lsdException w:name="Colorful Shading Accent 3" w:uiPriority="71"/>
+    <w:lsdException w:name="Colorful List Accent 3" w:uiPriority="72"/>
+    <w:lsdException w:name="Colorful Grid Accent 3" w:uiPriority="73"/>
+    <w:lsdException w:name="Light Shading Accent 4" w:uiPriority="60"/>
+    <w:lsdException w:name="Light List Accent 4" w:uiPriority="61"/>
+    <w:lsdException w:name="Light Grid Accent 4" w:uiPriority="62"/>
+    <w:lsdException w:name="Medium Shading 1 Accent 4" w:uiPriority="63"/>
+    <w:lsdException w:name="Medium Shading 2 Accent 4" w:uiPriority="64"/>
+    <w:lsdException w:name="Medium List 1 Accent 4" w:uiPriority="65"/>
+    <w:lsdException w:name="Medium List 2 Accent 4" w:uiPriority="66"/>
+    <w:lsdException w:name="Medium Grid 1 Accent 4" w:uiPriority="67"/>
+    <w:lsdException w:name="Medium Grid 2 Accent 4" w:uiPriority="68"/>
+    <w:lsdException w:name="Medium Grid 3 Accent 4" w:uiPriority="69"/>
+    <w:lsdException w:name="Dark List Accent 4" w:uiPriority="70"/>
+    <w:lsdException w:name="Colorful Shading Accent 4" w:uiPriority="71"/>
+    <w:lsdException w:name="Colorful List Accent 4" w:uiPriority="72"/>
+    <w:lsdException w:name="Colorful Grid Accent 4" w:uiPriority="73"/>
+    <w:lsdException w:name="Light Shading Accent 5" w:uiPriority="60"/>
+    <w:lsdException w:name="Light List Accent 5" w:uiPriority="61"/>
+    <w:lsdException w:name="Light Grid Accent 5" w:uiPriority="62"/>
+    <w:lsdException w:name="Medium Shading 1 Accent 5" w:uiPriority="63"/>
+    <w:lsdException w:name="Medium Shading 2 Accent 5" w:uiPriority="64"/>
+    <w:lsdException w:name="Medium List 1 Accent 5" w:uiPriority="65"/>
+    <w:lsdException w:name="Medium List 2 Accent 5" w:uiPriority="66"/>
+    <w:lsdException w:name="Medium Grid 1 Accent 5" w:uiPriority="67"/>
+    <w:lsdException w:name="Medium Grid 2 Accent 5" w:uiPriority="68"/>
+    <w:lsdException w:name="Medium Grid 3 Accent 5" w:uiPriority="69"/>
+    <w:lsdException w:name="Dark List Accent 5" w:uiPriority="70"/>
+    <w:lsdException w:name="Colorful Shading Accent 5" w:uiPriority="71"/>
+    <w:lsdException w:name="Colorful List Accent 5" w:uiPriority="72"/>
+    <w:lsdException w:name="Colorful Grid Accent 5" w:uiPriority="73"/>
+    <w:lsdException w:name="Light Shading Accent 6" w:uiPriority="60"/>
+    <w:lsdException w:name="Light List Accent 6" w:uiPriority="61"/>
+    <w:lsdException w:name="Light Grid Accent 6" w:uiPriority="62"/>
+    <w:lsdException w:name="Medium Shading 1 Accent 6" w:uiPriority="63"/>
+    <w:lsdException w:name="Medium Shading 2 Accent 6" w:uiPriority="64"/>
+    <w:lsdException w:name="Medium List 1 Accent 6" w:uiPriority="65"/>
+    <w:lsdException w:name="Medium List 2 Accent 6" w:uiPriority="66"/>
+    <w:lsdException w:name="Medium Grid 1 Accent 6" w:uiPriority="67"/>
+    <w:lsdException w:name="Medium Grid 2 Accent 6" w:uiPriority="68"/>
+    <w:lsdException w:name="Medium Grid 3 Accent 6" w:uiPriority="69"/>
+    <w:lsdException w:name="Dark List Accent 6" w:uiPriority="70"/>
+    <w:lsdException w:name="Colorful Shading Accent 6" w:uiPriority="71"/>
+    <w:lsdException w:name="Colorful List Accent 6" w:uiPriority="72"/>
+    <w:lsdException w:name="Colorful Grid Accent 6" w:uiPriority="73"/>
+    <w:lsdException w:name="Subtle Emphasis" w:uiPriority="19" w:qFormat="1"/>
+    <w:lsdException w:name="Intense Emphasis" w:uiPriority="21" w:qFormat="1"/>
+    <w:lsdException w:name="Subtle Reference" w:uiPriority="31" w:qFormat="1"/>
+    <w:lsdException w:name="Intense Reference" w:uiPriority="32" w:qFormat="1"/>
+    <w:lsdException w:name="Book Title" w:uiPriority="33" w:qFormat="1"/>
+    <w:lsdException w:name="Bibliography" w:semiHidden="1" w:uiPriority="37" w:unhideWhenUsed="1"/>
+    <w:lsdException w:name="TOC Heading" w:semiHidden="1" w:uiPriority="39" w:unhideWhenUsed="1" w:qFormat="1"/>
+    <w:lsdException w:name="Plain Table 1" w:uiPriority="41"/>
+    <w:lsdException w:name="Plain Table 2" w:uiPriority="42"/>
+    <w:lsdException w:name="Plain Table 3" w:uiPriority="43"/>
+    <w:lsdException w:name="Plain Table 4" w:uiPriority="44"/>
+    <w:lsdException w:name="Plain Table 5" w:uiPriority="45"/>
+    <w:lsdException w:name="Grid Table Light" w:uiPriority="40"/>
+    <w:lsdException w:name="Grid Table 1 Light" w:uiPriority="46"/>
+    <w:lsdException w:name="Grid Table 2" w:uiPriority="47"/>
+    <w:lsdException w:name="Grid Table 3" w:uiPriority="48"/>
+    <w:lsdException w:name="Grid Table 4" w:uiPriority="49"/>
+    <w:lsdException w:name="Grid Table 5 Dark" w:uiPriority="50"/>
+    <w:lsdException w:name="Grid Table 6 Colorful" w:uiPriority="51"/>
+    <w:lsdException w:name="Grid Table 7 Colorful" w:uiPriority="52"/>
+    <w:lsdException w:name="Grid Table 1 Light Accent 1" w:uiPriority="46"/>
+    <w:lsdException w:name="Grid Table 2 Accent 1" w:uiPriority="47"/>
+    <w:lsdException w:name="Grid Table 3 Accent 1" w:uiPriority="48"/>
+    <w:lsdException w:name="Grid Table 4 Accent 1" w:uiPriority="49"/>
+    <w:lsdException w:name="Grid Table 5 Dark Accent 1" w:uiPriority="50"/>
+    <w:lsdException w:name="Grid Table 6 Colorful Accent 1" w:uiPriority="51"/>
+    <w:lsdException w:name="Grid Table 7 Colorful Accent 1" w:uiPriority="52"/>
+    <w:lsdException w:name="Grid Table 1 Light Accent 2" w:uiPriority="46"/>
+    <w:lsdException w:name="Grid Table 2 Accent 2" w:uiPriority="47"/>
+    <w:lsdException w:name="Grid Table 3 Accent 2" w:uiPriority="48"/>
+    <w:lsdException w:name="Grid Table 4 Accent 2" w:uiPriority="49"/>
+    <w:lsdException w:name="Grid Table 5 Dark Accent 2" w:uiPriority="50"/>
+    <w:lsdException w:name="Grid Table 6 Colorful Accent 2" w:uiPriority="51"/>
+    <w:lsdException w:name="Grid Table 7 Colorful Accent 2" w:uiPriority="52"/>
+    <w:lsdException w:name="Grid Table 1 Light Accent 3" w:uiPriority="46"/>
+    <w:lsdException w:name="Grid Table 2 Accent 3" w:uiPriority="47"/>
+    <w:lsdException w:name="Grid Table 3 Accent 3" w:uiPriority="48"/>
+    <w:lsdException w:name="Grid Table 4 Accent 3" w:uiPriority="49"/>
+    <w:lsdException w:name="Grid Table 5 Dark Accent 3" w:uiPriority="50"/>
+    <w:lsdException w:name="Grid Table 6 Colorful Accent 3" w:uiPriority="51"/>
+    <w:lsdException w:name="Grid Table 7 Colorful Accent 3" w:uiPriority="52"/>
+    <w:lsdException w:name="Grid Table 1 Light Accent 4" w:uiPriority="46"/>
+    <w:lsdException w:name="Grid Table 2 Accent 4" w:uiPriority="47"/>
+    <w:lsdException w:name="Grid Table 3 Accent 4" w:uiPriority="48"/>
+    <w:lsdException w:name="Grid Table 4 Accent 4" w:uiPriority="49"/>
+    <w:lsdException w:name="Grid Table 5 Dark Accent 4" w:uiPriority="50"/>
+    <w:lsdException w:name="Grid Table 6 Colorful Accent 4" w:uiPriority="51"/>
+    <w:lsdException w:name="Grid Table 7 Colorful Accent 4" w:uiPriority="52"/>
+    <w:lsdException w:name="Grid Table 1 Light Accent 5" w:uiPriority="46"/>
+    <w:lsdException w:name="Grid Table 2 Accent 5" w:uiPriority="47"/>
+    <w:lsdException w:name="Grid Table 3 Accent 5" w:uiPriority="48"/>
+    <w:lsdException w:name="Grid Table 4 Accent 5" w:uiPriority="49"/>
+    <w:lsdException w:name="Grid Table 5 Dark Accent 5" w:uiPriority="50"/>
+    <w:lsdException w:name="Grid Table 6 Colorful Accent 5" w:uiPriority="51"/>
+    <w:lsdException w:name="Grid Table 7 Colorful Accent 5" w:uiPriority="52"/>
+    <w:lsdException w:name="Grid Table 1 Light Accent 6" w:uiPriority="46"/>
+    <w:lsdException w:name="Grid Table 2 Accent 6" w:uiPriority="47"/>
+    <w:lsdException w:name="Grid Table 3 Accent 6" w:uiPriority="48"/>
+    <w:lsdException w:name="Grid Table 4 Accent 6" w:uiPriority="49"/>
+    <w:lsdException w:name="Grid Table 5 Dark Accent 6" w:uiPriority="50"/>
+    <w:lsdException w:name="Grid Table 6 Colorful Accent 6" w:uiPriority="51"/>
+    <w:lsdException w:name="Grid Table 7 Colorful Accent 6" w:uiPriority="52"/>
+    <w:lsdException w:name="List Table 1 Light" w:uiPriority="46"/>
+    <w:lsdException w:name="List Table 2" w:uiPriority="47"/>
+    <w:lsdException w:name="List Table 3" w:uiPriority="48"/>
+    <w:lsdException w:name="List Table 4" w:uiPriority="49"/>
+    <w:lsdException w:name="List Table 5 Dark" w:uiPriority="50"/>
+    <w:lsdException w:name="List Table 6 Colorful" w:uiPriority="51"/>
+    <w:lsdException w:name="List Table 7 Colorful" w:uiPriority="52"/>
+    <w:lsdException w:name="List Table 1 Light Accent 1" w:uiPriority="46"/>
+    <w:lsdException w:name="List Table 2 Accent 1" w:uiPriority="47"/>
+    <w:lsdException w:name="List Table 3 Accent 1" w:uiPriority="48"/>
+    <w:lsdException w:name="List Table 4 Accent 1" w:uiPriority="49"/>
+    <w:lsdException w:name="List Table 5 Dark Accent 1" w:uiPriority="50"/>
+    <w:lsdException w:name="List Table 6 Colorful Accent 1" w:uiPriority="51"/>
+    <w:lsdException w:name="List Table 7 Colorful Accent 1" w:uiPriority="52"/>
+    <w:lsdException w:name="List Table 1 Light Accent 2" w:uiPriority="46"/>
+    <w:lsdException w:name="List Table 2 Accent 2" w:uiPriority="47"/>
+    <w:lsdException w:name="List Table 3 Accent 2" w:uiPriority="48"/>
+    <w:lsdException w:name="List Table 4 Accent 2" w:uiPriority="49"/>
+    <w:lsdException w:name="List Table 5 Dark Accent 2" w:uiPriority="50"/>
+    <w:lsdException w:name="List Table 6 Colorful Accent 2" w:uiPriority="51"/>
+    <w:lsdException w:name="List Table 7 Colorful Accent 2" w:uiPriority="52"/>
+    <w:lsdException w:name="List Table 1 Light Accent 3" w:uiPriority="46"/>
+    <w:lsdException w:name="List Table 2 Accent 3" w:uiPriority="47"/>
+    <w:lsdException w:name="List Table 3 Accent 3" w:uiPriority="48"/>
+    <w:lsdException w:name="List Table 4 Accent 3" w:uiPriority="49"/>
+    <w:lsdException w:name="List Table 5 Dark Accent 3" w:uiPriority="50"/>
+    <w:lsdException w:name="List Table 6 Colorful Accent 3" w:uiPriority="51"/>
+    <w:lsdException w:name="List Table 7 Colorful Accent 3" w:uiPriority="52"/>
+    <w:lsdException w:name="List Table 1 Light Accent 4" w:uiPriority="46"/>
+    <w:lsdException w:name="List Table 2 Accent 4" w:uiPriority="47"/>
+    <w:lsdException w:name="List Table 3 Accent 4" w:uiPriority="48"/>
+    <w:lsdException w:name="List Table 4 Accent 4" w:uiPriority="49"/>
+    <w:lsdException w:name="List Table 5 Dark Accent 4" w:uiPriority="50"/>
+    <w:lsdException w:name="List Table 6 Colorful Accent 4" w:uiPriority="51"/>
+    <w:lsdException w:name="List Table 7 Colorful Accent 4" w:uiPriority="52"/>
+    <w:lsdException w:name="List Table 1 Light Accent 5" w:uiPriority="46"/>
+    <w:lsdException w:name="List Table 2 Accent 5" w:uiPriority="47"/>
+    <w:lsdException w:name="List Table 3 Accent 5" w:uiPriority="48"/>
+    <w:lsdException w:name="List Table 4 Accent 5" w:uiPriority="49"/>
+    <w:lsdException w:name="List Table 5 Dark Accent 5" w:uiPriority="50"/>
+    <w:lsdException w:name="List Table 6 Colorful Accent 5" w:uiPriority="51"/>
+    <w:lsdException w:name="List Table 7 Colorful Accent 5" w:uiPriority="52"/>
+    <w:lsdException w:name="List Table 1 Light Accent 6" w:uiPriority="46"/>
+    <w:lsdException w:name="List Table 2 Accent 6" w:uiPriority="47"/>
+    <w:lsdException w:name="List Table 3 Accent 6" w:uiPriority="48"/>
+    <w:lsdException w:name="List Table 4 Accent 6" w:uiPriority="49"/>
+    <w:lsdException w:name="List Table 5 Dark Accent 6" w:uiPriority="50"/>
+    <w:lsdException w:name="List Table 6 Colorful Accent 6" w:uiPriority="51"/>
+    <w:lsdException w:name="List Table 7 Colorful Accent 6" w:uiPriority="52"/>
   </w:latentStyles>
   <w:style w:type="paragraph" w:default="1" w:styleId="Normal">
     <w:name w:val="Normal"/>
@@ -2535,472 +3227,22 @@
       <w:u w:val="single"/>
     </w:rPr>
   </w:style>
-</w:styles>
-</file>
-
-<file path=word/stylesWithEffects.xml><?xml version="1.0" encoding="utf-8"?>
-<w:styles xmlns:wpc="http://schemas.microsoft.com/office/word/2010/wordprocessingCanvas" xmlns:mc="http://schemas.openxmlformats.org/markup-compatibility/2006" xmlns:o="urn:schemas-microsoft-com:office:office" xmlns:r="http://schemas.openxmlformats.org/officeDocument/2006/relationships" xmlns:m="http://schemas.openxmlformats.org/officeDocument/2006/math" xmlns:v="urn:schemas-microsoft-com:vml" xmlns:wp14="http://schemas.microsoft.com/office/word/2010/wordprocessingDrawing" xmlns:wp="http://schemas.openxmlformats.org/drawingml/2006/wordprocessingDrawing" xmlns:w10="urn:schemas-microsoft-com:office:word" xmlns:w="http://schemas.openxmlformats.org/wordprocessingml/2006/main" xmlns:w14="http://schemas.microsoft.com/office/word/2010/wordml" xmlns:wpg="http://schemas.microsoft.com/office/word/2010/wordprocessingGroup" xmlns:wpi="http://schemas.microsoft.com/office/word/2010/wordprocessingInk" xmlns:wne="http://schemas.microsoft.com/office/word/2006/wordml" xmlns:wps="http://schemas.microsoft.com/office/word/2010/wordprocessingShape" mc:Ignorable="w14 wp14">
-  <w:docDefaults>
-    <w:rPrDefault>
-      <w:rPr>
-        <w:rFonts w:asciiTheme="minorHAnsi" w:eastAsiaTheme="minorHAnsi" w:hAnsiTheme="minorHAnsi" w:cstheme="minorBidi"/>
-        <w:sz w:val="22"/>
-        <w:szCs w:val="22"/>
-        <w:lang w:val="en-GB" w:eastAsia="en-US" w:bidi="ar-SA"/>
-      </w:rPr>
-    </w:rPrDefault>
-    <w:pPrDefault>
-      <w:pPr>
-        <w:spacing w:after="200" w:line="276" w:lineRule="auto"/>
-      </w:pPr>
-    </w:pPrDefault>
-  </w:docDefaults>
-  <w:latentStyles w:defLockedState="0" w:defUIPriority="99" w:defSemiHidden="1" w:defUnhideWhenUsed="1" w:defQFormat="0" w:count="267">
-    <w:lsdException w:name="Normal" w:semiHidden="0" w:uiPriority="0" w:unhideWhenUsed="0" w:qFormat="1"/>
-    <w:lsdException w:name="heading 1" w:semiHidden="0" w:uiPriority="9" w:unhideWhenUsed="0" w:qFormat="1"/>
-    <w:lsdException w:name="heading 2" w:uiPriority="9" w:qFormat="1"/>
-    <w:lsdException w:name="heading 3" w:uiPriority="9" w:qFormat="1"/>
-    <w:lsdException w:name="heading 4" w:uiPriority="9" w:qFormat="1"/>
-    <w:lsdException w:name="heading 5" w:uiPriority="9" w:qFormat="1"/>
-    <w:lsdException w:name="heading 6" w:uiPriority="9" w:qFormat="1"/>
-    <w:lsdException w:name="heading 7" w:uiPriority="9" w:qFormat="1"/>
-    <w:lsdException w:name="heading 8" w:uiPriority="9" w:qFormat="1"/>
-    <w:lsdException w:name="heading 9" w:uiPriority="9" w:qFormat="1"/>
-    <w:lsdException w:name="toc 1" w:uiPriority="39"/>
-    <w:lsdException w:name="toc 2" w:uiPriority="39"/>
-    <w:lsdException w:name="toc 3" w:uiPriority="39"/>
-    <w:lsdException w:name="toc 4" w:uiPriority="39"/>
-    <w:lsdException w:name="toc 5" w:uiPriority="39"/>
-    <w:lsdException w:name="toc 6" w:uiPriority="39"/>
-    <w:lsdException w:name="toc 7" w:uiPriority="39"/>
-    <w:lsdException w:name="toc 8" w:uiPriority="39"/>
-    <w:lsdException w:name="toc 9" w:uiPriority="39"/>
-    <w:lsdException w:name="caption" w:uiPriority="35" w:qFormat="1"/>
-    <w:lsdException w:name="Title" w:semiHidden="0" w:uiPriority="10" w:unhideWhenUsed="0" w:qFormat="1"/>
-    <w:lsdException w:name="Default Paragraph Font" w:uiPriority="1"/>
-    <w:lsdException w:name="Subtitle" w:semiHidden="0" w:uiPriority="11" w:unhideWhenUsed="0" w:qFormat="1"/>
-    <w:lsdException w:name="Strong" w:semiHidden="0" w:uiPriority="22" w:unhideWhenUsed="0" w:qFormat="1"/>
-    <w:lsdException w:name="Emphasis" w:semiHidden="0" w:uiPriority="20" w:unhideWhenUsed="0" w:qFormat="1"/>
-    <w:lsdException w:name="Table Grid" w:semiHidden="0" w:uiPriority="59" w:unhideWhenUsed="0"/>
-    <w:lsdException w:name="Placeholder Text" w:unhideWhenUsed="0"/>
-    <w:lsdException w:name="No Spacing" w:semiHidden="0" w:uiPriority="1" w:unhideWhenUsed="0" w:qFormat="1"/>
-    <w:lsdException w:name="Light Shading" w:semiHidden="0" w:uiPriority="60" w:unhideWhenUsed="0"/>
-    <w:lsdException w:name="Light List" w:semiHidden="0" w:uiPriority="61" w:unhideWhenUsed="0"/>
-    <w:lsdException w:name="Light Grid" w:semiHidden="0" w:uiPriority="62" w:unhideWhenUsed="0"/>
-    <w:lsdException w:name="Medium Shading 1" w:semiHidden="0" w:uiPriority="63" w:unhideWhenUsed="0"/>
-    <w:lsdException w:name="Medium Shading 2" w:semiHidden="0" w:uiPriority="64" w:unhideWhenUsed="0"/>
-    <w:lsdException w:name="Medium List 1" w:semiHidden="0" w:uiPriority="65" w:unhideWhenUsed="0"/>
-    <w:lsdException w:name="Medium List 2" w:semiHidden="0" w:uiPriority="66" w:unhideWhenUsed="0"/>
-    <w:lsdException w:name="Medium Grid 1" w:semiHidden="0" w:uiPriority="67" w:unhideWhenUsed="0"/>
-    <w:lsdException w:name="Medium Grid 2" w:semiHidden="0" w:uiPriority="68" w:unhideWhenUsed="0"/>
-    <w:lsdException w:name="Medium Grid 3" w:semiHidden="0" w:uiPriority="69" w:unhideWhenUsed="0"/>
-    <w:lsdException w:name="Dark List" w:semiHidden="0" w:uiPriority="70" w:unhideWhenUsed="0"/>
-    <w:lsdException w:name="Colorful Shading" w:semiHidden="0" w:uiPriority="71" w:unhideWhenUsed="0"/>
-    <w:lsdException w:name="Colorful List" w:semiHidden="0" w:uiPriority="72" w:unhideWhenUsed="0"/>
-    <w:lsdException w:name="Colorful Grid" w:semiHidden="0" w:uiPriority="73" w:unhideWhenUsed="0"/>
-    <w:lsdException w:name="Light Shading Accent 1" w:semiHidden="0" w:uiPriority="60" w:unhideWhenUsed="0"/>
-    <w:lsdException w:name="Light List Accent 1" w:semiHidden="0" w:uiPriority="61" w:unhideWhenUsed="0"/>
-    <w:lsdException w:name="Light Grid Accent 1" w:semiHidden="0" w:uiPriority="62" w:unhideWhenUsed="0"/>
-    <w:lsdException w:name="Medium Shading 1 Accent 1" w:semiHidden="0" w:uiPriority="63" w:unhideWhenUsed="0"/>
-    <w:lsdException w:name="Medium Shading 2 Accent 1" w:semiHidden="0" w:uiPriority="64" w:unhideWhenUsed="0"/>
-    <w:lsdException w:name="Medium List 1 Accent 1" w:semiHidden="0" w:uiPriority="65" w:unhideWhenUsed="0"/>
-    <w:lsdException w:name="Revision" w:unhideWhenUsed="0"/>
-    <w:lsdException w:name="List Paragraph" w:semiHidden="0" w:uiPriority="34" w:unhideWhenUsed="0" w:qFormat="1"/>
-    <w:lsdException w:name="Quote" w:semiHidden="0" w:uiPriority="29" w:unhideWhenUsed="0" w:qFormat="1"/>
-    <w:lsdException w:name="Intense Quote" w:semiHidden="0" w:uiPriority="30" w:unhideWhenUsed="0" w:qFormat="1"/>
-    <w:lsdException w:name="Medium List 2 Accent 1" w:semiHidden="0" w:uiPriority="66" w:unhideWhenUsed="0"/>
-    <w:lsdException w:name="Medium Grid 1 Accent 1" w:semiHidden="0" w:uiPriority="67" w:unhideWhenUsed="0"/>
-    <w:lsdException w:name="Medium Grid 2 Accent 1" w:semiHidden="0" w:uiPriority="68" w:unhideWhenUsed="0"/>
-    <w:lsdException w:name="Medium Grid 3 Accent 1" w:semiHidden="0" w:uiPriority="69" w:unhideWhenUsed="0"/>
-    <w:lsdException w:name="Dark List Accent 1" w:semiHidden="0" w:uiPriority="70" w:unhideWhenUsed="0"/>
-    <w:lsdException w:name="Colorful Shading Accent 1" w:semiHidden="0" w:uiPriority="71" w:unhideWhenUsed="0"/>
-    <w:lsdException w:name="Colorful List Accent 1" w:semiHidden="0" w:uiPriority="72" w:unhideWhenUsed="0"/>
-    <w:lsdException w:name="Colorful Grid Accent 1" w:semiHidden="0" w:uiPriority="73" w:unhideWhenUsed="0"/>
-    <w:lsdException w:name="Light Shading Accent 2" w:semiHidden="0" w:uiPriority="60" w:unhideWhenUsed="0"/>
-    <w:lsdException w:name="Light List Accent 2" w:semiHidden="0" w:uiPriority="61" w:unhideWhenUsed="0"/>
-    <w:lsdException w:name="Light Grid Accent 2" w:semiHidden="0" w:uiPriority="62" w:unhideWhenUsed="0"/>
-    <w:lsdException w:name="Medium Shading 1 Accent 2" w:semiHidden="0" w:uiPriority="63" w:unhideWhenUsed="0"/>
-    <w:lsdException w:name="Medium Shading 2 Accent 2" w:semiHidden="0" w:uiPriority="64" w:unhideWhenUsed="0"/>
-    <w:lsdException w:name="Medium List 1 Accent 2" w:semiHidden="0" w:uiPriority="65" w:unhideWhenUsed="0"/>
-    <w:lsdException w:name="Medium List 2 Accent 2" w:semiHidden="0" w:uiPriority="66" w:unhideWhenUsed="0"/>
-    <w:lsdException w:name="Medium Grid 1 Accent 2" w:semiHidden="0" w:uiPriority="67" w:unhideWhenUsed="0"/>
-    <w:lsdException w:name="Medium Grid 2 Accent 2" w:semiHidden="0" w:uiPriority="68" w:unhideWhenUsed="0"/>
-    <w:lsdException w:name="Medium Grid 3 Accent 2" w:semiHidden="0" w:uiPriority="69" w:unhideWhenUsed="0"/>
-    <w:lsdException w:name="Dark List Accent 2" w:semiHidden="0" w:uiPriority="70" w:unhideWhenUsed="0"/>
-    <w:lsdException w:name="Colorful Shading Accent 2" w:semiHidden="0" w:uiPriority="71" w:unhideWhenUsed="0"/>
-    <w:lsdException w:name="Colorful List Accent 2" w:semiHidden="0" w:uiPriority="72" w:unhideWhenUsed="0"/>
-    <w:lsdException w:name="Colorful Grid Accent 2" w:semiHidden="0" w:uiPriority="73" w:unhideWhenUsed="0"/>
-    <w:lsdException w:name="Light Shading Accent 3" w:semiHidden="0" w:uiPriority="60" w:unhideWhenUsed="0"/>
-    <w:lsdException w:name="Light List Accent 3" w:semiHidden="0" w:uiPriority="61" w:unhideWhenUsed="0"/>
-    <w:lsdException w:name="Light Grid Accent 3" w:semiHidden="0" w:uiPriority="62" w:unhideWhenUsed="0"/>
-    <w:lsdException w:name="Medium Shading 1 Accent 3" w:semiHidden="0" w:uiPriority="63" w:unhideWhenUsed="0"/>
-    <w:lsdException w:name="Medium Shading 2 Accent 3" w:semiHidden="0" w:uiPriority="64" w:unhideWhenUsed="0"/>
-    <w:lsdException w:name="Medium List 1 Accent 3" w:semiHidden="0" w:uiPriority="65" w:unhideWhenUsed="0"/>
-    <w:lsdException w:name="Medium List 2 Accent 3" w:semiHidden="0" w:uiPriority="66" w:unhideWhenUsed="0"/>
-    <w:lsdException w:name="Medium Grid 1 Accent 3" w:semiHidden="0" w:uiPriority="67" w:unhideWhenUsed="0"/>
-    <w:lsdException w:name="Medium Grid 2 Accent 3" w:semiHidden="0" w:uiPriority="68" w:unhideWhenUsed="0"/>
-    <w:lsdException w:name="Medium Grid 3 Accent 3" w:semiHidden="0" w:uiPriority="69" w:unhideWhenUsed="0"/>
-    <w:lsdException w:name="Dark List Accent 3" w:semiHidden="0" w:uiPriority="70" w:unhideWhenUsed="0"/>
-    <w:lsdException w:name="Colorful Shading Accent 3" w:semiHidden="0" w:uiPriority="71" w:unhideWhenUsed="0"/>
-    <w:lsdException w:name="Colorful List Accent 3" w:semiHidden="0" w:uiPriority="72" w:unhideWhenUsed="0"/>
-    <w:lsdException w:name="Colorful Grid Accent 3" w:semiHidden="0" w:uiPriority="73" w:unhideWhenUsed="0"/>
-    <w:lsdException w:name="Light Shading Accent 4" w:semiHidden="0" w:uiPriority="60" w:unhideWhenUsed="0"/>
-    <w:lsdException w:name="Light List Accent 4" w:semiHidden="0" w:uiPriority="61" w:unhideWhenUsed="0"/>
-    <w:lsdException w:name="Light Grid Accent 4" w:semiHidden="0" w:uiPriority="62" w:unhideWhenUsed="0"/>
-    <w:lsdException w:name="Medium Shading 1 Accent 4" w:semiHidden="0" w:uiPriority="63" w:unhideWhenUsed="0"/>
-    <w:lsdException w:name="Medium Shading 2 Accent 4" w:semiHidden="0" w:uiPriority="64" w:unhideWhenUsed="0"/>
-    <w:lsdException w:name="Medium List 1 Accent 4" w:semiHidden="0" w:uiPriority="65" w:unhideWhenUsed="0"/>
-    <w:lsdException w:name="Medium List 2 Accent 4" w:semiHidden="0" w:uiPriority="66" w:unhideWhenUsed="0"/>
-    <w:lsdException w:name="Medium Grid 1 Accent 4" w:semiHidden="0" w:uiPriority="67" w:unhideWhenUsed="0"/>
-    <w:lsdException w:name="Medium Grid 2 Accent 4" w:semiHidden="0" w:uiPriority="68" w:unhideWhenUsed="0"/>
-    <w:lsdException w:name="Medium Grid 3 Accent 4" w:semiHidden="0" w:uiPriority="69" w:unhideWhenUsed="0"/>
-    <w:lsdException w:name="Dark List Accent 4" w:semiHidden="0" w:uiPriority="70" w:unhideWhenUsed="0"/>
-    <w:lsdException w:name="Colorful Shading Accent 4" w:semiHidden="0" w:uiPriority="71" w:unhideWhenUsed="0"/>
-    <w:lsdException w:name="Colorful List Accent 4" w:semiHidden="0" w:uiPriority="72" w:unhideWhenUsed="0"/>
-    <w:lsdException w:name="Colorful Grid Accent 4" w:semiHidden="0" w:uiPriority="73" w:unhideWhenUsed="0"/>
-    <w:lsdException w:name="Light Shading Accent 5" w:semiHidden="0" w:uiPriority="60" w:unhideWhenUsed="0"/>
-    <w:lsdException w:name="Light List Accent 5" w:semiHidden="0" w:uiPriority="61" w:unhideWhenUsed="0"/>
-    <w:lsdException w:name="Light Grid Accent 5" w:semiHidden="0" w:uiPriority="62" w:unhideWhenUsed="0"/>
-    <w:lsdException w:name="Medium Shading 1 Accent 5" w:semiHidden="0" w:uiPriority="63" w:unhideWhenUsed="0"/>
-    <w:lsdException w:name="Medium Shading 2 Accent 5" w:semiHidden="0" w:uiPriority="64" w:unhideWhenUsed="0"/>
-    <w:lsdException w:name="Medium List 1 Accent 5" w:semiHidden="0" w:uiPriority="65" w:unhideWhenUsed="0"/>
-    <w:lsdException w:name="Medium List 2 Accent 5" w:semiHidden="0" w:uiPriority="66" w:unhideWhenUsed="0"/>
-    <w:lsdException w:name="Medium Grid 1 Accent 5" w:semiHidden="0" w:uiPriority="67" w:unhideWhenUsed="0"/>
-    <w:lsdException w:name="Medium Grid 2 Accent 5" w:semiHidden="0" w:uiPriority="68" w:unhideWhenUsed="0"/>
-    <w:lsdException w:name="Medium Grid 3 Accent 5" w:semiHidden="0" w:uiPriority="69" w:unhideWhenUsed="0"/>
-    <w:lsdException w:name="Dark List Accent 5" w:semiHidden="0" w:uiPriority="70" w:unhideWhenUsed="0"/>
-    <w:lsdException w:name="Colorful Shading Accent 5" w:semiHidden="0" w:uiPriority="71" w:unhideWhenUsed="0"/>
-    <w:lsdException w:name="Colorful List Accent 5" w:semiHidden="0" w:uiPriority="72" w:unhideWhenUsed="0"/>
-    <w:lsdException w:name="Colorful Grid Accent 5" w:semiHidden="0" w:uiPriority="73" w:unhideWhenUsed="0"/>
-    <w:lsdException w:name="Light Shading Accent 6" w:semiHidden="0" w:uiPriority="60" w:unhideWhenUsed="0"/>
-    <w:lsdException w:name="Light List Accent 6" w:semiHidden="0" w:uiPriority="61" w:unhideWhenUsed="0"/>
-    <w:lsdException w:name="Light Grid Accent 6" w:semiHidden="0" w:uiPriority="62" w:unhideWhenUsed="0"/>
-    <w:lsdException w:name="Medium Shading 1 Accent 6" w:semiHidden="0" w:uiPriority="63" w:unhideWhenUsed="0"/>
-    <w:lsdException w:name="Medium Shading 2 Accent 6" w:semiHidden="0" w:uiPriority="64" w:unhideWhenUsed="0"/>
-    <w:lsdException w:name="Medium List 1 Accent 6" w:semiHidden="0" w:uiPriority="65" w:unhideWhenUsed="0"/>
-    <w:lsdException w:name="Medium List 2 Accent 6" w:semiHidden="0" w:uiPriority="66" w:unhideWhenUsed="0"/>
-    <w:lsdException w:name="Medium Grid 1 Accent 6" w:semiHidden="0" w:uiPriority="67" w:unhideWhenUsed="0"/>
-    <w:lsdException w:name="Medium Grid 2 Accent 6" w:semiHidden="0" w:uiPriority="68" w:unhideWhenUsed="0"/>
-    <w:lsdException w:name="Medium Grid 3 Accent 6" w:semiHidden="0" w:uiPriority="69" w:unhideWhenUsed="0"/>
-    <w:lsdException w:name="Dark List Accent 6" w:semiHidden="0" w:uiPriority="70" w:unhideWhenUsed="0"/>
-    <w:lsdException w:name="Colorful Shading Accent 6" w:semiHidden="0" w:uiPriority="71" w:unhideWhenUsed="0"/>
-    <w:lsdException w:name="Colorful List Accent 6" w:semiHidden="0" w:uiPriority="72" w:unhideWhenUsed="0"/>
-    <w:lsdException w:name="Colorful Grid Accent 6" w:semiHidden="0" w:uiPriority="73" w:unhideWhenUsed="0"/>
-    <w:lsdException w:name="Subtle Emphasis" w:semiHidden="0" w:uiPriority="19" w:unhideWhenUsed="0" w:qFormat="1"/>
-    <w:lsdException w:name="Intense Emphasis" w:semiHidden="0" w:uiPriority="21" w:unhideWhenUsed="0" w:qFormat="1"/>
-    <w:lsdException w:name="Subtle Reference" w:semiHidden="0" w:uiPriority="31" w:unhideWhenUsed="0" w:qFormat="1"/>
-    <w:lsdException w:name="Intense Reference" w:semiHidden="0" w:uiPriority="32" w:unhideWhenUsed="0" w:qFormat="1"/>
-    <w:lsdException w:name="Book Title" w:semiHidden="0" w:uiPriority="33" w:unhideWhenUsed="0" w:qFormat="1"/>
-    <w:lsdException w:name="Bibliography" w:uiPriority="37"/>
-    <w:lsdException w:name="TOC Heading" w:uiPriority="39" w:qFormat="1"/>
-  </w:latentStyles>
-  <w:style w:type="paragraph" w:default="1" w:styleId="Normal">
-    <w:name w:val="Normal"/>
+  <w:style w:type="paragraph" w:styleId="ListParagraph">
+    <w:name w:val="List Paragraph"/>
+    <w:basedOn w:val="Normal"/>
+    <w:uiPriority w:val="34"/>
     <w:qFormat/>
-  </w:style>
-  <w:style w:type="paragraph" w:styleId="Heading1">
-    <w:name w:val="heading 1"/>
-    <w:basedOn w:val="Normal"/>
-    <w:next w:val="Normal"/>
-    <w:link w:val="Heading1Char"/>
-    <w:uiPriority w:val="9"/>
-    <w:qFormat/>
-    <w:rsid w:val="000C52B9"/>
+    <w:rsid w:val="005559E3"/>
     <w:pPr>
-      <w:keepNext/>
-      <w:keepLines/>
-      <w:spacing w:before="480" w:after="0"/>
-      <w:outlineLvl w:val="0"/>
-    </w:pPr>
-    <w:rPr>
-      <w:rFonts w:asciiTheme="majorHAnsi" w:eastAsiaTheme="majorEastAsia" w:hAnsiTheme="majorHAnsi" w:cstheme="majorBidi"/>
-      <w:b/>
-      <w:bCs/>
-      <w:color w:val="365F91" w:themeColor="accent1" w:themeShade="BF"/>
-      <w:sz w:val="28"/>
-      <w:szCs w:val="28"/>
-    </w:rPr>
-  </w:style>
-  <w:style w:type="paragraph" w:styleId="Heading2">
-    <w:name w:val="heading 2"/>
-    <w:basedOn w:val="Normal"/>
-    <w:next w:val="Normal"/>
-    <w:link w:val="Heading2Char"/>
-    <w:uiPriority w:val="9"/>
-    <w:unhideWhenUsed/>
-    <w:qFormat/>
-    <w:rsid w:val="00E54D61"/>
-    <w:pPr>
-      <w:keepNext/>
-      <w:keepLines/>
-      <w:spacing w:before="200" w:after="0"/>
-      <w:outlineLvl w:val="1"/>
-    </w:pPr>
-    <w:rPr>
-      <w:rFonts w:asciiTheme="majorHAnsi" w:eastAsiaTheme="majorEastAsia" w:hAnsiTheme="majorHAnsi" w:cstheme="majorBidi"/>
-      <w:b/>
-      <w:bCs/>
-      <w:color w:val="4F81BD" w:themeColor="accent1"/>
-      <w:sz w:val="26"/>
-      <w:szCs w:val="26"/>
-    </w:rPr>
-  </w:style>
-  <w:style w:type="character" w:default="1" w:styleId="DefaultParagraphFont">
-    <w:name w:val="Default Paragraph Font"/>
-    <w:uiPriority w:val="1"/>
-    <w:semiHidden/>
-    <w:unhideWhenUsed/>
-  </w:style>
-  <w:style w:type="table" w:default="1" w:styleId="TableNormal">
-    <w:name w:val="Normal Table"/>
-    <w:uiPriority w:val="99"/>
-    <w:semiHidden/>
-    <w:unhideWhenUsed/>
-    <w:tblPr>
-      <w:tblInd w:w="0" w:type="dxa"/>
-      <w:tblCellMar>
-        <w:top w:w="0" w:type="dxa"/>
-        <w:left w:w="108" w:type="dxa"/>
-        <w:bottom w:w="0" w:type="dxa"/>
-        <w:right w:w="108" w:type="dxa"/>
-      </w:tblCellMar>
-    </w:tblPr>
-  </w:style>
-  <w:style w:type="numbering" w:default="1" w:styleId="NoList">
-    <w:name w:val="No List"/>
-    <w:uiPriority w:val="99"/>
-    <w:semiHidden/>
-    <w:unhideWhenUsed/>
-  </w:style>
-  <w:style w:type="paragraph" w:customStyle="1" w:styleId="Default">
-    <w:name w:val="Default"/>
-    <w:rsid w:val="00EF7FC4"/>
-    <w:pPr>
-      <w:autoSpaceDE w:val="0"/>
-      <w:autoSpaceDN w:val="0"/>
-      <w:adjustRightInd w:val="0"/>
-      <w:spacing w:after="0" w:line="240" w:lineRule="auto"/>
-    </w:pPr>
-    <w:rPr>
-      <w:rFonts w:ascii="Symbol" w:hAnsi="Symbol" w:cs="Symbol"/>
-      <w:color w:val="000000"/>
-      <w:sz w:val="24"/>
-      <w:szCs w:val="24"/>
-    </w:rPr>
-  </w:style>
-  <w:style w:type="paragraph" w:styleId="Header">
-    <w:name w:val="header"/>
-    <w:basedOn w:val="Normal"/>
-    <w:link w:val="HeaderChar"/>
-    <w:uiPriority w:val="99"/>
-    <w:unhideWhenUsed/>
-    <w:rsid w:val="00E54D61"/>
-    <w:pPr>
-      <w:tabs>
-        <w:tab w:val="center" w:pos="4513"/>
-        <w:tab w:val="right" w:pos="9026"/>
-      </w:tabs>
-      <w:spacing w:after="0" w:line="240" w:lineRule="auto"/>
-    </w:pPr>
-  </w:style>
-  <w:style w:type="character" w:customStyle="1" w:styleId="HeaderChar">
-    <w:name w:val="Header Char"/>
-    <w:basedOn w:val="DefaultParagraphFont"/>
-    <w:link w:val="Header"/>
-    <w:uiPriority w:val="99"/>
-    <w:rsid w:val="00E54D61"/>
-  </w:style>
-  <w:style w:type="paragraph" w:styleId="Footer">
-    <w:name w:val="footer"/>
-    <w:basedOn w:val="Normal"/>
-    <w:link w:val="FooterChar"/>
-    <w:uiPriority w:val="99"/>
-    <w:unhideWhenUsed/>
-    <w:rsid w:val="00E54D61"/>
-    <w:pPr>
-      <w:tabs>
-        <w:tab w:val="center" w:pos="4513"/>
-        <w:tab w:val="right" w:pos="9026"/>
-      </w:tabs>
-      <w:spacing w:after="0" w:line="240" w:lineRule="auto"/>
-    </w:pPr>
-  </w:style>
-  <w:style w:type="character" w:customStyle="1" w:styleId="FooterChar">
-    <w:name w:val="Footer Char"/>
-    <w:basedOn w:val="DefaultParagraphFont"/>
-    <w:link w:val="Footer"/>
-    <w:uiPriority w:val="99"/>
-    <w:rsid w:val="00E54D61"/>
-  </w:style>
-  <w:style w:type="paragraph" w:styleId="Title">
-    <w:name w:val="Title"/>
-    <w:basedOn w:val="Normal"/>
-    <w:next w:val="Normal"/>
-    <w:link w:val="TitleChar"/>
-    <w:uiPriority w:val="10"/>
-    <w:qFormat/>
-    <w:rsid w:val="00E54D61"/>
-    <w:pPr>
-      <w:pBdr>
-        <w:bottom w:val="single" w:sz="8" w:space="4" w:color="4F81BD" w:themeColor="accent1"/>
-      </w:pBdr>
-      <w:spacing w:after="300" w:line="240" w:lineRule="auto"/>
+      <w:ind w:left="720"/>
       <w:contextualSpacing/>
     </w:pPr>
-    <w:rPr>
-      <w:rFonts w:asciiTheme="majorHAnsi" w:eastAsiaTheme="majorEastAsia" w:hAnsiTheme="majorHAnsi" w:cstheme="majorBidi"/>
-      <w:color w:val="17365D" w:themeColor="text2" w:themeShade="BF"/>
-      <w:spacing w:val="5"/>
-      <w:kern w:val="28"/>
-      <w:sz w:val="52"/>
-      <w:szCs w:val="52"/>
-    </w:rPr>
-  </w:style>
-  <w:style w:type="character" w:customStyle="1" w:styleId="TitleChar">
-    <w:name w:val="Title Char"/>
-    <w:basedOn w:val="DefaultParagraphFont"/>
-    <w:link w:val="Title"/>
-    <w:uiPriority w:val="10"/>
-    <w:rsid w:val="00E54D61"/>
-    <w:rPr>
-      <w:rFonts w:asciiTheme="majorHAnsi" w:eastAsiaTheme="majorEastAsia" w:hAnsiTheme="majorHAnsi" w:cstheme="majorBidi"/>
-      <w:color w:val="17365D" w:themeColor="text2" w:themeShade="BF"/>
-      <w:spacing w:val="5"/>
-      <w:kern w:val="28"/>
-      <w:sz w:val="52"/>
-      <w:szCs w:val="52"/>
-    </w:rPr>
-  </w:style>
-  <w:style w:type="character" w:customStyle="1" w:styleId="Heading2Char">
-    <w:name w:val="Heading 2 Char"/>
-    <w:basedOn w:val="DefaultParagraphFont"/>
-    <w:link w:val="Heading2"/>
-    <w:uiPriority w:val="9"/>
-    <w:rsid w:val="00E54D61"/>
-    <w:rPr>
-      <w:rFonts w:asciiTheme="majorHAnsi" w:eastAsiaTheme="majorEastAsia" w:hAnsiTheme="majorHAnsi" w:cstheme="majorBidi"/>
-      <w:b/>
-      <w:bCs/>
-      <w:color w:val="4F81BD" w:themeColor="accent1"/>
-      <w:sz w:val="26"/>
-      <w:szCs w:val="26"/>
-    </w:rPr>
-  </w:style>
-  <w:style w:type="paragraph" w:styleId="NoSpacing">
-    <w:name w:val="No Spacing"/>
-    <w:link w:val="NoSpacingChar"/>
-    <w:uiPriority w:val="1"/>
-    <w:qFormat/>
-    <w:rsid w:val="00B3691A"/>
-    <w:pPr>
-      <w:spacing w:after="0" w:line="240" w:lineRule="auto"/>
-    </w:pPr>
-    <w:rPr>
-      <w:rFonts w:eastAsiaTheme="minorEastAsia"/>
-      <w:lang w:val="en-US" w:eastAsia="ja-JP"/>
-    </w:rPr>
-  </w:style>
-  <w:style w:type="character" w:customStyle="1" w:styleId="NoSpacingChar">
-    <w:name w:val="No Spacing Char"/>
-    <w:basedOn w:val="DefaultParagraphFont"/>
-    <w:link w:val="NoSpacing"/>
-    <w:uiPriority w:val="1"/>
-    <w:rsid w:val="00B3691A"/>
-    <w:rPr>
-      <w:rFonts w:eastAsiaTheme="minorEastAsia"/>
-      <w:lang w:val="en-US" w:eastAsia="ja-JP"/>
-    </w:rPr>
-  </w:style>
-  <w:style w:type="paragraph" w:styleId="BalloonText">
-    <w:name w:val="Balloon Text"/>
-    <w:basedOn w:val="Normal"/>
-    <w:link w:val="BalloonTextChar"/>
-    <w:uiPriority w:val="99"/>
-    <w:semiHidden/>
-    <w:unhideWhenUsed/>
-    <w:rsid w:val="00B3691A"/>
-    <w:pPr>
-      <w:spacing w:after="0" w:line="240" w:lineRule="auto"/>
-    </w:pPr>
-    <w:rPr>
-      <w:rFonts w:ascii="Tahoma" w:hAnsi="Tahoma" w:cs="Tahoma"/>
-      <w:sz w:val="16"/>
-      <w:szCs w:val="16"/>
-    </w:rPr>
-  </w:style>
-  <w:style w:type="character" w:customStyle="1" w:styleId="BalloonTextChar">
-    <w:name w:val="Balloon Text Char"/>
-    <w:basedOn w:val="DefaultParagraphFont"/>
-    <w:link w:val="BalloonText"/>
-    <w:uiPriority w:val="99"/>
-    <w:semiHidden/>
-    <w:rsid w:val="00B3691A"/>
-    <w:rPr>
-      <w:rFonts w:ascii="Tahoma" w:hAnsi="Tahoma" w:cs="Tahoma"/>
-      <w:sz w:val="16"/>
-      <w:szCs w:val="16"/>
-    </w:rPr>
-  </w:style>
-  <w:style w:type="character" w:customStyle="1" w:styleId="Heading1Char">
-    <w:name w:val="Heading 1 Char"/>
-    <w:basedOn w:val="DefaultParagraphFont"/>
-    <w:link w:val="Heading1"/>
-    <w:uiPriority w:val="9"/>
-    <w:rsid w:val="000C52B9"/>
-    <w:rPr>
-      <w:rFonts w:asciiTheme="majorHAnsi" w:eastAsiaTheme="majorEastAsia" w:hAnsiTheme="majorHAnsi" w:cstheme="majorBidi"/>
-      <w:b/>
-      <w:bCs/>
-      <w:color w:val="365F91" w:themeColor="accent1" w:themeShade="BF"/>
-      <w:sz w:val="28"/>
-      <w:szCs w:val="28"/>
-    </w:rPr>
-  </w:style>
-  <w:style w:type="paragraph" w:styleId="TOCHeading">
-    <w:name w:val="TOC Heading"/>
-    <w:basedOn w:val="Heading1"/>
-    <w:next w:val="Normal"/>
-    <w:uiPriority w:val="39"/>
-    <w:semiHidden/>
-    <w:unhideWhenUsed/>
-    <w:qFormat/>
-    <w:rsid w:val="000C52B9"/>
-    <w:pPr>
-      <w:outlineLvl w:val="9"/>
-    </w:pPr>
-    <w:rPr>
-      <w:lang w:val="en-US" w:eastAsia="ja-JP"/>
-    </w:rPr>
-  </w:style>
-  <w:style w:type="paragraph" w:styleId="TOC2">
-    <w:name w:val="toc 2"/>
-    <w:basedOn w:val="Normal"/>
-    <w:next w:val="Normal"/>
-    <w:autoRedefine/>
-    <w:uiPriority w:val="39"/>
-    <w:unhideWhenUsed/>
-    <w:rsid w:val="000C52B9"/>
-    <w:pPr>
-      <w:spacing w:after="100"/>
-      <w:ind w:left="220"/>
-    </w:pPr>
-  </w:style>
-  <w:style w:type="character" w:styleId="Hyperlink">
-    <w:name w:val="Hyperlink"/>
-    <w:basedOn w:val="DefaultParagraphFont"/>
-    <w:uiPriority w:val="99"/>
-    <w:unhideWhenUsed/>
-    <w:rsid w:val="000C52B9"/>
-    <w:rPr>
-      <w:color w:val="0000FF" w:themeColor="hyperlink"/>
-      <w:u w:val="single"/>
-    </w:rPr>
   </w:style>
 </w:styles>
 </file>
 
 <file path=word/glossary/document.xml><?xml version="1.0" encoding="utf-8"?>
-<w:glossaryDocument xmlns:wpc="http://schemas.microsoft.com/office/word/2010/wordprocessingCanvas" xmlns:mc="http://schemas.openxmlformats.org/markup-compatibility/2006" xmlns:o="urn:schemas-microsoft-com:office:office" xmlns:r="http://schemas.openxmlformats.org/officeDocument/2006/relationships" xmlns:m="http://schemas.openxmlformats.org/officeDocument/2006/math" xmlns:v="urn:schemas-microsoft-com:vml" xmlns:wp14="http://schemas.microsoft.com/office/word/2010/wordprocessingDrawing" xmlns:wp="http://schemas.openxmlformats.org/drawingml/2006/wordprocessingDrawing" xmlns:w10="urn:schemas-microsoft-com:office:word" xmlns:w="http://schemas.openxmlformats.org/wordprocessingml/2006/main" xmlns:w14="http://schemas.microsoft.com/office/word/2010/wordml" xmlns:wpg="http://schemas.microsoft.com/office/word/2010/wordprocessingGroup" xmlns:wpi="http://schemas.microsoft.com/office/word/2010/wordprocessingInk" xmlns:wne="http://schemas.microsoft.com/office/word/2006/wordml" xmlns:wps="http://schemas.microsoft.com/office/word/2010/wordprocessingShape" mc:Ignorable="w14 wp14">
+<w:glossaryDocument xmlns:wpc="http://schemas.microsoft.com/office/word/2010/wordprocessingCanvas" xmlns:mc="http://schemas.openxmlformats.org/markup-compatibility/2006" xmlns:o="urn:schemas-microsoft-com:office:office" xmlns:r="http://schemas.openxmlformats.org/officeDocument/2006/relationships" xmlns:m="http://schemas.openxmlformats.org/officeDocument/2006/math" xmlns:v="urn:schemas-microsoft-com:vml" xmlns:wp14="http://schemas.microsoft.com/office/word/2010/wordprocessingDrawing" xmlns:wp="http://schemas.openxmlformats.org/drawingml/2006/wordprocessingDrawing" xmlns:w10="urn:schemas-microsoft-com:office:word" xmlns:w="http://schemas.openxmlformats.org/wordprocessingml/2006/main" xmlns:w14="http://schemas.microsoft.com/office/word/2010/wordml" xmlns:w15="http://schemas.microsoft.com/office/word/2012/wordml" xmlns:wpg="http://schemas.microsoft.com/office/word/2010/wordprocessingGroup" xmlns:wpi="http://schemas.microsoft.com/office/word/2010/wordprocessingInk" xmlns:wne="http://schemas.microsoft.com/office/word/2006/wordml" xmlns:wps="http://schemas.microsoft.com/office/word/2010/wordprocessingShape" mc:Ignorable="w14 w15 wp14">
   <w:docParts>
     <w:docPart>
       <w:docPartPr>
@@ -3125,28 +3367,27 @@
 </file>
 
 <file path=word/glossary/fontTable.xml><?xml version="1.0" encoding="utf-8"?>
-<w:fonts xmlns:mc="http://schemas.openxmlformats.org/markup-compatibility/2006" xmlns:r="http://schemas.openxmlformats.org/officeDocument/2006/relationships" xmlns:w="http://schemas.openxmlformats.org/wordprocessingml/2006/main" xmlns:w14="http://schemas.microsoft.com/office/word/2010/wordml" mc:Ignorable="w14">
-  <w:font w:name="Symbol">
-    <w:altName w:val="Symbol"/>
-    <w:panose1 w:val="05050102010706020507"/>
-    <w:charset w:val="02"/>
-    <w:family w:val="roman"/>
+<w:fonts xmlns:mc="http://schemas.openxmlformats.org/markup-compatibility/2006" xmlns:r="http://schemas.openxmlformats.org/officeDocument/2006/relationships" xmlns:w="http://schemas.openxmlformats.org/wordprocessingml/2006/main" xmlns:w14="http://schemas.microsoft.com/office/word/2010/wordml" xmlns:w15="http://schemas.microsoft.com/office/word/2012/wordml" mc:Ignorable="w14 w15">
+  <w:font w:name="Calibri">
+    <w:panose1 w:val="020F0502020204030204"/>
+    <w:charset w:val="00"/>
+    <w:family w:val="swiss"/>
     <w:pitch w:val="variable"/>
-    <w:sig w:usb0="00000000" w:usb1="10000000" w:usb2="00000000" w:usb3="00000000" w:csb0="80000000" w:csb1="00000000"/>
+    <w:sig w:usb0="E00002FF" w:usb1="4000ACFF" w:usb2="00000001" w:usb3="00000000" w:csb0="0000019F" w:csb1="00000000"/>
   </w:font>
   <w:font w:name="Times New Roman">
     <w:panose1 w:val="02020603050405020304"/>
     <w:charset w:val="00"/>
     <w:family w:val="roman"/>
     <w:pitch w:val="variable"/>
-    <w:sig w:usb0="E0002AFF" w:usb1="C0007841" w:usb2="00000009" w:usb3="00000000" w:csb0="000001FF" w:csb1="00000000"/>
+    <w:sig w:usb0="E0002EFF" w:usb1="C0007843" w:usb2="00000009" w:usb3="00000000" w:csb0="000001FF" w:csb1="00000000"/>
   </w:font>
   <w:font w:name="Courier New">
     <w:panose1 w:val="02070309020205020404"/>
     <w:charset w:val="00"/>
     <w:family w:val="modern"/>
     <w:pitch w:val="fixed"/>
-    <w:sig w:usb0="E0002AFF" w:usb1="C0007843" w:usb2="00000009" w:usb3="00000000" w:csb0="000001FF" w:csb1="00000000"/>
+    <w:sig w:usb0="E0002EFF" w:usb1="C0007843" w:usb2="00000009" w:usb3="00000000" w:csb0="000001FF" w:csb1="00000000"/>
   </w:font>
   <w:font w:name="Wingdings">
     <w:panose1 w:val="05000000000000000000"/>
@@ -3155,12 +3396,12 @@
     <w:pitch w:val="variable"/>
     <w:sig w:usb0="00000000" w:usb1="10000000" w:usb2="00000000" w:usb3="00000000" w:csb0="80000000" w:csb1="00000000"/>
   </w:font>
-  <w:font w:name="Calibri">
-    <w:panose1 w:val="020F0502020204030204"/>
-    <w:charset w:val="00"/>
-    <w:family w:val="swiss"/>
+  <w:font w:name="Symbol">
+    <w:panose1 w:val="05050102010706020507"/>
+    <w:charset w:val="02"/>
+    <w:family w:val="roman"/>
     <w:pitch w:val="variable"/>
-    <w:sig w:usb0="E00002FF" w:usb1="4000ACFF" w:usb2="00000001" w:usb3="00000000" w:csb0="0000019F" w:csb1="00000000"/>
+    <w:sig w:usb0="00000000" w:usb1="10000000" w:usb2="00000000" w:usb3="00000000" w:csb0="80000000" w:csb1="00000000"/>
   </w:font>
   <w:font w:name="Cambria">
     <w:panose1 w:val="02040503050406030204"/>
@@ -3176,11 +3417,18 @@
     <w:pitch w:val="variable"/>
     <w:sig w:usb0="E1002EFF" w:usb1="C000605B" w:usb2="00000029" w:usb3="00000000" w:csb0="000101FF" w:csb1="00000000"/>
   </w:font>
+  <w:font w:name="Calibri Light">
+    <w:panose1 w:val="020F0302020204030204"/>
+    <w:charset w:val="00"/>
+    <w:family w:val="swiss"/>
+    <w:pitch w:val="variable"/>
+    <w:sig w:usb0="A00002EF" w:usb1="4000207B" w:usb2="00000000" w:usb3="00000000" w:csb0="0000019F" w:csb1="00000000"/>
+  </w:font>
 </w:fonts>
 </file>
 
 <file path=word/glossary/settings.xml><?xml version="1.0" encoding="utf-8"?>
-<w:settings xmlns:mc="http://schemas.openxmlformats.org/markup-compatibility/2006" xmlns:o="urn:schemas-microsoft-com:office:office" xmlns:r="http://schemas.openxmlformats.org/officeDocument/2006/relationships" xmlns:m="http://schemas.openxmlformats.org/officeDocument/2006/math" xmlns:v="urn:schemas-microsoft-com:vml" xmlns:w10="urn:schemas-microsoft-com:office:word" xmlns:w="http://schemas.openxmlformats.org/wordprocessingml/2006/main" xmlns:w14="http://schemas.microsoft.com/office/word/2010/wordml" xmlns:sl="http://schemas.openxmlformats.org/schemaLibrary/2006/main" mc:Ignorable="w14">
+<w:settings xmlns:mc="http://schemas.openxmlformats.org/markup-compatibility/2006" xmlns:o="urn:schemas-microsoft-com:office:office" xmlns:r="http://schemas.openxmlformats.org/officeDocument/2006/relationships" xmlns:m="http://schemas.openxmlformats.org/officeDocument/2006/math" xmlns:v="urn:schemas-microsoft-com:vml" xmlns:w10="urn:schemas-microsoft-com:office:word" xmlns:w="http://schemas.openxmlformats.org/wordprocessingml/2006/main" xmlns:w14="http://schemas.microsoft.com/office/word/2010/wordml" xmlns:w15="http://schemas.microsoft.com/office/word/2012/wordml" xmlns:sl="http://schemas.openxmlformats.org/schemaLibrary/2006/main" mc:Ignorable="w14 w15">
   <w:view w:val="normal"/>
   <w:defaultTabStop w:val="720"/>
   <w:characterSpacingControl w:val="doNotCompress"/>
@@ -3193,8 +3441,10 @@
   </w:compat>
   <w:rsids>
     <w:rsidRoot w:val="00BF7652"/>
+    <w:rsid w:val="00AB584B"/>
     <w:rsid w:val="00B5399B"/>
     <w:rsid w:val="00BF7652"/>
+    <w:rsid w:val="00C72435"/>
   </w:rsids>
   <m:mathPr>
     <m:mathFont m:val="Cambria Math"/>
@@ -3217,7 +3467,7 @@
 </file>
 
 <file path=word/glossary/styles.xml><?xml version="1.0" encoding="utf-8"?>
-<w:styles xmlns:mc="http://schemas.openxmlformats.org/markup-compatibility/2006" xmlns:r="http://schemas.openxmlformats.org/officeDocument/2006/relationships" xmlns:w="http://schemas.openxmlformats.org/wordprocessingml/2006/main" xmlns:w14="http://schemas.microsoft.com/office/word/2010/wordml" mc:Ignorable="w14">
+<w:styles xmlns:mc="http://schemas.openxmlformats.org/markup-compatibility/2006" xmlns:r="http://schemas.openxmlformats.org/officeDocument/2006/relationships" xmlns:w="http://schemas.openxmlformats.org/wordprocessingml/2006/main" xmlns:w14="http://schemas.microsoft.com/office/word/2010/wordml" xmlns:w15="http://schemas.microsoft.com/office/word/2012/wordml" mc:Ignorable="w14 w15">
   <w:docDefaults>
     <w:rPrDefault>
       <w:rPr>
@@ -3233,386 +3483,378 @@
       </w:pPr>
     </w:pPrDefault>
   </w:docDefaults>
-  <w:latentStyles w:defLockedState="0" w:defUIPriority="99" w:defSemiHidden="1" w:defUnhideWhenUsed="1" w:defQFormat="0" w:count="267">
-    <w:lsdException w:name="Normal" w:semiHidden="0" w:uiPriority="0" w:unhideWhenUsed="0" w:qFormat="1"/>
-    <w:lsdException w:name="heading 1" w:semiHidden="0" w:uiPriority="9" w:unhideWhenUsed="0" w:qFormat="1"/>
-    <w:lsdException w:name="heading 2" w:uiPriority="9" w:qFormat="1"/>
-    <w:lsdException w:name="heading 3" w:uiPriority="9" w:qFormat="1"/>
-    <w:lsdException w:name="heading 4" w:uiPriority="9" w:qFormat="1"/>
-    <w:lsdException w:name="heading 5" w:uiPriority="9" w:qFormat="1"/>
-    <w:lsdException w:name="heading 6" w:uiPriority="9" w:qFormat="1"/>
-    <w:lsdException w:name="heading 7" w:uiPriority="9" w:qFormat="1"/>
-    <w:lsdException w:name="heading 8" w:uiPriority="9" w:qFormat="1"/>
-    <w:lsdException w:name="heading 9" w:uiPriority="9" w:qFormat="1"/>
-    <w:lsdException w:name="toc 1" w:uiPriority="39"/>
-    <w:lsdException w:name="toc 2" w:uiPriority="39"/>
-    <w:lsdException w:name="toc 3" w:uiPriority="39"/>
-    <w:lsdException w:name="toc 4" w:uiPriority="39"/>
-    <w:lsdException w:name="toc 5" w:uiPriority="39"/>
-    <w:lsdException w:name="toc 6" w:uiPriority="39"/>
-    <w:lsdException w:name="toc 7" w:uiPriority="39"/>
-    <w:lsdException w:name="toc 8" w:uiPriority="39"/>
-    <w:lsdException w:name="toc 9" w:uiPriority="39"/>
-    <w:lsdException w:name="caption" w:uiPriority="35" w:qFormat="1"/>
-    <w:lsdException w:name="Title" w:semiHidden="0" w:uiPriority="10" w:unhideWhenUsed="0" w:qFormat="1"/>
-    <w:lsdException w:name="Default Paragraph Font" w:uiPriority="1"/>
-    <w:lsdException w:name="Subtitle" w:semiHidden="0" w:uiPriority="11" w:unhideWhenUsed="0" w:qFormat="1"/>
-    <w:lsdException w:name="Strong" w:semiHidden="0" w:uiPriority="22" w:unhideWhenUsed="0" w:qFormat="1"/>
-    <w:lsdException w:name="Emphasis" w:semiHidden="0" w:uiPriority="20" w:unhideWhenUsed="0" w:qFormat="1"/>
-    <w:lsdException w:name="Table Grid" w:semiHidden="0" w:uiPriority="59" w:unhideWhenUsed="0"/>
-    <w:lsdException w:name="Placeholder Text" w:unhideWhenUsed="0"/>
-    <w:lsdException w:name="No Spacing" w:semiHidden="0" w:uiPriority="1" w:unhideWhenUsed="0" w:qFormat="1"/>
-    <w:lsdException w:name="Light Shading" w:semiHidden="0" w:uiPriority="60" w:unhideWhenUsed="0"/>
-    <w:lsdException w:name="Light List" w:semiHidden="0" w:uiPriority="61" w:unhideWhenUsed="0"/>
-    <w:lsdException w:name="Light Grid" w:semiHidden="0" w:uiPriority="62" w:unhideWhenUsed="0"/>
-    <w:lsdException w:name="Medium Shading 1" w:semiHidden="0" w:uiPriority="63" w:unhideWhenUsed="0"/>
-    <w:lsdException w:name="Medium Shading 2" w:semiHidden="0" w:uiPriority="64" w:unhideWhenUsed="0"/>
-    <w:lsdException w:name="Medium List 1" w:semiHidden="0" w:uiPriority="65" w:unhideWhenUsed="0"/>
-    <w:lsdException w:name="Medium List 2" w:semiHidden="0" w:uiPriority="66" w:unhideWhenUsed="0"/>
-    <w:lsdException w:name="Medium Grid 1" w:semiHidden="0" w:uiPriority="67" w:unhideWhenUsed="0"/>
-    <w:lsdException w:name="Medium Grid 2" w:semiHidden="0" w:uiPriority="68" w:unhideWhenUsed="0"/>
-    <w:lsdException w:name="Medium Grid 3" w:semiHidden="0" w:uiPriority="69" w:unhideWhenUsed="0"/>
-    <w:lsdException w:name="Dark List" w:semiHidden="0" w:uiPriority="70" w:unhideWhenUsed="0"/>
-    <w:lsdException w:name="Colorful Shading" w:semiHidden="0" w:uiPriority="71" w:unhideWhenUsed="0"/>
-    <w:lsdException w:name="Colorful List" w:semiHidden="0" w:uiPriority="72" w:unhideWhenUsed="0"/>
-    <w:lsdException w:name="Colorful Grid" w:semiHidden="0" w:uiPriority="73" w:unhideWhenUsed="0"/>
-    <w:lsdException w:name="Light Shading Accent 1" w:semiHidden="0" w:uiPriority="60" w:unhideWhenUsed="0"/>
-    <w:lsdException w:name="Light List Accent 1" w:semiHidden="0" w:uiPriority="61" w:unhideWhenUsed="0"/>
-    <w:lsdException w:name="Light Grid Accent 1" w:semiHidden="0" w:uiPriority="62" w:unhideWhenUsed="0"/>
-    <w:lsdException w:name="Medium Shading 1 Accent 1" w:semiHidden="0" w:uiPriority="63" w:unhideWhenUsed="0"/>
-    <w:lsdException w:name="Medium Shading 2 Accent 1" w:semiHidden="0" w:uiPriority="64" w:unhideWhenUsed="0"/>
-    <w:lsdException w:name="Medium List 1 Accent 1" w:semiHidden="0" w:uiPriority="65" w:unhideWhenUsed="0"/>
-    <w:lsdException w:name="Revision" w:unhideWhenUsed="0"/>
-    <w:lsdException w:name="List Paragraph" w:semiHidden="0" w:uiPriority="34" w:unhideWhenUsed="0" w:qFormat="1"/>
-    <w:lsdException w:name="Quote" w:semiHidden="0" w:uiPriority="29" w:unhideWhenUsed="0" w:qFormat="1"/>
-    <w:lsdException w:name="Intense Quote" w:semiHidden="0" w:uiPriority="30" w:unhideWhenUsed="0" w:qFormat="1"/>
-    <w:lsdException w:name="Medium List 2 Accent 1" w:semiHidden="0" w:uiPriority="66" w:unhideWhenUsed="0"/>
-    <w:lsdException w:name="Medium Grid 1 Accent 1" w:semiHidden="0" w:uiPriority="67" w:unhideWhenUsed="0"/>
-    <w:lsdException w:name="Medium Grid 2 Accent 1" w:semiHidden="0" w:uiPriority="68" w:unhideWhenUsed="0"/>
-    <w:lsdException w:name="Medium Grid 3 Accent 1" w:semiHidden="0" w:uiPriority="69" w:unhideWhenUsed="0"/>
-    <w:lsdException w:name="Dark List Accent 1" w:semiHidden="0" w:uiPriority="70" w:unhideWhenUsed="0"/>
-    <w:lsdException w:name="Colorful Shading Accent 1" w:semiHidden="0" w:uiPriority="71" w:unhideWhenUsed="0"/>
-    <w:lsdException w:name="Colorful List Accent 1" w:semiHidden="0" w:uiPriority="72" w:unhideWhenUsed="0"/>
-    <w:lsdException w:name="Colorful Grid Accent 1" w:semiHidden="0" w:uiPriority="73" w:unhideWhenUsed="0"/>
-    <w:lsdException w:name="Light Shading Accent 2" w:semiHidden="0" w:uiPriority="60" w:unhideWhenUsed="0"/>
-    <w:lsdException w:name="Light List Accent 2" w:semiHidden="0" w:uiPriority="61" w:unhideWhenUsed="0"/>
-    <w:lsdException w:name="Light Grid Accent 2" w:semiHidden="0" w:uiPriority="62" w:unhideWhenUsed="0"/>
-    <w:lsdException w:name="Medium Shading 1 Accent 2" w:semiHidden="0" w:uiPriority="63" w:unhideWhenUsed="0"/>
-    <w:lsdException w:name="Medium Shading 2 Accent 2" w:semiHidden="0" w:uiPriority="64" w:unhideWhenUsed="0"/>
-    <w:lsdException w:name="Medium List 1 Accent 2" w:semiHidden="0" w:uiPriority="65" w:unhideWhenUsed="0"/>
-    <w:lsdException w:name="Medium List 2 Accent 2" w:semiHidden="0" w:uiPriority="66" w:unhideWhenUsed="0"/>
-    <w:lsdException w:name="Medium Grid 1 Accent 2" w:semiHidden="0" w:uiPriority="67" w:unhideWhenUsed="0"/>
-    <w:lsdException w:name="Medium Grid 2 Accent 2" w:semiHidden="0" w:uiPriority="68" w:unhideWhenUsed="0"/>
-    <w:lsdException w:name="Medium Grid 3 Accent 2" w:semiHidden="0" w:uiPriority="69" w:unhideWhenUsed="0"/>
-    <w:lsdException w:name="Dark List Accent 2" w:semiHidden="0" w:uiPriority="70" w:unhideWhenUsed="0"/>
-    <w:lsdException w:name="Colorful Shading Accent 2" w:semiHidden="0" w:uiPriority="71" w:unhideWhenUsed="0"/>
-    <w:lsdException w:name="Colorful List Accent 2" w:semiHidden="0" w:uiPriority="72" w:unhideWhenUsed="0"/>
-    <w:lsdException w:name="Colorful Grid Accent 2" w:semiHidden="0" w:uiPriority="73" w:unhideWhenUsed="0"/>
-    <w:lsdException w:name="Light Shading Accent 3" w:semiHidden="0" w:uiPriority="60" w:unhideWhenUsed="0"/>
-    <w:lsdException w:name="Light List Accent 3" w:semiHidden="0" w:uiPriority="61" w:unhideWhenUsed="0"/>
-    <w:lsdException w:name="Light Grid Accent 3" w:semiHidden="0" w:uiPriority="62" w:unhideWhenUsed="0"/>
-    <w:lsdException w:name="Medium Shading 1 Accent 3" w:semiHidden="0" w:uiPriority="63" w:unhideWhenUsed="0"/>
-    <w:lsdException w:name="Medium Shading 2 Accent 3" w:semiHidden="0" w:uiPriority="64" w:unhideWhenUsed="0"/>
-    <w:lsdException w:name="Medium List 1 Accent 3" w:semiHidden="0" w:uiPriority="65" w:unhideWhenUsed="0"/>
-    <w:lsdException w:name="Medium List 2 Accent 3" w:semiHidden="0" w:uiPriority="66" w:unhideWhenUsed="0"/>
-    <w:lsdException w:name="Medium Grid 1 Accent 3" w:semiHidden="0" w:uiPriority="67" w:unhideWhenUsed="0"/>
-    <w:lsdException w:name="Medium Grid 2 Accent 3" w:semiHidden="0" w:uiPriority="68" w:unhideWhenUsed="0"/>
-    <w:lsdException w:name="Medium Grid 3 Accent 3" w:semiHidden="0" w:uiPriority="69" w:unhideWhenUsed="0"/>
-    <w:lsdException w:name="Dark List Accent 3" w:semiHidden="0" w:uiPriority="70" w:unhideWhenUsed="0"/>
-    <w:lsdException w:name="Colorful Shading Accent 3" w:semiHidden="0" w:uiPriority="71" w:unhideWhenUsed="0"/>
-    <w:lsdException w:name="Colorful List Accent 3" w:semiHidden="0" w:uiPriority="72" w:unhideWhenUsed="0"/>
-    <w:lsdException w:name="Colorful Grid Accent 3" w:semiHidden="0" w:uiPriority="73" w:unhideWhenUsed="0"/>
-    <w:lsdException w:name="Light Shading Accent 4" w:semiHidden="0" w:uiPriority="60" w:unhideWhenUsed="0"/>
-    <w:lsdException w:name="Light List Accent 4" w:semiHidden="0" w:uiPriority="61" w:unhideWhenUsed="0"/>
-    <w:lsdException w:name="Light Grid Accent 4" w:semiHidden="0" w:uiPriority="62" w:unhideWhenUsed="0"/>
-    <w:lsdException w:name="Medium Shading 1 Accent 4" w:semiHidden="0" w:uiPriority="63" w:unhideWhenUsed="0"/>
-    <w:lsdException w:name="Medium Shading 2 Accent 4" w:semiHidden="0" w:uiPriority="64" w:unhideWhenUsed="0"/>
-    <w:lsdException w:name="Medium List 1 Accent 4" w:semiHidden="0" w:uiPriority="65" w:unhideWhenUsed="0"/>
-    <w:lsdException w:name="Medium List 2 Accent 4" w:semiHidden="0" w:uiPriority="66" w:unhideWhenUsed="0"/>
-    <w:lsdException w:name="Medium Grid 1 Accent 4" w:semiHidden="0" w:uiPriority="67" w:unhideWhenUsed="0"/>
-    <w:lsdException w:name="Medium Grid 2 Accent 4" w:semiHidden="0" w:uiPriority="68" w:unhideWhenUsed="0"/>
-    <w:lsdException w:name="Medium Grid 3 Accent 4" w:semiHidden="0" w:uiPriority="69" w:unhideWhenUsed="0"/>
-    <w:lsdException w:name="Dark List Accent 4" w:semiHidden="0" w:uiPriority="70" w:unhideWhenUsed="0"/>
-    <w:lsdException w:name="Colorful Shading Accent 4" w:semiHidden="0" w:uiPriority="71" w:unhideWhenUsed="0"/>
-    <w:lsdException w:name="Colorful List Accent 4" w:semiHidden="0" w:uiPriority="72" w:unhideWhenUsed="0"/>
-    <w:lsdException w:name="Colorful Grid Accent 4" w:semiHidden="0" w:uiPriority="73" w:unhideWhenUsed="0"/>
-    <w:lsdException w:name="Light Shading Accent 5" w:semiHidden="0" w:uiPriority="60" w:unhideWhenUsed="0"/>
-    <w:lsdException w:name="Light List Accent 5" w:semiHidden="0" w:uiPriority="61" w:unhideWhenUsed="0"/>
-    <w:lsdException w:name="Light Grid Accent 5" w:semiHidden="0" w:uiPriority="62" w:unhideWhenUsed="0"/>
-    <w:lsdException w:name="Medium Shading 1 Accent 5" w:semiHidden="0" w:uiPriority="63" w:unhideWhenUsed="0"/>
-    <w:lsdException w:name="Medium Shading 2 Accent 5" w:semiHidden="0" w:uiPriority="64" w:unhideWhenUsed="0"/>
-    <w:lsdException w:name="Medium List 1 Accent 5" w:semiHidden="0" w:uiPriority="65" w:unhideWhenUsed="0"/>
-    <w:lsdException w:name="Medium List 2 Accent 5" w:semiHidden="0" w:uiPriority="66" w:unhideWhenUsed="0"/>
-    <w:lsdException w:name="Medium Grid 1 Accent 5" w:semiHidden="0" w:uiPriority="67" w:unhideWhenUsed="0"/>
-    <w:lsdException w:name="Medium Grid 2 Accent 5" w:semiHidden="0" w:uiPriority="68" w:unhideWhenUsed="0"/>
-    <w:lsdException w:name="Medium Grid 3 Accent 5" w:semiHidden="0" w:uiPriority="69" w:unhideWhenUsed="0"/>
-    <w:lsdException w:name="Dark List Accent 5" w:semiHidden="0" w:uiPriority="70" w:unhideWhenUsed="0"/>
-    <w:lsdException w:name="Colorful Shading Accent 5" w:semiHidden="0" w:uiPriority="71" w:unhideWhenUsed="0"/>
-    <w:lsdException w:name="Colorful List Accent 5" w:semiHidden="0" w:uiPriority="72" w:unhideWhenUsed="0"/>
-    <w:lsdException w:name="Colorful Grid Accent 5" w:semiHidden="0" w:uiPriority="73" w:unhideWhenUsed="0"/>
-    <w:lsdException w:name="Light Shading Accent 6" w:semiHidden="0" w:uiPriority="60" w:unhideWhenUsed="0"/>
-    <w:lsdException w:name="Light List Accent 6" w:semiHidden="0" w:uiPriority="61" w:unhideWhenUsed="0"/>
-    <w:lsdException w:name="Light Grid Accent 6" w:semiHidden="0" w:uiPriority="62" w:unhideWhenUsed="0"/>
-    <w:lsdException w:name="Medium Shading 1 Accent 6" w:semiHidden="0" w:uiPriority="63" w:unhideWhenUsed="0"/>
-    <w:lsdException w:name="Medium Shading 2 Accent 6" w:semiHidden="0" w:uiPriority="64" w:unhideWhenUsed="0"/>
-    <w:lsdException w:name="Medium List 1 Accent 6" w:semiHidden="0" w:uiPriority="65" w:unhideWhenUsed="0"/>
-    <w:lsdException w:name="Medium List 2 Accent 6" w:semiHidden="0" w:uiPriority="66" w:unhideWhenUsed="0"/>
-    <w:lsdException w:name="Medium Grid 1 Accent 6" w:semiHidden="0" w:uiPriority="67" w:unhideWhenUsed="0"/>
-    <w:lsdException w:name="Medium Grid 2 Accent 6" w:semiHidden="0" w:uiPriority="68" w:unhideWhenUsed="0"/>
-    <w:lsdException w:name="Medium Grid 3 Accent 6" w:semiHidden="0" w:uiPriority="69" w:unhideWhenUsed="0"/>
-    <w:lsdException w:name="Dark List Accent 6" w:semiHidden="0" w:uiPriority="70" w:unhideWhenUsed="0"/>
-    <w:lsdException w:name="Colorful Shading Accent 6" w:semiHidden="0" w:uiPriority="71" w:unhideWhenUsed="0"/>
-    <w:lsdException w:name="Colorful List Accent 6" w:semiHidden="0" w:uiPriority="72" w:unhideWhenUsed="0"/>
-    <w:lsdException w:name="Colorful Grid Accent 6" w:semiHidden="0" w:uiPriority="73" w:unhideWhenUsed="0"/>
-    <w:lsdException w:name="Subtle Emphasis" w:semiHidden="0" w:uiPriority="19" w:unhideWhenUsed="0" w:qFormat="1"/>
-    <w:lsdException w:name="Intense Emphasis" w:semiHidden="0" w:uiPriority="21" w:unhideWhenUsed="0" w:qFormat="1"/>
-    <w:lsdException w:name="Subtle Reference" w:semiHidden="0" w:uiPriority="31" w:unhideWhenUsed="0" w:qFormat="1"/>
-    <w:lsdException w:name="Intense Reference" w:semiHidden="0" w:uiPriority="32" w:unhideWhenUsed="0" w:qFormat="1"/>
-    <w:lsdException w:name="Book Title" w:semiHidden="0" w:uiPriority="33" w:unhideWhenUsed="0" w:qFormat="1"/>
-    <w:lsdException w:name="Bibliography" w:uiPriority="37"/>
-    <w:lsdException w:name="TOC Heading" w:uiPriority="39" w:qFormat="1"/>
-  </w:latentStyles>
-  <w:style w:type="paragraph" w:default="1" w:styleId="Normal">
-    <w:name w:val="Normal"/>
-    <w:qFormat/>
-  </w:style>
-  <w:style w:type="character" w:default="1" w:styleId="DefaultParagraphFont">
-    <w:name w:val="Default Paragraph Font"/>
-    <w:uiPriority w:val="1"/>
-    <w:semiHidden/>
-    <w:unhideWhenUsed/>
-  </w:style>
-  <w:style w:type="table" w:default="1" w:styleId="TableNormal">
-    <w:name w:val="Normal Table"/>
-    <w:uiPriority w:val="99"/>
-    <w:semiHidden/>
-    <w:unhideWhenUsed/>
-    <w:tblPr>
-      <w:tblInd w:w="0" w:type="dxa"/>
-      <w:tblCellMar>
-        <w:top w:w="0" w:type="dxa"/>
-        <w:left w:w="108" w:type="dxa"/>
-        <w:bottom w:w="0" w:type="dxa"/>
-        <w:right w:w="108" w:type="dxa"/>
-      </w:tblCellMar>
-    </w:tblPr>
-  </w:style>
-  <w:style w:type="numbering" w:default="1" w:styleId="NoList">
-    <w:name w:val="No List"/>
-    <w:uiPriority w:val="99"/>
-    <w:semiHidden/>
-    <w:unhideWhenUsed/>
-  </w:style>
-  <w:style w:type="paragraph" w:customStyle="1" w:styleId="B808A786D74B4A109A2D4C101BCF3ED2">
-    <w:name w:val="B808A786D74B4A109A2D4C101BCF3ED2"/>
-    <w:rsid w:val="00BF7652"/>
-  </w:style>
-  <w:style w:type="paragraph" w:customStyle="1" w:styleId="F6E2FD7D5B3C44509913C93C665D3887">
-    <w:name w:val="F6E2FD7D5B3C44509913C93C665D3887"/>
-    <w:rsid w:val="00BF7652"/>
-  </w:style>
-  <w:style w:type="paragraph" w:customStyle="1" w:styleId="010272EDA37E4C25B19CA18A948FDEA3">
-    <w:name w:val="010272EDA37E4C25B19CA18A948FDEA3"/>
-    <w:rsid w:val="00BF7652"/>
-  </w:style>
-  <w:style w:type="paragraph" w:customStyle="1" w:styleId="B7203924578A4A20BC99E2B94E3448E7">
-    <w:name w:val="B7203924578A4A20BC99E2B94E3448E7"/>
-    <w:rsid w:val="00BF7652"/>
-  </w:style>
-  <w:style w:type="paragraph" w:customStyle="1" w:styleId="BB06DE9ACB1943D897469F2074FD60FB">
-    <w:name w:val="BB06DE9ACB1943D897469F2074FD60FB"/>
-    <w:rsid w:val="00BF7652"/>
-  </w:style>
-  <w:style w:type="paragraph" w:customStyle="1" w:styleId="16544E56A01449A38708A92AE3FD9DF6">
-    <w:name w:val="16544E56A01449A38708A92AE3FD9DF6"/>
-    <w:rsid w:val="00BF7652"/>
-  </w:style>
-  <w:style w:type="paragraph" w:customStyle="1" w:styleId="4E0C9A070B424E86A8FDDE0B5BCE5E84">
-    <w:name w:val="4E0C9A070B424E86A8FDDE0B5BCE5E84"/>
-    <w:rsid w:val="00BF7652"/>
-  </w:style>
-  <w:style w:type="paragraph" w:customStyle="1" w:styleId="AE7D406F1D1648C1B9426C42716C5B2A">
-    <w:name w:val="AE7D406F1D1648C1B9426C42716C5B2A"/>
-    <w:rsid w:val="00BF7652"/>
-  </w:style>
-  <w:style w:type="paragraph" w:customStyle="1" w:styleId="9D525EFFC766430D8311D6506C4E5273">
-    <w:name w:val="9D525EFFC766430D8311D6506C4E5273"/>
-    <w:rsid w:val="00BF7652"/>
-  </w:style>
-  <w:style w:type="paragraph" w:customStyle="1" w:styleId="6AC3F16EF0C147AF99BCB63655B01B1B">
-    <w:name w:val="6AC3F16EF0C147AF99BCB63655B01B1B"/>
-    <w:rsid w:val="00BF7652"/>
-  </w:style>
-  <w:style w:type="paragraph" w:customStyle="1" w:styleId="47245F90062F4FDC9F287FC2954F9E9C">
-    <w:name w:val="47245F90062F4FDC9F287FC2954F9E9C"/>
-    <w:rsid w:val="00BF7652"/>
-  </w:style>
-  <w:style w:type="paragraph" w:customStyle="1" w:styleId="2890CE18CB5D4840855F7DE0A555E54D">
-    <w:name w:val="2890CE18CB5D4840855F7DE0A555E54D"/>
-    <w:rsid w:val="00BF7652"/>
-  </w:style>
-  <w:style w:type="paragraph" w:customStyle="1" w:styleId="AC848A23640247B583B451C464034C7C">
-    <w:name w:val="AC848A23640247B583B451C464034C7C"/>
-    <w:rsid w:val="00BF7652"/>
-  </w:style>
-</w:styles>
-</file>
-
-<file path=word/glossary/stylesWithEffects.xml><?xml version="1.0" encoding="utf-8"?>
-<w:styles xmlns:wpc="http://schemas.microsoft.com/office/word/2010/wordprocessingCanvas" xmlns:mc="http://schemas.openxmlformats.org/markup-compatibility/2006" xmlns:o="urn:schemas-microsoft-com:office:office" xmlns:r="http://schemas.openxmlformats.org/officeDocument/2006/relationships" xmlns:m="http://schemas.openxmlformats.org/officeDocument/2006/math" xmlns:v="urn:schemas-microsoft-com:vml" xmlns:wp14="http://schemas.microsoft.com/office/word/2010/wordprocessingDrawing" xmlns:wp="http://schemas.openxmlformats.org/drawingml/2006/wordprocessingDrawing" xmlns:w10="urn:schemas-microsoft-com:office:word" xmlns:w="http://schemas.openxmlformats.org/wordprocessingml/2006/main" xmlns:w14="http://schemas.microsoft.com/office/word/2010/wordml" xmlns:wpg="http://schemas.microsoft.com/office/word/2010/wordprocessingGroup" xmlns:wpi="http://schemas.microsoft.com/office/word/2010/wordprocessingInk" xmlns:wne="http://schemas.microsoft.com/office/word/2006/wordml" xmlns:wps="http://schemas.microsoft.com/office/word/2010/wordprocessingShape" mc:Ignorable="w14 wp14">
-  <w:docDefaults>
-    <w:rPrDefault>
-      <w:rPr>
-        <w:rFonts w:asciiTheme="minorHAnsi" w:eastAsiaTheme="minorEastAsia" w:hAnsiTheme="minorHAnsi" w:cstheme="minorBidi"/>
-        <w:sz w:val="22"/>
-        <w:szCs w:val="22"/>
-        <w:lang w:val="en-GB" w:eastAsia="en-GB" w:bidi="ar-SA"/>
-      </w:rPr>
-    </w:rPrDefault>
-    <w:pPrDefault>
-      <w:pPr>
-        <w:spacing w:after="200" w:line="276" w:lineRule="auto"/>
-      </w:pPr>
-    </w:pPrDefault>
-  </w:docDefaults>
-  <w:latentStyles w:defLockedState="0" w:defUIPriority="99" w:defSemiHidden="1" w:defUnhideWhenUsed="1" w:defQFormat="0" w:count="267">
-    <w:lsdException w:name="Normal" w:semiHidden="0" w:uiPriority="0" w:unhideWhenUsed="0" w:qFormat="1"/>
-    <w:lsdException w:name="heading 1" w:semiHidden="0" w:uiPriority="9" w:unhideWhenUsed="0" w:qFormat="1"/>
-    <w:lsdException w:name="heading 2" w:uiPriority="9" w:qFormat="1"/>
-    <w:lsdException w:name="heading 3" w:uiPriority="9" w:qFormat="1"/>
-    <w:lsdException w:name="heading 4" w:uiPriority="9" w:qFormat="1"/>
-    <w:lsdException w:name="heading 5" w:uiPriority="9" w:qFormat="1"/>
-    <w:lsdException w:name="heading 6" w:uiPriority="9" w:qFormat="1"/>
-    <w:lsdException w:name="heading 7" w:uiPriority="9" w:qFormat="1"/>
-    <w:lsdException w:name="heading 8" w:uiPriority="9" w:qFormat="1"/>
-    <w:lsdException w:name="heading 9" w:uiPriority="9" w:qFormat="1"/>
-    <w:lsdException w:name="toc 1" w:uiPriority="39"/>
-    <w:lsdException w:name="toc 2" w:uiPriority="39"/>
-    <w:lsdException w:name="toc 3" w:uiPriority="39"/>
-    <w:lsdException w:name="toc 4" w:uiPriority="39"/>
-    <w:lsdException w:name="toc 5" w:uiPriority="39"/>
-    <w:lsdException w:name="toc 6" w:uiPriority="39"/>
-    <w:lsdException w:name="toc 7" w:uiPriority="39"/>
-    <w:lsdException w:name="toc 8" w:uiPriority="39"/>
-    <w:lsdException w:name="toc 9" w:uiPriority="39"/>
-    <w:lsdException w:name="caption" w:uiPriority="35" w:qFormat="1"/>
-    <w:lsdException w:name="Title" w:semiHidden="0" w:uiPriority="10" w:unhideWhenUsed="0" w:qFormat="1"/>
-    <w:lsdException w:name="Default Paragraph Font" w:uiPriority="1"/>
-    <w:lsdException w:name="Subtitle" w:semiHidden="0" w:uiPriority="11" w:unhideWhenUsed="0" w:qFormat="1"/>
-    <w:lsdException w:name="Strong" w:semiHidden="0" w:uiPriority="22" w:unhideWhenUsed="0" w:qFormat="1"/>
-    <w:lsdException w:name="Emphasis" w:semiHidden="0" w:uiPriority="20" w:unhideWhenUsed="0" w:qFormat="1"/>
-    <w:lsdException w:name="Table Grid" w:semiHidden="0" w:uiPriority="59" w:unhideWhenUsed="0"/>
-    <w:lsdException w:name="Placeholder Text" w:unhideWhenUsed="0"/>
-    <w:lsdException w:name="No Spacing" w:semiHidden="0" w:uiPriority="1" w:unhideWhenUsed="0" w:qFormat="1"/>
-    <w:lsdException w:name="Light Shading" w:semiHidden="0" w:uiPriority="60" w:unhideWhenUsed="0"/>
-    <w:lsdException w:name="Light List" w:semiHidden="0" w:uiPriority="61" w:unhideWhenUsed="0"/>
-    <w:lsdException w:name="Light Grid" w:semiHidden="0" w:uiPriority="62" w:unhideWhenUsed="0"/>
-    <w:lsdException w:name="Medium Shading 1" w:semiHidden="0" w:uiPriority="63" w:unhideWhenUsed="0"/>
-    <w:lsdException w:name="Medium Shading 2" w:semiHidden="0" w:uiPriority="64" w:unhideWhenUsed="0"/>
-    <w:lsdException w:name="Medium List 1" w:semiHidden="0" w:uiPriority="65" w:unhideWhenUsed="0"/>
-    <w:lsdException w:name="Medium List 2" w:semiHidden="0" w:uiPriority="66" w:unhideWhenUsed="0"/>
-    <w:lsdException w:name="Medium Grid 1" w:semiHidden="0" w:uiPriority="67" w:unhideWhenUsed="0"/>
-    <w:lsdException w:name="Medium Grid 2" w:semiHidden="0" w:uiPriority="68" w:unhideWhenUsed="0"/>
-    <w:lsdException w:name="Medium Grid 3" w:semiHidden="0" w:uiPriority="69" w:unhideWhenUsed="0"/>
-    <w:lsdException w:name="Dark List" w:semiHidden="0" w:uiPriority="70" w:unhideWhenUsed="0"/>
-    <w:lsdException w:name="Colorful Shading" w:semiHidden="0" w:uiPriority="71" w:unhideWhenUsed="0"/>
-    <w:lsdException w:name="Colorful List" w:semiHidden="0" w:uiPriority="72" w:unhideWhenUsed="0"/>
-    <w:lsdException w:name="Colorful Grid" w:semiHidden="0" w:uiPriority="73" w:unhideWhenUsed="0"/>
-    <w:lsdException w:name="Light Shading Accent 1" w:semiHidden="0" w:uiPriority="60" w:unhideWhenUsed="0"/>
-    <w:lsdException w:name="Light List Accent 1" w:semiHidden="0" w:uiPriority="61" w:unhideWhenUsed="0"/>
-    <w:lsdException w:name="Light Grid Accent 1" w:semiHidden="0" w:uiPriority="62" w:unhideWhenUsed="0"/>
-    <w:lsdException w:name="Medium Shading 1 Accent 1" w:semiHidden="0" w:uiPriority="63" w:unhideWhenUsed="0"/>
-    <w:lsdException w:name="Medium Shading 2 Accent 1" w:semiHidden="0" w:uiPriority="64" w:unhideWhenUsed="0"/>
-    <w:lsdException w:name="Medium List 1 Accent 1" w:semiHidden="0" w:uiPriority="65" w:unhideWhenUsed="0"/>
-    <w:lsdException w:name="Revision" w:unhideWhenUsed="0"/>
-    <w:lsdException w:name="List Paragraph" w:semiHidden="0" w:uiPriority="34" w:unhideWhenUsed="0" w:qFormat="1"/>
-    <w:lsdException w:name="Quote" w:semiHidden="0" w:uiPriority="29" w:unhideWhenUsed="0" w:qFormat="1"/>
-    <w:lsdException w:name="Intense Quote" w:semiHidden="0" w:uiPriority="30" w:unhideWhenUsed="0" w:qFormat="1"/>
-    <w:lsdException w:name="Medium List 2 Accent 1" w:semiHidden="0" w:uiPriority="66" w:unhideWhenUsed="0"/>
-    <w:lsdException w:name="Medium Grid 1 Accent 1" w:semiHidden="0" w:uiPriority="67" w:unhideWhenUsed="0"/>
-    <w:lsdException w:name="Medium Grid 2 Accent 1" w:semiHidden="0" w:uiPriority="68" w:unhideWhenUsed="0"/>
-    <w:lsdException w:name="Medium Grid 3 Accent 1" w:semiHidden="0" w:uiPriority="69" w:unhideWhenUsed="0"/>
-    <w:lsdException w:name="Dark List Accent 1" w:semiHidden="0" w:uiPriority="70" w:unhideWhenUsed="0"/>
-    <w:lsdException w:name="Colorful Shading Accent 1" w:semiHidden="0" w:uiPriority="71" w:unhideWhenUsed="0"/>
-    <w:lsdException w:name="Colorful List Accent 1" w:semiHidden="0" w:uiPriority="72" w:unhideWhenUsed="0"/>
-    <w:lsdException w:name="Colorful Grid Accent 1" w:semiHidden="0" w:uiPriority="73" w:unhideWhenUsed="0"/>
-    <w:lsdException w:name="Light Shading Accent 2" w:semiHidden="0" w:uiPriority="60" w:unhideWhenUsed="0"/>
-    <w:lsdException w:name="Light List Accent 2" w:semiHidden="0" w:uiPriority="61" w:unhideWhenUsed="0"/>
-    <w:lsdException w:name="Light Grid Accent 2" w:semiHidden="0" w:uiPriority="62" w:unhideWhenUsed="0"/>
-    <w:lsdException w:name="Medium Shading 1 Accent 2" w:semiHidden="0" w:uiPriority="63" w:unhideWhenUsed="0"/>
-    <w:lsdException w:name="Medium Shading 2 Accent 2" w:semiHidden="0" w:uiPriority="64" w:unhideWhenUsed="0"/>
-    <w:lsdException w:name="Medium List 1 Accent 2" w:semiHidden="0" w:uiPriority="65" w:unhideWhenUsed="0"/>
-    <w:lsdException w:name="Medium List 2 Accent 2" w:semiHidden="0" w:uiPriority="66" w:unhideWhenUsed="0"/>
-    <w:lsdException w:name="Medium Grid 1 Accent 2" w:semiHidden="0" w:uiPriority="67" w:unhideWhenUsed="0"/>
-    <w:lsdException w:name="Medium Grid 2 Accent 2" w:semiHidden="0" w:uiPriority="68" w:unhideWhenUsed="0"/>
-    <w:lsdException w:name="Medium Grid 3 Accent 2" w:semiHidden="0" w:uiPriority="69" w:unhideWhenUsed="0"/>
-    <w:lsdException w:name="Dark List Accent 2" w:semiHidden="0" w:uiPriority="70" w:unhideWhenUsed="0"/>
-    <w:lsdException w:name="Colorful Shading Accent 2" w:semiHidden="0" w:uiPriority="71" w:unhideWhenUsed="0"/>
-    <w:lsdException w:name="Colorful List Accent 2" w:semiHidden="0" w:uiPriority="72" w:unhideWhenUsed="0"/>
-    <w:lsdException w:name="Colorful Grid Accent 2" w:semiHidden="0" w:uiPriority="73" w:unhideWhenUsed="0"/>
-    <w:lsdException w:name="Light Shading Accent 3" w:semiHidden="0" w:uiPriority="60" w:unhideWhenUsed="0"/>
-    <w:lsdException w:name="Light List Accent 3" w:semiHidden="0" w:uiPriority="61" w:unhideWhenUsed="0"/>
-    <w:lsdException w:name="Light Grid Accent 3" w:semiHidden="0" w:uiPriority="62" w:unhideWhenUsed="0"/>
-    <w:lsdException w:name="Medium Shading 1 Accent 3" w:semiHidden="0" w:uiPriority="63" w:unhideWhenUsed="0"/>
-    <w:lsdException w:name="Medium Shading 2 Accent 3" w:semiHidden="0" w:uiPriority="64" w:unhideWhenUsed="0"/>
-    <w:lsdException w:name="Medium List 1 Accent 3" w:semiHidden="0" w:uiPriority="65" w:unhideWhenUsed="0"/>
-    <w:lsdException w:name="Medium List 2 Accent 3" w:semiHidden="0" w:uiPriority="66" w:unhideWhenUsed="0"/>
-    <w:lsdException w:name="Medium Grid 1 Accent 3" w:semiHidden="0" w:uiPriority="67" w:unhideWhenUsed="0"/>
-    <w:lsdException w:name="Medium Grid 2 Accent 3" w:semiHidden="0" w:uiPriority="68" w:unhideWhenUsed="0"/>
-    <w:lsdException w:name="Medium Grid 3 Accent 3" w:semiHidden="0" w:uiPriority="69" w:unhideWhenUsed="0"/>
-    <w:lsdException w:name="Dark List Accent 3" w:semiHidden="0" w:uiPriority="70" w:unhideWhenUsed="0"/>
-    <w:lsdException w:name="Colorful Shading Accent 3" w:semiHidden="0" w:uiPriority="71" w:unhideWhenUsed="0"/>
-    <w:lsdException w:name="Colorful List Accent 3" w:semiHidden="0" w:uiPriority="72" w:unhideWhenUsed="0"/>
-    <w:lsdException w:name="Colorful Grid Accent 3" w:semiHidden="0" w:uiPriority="73" w:unhideWhenUsed="0"/>
-    <w:lsdException w:name="Light Shading Accent 4" w:semiHidden="0" w:uiPriority="60" w:unhideWhenUsed="0"/>
-    <w:lsdException w:name="Light List Accent 4" w:semiHidden="0" w:uiPriority="61" w:unhideWhenUsed="0"/>
-    <w:lsdException w:name="Light Grid Accent 4" w:semiHidden="0" w:uiPriority="62" w:unhideWhenUsed="0"/>
-    <w:lsdException w:name="Medium Shading 1 Accent 4" w:semiHidden="0" w:uiPriority="63" w:unhideWhenUsed="0"/>
-    <w:lsdException w:name="Medium Shading 2 Accent 4" w:semiHidden="0" w:uiPriority="64" w:unhideWhenUsed="0"/>
-    <w:lsdException w:name="Medium List 1 Accent 4" w:semiHidden="0" w:uiPriority="65" w:unhideWhenUsed="0"/>
-    <w:lsdException w:name="Medium List 2 Accent 4" w:semiHidden="0" w:uiPriority="66" w:unhideWhenUsed="0"/>
-    <w:lsdException w:name="Medium Grid 1 Accent 4" w:semiHidden="0" w:uiPriority="67" w:unhideWhenUsed="0"/>
-    <w:lsdException w:name="Medium Grid 2 Accent 4" w:semiHidden="0" w:uiPriority="68" w:unhideWhenUsed="0"/>
-    <w:lsdException w:name="Medium Grid 3 Accent 4" w:semiHidden="0" w:uiPriority="69" w:unhideWhenUsed="0"/>
-    <w:lsdException w:name="Dark List Accent 4" w:semiHidden="0" w:uiPriority="70" w:unhideWhenUsed="0"/>
-    <w:lsdException w:name="Colorful Shading Accent 4" w:semiHidden="0" w:uiPriority="71" w:unhideWhenUsed="0"/>
-    <w:lsdException w:name="Colorful List Accent 4" w:semiHidden="0" w:uiPriority="72" w:unhideWhenUsed="0"/>
-    <w:lsdException w:name="Colorful Grid Accent 4" w:semiHidden="0" w:uiPriority="73" w:unhideWhenUsed="0"/>
-    <w:lsdException w:name="Light Shading Accent 5" w:semiHidden="0" w:uiPriority="60" w:unhideWhenUsed="0"/>
-    <w:lsdException w:name="Light List Accent 5" w:semiHidden="0" w:uiPriority="61" w:unhideWhenUsed="0"/>
-    <w:lsdException w:name="Light Grid Accent 5" w:semiHidden="0" w:uiPriority="62" w:unhideWhenUsed="0"/>
-    <w:lsdException w:name="Medium Shading 1 Accent 5" w:semiHidden="0" w:uiPriority="63" w:unhideWhenUsed="0"/>
-    <w:lsdException w:name="Medium Shading 2 Accent 5" w:semiHidden="0" w:uiPriority="64" w:unhideWhenUsed="0"/>
-    <w:lsdException w:name="Medium List 1 Accent 5" w:semiHidden="0" w:uiPriority="65" w:unhideWhenUsed="0"/>
-    <w:lsdException w:name="Medium List 2 Accent 5" w:semiHidden="0" w:uiPriority="66" w:unhideWhenUsed="0"/>
-    <w:lsdException w:name="Medium Grid 1 Accent 5" w:semiHidden="0" w:uiPriority="67" w:unhideWhenUsed="0"/>
-    <w:lsdException w:name="Medium Grid 2 Accent 5" w:semiHidden="0" w:uiPriority="68" w:unhideWhenUsed="0"/>
-    <w:lsdException w:name="Medium Grid 3 Accent 5" w:semiHidden="0" w:uiPriority="69" w:unhideWhenUsed="0"/>
-    <w:lsdException w:name="Dark List Accent 5" w:semiHidden="0" w:uiPriority="70" w:unhideWhenUsed="0"/>
-    <w:lsdException w:name="Colorful Shading Accent 5" w:semiHidden="0" w:uiPriority="71" w:unhideWhenUsed="0"/>
-    <w:lsdException w:name="Colorful List Accent 5" w:semiHidden="0" w:uiPriority="72" w:unhideWhenUsed="0"/>
-    <w:lsdException w:name="Colorful Grid Accent 5" w:semiHidden="0" w:uiPriority="73" w:unhideWhenUsed="0"/>
-    <w:lsdException w:name="Light Shading Accent 6" w:semiHidden="0" w:uiPriority="60" w:unhideWhenUsed="0"/>
-    <w:lsdException w:name="Light List Accent 6" w:semiHidden="0" w:uiPriority="61" w:unhideWhenUsed="0"/>
-    <w:lsdException w:name="Light Grid Accent 6" w:semiHidden="0" w:uiPriority="62" w:unhideWhenUsed="0"/>
-    <w:lsdException w:name="Medium Shading 1 Accent 6" w:semiHidden="0" w:uiPriority="63" w:unhideWhenUsed="0"/>
-    <w:lsdException w:name="Medium Shading 2 Accent 6" w:semiHidden="0" w:uiPriority="64" w:unhideWhenUsed="0"/>
-    <w:lsdException w:name="Medium List 1 Accent 6" w:semiHidden="0" w:uiPriority="65" w:unhideWhenUsed="0"/>
-    <w:lsdException w:name="Medium List 2 Accent 6" w:semiHidden="0" w:uiPriority="66" w:unhideWhenUsed="0"/>
-    <w:lsdException w:name="Medium Grid 1 Accent 6" w:semiHidden="0" w:uiPriority="67" w:unhideWhenUsed="0"/>
-    <w:lsdException w:name="Medium Grid 2 Accent 6" w:semiHidden="0" w:uiPriority="68" w:unhideWhenUsed="0"/>
-    <w:lsdException w:name="Medium Grid 3 Accent 6" w:semiHidden="0" w:uiPriority="69" w:unhideWhenUsed="0"/>
-    <w:lsdException w:name="Dark List Accent 6" w:semiHidden="0" w:uiPriority="70" w:unhideWhenUsed="0"/>
-    <w:lsdException w:name="Colorful Shading Accent 6" w:semiHidden="0" w:uiPriority="71" w:unhideWhenUsed="0"/>
-    <w:lsdException w:name="Colorful List Accent 6" w:semiHidden="0" w:uiPriority="72" w:unhideWhenUsed="0"/>
-    <w:lsdException w:name="Colorful Grid Accent 6" w:semiHidden="0" w:uiPriority="73" w:unhideWhenUsed="0"/>
-    <w:lsdException w:name="Subtle Emphasis" w:semiHidden="0" w:uiPriority="19" w:unhideWhenUsed="0" w:qFormat="1"/>
-    <w:lsdException w:name="Intense Emphasis" w:semiHidden="0" w:uiPriority="21" w:unhideWhenUsed="0" w:qFormat="1"/>
-    <w:lsdException w:name="Subtle Reference" w:semiHidden="0" w:uiPriority="31" w:unhideWhenUsed="0" w:qFormat="1"/>
-    <w:lsdException w:name="Intense Reference" w:semiHidden="0" w:uiPriority="32" w:unhideWhenUsed="0" w:qFormat="1"/>
-    <w:lsdException w:name="Book Title" w:semiHidden="0" w:uiPriority="33" w:unhideWhenUsed="0" w:qFormat="1"/>
-    <w:lsdException w:name="Bibliography" w:uiPriority="37"/>
-    <w:lsdException w:name="TOC Heading" w:uiPriority="39" w:qFormat="1"/>
+  <w:latentStyles w:defLockedState="0" w:defUIPriority="99" w:defSemiHidden="0" w:defUnhideWhenUsed="0" w:defQFormat="0" w:count="371">
+    <w:lsdException w:name="Normal" w:uiPriority="0" w:qFormat="1"/>
+    <w:lsdException w:name="heading 1" w:uiPriority="9" w:qFormat="1"/>
+    <w:lsdException w:name="heading 2" w:semiHidden="1" w:uiPriority="9" w:unhideWhenUsed="1" w:qFormat="1"/>
+    <w:lsdException w:name="heading 3" w:semiHidden="1" w:uiPriority="9" w:unhideWhenUsed="1" w:qFormat="1"/>
+    <w:lsdException w:name="heading 4" w:semiHidden="1" w:uiPriority="9" w:unhideWhenUsed="1" w:qFormat="1"/>
+    <w:lsdException w:name="heading 5" w:semiHidden="1" w:uiPriority="9" w:unhideWhenUsed="1" w:qFormat="1"/>
+    <w:lsdException w:name="heading 6" w:semiHidden="1" w:uiPriority="9" w:unhideWhenUsed="1" w:qFormat="1"/>
+    <w:lsdException w:name="heading 7" w:semiHidden="1" w:uiPriority="9" w:unhideWhenUsed="1" w:qFormat="1"/>
+    <w:lsdException w:name="heading 8" w:semiHidden="1" w:uiPriority="9" w:unhideWhenUsed="1" w:qFormat="1"/>
+    <w:lsdException w:name="heading 9" w:semiHidden="1" w:uiPriority="9" w:unhideWhenUsed="1" w:qFormat="1"/>
+    <w:lsdException w:name="index 1" w:semiHidden="1" w:unhideWhenUsed="1"/>
+    <w:lsdException w:name="index 2" w:semiHidden="1" w:unhideWhenUsed="1"/>
+    <w:lsdException w:name="index 3" w:semiHidden="1" w:unhideWhenUsed="1"/>
+    <w:lsdException w:name="index 4" w:semiHidden="1" w:unhideWhenUsed="1"/>
+    <w:lsdException w:name="index 5" w:semiHidden="1" w:unhideWhenUsed="1"/>
+    <w:lsdException w:name="index 6" w:semiHidden="1" w:unhideWhenUsed="1"/>
+    <w:lsdException w:name="index 7" w:semiHidden="1" w:unhideWhenUsed="1"/>
+    <w:lsdException w:name="index 8" w:semiHidden="1" w:unhideWhenUsed="1"/>
+    <w:lsdException w:name="index 9" w:semiHidden="1" w:unhideWhenUsed="1"/>
+    <w:lsdException w:name="toc 1" w:semiHidden="1" w:uiPriority="39" w:unhideWhenUsed="1"/>
+    <w:lsdException w:name="toc 2" w:semiHidden="1" w:uiPriority="39" w:unhideWhenUsed="1"/>
+    <w:lsdException w:name="toc 3" w:semiHidden="1" w:uiPriority="39" w:unhideWhenUsed="1"/>
+    <w:lsdException w:name="toc 4" w:semiHidden="1" w:uiPriority="39" w:unhideWhenUsed="1"/>
+    <w:lsdException w:name="toc 5" w:semiHidden="1" w:uiPriority="39" w:unhideWhenUsed="1"/>
+    <w:lsdException w:name="toc 6" w:semiHidden="1" w:uiPriority="39" w:unhideWhenUsed="1"/>
+    <w:lsdException w:name="toc 7" w:semiHidden="1" w:uiPriority="39" w:unhideWhenUsed="1"/>
+    <w:lsdException w:name="toc 8" w:semiHidden="1" w:uiPriority="39" w:unhideWhenUsed="1"/>
+    <w:lsdException w:name="toc 9" w:semiHidden="1" w:uiPriority="39" w:unhideWhenUsed="1"/>
+    <w:lsdException w:name="Normal Indent" w:semiHidden="1" w:unhideWhenUsed="1"/>
+    <w:lsdException w:name="footnote text" w:semiHidden="1" w:unhideWhenUsed="1"/>
+    <w:lsdException w:name="annotation text" w:semiHidden="1" w:unhideWhenUsed="1"/>
+    <w:lsdException w:name="header" w:semiHidden="1" w:unhideWhenUsed="1"/>
+    <w:lsdException w:name="footer" w:semiHidden="1" w:unhideWhenUsed="1"/>
+    <w:lsdException w:name="index heading" w:semiHidden="1" w:unhideWhenUsed="1"/>
+    <w:lsdException w:name="caption" w:semiHidden="1" w:uiPriority="35" w:unhideWhenUsed="1" w:qFormat="1"/>
+    <w:lsdException w:name="table of figures" w:semiHidden="1" w:unhideWhenUsed="1"/>
+    <w:lsdException w:name="envelope address" w:semiHidden="1" w:unhideWhenUsed="1"/>
+    <w:lsdException w:name="envelope return" w:semiHidden="1" w:unhideWhenUsed="1"/>
+    <w:lsdException w:name="footnote reference" w:semiHidden="1" w:unhideWhenUsed="1"/>
+    <w:lsdException w:name="annotation reference" w:semiHidden="1" w:unhideWhenUsed="1"/>
+    <w:lsdException w:name="line number" w:semiHidden="1" w:unhideWhenUsed="1"/>
+    <w:lsdException w:name="page number" w:semiHidden="1" w:unhideWhenUsed="1"/>
+    <w:lsdException w:name="endnote reference" w:semiHidden="1" w:unhideWhenUsed="1"/>
+    <w:lsdException w:name="endnote text" w:semiHidden="1" w:unhideWhenUsed="1"/>
+    <w:lsdException w:name="table of authorities" w:semiHidden="1" w:unhideWhenUsed="1"/>
+    <w:lsdException w:name="macro" w:semiHidden="1" w:unhideWhenUsed="1"/>
+    <w:lsdException w:name="toa heading" w:semiHidden="1" w:unhideWhenUsed="1"/>
+    <w:lsdException w:name="List" w:semiHidden="1" w:unhideWhenUsed="1"/>
+    <w:lsdException w:name="List Bullet" w:semiHidden="1" w:unhideWhenUsed="1"/>
+    <w:lsdException w:name="List Number" w:semiHidden="1" w:unhideWhenUsed="1"/>
+    <w:lsdException w:name="List 2" w:semiHidden="1" w:unhideWhenUsed="1"/>
+    <w:lsdException w:name="List 3" w:semiHidden="1" w:unhideWhenUsed="1"/>
+    <w:lsdException w:name="List 4" w:semiHidden="1" w:unhideWhenUsed="1"/>
+    <w:lsdException w:name="List 5" w:semiHidden="1" w:unhideWhenUsed="1"/>
+    <w:lsdException w:name="List Bullet 2" w:semiHidden="1" w:unhideWhenUsed="1"/>
+    <w:lsdException w:name="List Bullet 3" w:semiHidden="1" w:unhideWhenUsed="1"/>
+    <w:lsdException w:name="List Bullet 4" w:semiHidden="1" w:unhideWhenUsed="1"/>
+    <w:lsdException w:name="List Bullet 5" w:semiHidden="1" w:unhideWhenUsed="1"/>
+    <w:lsdException w:name="List Number 2" w:semiHidden="1" w:unhideWhenUsed="1"/>
+    <w:lsdException w:name="List Number 3" w:semiHidden="1" w:unhideWhenUsed="1"/>
+    <w:lsdException w:name="List Number 4" w:semiHidden="1" w:unhideWhenUsed="1"/>
+    <w:lsdException w:name="List Number 5" w:semiHidden="1" w:unhideWhenUsed="1"/>
+    <w:lsdException w:name="Title" w:uiPriority="10" w:qFormat="1"/>
+    <w:lsdException w:name="Closing" w:semiHidden="1" w:unhideWhenUsed="1"/>
+    <w:lsdException w:name="Signature" w:semiHidden="1" w:unhideWhenUsed="1"/>
+    <w:lsdException w:name="Default Paragraph Font" w:semiHidden="1" w:uiPriority="1" w:unhideWhenUsed="1"/>
+    <w:lsdException w:name="Body Text" w:semiHidden="1" w:unhideWhenUsed="1"/>
+    <w:lsdException w:name="Body Text Indent" w:semiHidden="1" w:unhideWhenUsed="1"/>
+    <w:lsdException w:name="List Continue" w:semiHidden="1" w:unhideWhenUsed="1"/>
+    <w:lsdException w:name="List Continue 2" w:semiHidden="1" w:unhideWhenUsed="1"/>
+    <w:lsdException w:name="List Continue 3" w:semiHidden="1" w:unhideWhenUsed="1"/>
+    <w:lsdException w:name="List Continue 4" w:semiHidden="1" w:unhideWhenUsed="1"/>
+    <w:lsdException w:name="List Continue 5" w:semiHidden="1" w:unhideWhenUsed="1"/>
+    <w:lsdException w:name="Message Header" w:semiHidden="1" w:unhideWhenUsed="1"/>
+    <w:lsdException w:name="Subtitle" w:uiPriority="11" w:qFormat="1"/>
+    <w:lsdException w:name="Salutation" w:semiHidden="1" w:unhideWhenUsed="1"/>
+    <w:lsdException w:name="Date" w:semiHidden="1" w:unhideWhenUsed="1"/>
+    <w:lsdException w:name="Body Text First Indent" w:semiHidden="1" w:unhideWhenUsed="1"/>
+    <w:lsdException w:name="Body Text First Indent 2" w:semiHidden="1" w:unhideWhenUsed="1"/>
+    <w:lsdException w:name="Note Heading" w:semiHidden="1" w:unhideWhenUsed="1"/>
+    <w:lsdException w:name="Body Text 2" w:semiHidden="1" w:unhideWhenUsed="1"/>
+    <w:lsdException w:name="Body Text 3" w:semiHidden="1" w:unhideWhenUsed="1"/>
+    <w:lsdException w:name="Body Text Indent 2" w:semiHidden="1" w:unhideWhenUsed="1"/>
+    <w:lsdException w:name="Body Text Indent 3" w:semiHidden="1" w:unhideWhenUsed="1"/>
+    <w:lsdException w:name="Block Text" w:semiHidden="1" w:unhideWhenUsed="1"/>
+    <w:lsdException w:name="Hyperlink" w:semiHidden="1" w:unhideWhenUsed="1"/>
+    <w:lsdException w:name="FollowedHyperlink" w:semiHidden="1" w:unhideWhenUsed="1"/>
+    <w:lsdException w:name="Strong" w:uiPriority="22" w:qFormat="1"/>
+    <w:lsdException w:name="Emphasis" w:uiPriority="20" w:qFormat="1"/>
+    <w:lsdException w:name="Document Map" w:semiHidden="1" w:unhideWhenUsed="1"/>
+    <w:lsdException w:name="Plain Text" w:semiHidden="1" w:unhideWhenUsed="1"/>
+    <w:lsdException w:name="E-mail Signature" w:semiHidden="1" w:unhideWhenUsed="1"/>
+    <w:lsdException w:name="HTML Top of Form" w:semiHidden="1" w:unhideWhenUsed="1"/>
+    <w:lsdException w:name="HTML Bottom of Form" w:semiHidden="1" w:unhideWhenUsed="1"/>
+    <w:lsdException w:name="Normal (Web)" w:semiHidden="1" w:unhideWhenUsed="1"/>
+    <w:lsdException w:name="HTML Acronym" w:semiHidden="1" w:unhideWhenUsed="1"/>
+    <w:lsdException w:name="HTML Address" w:semiHidden="1" w:unhideWhenUsed="1"/>
+    <w:lsdException w:name="HTML Cite" w:semiHidden="1" w:unhideWhenUsed="1"/>
+    <w:lsdException w:name="HTML Code" w:semiHidden="1" w:unhideWhenUsed="1"/>
+    <w:lsdException w:name="HTML Definition" w:semiHidden="1" w:unhideWhenUsed="1"/>
+    <w:lsdException w:name="HTML Keyboard" w:semiHidden="1" w:unhideWhenUsed="1"/>
+    <w:lsdException w:name="HTML Preformatted" w:semiHidden="1" w:unhideWhenUsed="1"/>
+    <w:lsdException w:name="HTML Sample" w:semiHidden="1" w:unhideWhenUsed="1"/>
+    <w:lsdException w:name="HTML Typewriter" w:semiHidden="1" w:unhideWhenUsed="1"/>
+    <w:lsdException w:name="HTML Variable" w:semiHidden="1" w:unhideWhenUsed="1"/>
+    <w:lsdException w:name="Normal Table" w:semiHidden="1" w:unhideWhenUsed="1"/>
+    <w:lsdException w:name="annotation subject" w:semiHidden="1" w:unhideWhenUsed="1"/>
+    <w:lsdException w:name="No List" w:semiHidden="1" w:unhideWhenUsed="1"/>
+    <w:lsdException w:name="Outline List 1" w:semiHidden="1" w:unhideWhenUsed="1"/>
+    <w:lsdException w:name="Outline List 2" w:semiHidden="1" w:unhideWhenUsed="1"/>
+    <w:lsdException w:name="Outline List 3" w:semiHidden="1" w:unhideWhenUsed="1"/>
+    <w:lsdException w:name="Table Simple 1" w:semiHidden="1" w:unhideWhenUsed="1"/>
+    <w:lsdException w:name="Table Simple 2" w:semiHidden="1" w:unhideWhenUsed="1"/>
+    <w:lsdException w:name="Table Simple 3" w:semiHidden="1" w:unhideWhenUsed="1"/>
+    <w:lsdException w:name="Table Classic 1" w:semiHidden="1" w:unhideWhenUsed="1"/>
+    <w:lsdException w:name="Table Classic 2" w:semiHidden="1" w:unhideWhenUsed="1"/>
+    <w:lsdException w:name="Table Classic 3" w:semiHidden="1" w:unhideWhenUsed="1"/>
+    <w:lsdException w:name="Table Classic 4" w:semiHidden="1" w:unhideWhenUsed="1"/>
+    <w:lsdException w:name="Table Colorful 1" w:semiHidden="1" w:unhideWhenUsed="1"/>
+    <w:lsdException w:name="Table Colorful 2" w:semiHidden="1" w:unhideWhenUsed="1"/>
+    <w:lsdException w:name="Table Colorful 3" w:semiHidden="1" w:unhideWhenUsed="1"/>
+    <w:lsdException w:name="Table Columns 1" w:semiHidden="1" w:unhideWhenUsed="1"/>
+    <w:lsdException w:name="Table Columns 2" w:semiHidden="1" w:unhideWhenUsed="1"/>
+    <w:lsdException w:name="Table Columns 3" w:semiHidden="1" w:unhideWhenUsed="1"/>
+    <w:lsdException w:name="Table Columns 4" w:semiHidden="1" w:unhideWhenUsed="1"/>
+    <w:lsdException w:name="Table Columns 5" w:semiHidden="1" w:unhideWhenUsed="1"/>
+    <w:lsdException w:name="Table Grid 1" w:semiHidden="1" w:unhideWhenUsed="1"/>
+    <w:lsdException w:name="Table Grid 2" w:semiHidden="1" w:unhideWhenUsed="1"/>
+    <w:lsdException w:name="Table Grid 3" w:semiHidden="1" w:unhideWhenUsed="1"/>
+    <w:lsdException w:name="Table Grid 4" w:semiHidden="1" w:unhideWhenUsed="1"/>
+    <w:lsdException w:name="Table Grid 5" w:semiHidden="1" w:unhideWhenUsed="1"/>
+    <w:lsdException w:name="Table Grid 6" w:semiHidden="1" w:unhideWhenUsed="1"/>
+    <w:lsdException w:name="Table Grid 7" w:semiHidden="1" w:unhideWhenUsed="1"/>
+    <w:lsdException w:name="Table Grid 8" w:semiHidden="1" w:unhideWhenUsed="1"/>
+    <w:lsdException w:name="Table List 1" w:semiHidden="1" w:unhideWhenUsed="1"/>
+    <w:lsdException w:name="Table List 2" w:semiHidden="1" w:unhideWhenUsed="1"/>
+    <w:lsdException w:name="Table List 3" w:semiHidden="1" w:unhideWhenUsed="1"/>
+    <w:lsdException w:name="Table List 4" w:semiHidden="1" w:unhideWhenUsed="1"/>
+    <w:lsdException w:name="Table List 5" w:semiHidden="1" w:unhideWhenUsed="1"/>
+    <w:lsdException w:name="Table List 6" w:semiHidden="1" w:unhideWhenUsed="1"/>
+    <w:lsdException w:name="Table List 7" w:semiHidden="1" w:unhideWhenUsed="1"/>
+    <w:lsdException w:name="Table List 8" w:semiHidden="1" w:unhideWhenUsed="1"/>
+    <w:lsdException w:name="Table 3D effects 1" w:semiHidden="1" w:unhideWhenUsed="1"/>
+    <w:lsdException w:name="Table 3D effects 2" w:semiHidden="1" w:unhideWhenUsed="1"/>
+    <w:lsdException w:name="Table 3D effects 3" w:semiHidden="1" w:unhideWhenUsed="1"/>
+    <w:lsdException w:name="Table Contemporary" w:semiHidden="1" w:unhideWhenUsed="1"/>
+    <w:lsdException w:name="Table Elegant" w:semiHidden="1" w:unhideWhenUsed="1"/>
+    <w:lsdException w:name="Table Professional" w:semiHidden="1" w:unhideWhenUsed="1"/>
+    <w:lsdException w:name="Table Subtle 1" w:semiHidden="1" w:unhideWhenUsed="1"/>
+    <w:lsdException w:name="Table Subtle 2" w:semiHidden="1" w:unhideWhenUsed="1"/>
+    <w:lsdException w:name="Table Web 1" w:semiHidden="1" w:unhideWhenUsed="1"/>
+    <w:lsdException w:name="Table Web 2" w:semiHidden="1" w:unhideWhenUsed="1"/>
+    <w:lsdException w:name="Table Web 3" w:semiHidden="1" w:unhideWhenUsed="1"/>
+    <w:lsdException w:name="Balloon Text" w:semiHidden="1" w:unhideWhenUsed="1"/>
+    <w:lsdException w:name="Table Grid" w:uiPriority="59"/>
+    <w:lsdException w:name="Table Theme" w:semiHidden="1" w:unhideWhenUsed="1"/>
+    <w:lsdException w:name="Placeholder Text" w:semiHidden="1"/>
+    <w:lsdException w:name="No Spacing" w:uiPriority="1" w:qFormat="1"/>
+    <w:lsdException w:name="Light Shading" w:uiPriority="60"/>
+    <w:lsdException w:name="Light List" w:uiPriority="61"/>
+    <w:lsdException w:name="Light Grid" w:uiPriority="62"/>
+    <w:lsdException w:name="Medium Shading 1" w:uiPriority="63"/>
+    <w:lsdException w:name="Medium Shading 2" w:uiPriority="64"/>
+    <w:lsdException w:name="Medium List 1" w:uiPriority="65"/>
+    <w:lsdException w:name="Medium List 2" w:uiPriority="66"/>
+    <w:lsdException w:name="Medium Grid 1" w:uiPriority="67"/>
+    <w:lsdException w:name="Medium Grid 2" w:uiPriority="68"/>
+    <w:lsdException w:name="Medium Grid 3" w:uiPriority="69"/>
+    <w:lsdException w:name="Dark List" w:uiPriority="70"/>
+    <w:lsdException w:name="Colorful Shading" w:uiPriority="71"/>
+    <w:lsdException w:name="Colorful List" w:uiPriority="72"/>
+    <w:lsdException w:name="Colorful Grid" w:uiPriority="73"/>
+    <w:lsdException w:name="Light Shading Accent 1" w:uiPriority="60"/>
+    <w:lsdException w:name="Light List Accent 1" w:uiPriority="61"/>
+    <w:lsdException w:name="Light Grid Accent 1" w:uiPriority="62"/>
+    <w:lsdException w:name="Medium Shading 1 Accent 1" w:uiPriority="63"/>
+    <w:lsdException w:name="Medium Shading 2 Accent 1" w:uiPriority="64"/>
+    <w:lsdException w:name="Medium List 1 Accent 1" w:uiPriority="65"/>
+    <w:lsdException w:name="Revision" w:semiHidden="1"/>
+    <w:lsdException w:name="List Paragraph" w:uiPriority="34" w:qFormat="1"/>
+    <w:lsdException w:name="Quote" w:uiPriority="29" w:qFormat="1"/>
+    <w:lsdException w:name="Intense Quote" w:uiPriority="30" w:qFormat="1"/>
+    <w:lsdException w:name="Medium List 2 Accent 1" w:uiPriority="66"/>
+    <w:lsdException w:name="Medium Grid 1 Accent 1" w:uiPriority="67"/>
+    <w:lsdException w:name="Medium Grid 2 Accent 1" w:uiPriority="68"/>
+    <w:lsdException w:name="Medium Grid 3 Accent 1" w:uiPriority="69"/>
+    <w:lsdException w:name="Dark List Accent 1" w:uiPriority="70"/>
+    <w:lsdException w:name="Colorful Shading Accent 1" w:uiPriority="71"/>
+    <w:lsdException w:name="Colorful List Accent 1" w:uiPriority="72"/>
+    <w:lsdException w:name="Colorful Grid Accent 1" w:uiPriority="73"/>
+    <w:lsdException w:name="Light Shading Accent 2" w:uiPriority="60"/>
+    <w:lsdException w:name="Light List Accent 2" w:uiPriority="61"/>
+    <w:lsdException w:name="Light Grid Accent 2" w:uiPriority="62"/>
+    <w:lsdException w:name="Medium Shading 1 Accent 2" w:uiPriority="63"/>
+    <w:lsdException w:name="Medium Shading 2 Accent 2" w:uiPriority="64"/>
+    <w:lsdException w:name="Medium List 1 Accent 2" w:uiPriority="65"/>
+    <w:lsdException w:name="Medium List 2 Accent 2" w:uiPriority="66"/>
+    <w:lsdException w:name="Medium Grid 1 Accent 2" w:uiPriority="67"/>
+    <w:lsdException w:name="Medium Grid 2 Accent 2" w:uiPriority="68"/>
+    <w:lsdException w:name="Medium Grid 3 Accent 2" w:uiPriority="69"/>
+    <w:lsdException w:name="Dark List Accent 2" w:uiPriority="70"/>
+    <w:lsdException w:name="Colorful Shading Accent 2" w:uiPriority="71"/>
+    <w:lsdException w:name="Colorful List Accent 2" w:uiPriority="72"/>
+    <w:lsdException w:name="Colorful Grid Accent 2" w:uiPriority="73"/>
+    <w:lsdException w:name="Light Shading Accent 3" w:uiPriority="60"/>
+    <w:lsdException w:name="Light List Accent 3" w:uiPriority="61"/>
+    <w:lsdException w:name="Light Grid Accent 3" w:uiPriority="62"/>
+    <w:lsdException w:name="Medium Shading 1 Accent 3" w:uiPriority="63"/>
+    <w:lsdException w:name="Medium Shading 2 Accent 3" w:uiPriority="64"/>
+    <w:lsdException w:name="Medium List 1 Accent 3" w:uiPriority="65"/>
+    <w:lsdException w:name="Medium List 2 Accent 3" w:uiPriority="66"/>
+    <w:lsdException w:name="Medium Grid 1 Accent 3" w:uiPriority="67"/>
+    <w:lsdException w:name="Medium Grid 2 Accent 3" w:uiPriority="68"/>
+    <w:lsdException w:name="Medium Grid 3 Accent 3" w:uiPriority="69"/>
+    <w:lsdException w:name="Dark List Accent 3" w:uiPriority="70"/>
+    <w:lsdException w:name="Colorful Shading Accent 3" w:uiPriority="71"/>
+    <w:lsdException w:name="Colorful List Accent 3" w:uiPriority="72"/>
+    <w:lsdException w:name="Colorful Grid Accent 3" w:uiPriority="73"/>
+    <w:lsdException w:name="Light Shading Accent 4" w:uiPriority="60"/>
+    <w:lsdException w:name="Light List Accent 4" w:uiPriority="61"/>
+    <w:lsdException w:name="Light Grid Accent 4" w:uiPriority="62"/>
+    <w:lsdException w:name="Medium Shading 1 Accent 4" w:uiPriority="63"/>
+    <w:lsdException w:name="Medium Shading 2 Accent 4" w:uiPriority="64"/>
+    <w:lsdException w:name="Medium List 1 Accent 4" w:uiPriority="65"/>
+    <w:lsdException w:name="Medium List 2 Accent 4" w:uiPriority="66"/>
+    <w:lsdException w:name="Medium Grid 1 Accent 4" w:uiPriority="67"/>
+    <w:lsdException w:name="Medium Grid 2 Accent 4" w:uiPriority="68"/>
+    <w:lsdException w:name="Medium Grid 3 Accent 4" w:uiPriority="69"/>
+    <w:lsdException w:name="Dark List Accent 4" w:uiPriority="70"/>
+    <w:lsdException w:name="Colorful Shading Accent 4" w:uiPriority="71"/>
+    <w:lsdException w:name="Colorful List Accent 4" w:uiPriority="72"/>
+    <w:lsdException w:name="Colorful Grid Accent 4" w:uiPriority="73"/>
+    <w:lsdException w:name="Light Shading Accent 5" w:uiPriority="60"/>
+    <w:lsdException w:name="Light List Accent 5" w:uiPriority="61"/>
+    <w:lsdException w:name="Light Grid Accent 5" w:uiPriority="62"/>
+    <w:lsdException w:name="Medium Shading 1 Accent 5" w:uiPriority="63"/>
+    <w:lsdException w:name="Medium Shading 2 Accent 5" w:uiPriority="64"/>
+    <w:lsdException w:name="Medium List 1 Accent 5" w:uiPriority="65"/>
+    <w:lsdException w:name="Medium List 2 Accent 5" w:uiPriority="66"/>
+    <w:lsdException w:name="Medium Grid 1 Accent 5" w:uiPriority="67"/>
+    <w:lsdException w:name="Medium Grid 2 Accent 5" w:uiPriority="68"/>
+    <w:lsdException w:name="Medium Grid 3 Accent 5" w:uiPriority="69"/>
+    <w:lsdException w:name="Dark List Accent 5" w:uiPriority="70"/>
+    <w:lsdException w:name="Colorful Shading Accent 5" w:uiPriority="71"/>
+    <w:lsdException w:name="Colorful List Accent 5" w:uiPriority="72"/>
+    <w:lsdException w:name="Colorful Grid Accent 5" w:uiPriority="73"/>
+    <w:lsdException w:name="Light Shading Accent 6" w:uiPriority="60"/>
+    <w:lsdException w:name="Light List Accent 6" w:uiPriority="61"/>
+    <w:lsdException w:name="Light Grid Accent 6" w:uiPriority="62"/>
+    <w:lsdException w:name="Medium Shading 1 Accent 6" w:uiPriority="63"/>
+    <w:lsdException w:name="Medium Shading 2 Accent 6" w:uiPriority="64"/>
+    <w:lsdException w:name="Medium List 1 Accent 6" w:uiPriority="65"/>
+    <w:lsdException w:name="Medium List 2 Accent 6" w:uiPriority="66"/>
+    <w:lsdException w:name="Medium Grid 1 Accent 6" w:uiPriority="67"/>
+    <w:lsdException w:name="Medium Grid 2 Accent 6" w:uiPriority="68"/>
+    <w:lsdException w:name="Medium Grid 3 Accent 6" w:uiPriority="69"/>
+    <w:lsdException w:name="Dark List Accent 6" w:uiPriority="70"/>
+    <w:lsdException w:name="Colorful Shading Accent 6" w:uiPriority="71"/>
+    <w:lsdException w:name="Colorful List Accent 6" w:uiPriority="72"/>
+    <w:lsdException w:name="Colorful Grid Accent 6" w:uiPriority="73"/>
+    <w:lsdException w:name="Subtle Emphasis" w:uiPriority="19" w:qFormat="1"/>
+    <w:lsdException w:name="Intense Emphasis" w:uiPriority="21" w:qFormat="1"/>
+    <w:lsdException w:name="Subtle Reference" w:uiPriority="31" w:qFormat="1"/>
+    <w:lsdException w:name="Intense Reference" w:uiPriority="32" w:qFormat="1"/>
+    <w:lsdException w:name="Book Title" w:uiPriority="33" w:qFormat="1"/>
+    <w:lsdException w:name="Bibliography" w:semiHidden="1" w:uiPriority="37" w:unhideWhenUsed="1"/>
+    <w:lsdException w:name="TOC Heading" w:semiHidden="1" w:uiPriority="39" w:unhideWhenUsed="1" w:qFormat="1"/>
+    <w:lsdException w:name="Plain Table 1" w:uiPriority="41"/>
+    <w:lsdException w:name="Plain Table 2" w:uiPriority="42"/>
+    <w:lsdException w:name="Plain Table 3" w:uiPriority="43"/>
+    <w:lsdException w:name="Plain Table 4" w:uiPriority="44"/>
+    <w:lsdException w:name="Plain Table 5" w:uiPriority="45"/>
+    <w:lsdException w:name="Grid Table Light" w:uiPriority="40"/>
+    <w:lsdException w:name="Grid Table 1 Light" w:uiPriority="46"/>
+    <w:lsdException w:name="Grid Table 2" w:uiPriority="47"/>
+    <w:lsdException w:name="Grid Table 3" w:uiPriority="48"/>
+    <w:lsdException w:name="Grid Table 4" w:uiPriority="49"/>
+    <w:lsdException w:name="Grid Table 5 Dark" w:uiPriority="50"/>
+    <w:lsdException w:name="Grid Table 6 Colorful" w:uiPriority="51"/>
+    <w:lsdException w:name="Grid Table 7 Colorful" w:uiPriority="52"/>
+    <w:lsdException w:name="Grid Table 1 Light Accent 1" w:uiPriority="46"/>
+    <w:lsdException w:name="Grid Table 2 Accent 1" w:uiPriority="47"/>
+    <w:lsdException w:name="Grid Table 3 Accent 1" w:uiPriority="48"/>
+    <w:lsdException w:name="Grid Table 4 Accent 1" w:uiPriority="49"/>
+    <w:lsdException w:name="Grid Table 5 Dark Accent 1" w:uiPriority="50"/>
+    <w:lsdException w:name="Grid Table 6 Colorful Accent 1" w:uiPriority="51"/>
+    <w:lsdException w:name="Grid Table 7 Colorful Accent 1" w:uiPriority="52"/>
+    <w:lsdException w:name="Grid Table 1 Light Accent 2" w:uiPriority="46"/>
+    <w:lsdException w:name="Grid Table 2 Accent 2" w:uiPriority="47"/>
+    <w:lsdException w:name="Grid Table 3 Accent 2" w:uiPriority="48"/>
+    <w:lsdException w:name="Grid Table 4 Accent 2" w:uiPriority="49"/>
+    <w:lsdException w:name="Grid Table 5 Dark Accent 2" w:uiPriority="50"/>
+    <w:lsdException w:name="Grid Table 6 Colorful Accent 2" w:uiPriority="51"/>
+    <w:lsdException w:name="Grid Table 7 Colorful Accent 2" w:uiPriority="52"/>
+    <w:lsdException w:name="Grid Table 1 Light Accent 3" w:uiPriority="46"/>
+    <w:lsdException w:name="Grid Table 2 Accent 3" w:uiPriority="47"/>
+    <w:lsdException w:name="Grid Table 3 Accent 3" w:uiPriority="48"/>
+    <w:lsdException w:name="Grid Table 4 Accent 3" w:uiPriority="49"/>
+    <w:lsdException w:name="Grid Table 5 Dark Accent 3" w:uiPriority="50"/>
+    <w:lsdException w:name="Grid Table 6 Colorful Accent 3" w:uiPriority="51"/>
+    <w:lsdException w:name="Grid Table 7 Colorful Accent 3" w:uiPriority="52"/>
+    <w:lsdException w:name="Grid Table 1 Light Accent 4" w:uiPriority="46"/>
+    <w:lsdException w:name="Grid Table 2 Accent 4" w:uiPriority="47"/>
+    <w:lsdException w:name="Grid Table 3 Accent 4" w:uiPriority="48"/>
+    <w:lsdException w:name="Grid Table 4 Accent 4" w:uiPriority="49"/>
+    <w:lsdException w:name="Grid Table 5 Dark Accent 4" w:uiPriority="50"/>
+    <w:lsdException w:name="Grid Table 6 Colorful Accent 4" w:uiPriority="51"/>
+    <w:lsdException w:name="Grid Table 7 Colorful Accent 4" w:uiPriority="52"/>
+    <w:lsdException w:name="Grid Table 1 Light Accent 5" w:uiPriority="46"/>
+    <w:lsdException w:name="Grid Table 2 Accent 5" w:uiPriority="47"/>
+    <w:lsdException w:name="Grid Table 3 Accent 5" w:uiPriority="48"/>
+    <w:lsdException w:name="Grid Table 4 Accent 5" w:uiPriority="49"/>
+    <w:lsdException w:name="Grid Table 5 Dark Accent 5" w:uiPriority="50"/>
+    <w:lsdException w:name="Grid Table 6 Colorful Accent 5" w:uiPriority="51"/>
+    <w:lsdException w:name="Grid Table 7 Colorful Accent 5" w:uiPriority="52"/>
+    <w:lsdException w:name="Grid Table 1 Light Accent 6" w:uiPriority="46"/>
+    <w:lsdException w:name="Grid Table 2 Accent 6" w:uiPriority="47"/>
+    <w:lsdException w:name="Grid Table 3 Accent 6" w:uiPriority="48"/>
+    <w:lsdException w:name="Grid Table 4 Accent 6" w:uiPriority="49"/>
+    <w:lsdException w:name="Grid Table 5 Dark Accent 6" w:uiPriority="50"/>
+    <w:lsdException w:name="Grid Table 6 Colorful Accent 6" w:uiPriority="51"/>
+    <w:lsdException w:name="Grid Table 7 Colorful Accent 6" w:uiPriority="52"/>
+    <w:lsdException w:name="List Table 1 Light" w:uiPriority="46"/>
+    <w:lsdException w:name="List Table 2" w:uiPriority="47"/>
+    <w:lsdException w:name="List Table 3" w:uiPriority="48"/>
+    <w:lsdException w:name="List Table 4" w:uiPriority="49"/>
+    <w:lsdException w:name="List Table 5 Dark" w:uiPriority="50"/>
+    <w:lsdException w:name="List Table 6 Colorful" w:uiPriority="51"/>
+    <w:lsdException w:name="List Table 7 Colorful" w:uiPriority="52"/>
+    <w:lsdException w:name="List Table 1 Light Accent 1" w:uiPriority="46"/>
+    <w:lsdException w:name="List Table 2 Accent 1" w:uiPriority="47"/>
+    <w:lsdException w:name="List Table 3 Accent 1" w:uiPriority="48"/>
+    <w:lsdException w:name="List Table 4 Accent 1" w:uiPriority="49"/>
+    <w:lsdException w:name="List Table 5 Dark Accent 1" w:uiPriority="50"/>
+    <w:lsdException w:name="List Table 6 Colorful Accent 1" w:uiPriority="51"/>
+    <w:lsdException w:name="List Table 7 Colorful Accent 1" w:uiPriority="52"/>
+    <w:lsdException w:name="List Table 1 Light Accent 2" w:uiPriority="46"/>
+    <w:lsdException w:name="List Table 2 Accent 2" w:uiPriority="47"/>
+    <w:lsdException w:name="List Table 3 Accent 2" w:uiPriority="48"/>
+    <w:lsdException w:name="List Table 4 Accent 2" w:uiPriority="49"/>
+    <w:lsdException w:name="List Table 5 Dark Accent 2" w:uiPriority="50"/>
+    <w:lsdException w:name="List Table 6 Colorful Accent 2" w:uiPriority="51"/>
+    <w:lsdException w:name="List Table 7 Colorful Accent 2" w:uiPriority="52"/>
+    <w:lsdException w:name="List Table 1 Light Accent 3" w:uiPriority="46"/>
+    <w:lsdException w:name="List Table 2 Accent 3" w:uiPriority="47"/>
+    <w:lsdException w:name="List Table 3 Accent 3" w:uiPriority="48"/>
+    <w:lsdException w:name="List Table 4 Accent 3" w:uiPriority="49"/>
+    <w:lsdException w:name="List Table 5 Dark Accent 3" w:uiPriority="50"/>
+    <w:lsdException w:name="List Table 6 Colorful Accent 3" w:uiPriority="51"/>
+    <w:lsdException w:name="List Table 7 Colorful Accent 3" w:uiPriority="52"/>
+    <w:lsdException w:name="List Table 1 Light Accent 4" w:uiPriority="46"/>
+    <w:lsdException w:name="List Table 2 Accent 4" w:uiPriority="47"/>
+    <w:lsdException w:name="List Table 3 Accent 4" w:uiPriority="48"/>
+    <w:lsdException w:name="List Table 4 Accent 4" w:uiPriority="49"/>
+    <w:lsdException w:name="List Table 5 Dark Accent 4" w:uiPriority="50"/>
+    <w:lsdException w:name="List Table 6 Colorful Accent 4" w:uiPriority="51"/>
+    <w:lsdException w:name="List Table 7 Colorful Accent 4" w:uiPriority="52"/>
+    <w:lsdException w:name="List Table 1 Light Accent 5" w:uiPriority="46"/>
+    <w:lsdException w:name="List Table 2 Accent 5" w:uiPriority="47"/>
+    <w:lsdException w:name="List Table 3 Accent 5" w:uiPriority="48"/>
+    <w:lsdException w:name="List Table 4 Accent 5" w:uiPriority="49"/>
+    <w:lsdException w:name="List Table 5 Dark Accent 5" w:uiPriority="50"/>
+    <w:lsdException w:name="List Table 6 Colorful Accent 5" w:uiPriority="51"/>
+    <w:lsdException w:name="List Table 7 Colorful Accent 5" w:uiPriority="52"/>
+    <w:lsdException w:name="List Table 1 Light Accent 6" w:uiPriority="46"/>
+    <w:lsdException w:name="List Table 2 Accent 6" w:uiPriority="47"/>
+    <w:lsdException w:name="List Table 3 Accent 6" w:uiPriority="48"/>
+    <w:lsdException w:name="List Table 4 Accent 6" w:uiPriority="49"/>
+    <w:lsdException w:name="List Table 5 Dark Accent 6" w:uiPriority="50"/>
+    <w:lsdException w:name="List Table 6 Colorful Accent 6" w:uiPriority="51"/>
+    <w:lsdException w:name="List Table 7 Colorful Accent 6" w:uiPriority="52"/>
   </w:latentStyles>
   <w:style w:type="paragraph" w:default="1" w:styleId="Normal">
     <w:name w:val="Normal"/>
@@ -3701,7 +3943,7 @@
 </file>
 
 <file path=word/glossary/webSettings.xml><?xml version="1.0" encoding="utf-8"?>
-<w:webSettings xmlns:mc="http://schemas.openxmlformats.org/markup-compatibility/2006" xmlns:r="http://schemas.openxmlformats.org/officeDocument/2006/relationships" xmlns:w="http://schemas.openxmlformats.org/wordprocessingml/2006/main" xmlns:w14="http://schemas.microsoft.com/office/word/2010/wordml" mc:Ignorable="w14">
+<w:webSettings xmlns:mc="http://schemas.openxmlformats.org/markup-compatibility/2006" xmlns:r="http://schemas.openxmlformats.org/officeDocument/2006/relationships" xmlns:w="http://schemas.openxmlformats.org/wordprocessingml/2006/main" xmlns:w14="http://schemas.microsoft.com/office/word/2010/wordml" xmlns:w15="http://schemas.microsoft.com/office/word/2012/wordml" mc:Ignorable="w14 w15">
   <w:optimizeForBrowser/>
   <w:allowPNG/>
 </w:webSettings>
@@ -3997,7 +4239,7 @@
 </file>
 
 <file path=customXml/itemProps1.xml><?xml version="1.0" encoding="utf-8"?>
-<ds:datastoreItem xmlns:ds="http://schemas.openxmlformats.org/officeDocument/2006/customXml" ds:itemID="{B3325B71-D840-495A-9EB9-54AA2410BC0F}">
+<ds:datastoreItem xmlns:ds="http://schemas.openxmlformats.org/officeDocument/2006/customXml" ds:itemID="{41C1582C-1169-4FA4-B443-7E3E63F6B7F7}">
   <ds:schemaRefs>
     <ds:schemaRef ds:uri="http://schemas.openxmlformats.org/officeDocument/2006/bibliography"/>
   </ds:schemaRefs>

</xml_diff>

<commit_message>
diss code update and completed SCARP paper, pres and poster
</commit_message>
<xml_diff>
--- a/Dissertation/Final Report/Final Report(xw009807).docx
+++ b/Dissertation/Final Report/Final Report(xw009807).docx
@@ -1493,16 +1493,575 @@
     </w:p>
     <w:p/>
     <w:p>
-      <w:r>
-        <w:t xml:space="preserve">Face recognition has been and continuous to be a focused area of research. </w:t>
-      </w:r>
-      <w:proofErr w:type="gramStart"/>
-      <w:r>
-        <w:t>A such</w:t>
-      </w:r>
-      <w:proofErr w:type="gramEnd"/>
-      <w:r>
-        <w:t xml:space="preserve"> a versatile technology the application and versatility are endless. From  </w:t>
+      <w:pPr>
+        <w:pStyle w:val="Abstract"/>
+        <w:spacing w:after="0" w:line="200" w:lineRule="atLeast"/>
+        <w:ind w:left="0" w:right="567"/>
+        <w:rPr>
+          <w:rFonts w:asciiTheme="minorHAnsi" w:hAnsiTheme="minorHAnsi"/>
+          <w:sz w:val="22"/>
+          <w:szCs w:val="22"/>
+        </w:rPr>
+      </w:pPr>
+      <w:r>
+        <w:rPr>
+          <w:rFonts w:asciiTheme="minorHAnsi" w:hAnsiTheme="minorHAnsi"/>
+          <w:sz w:val="22"/>
+          <w:szCs w:val="22"/>
+        </w:rPr>
+        <w:t>Facial recognition is the identification</w:t>
+      </w:r>
+      <w:r>
+        <w:rPr>
+          <w:rFonts w:asciiTheme="minorHAnsi" w:hAnsiTheme="minorHAnsi"/>
+          <w:sz w:val="22"/>
+          <w:szCs w:val="22"/>
+        </w:rPr>
+        <w:t xml:space="preserve"> and recognition of noticeable</w:t>
+      </w:r>
+      <w:r>
+        <w:rPr>
+          <w:rFonts w:asciiTheme="minorHAnsi" w:hAnsiTheme="minorHAnsi"/>
+          <w:sz w:val="22"/>
+          <w:szCs w:val="22"/>
+        </w:rPr>
+        <w:t xml:space="preserve"> characteristics of a human face.</w:t>
+      </w:r>
+      <w:r>
+        <w:rPr>
+          <w:rFonts w:asciiTheme="minorHAnsi" w:hAnsiTheme="minorHAnsi"/>
+          <w:sz w:val="22"/>
+          <w:szCs w:val="22"/>
+        </w:rPr>
+        <w:t xml:space="preserve"> I</w:t>
+      </w:r>
+      <w:r>
+        <w:rPr>
+          <w:rFonts w:asciiTheme="minorHAnsi" w:hAnsiTheme="minorHAnsi"/>
+          <w:sz w:val="22"/>
+          <w:szCs w:val="22"/>
+        </w:rPr>
+        <w:t xml:space="preserve">n the field of image analysis </w:t>
+      </w:r>
+      <w:r>
+        <w:rPr>
+          <w:rFonts w:asciiTheme="minorHAnsi" w:hAnsiTheme="minorHAnsi"/>
+          <w:sz w:val="22"/>
+          <w:szCs w:val="22"/>
+        </w:rPr>
+        <w:t xml:space="preserve">it </w:t>
+      </w:r>
+      <w:r>
+        <w:rPr>
+          <w:rFonts w:asciiTheme="minorHAnsi" w:hAnsiTheme="minorHAnsi"/>
+          <w:sz w:val="22"/>
+          <w:szCs w:val="22"/>
+        </w:rPr>
+        <w:t xml:space="preserve">is leading the race in research as its speed and versatile application </w:t>
+      </w:r>
+      <w:r>
+        <w:rPr>
+          <w:rFonts w:asciiTheme="minorHAnsi" w:hAnsiTheme="minorHAnsi"/>
+          <w:sz w:val="22"/>
+          <w:szCs w:val="22"/>
+        </w:rPr>
+        <w:t>out weights previous methods</w:t>
+      </w:r>
+      <w:r>
+        <w:rPr>
+          <w:rFonts w:asciiTheme="minorHAnsi" w:hAnsiTheme="minorHAnsi"/>
+          <w:sz w:val="22"/>
+          <w:szCs w:val="22"/>
+        </w:rPr>
+        <w:t>. It is less invasive than other bi</w:t>
+      </w:r>
+      <w:r>
+        <w:rPr>
+          <w:rFonts w:asciiTheme="minorHAnsi" w:hAnsiTheme="minorHAnsi"/>
+          <w:sz w:val="22"/>
+          <w:szCs w:val="22"/>
+        </w:rPr>
+        <w:t>ometrical analysis methods like</w:t>
+      </w:r>
+      <w:r>
+        <w:rPr>
+          <w:rFonts w:asciiTheme="minorHAnsi" w:hAnsiTheme="minorHAnsi"/>
+          <w:sz w:val="22"/>
+          <w:szCs w:val="22"/>
+        </w:rPr>
+        <w:t xml:space="preserve"> retinal and finger print recognition</w:t>
+      </w:r>
+      <w:r>
+        <w:rPr>
+          <w:rFonts w:asciiTheme="minorHAnsi" w:hAnsiTheme="minorHAnsi"/>
+          <w:sz w:val="22"/>
+          <w:szCs w:val="22"/>
+        </w:rPr>
+        <w:t xml:space="preserve"> with less hardware requirements</w:t>
+      </w:r>
+      <w:r>
+        <w:rPr>
+          <w:rFonts w:asciiTheme="minorHAnsi" w:hAnsiTheme="minorHAnsi"/>
+          <w:sz w:val="22"/>
+          <w:szCs w:val="22"/>
+        </w:rPr>
+        <w:t>.</w:t>
+      </w:r>
+      <w:r>
+        <w:rPr>
+          <w:rFonts w:asciiTheme="minorHAnsi" w:hAnsiTheme="minorHAnsi"/>
+          <w:sz w:val="22"/>
+          <w:szCs w:val="22"/>
+        </w:rPr>
+        <w:t xml:space="preserve"> Human to computer</w:t>
+      </w:r>
+      <w:r>
+        <w:rPr>
+          <w:rFonts w:asciiTheme="minorHAnsi" w:hAnsiTheme="minorHAnsi"/>
+          <w:sz w:val="22"/>
+          <w:szCs w:val="22"/>
+        </w:rPr>
+        <w:t xml:space="preserve"> authentication is an integral functionality</w:t>
+      </w:r>
+      <w:r>
+        <w:rPr>
+          <w:rFonts w:asciiTheme="minorHAnsi" w:hAnsiTheme="minorHAnsi"/>
+          <w:sz w:val="22"/>
+          <w:szCs w:val="22"/>
+        </w:rPr>
+        <w:t xml:space="preserve"> of many software</w:t>
+      </w:r>
+      <w:r>
+        <w:rPr>
+          <w:rFonts w:asciiTheme="minorHAnsi" w:hAnsiTheme="minorHAnsi"/>
+          <w:sz w:val="22"/>
+          <w:szCs w:val="22"/>
+        </w:rPr>
+        <w:t xml:space="preserve"> systems</w:t>
+      </w:r>
+      <w:r>
+        <w:rPr>
+          <w:rFonts w:asciiTheme="minorHAnsi" w:hAnsiTheme="minorHAnsi"/>
+          <w:sz w:val="22"/>
+          <w:szCs w:val="22"/>
+        </w:rPr>
+        <w:t xml:space="preserve"> as it manages</w:t>
+      </w:r>
+      <w:r>
+        <w:rPr>
+          <w:rFonts w:asciiTheme="minorHAnsi" w:hAnsiTheme="minorHAnsi"/>
+          <w:sz w:val="22"/>
+          <w:szCs w:val="22"/>
+        </w:rPr>
+        <w:t xml:space="preserve"> data or location security</w:t>
+      </w:r>
+      <w:r>
+        <w:rPr>
+          <w:rFonts w:asciiTheme="minorHAnsi" w:hAnsiTheme="minorHAnsi"/>
+          <w:sz w:val="22"/>
+          <w:szCs w:val="22"/>
+        </w:rPr>
+        <w:t>.</w:t>
+      </w:r>
+    </w:p>
+    <w:p>
+      <w:pPr>
+        <w:pStyle w:val="Abstract"/>
+        <w:spacing w:line="200" w:lineRule="atLeast"/>
+        <w:ind w:left="0" w:right="567"/>
+        <w:rPr>
+          <w:rFonts w:asciiTheme="minorHAnsi" w:hAnsiTheme="minorHAnsi"/>
+          <w:sz w:val="22"/>
+          <w:szCs w:val="22"/>
+        </w:rPr>
+      </w:pPr>
+      <w:r>
+        <w:rPr>
+          <w:rFonts w:asciiTheme="minorHAnsi" w:hAnsiTheme="minorHAnsi"/>
+          <w:sz w:val="22"/>
+          <w:szCs w:val="22"/>
+        </w:rPr>
+        <w:t>This report explores the application of face recognition and its effectiveness as an authentication system using the open vision library developed by IBM.</w:t>
+      </w:r>
+      <w:r>
+        <w:rPr>
+          <w:rFonts w:asciiTheme="minorHAnsi" w:hAnsiTheme="minorHAnsi"/>
+          <w:sz w:val="22"/>
+          <w:szCs w:val="22"/>
+        </w:rPr>
+        <w:t xml:space="preserve"> The recognition algorithm uses Viola-Jones method</w:t>
+      </w:r>
+      <w:r>
+        <w:rPr>
+          <w:rFonts w:asciiTheme="minorHAnsi" w:hAnsiTheme="minorHAnsi"/>
+          <w:sz w:val="22"/>
+          <w:szCs w:val="22"/>
+        </w:rPr>
+        <w:t>ology</w:t>
+      </w:r>
+      <w:r>
+        <w:rPr>
+          <w:rFonts w:asciiTheme="minorHAnsi" w:hAnsiTheme="minorHAnsi"/>
+          <w:sz w:val="22"/>
+          <w:szCs w:val="22"/>
+        </w:rPr>
+        <w:t xml:space="preserve"> of classification to detect the users face</w:t>
+      </w:r>
+      <w:r>
+        <w:rPr>
+          <w:rFonts w:asciiTheme="minorHAnsi" w:hAnsiTheme="minorHAnsi"/>
+          <w:sz w:val="22"/>
+          <w:szCs w:val="22"/>
+        </w:rPr>
+        <w:t xml:space="preserve"> using trained </w:t>
+      </w:r>
+      <w:proofErr w:type="spellStart"/>
+      <w:r>
+        <w:rPr>
+          <w:rFonts w:asciiTheme="minorHAnsi" w:hAnsiTheme="minorHAnsi"/>
+          <w:sz w:val="22"/>
+          <w:szCs w:val="22"/>
+        </w:rPr>
+        <w:t>Haar</w:t>
+      </w:r>
+      <w:proofErr w:type="spellEnd"/>
+      <w:r>
+        <w:rPr>
+          <w:rFonts w:asciiTheme="minorHAnsi" w:hAnsiTheme="minorHAnsi"/>
+          <w:sz w:val="22"/>
+          <w:szCs w:val="22"/>
+        </w:rPr>
+        <w:t xml:space="preserve"> classifier</w:t>
+      </w:r>
+      <w:r>
+        <w:rPr>
+          <w:rFonts w:asciiTheme="minorHAnsi" w:hAnsiTheme="minorHAnsi"/>
+          <w:sz w:val="22"/>
+          <w:szCs w:val="22"/>
+        </w:rPr>
+        <w:t>s</w:t>
+      </w:r>
+      <w:r>
+        <w:rPr>
+          <w:rFonts w:asciiTheme="minorHAnsi" w:hAnsiTheme="minorHAnsi"/>
+          <w:sz w:val="22"/>
+          <w:szCs w:val="22"/>
+        </w:rPr>
+        <w:t xml:space="preserve">. </w:t>
+      </w:r>
+      <w:r>
+        <w:rPr>
+          <w:rFonts w:asciiTheme="minorHAnsi" w:hAnsiTheme="minorHAnsi"/>
+          <w:sz w:val="22"/>
+          <w:szCs w:val="22"/>
+        </w:rPr>
+        <w:t>PCA (Principal Component Analysis)</w:t>
+      </w:r>
+      <w:r>
+        <w:rPr>
+          <w:rFonts w:asciiTheme="minorHAnsi" w:hAnsiTheme="minorHAnsi"/>
+          <w:sz w:val="22"/>
+          <w:szCs w:val="22"/>
+        </w:rPr>
+        <w:t xml:space="preserve"> is then used</w:t>
+      </w:r>
+      <w:r>
+        <w:rPr>
+          <w:rFonts w:asciiTheme="minorHAnsi" w:hAnsiTheme="minorHAnsi"/>
+          <w:sz w:val="22"/>
+          <w:szCs w:val="22"/>
+        </w:rPr>
+        <w:t xml:space="preserve"> to train image </w:t>
+      </w:r>
+      <w:r>
+        <w:rPr>
+          <w:rFonts w:asciiTheme="minorHAnsi" w:hAnsiTheme="minorHAnsi"/>
+          <w:sz w:val="22"/>
+          <w:szCs w:val="22"/>
+        </w:rPr>
+        <w:t>set</w:t>
+      </w:r>
+      <w:r>
+        <w:rPr>
+          <w:rFonts w:asciiTheme="minorHAnsi" w:hAnsiTheme="minorHAnsi"/>
+          <w:sz w:val="22"/>
+          <w:szCs w:val="22"/>
+        </w:rPr>
+        <w:t>s</w:t>
+      </w:r>
+      <w:r>
+        <w:rPr>
+          <w:rFonts w:asciiTheme="minorHAnsi" w:hAnsiTheme="minorHAnsi"/>
+          <w:sz w:val="22"/>
+          <w:szCs w:val="22"/>
+        </w:rPr>
+        <w:t xml:space="preserve"> to and extract</w:t>
+      </w:r>
+      <w:r>
+        <w:rPr>
+          <w:rFonts w:asciiTheme="minorHAnsi" w:hAnsiTheme="minorHAnsi"/>
+          <w:sz w:val="22"/>
+          <w:szCs w:val="22"/>
+        </w:rPr>
+        <w:t xml:space="preserve"> a given range of Eigen values</w:t>
+      </w:r>
+      <w:r>
+        <w:rPr>
+          <w:rFonts w:asciiTheme="minorHAnsi" w:hAnsiTheme="minorHAnsi"/>
+          <w:sz w:val="22"/>
+          <w:szCs w:val="22"/>
+        </w:rPr>
+        <w:t>.</w:t>
+      </w:r>
+      <w:r>
+        <w:rPr>
+          <w:rFonts w:asciiTheme="minorHAnsi" w:hAnsiTheme="minorHAnsi"/>
+          <w:sz w:val="22"/>
+          <w:szCs w:val="22"/>
+        </w:rPr>
+        <w:t xml:space="preserve"> Derived Eigen faces ar</w:t>
+      </w:r>
+      <w:r>
+        <w:rPr>
+          <w:rFonts w:asciiTheme="minorHAnsi" w:hAnsiTheme="minorHAnsi"/>
+          <w:sz w:val="22"/>
+          <w:szCs w:val="22"/>
+        </w:rPr>
+        <w:t>e</w:t>
+      </w:r>
+      <w:r>
+        <w:rPr>
+          <w:rFonts w:asciiTheme="minorHAnsi" w:hAnsiTheme="minorHAnsi"/>
+          <w:sz w:val="22"/>
+          <w:szCs w:val="22"/>
+        </w:rPr>
+        <w:t xml:space="preserve"> compared and accepted </w:t>
+      </w:r>
+      <w:r>
+        <w:rPr>
+          <w:rFonts w:asciiTheme="minorHAnsi" w:hAnsiTheme="minorHAnsi"/>
+          <w:sz w:val="22"/>
+          <w:szCs w:val="22"/>
+        </w:rPr>
+        <w:t>when</w:t>
+      </w:r>
+      <w:r>
+        <w:rPr>
+          <w:rFonts w:asciiTheme="minorHAnsi" w:hAnsiTheme="minorHAnsi"/>
+          <w:sz w:val="22"/>
+          <w:szCs w:val="22"/>
+        </w:rPr>
+        <w:t xml:space="preserve"> fall</w:t>
+      </w:r>
+      <w:r>
+        <w:rPr>
+          <w:rFonts w:asciiTheme="minorHAnsi" w:hAnsiTheme="minorHAnsi"/>
+          <w:sz w:val="22"/>
+          <w:szCs w:val="22"/>
+        </w:rPr>
+        <w:t>ing</w:t>
+      </w:r>
+      <w:r>
+        <w:rPr>
+          <w:rFonts w:asciiTheme="minorHAnsi" w:hAnsiTheme="minorHAnsi"/>
+          <w:sz w:val="22"/>
+          <w:szCs w:val="22"/>
+        </w:rPr>
+        <w:t xml:space="preserve"> within a given threshold of deviation</w:t>
+      </w:r>
+      <w:r>
+        <w:rPr>
+          <w:rFonts w:asciiTheme="minorHAnsi" w:hAnsiTheme="minorHAnsi"/>
+          <w:sz w:val="22"/>
+          <w:szCs w:val="22"/>
+        </w:rPr>
+        <w:t xml:space="preserve"> </w:t>
+      </w:r>
+      <w:r>
+        <w:rPr>
+          <w:rFonts w:asciiTheme="minorHAnsi" w:hAnsiTheme="minorHAnsi"/>
+          <w:sz w:val="22"/>
+          <w:szCs w:val="22"/>
+        </w:rPr>
+        <w:t>from the average</w:t>
+      </w:r>
+      <w:r>
+        <w:rPr>
+          <w:rFonts w:asciiTheme="minorHAnsi" w:hAnsiTheme="minorHAnsi"/>
+          <w:sz w:val="22"/>
+          <w:szCs w:val="22"/>
+        </w:rPr>
+        <w:t xml:space="preserve"> Eigen</w:t>
+      </w:r>
+      <w:r>
+        <w:rPr>
+          <w:rFonts w:asciiTheme="minorHAnsi" w:hAnsiTheme="minorHAnsi"/>
+          <w:sz w:val="22"/>
+          <w:szCs w:val="22"/>
+        </w:rPr>
+        <w:t>.</w:t>
+      </w:r>
+      <w:r>
+        <w:rPr>
+          <w:rFonts w:asciiTheme="minorHAnsi" w:hAnsiTheme="minorHAnsi"/>
+          <w:sz w:val="22"/>
+          <w:szCs w:val="22"/>
+        </w:rPr>
+        <w:t xml:space="preserve"> </w:t>
+      </w:r>
+    </w:p>
+    <w:p>
+      <w:pPr>
+        <w:pStyle w:val="Abstract"/>
+        <w:spacing w:line="200" w:lineRule="atLeast"/>
+        <w:ind w:left="0" w:right="567"/>
+        <w:rPr>
+          <w:rFonts w:asciiTheme="minorHAnsi" w:hAnsiTheme="minorHAnsi"/>
+          <w:sz w:val="22"/>
+          <w:szCs w:val="22"/>
+        </w:rPr>
+      </w:pPr>
+      <w:r>
+        <w:t xml:space="preserve"> </w:t>
+      </w:r>
+      <w:bookmarkStart w:id="2" w:name="_GoBack"/>
+      <w:bookmarkEnd w:id="2"/>
+    </w:p>
+    <w:p>
+      <w:pPr>
+        <w:pStyle w:val="Abstract"/>
+        <w:spacing w:line="200" w:lineRule="atLeast"/>
+        <w:ind w:left="0" w:right="567"/>
+        <w:rPr>
+          <w:rFonts w:asciiTheme="minorHAnsi" w:hAnsiTheme="minorHAnsi"/>
+          <w:sz w:val="22"/>
+        </w:rPr>
+      </w:pPr>
+      <w:r>
+        <w:rPr>
+          <w:rFonts w:asciiTheme="minorHAnsi" w:hAnsiTheme="minorHAnsi"/>
+          <w:sz w:val="22"/>
+        </w:rPr>
+        <w:t>B</w:t>
+      </w:r>
+      <w:r>
+        <w:rPr>
+          <w:rFonts w:asciiTheme="minorHAnsi" w:hAnsiTheme="minorHAnsi"/>
+          <w:sz w:val="22"/>
+        </w:rPr>
+        <w:t>iometric analysis has been a focused area of research for the past 25 years.</w:t>
+      </w:r>
+    </w:p>
+    <w:p>
+      <w:pPr>
+        <w:pStyle w:val="Abstract"/>
+        <w:spacing w:line="200" w:lineRule="atLeast"/>
+        <w:ind w:left="0" w:right="567"/>
+        <w:rPr>
+          <w:rFonts w:asciiTheme="minorHAnsi" w:hAnsiTheme="minorHAnsi"/>
+          <w:sz w:val="22"/>
+        </w:rPr>
+      </w:pPr>
+      <w:r>
+        <w:rPr>
+          <w:rFonts w:asciiTheme="minorHAnsi" w:hAnsiTheme="minorHAnsi"/>
+          <w:sz w:val="22"/>
+        </w:rPr>
+        <w:t xml:space="preserve">  </w:t>
+      </w:r>
+    </w:p>
+    <w:p>
+      <w:pPr>
+        <w:pStyle w:val="Abstract"/>
+        <w:spacing w:line="200" w:lineRule="atLeast"/>
+        <w:ind w:left="0" w:right="567"/>
+        <w:rPr>
+          <w:rFonts w:asciiTheme="minorHAnsi" w:hAnsiTheme="minorHAnsi"/>
+          <w:sz w:val="22"/>
+        </w:rPr>
+      </w:pPr>
+      <w:r>
+        <w:rPr>
+          <w:rFonts w:asciiTheme="minorHAnsi" w:hAnsiTheme="minorHAnsi"/>
+          <w:sz w:val="22"/>
+        </w:rPr>
+        <w:t>Biometric based Authentication systems such as retinal and fingerprint analysis are used in many industries</w:t>
+      </w:r>
+      <w:r>
+        <w:rPr>
+          <w:rFonts w:asciiTheme="minorHAnsi" w:hAnsiTheme="minorHAnsi"/>
+          <w:sz w:val="22"/>
+        </w:rPr>
+        <w:t xml:space="preserve"> </w:t>
+      </w:r>
+      <w:r>
+        <w:rPr>
+          <w:rFonts w:asciiTheme="minorHAnsi" w:hAnsiTheme="minorHAnsi"/>
+          <w:sz w:val="22"/>
+        </w:rPr>
+        <w:t>today.</w:t>
+      </w:r>
+      <w:r>
+        <w:rPr>
+          <w:rFonts w:asciiTheme="minorHAnsi" w:hAnsiTheme="minorHAnsi"/>
+          <w:sz w:val="22"/>
+        </w:rPr>
+        <w:t xml:space="preserve"> Although methods of biometric analysis such as finger print and retinal recognition have delivered more reliable and accurate results</w:t>
+      </w:r>
+      <w:r>
+        <w:rPr>
+          <w:rFonts w:asciiTheme="minorHAnsi" w:hAnsiTheme="minorHAnsi"/>
+          <w:sz w:val="22"/>
+        </w:rPr>
+        <w:t>,</w:t>
+      </w:r>
+      <w:r>
+        <w:rPr>
+          <w:rFonts w:asciiTheme="minorHAnsi" w:hAnsiTheme="minorHAnsi"/>
+          <w:sz w:val="22"/>
+        </w:rPr>
+        <w:t xml:space="preserve"> facial biometric analysis is the most desired method of analysis. Analysing facial biometrics is less invasive than other methods and can be performed through commonly existing hardware of cameras requiring no extra hardware or cost.</w:t>
+      </w:r>
+    </w:p>
+    <w:p>
+      <w:pPr>
+        <w:pStyle w:val="Abstract"/>
+        <w:spacing w:line="200" w:lineRule="atLeast"/>
+        <w:ind w:left="0" w:right="567"/>
+        <w:rPr>
+          <w:rFonts w:asciiTheme="minorHAnsi" w:hAnsiTheme="minorHAnsi"/>
+          <w:sz w:val="22"/>
+        </w:rPr>
+      </w:pPr>
+      <w:r>
+        <w:rPr>
+          <w:rFonts w:asciiTheme="minorHAnsi" w:hAnsiTheme="minorHAnsi"/>
+          <w:sz w:val="22"/>
+        </w:rPr>
+        <w:t>As advances in computer technology deliver more affordable processing power and developed open source programming libraries the demand for biometric authentication systems is ever increasing.</w:t>
+      </w:r>
+    </w:p>
+    <w:p>
+      <w:pPr>
+        <w:pStyle w:val="Abstract"/>
+        <w:spacing w:line="200" w:lineRule="atLeast"/>
+        <w:ind w:left="0" w:right="567"/>
+        <w:rPr>
+          <w:rFonts w:asciiTheme="minorHAnsi" w:hAnsiTheme="minorHAnsi"/>
+          <w:sz w:val="22"/>
+        </w:rPr>
+      </w:pPr>
+      <w:r>
+        <w:rPr>
+          <w:rFonts w:asciiTheme="minorHAnsi" w:hAnsiTheme="minorHAnsi"/>
+          <w:sz w:val="22"/>
+        </w:rPr>
+        <w:t xml:space="preserve">As computer technologies advances more affordable computer hardware and </w:t>
+      </w:r>
+    </w:p>
+    <w:p>
+      <w:r>
+        <w:t xml:space="preserve">  </w:t>
       </w:r>
     </w:p>
     <w:p>
@@ -1517,7 +2076,7 @@
           <w:szCs w:val="22"/>
         </w:rPr>
       </w:pPr>
-      <w:bookmarkStart w:id="2" w:name="_Toc440630768"/>
+      <w:bookmarkStart w:id="3" w:name="_Toc440630768"/>
       <w:r>
         <w:rPr>
           <w:rFonts w:asciiTheme="minorHAnsi" w:eastAsiaTheme="minorHAnsi" w:hAnsiTheme="minorHAnsi" w:cstheme="minorBidi"/>
@@ -1554,22 +2113,20 @@
         <w:t xml:space="preserve"> good guide into the subject problem domain, motivations, constraints and </w:t>
       </w:r>
     </w:p>
+    <w:p/>
     <w:p>
-      <w:bookmarkStart w:id="3" w:name="_GoBack"/>
+      <w:pPr>
+        <w:pStyle w:val="Heading2"/>
+      </w:pPr>
+      <w:r>
+        <w:t>Problem Articulation / Technical Specification</w:t>
+      </w:r>
       <w:bookmarkEnd w:id="3"/>
+      <w:r>
+        <w:t xml:space="preserve"> </w:t>
+      </w:r>
     </w:p>
-    <w:p>
-      <w:pPr>
-        <w:pStyle w:val="Heading2"/>
-      </w:pPr>
-      <w:r>
-        <w:t>Problem Articulation / Technical Specification</w:t>
-      </w:r>
-      <w:bookmarkEnd w:id="2"/>
-      <w:r>
-        <w:t xml:space="preserve"> </w:t>
-      </w:r>
-    </w:p>
+    <w:p/>
     <w:p/>
     <w:p>
       <w:pPr>
@@ -1632,6 +2189,7 @@
         </w:numPr>
       </w:pPr>
       <w:r>
+        <w:lastRenderedPageBreak/>
         <w:t>PCAC one of the most popular methods for face image analysis.</w:t>
       </w:r>
     </w:p>
@@ -1744,46 +2302,200 @@
     </w:p>
     <w:p/>
     <w:p>
+      <w:pPr>
+        <w:rPr>
+          <w:b/>
+        </w:rPr>
+      </w:pPr>
       <w:proofErr w:type="spellStart"/>
       <w:proofErr w:type="gramStart"/>
       <w:r>
+        <w:rPr>
+          <w:b/>
+        </w:rPr>
         <w:t>OpenCV</w:t>
       </w:r>
       <w:proofErr w:type="spellEnd"/>
       <w:r>
+        <w:rPr>
+          <w:b/>
+        </w:rPr>
         <w:t>(</w:t>
       </w:r>
       <w:proofErr w:type="gramEnd"/>
       <w:r>
-        <w:t xml:space="preserve">Open Vision Library). Using a java wrapper. Java </w:t>
+        <w:rPr>
+          <w:b/>
+        </w:rPr>
+        <w:t>Open Vision Library).</w:t>
+      </w:r>
+      <w:r>
+        <w:rPr>
+          <w:b/>
+        </w:rPr>
+        <w:t xml:space="preserve"> Using a java wrapper. </w:t>
       </w:r>
       <w:proofErr w:type="spellStart"/>
       <w:r>
-        <w:t>OpenCV</w:t>
+        <w:rPr>
+          <w:b/>
+        </w:rPr>
+        <w:t>Java</w:t>
+      </w:r>
+      <w:r>
+        <w:rPr>
+          <w:b/>
+        </w:rPr>
+        <w:t>CV</w:t>
       </w:r>
       <w:proofErr w:type="spellEnd"/>
     </w:p>
     <w:p>
       <w:r>
-        <w:t xml:space="preserve">OPENCV </w:t>
+        <w:t xml:space="preserve">The </w:t>
       </w:r>
       <w:proofErr w:type="spellStart"/>
       <w:r>
-        <w:t>Haar</w:t>
+        <w:t>OpenCV</w:t>
       </w:r>
       <w:proofErr w:type="spellEnd"/>
       <w:r>
-        <w:t xml:space="preserve"> Classifier for face detection.</w:t>
+        <w:t xml:space="preserve"> library is implemented in C++ programming language. Over the years wrappers and translated versions of the library have been developed to provide the ability for developers to utilise the libraries functionality from other programming languages such as Java. </w:t>
       </w:r>
     </w:p>
     <w:p>
+      <w:pPr>
+        <w:rPr>
+          <w:b/>
+        </w:rPr>
+      </w:pPr>
+      <w:r>
+        <w:rPr>
+          <w:b/>
+        </w:rPr>
+        <w:t xml:space="preserve">OPENCV </w:t>
+      </w:r>
+      <w:proofErr w:type="spellStart"/>
+      <w:r>
+        <w:rPr>
+          <w:b/>
+        </w:rPr>
+        <w:t>Haar</w:t>
+      </w:r>
+      <w:proofErr w:type="spellEnd"/>
+      <w:r>
+        <w:rPr>
+          <w:b/>
+        </w:rPr>
+        <w:t xml:space="preserve"> Classifier for face detection.</w:t>
+      </w:r>
+      <w:r>
+        <w:rPr>
+          <w:b/>
+        </w:rPr>
+        <w:t xml:space="preserve"> Viola Jones methodology.</w:t>
+      </w:r>
+    </w:p>
+    <w:p/>
+    <w:p>
+      <w:r>
+        <w:t>The open vison library provides a variety of classifiers that have been developed and trained to detect objects and this instance facial features.</w:t>
+      </w:r>
+      <w:r>
+        <w:t xml:space="preserve"> The </w:t>
+      </w:r>
+      <w:r>
+        <w:t>‘</w:t>
+      </w:r>
+      <w:proofErr w:type="spellStart"/>
+      <w:r>
+        <w:t>haarClassifier_frontalFace</w:t>
+      </w:r>
+      <w:proofErr w:type="spellEnd"/>
+      <w:r>
+        <w:t>’ classifier use viola jones methodology to detect objects within an image or set of images.</w:t>
+      </w:r>
+      <w:r>
+        <w:t xml:space="preserve"> </w:t>
+      </w:r>
+    </w:p>
+    <w:p/>
+    <w:p>
+      <w:pPr>
+        <w:rPr>
+          <w:b/>
+        </w:rPr>
+      </w:pPr>
       <w:proofErr w:type="gramStart"/>
       <w:r>
+        <w:rPr>
+          <w:b/>
+        </w:rPr>
         <w:t>PCA(</w:t>
       </w:r>
       <w:proofErr w:type="gramEnd"/>
       <w:r>
-        <w:t>Principal Component Analysis) for face recognition.</w:t>
+        <w:rPr>
+          <w:b/>
+        </w:rPr>
+        <w:t xml:space="preserve">Principal Component Analysis) </w:t>
+      </w:r>
+      <w:r>
+        <w:rPr>
+          <w:b/>
+        </w:rPr>
+        <w:t>to refine relative data set</w:t>
+      </w:r>
+    </w:p>
+    <w:p>
+      <w:r>
+        <w:t xml:space="preserve">Acceptance testing through thresholding comparison of trained data sets. The principal components represented as </w:t>
+      </w:r>
+      <w:r>
+        <w:t>Eigen</w:t>
+      </w:r>
+      <w:r>
+        <w:t xml:space="preserve"> values and vectors are computed on the database image sets. The user image </w:t>
+      </w:r>
+      <w:proofErr w:type="gramStart"/>
+      <w:r>
+        <w:t>Is</w:t>
+      </w:r>
+      <w:proofErr w:type="gramEnd"/>
+      <w:r>
+        <w:t xml:space="preserve"> then captured using face detection and added to the relevant database image set. PCA analysis is then run on the updated image set which delivers a deviation percentage from the original analysis. The new image set is accepted if the value deviation is still in the given threshold of acceptance.</w:t>
+      </w:r>
+    </w:p>
+    <w:p>
+      <w:r>
+        <w:t>Recognition Acceptance:</w:t>
+      </w:r>
+    </w:p>
+    <w:p>
+      <w:r>
+        <w:t xml:space="preserve">Recognition acceptance is tested by performing PCA on the </w:t>
+      </w:r>
+      <w:r>
+        <w:t>original database image</w:t>
+      </w:r>
+      <w:r>
+        <w:t xml:space="preserve"> set. The new user image is then added to the images set where PCA analysis is performed again. </w:t>
+      </w:r>
+      <w:r>
+        <w:t xml:space="preserve">If the new image set PCA </w:t>
+      </w:r>
+      <w:r>
+        <w:lastRenderedPageBreak/>
+        <w:t xml:space="preserve">analysis falls within an acceptable threshold derived from the </w:t>
+      </w:r>
+      <w:r>
+        <w:t>original</w:t>
+      </w:r>
+      <w:r>
+        <w:t xml:space="preserve"> PCA a</w:t>
+      </w:r>
+      <w:r>
+        <w:t>nalysis the image is verified and validated. This image is then associated to the relevant user profile and image set.</w:t>
       </w:r>
     </w:p>
     <w:p/>
@@ -1983,7 +2695,7 @@
           <w:rPr>
             <w:noProof/>
           </w:rPr>
-          <w:t>3</w:t>
+          <w:t>5</w:t>
         </w:r>
         <w:r>
           <w:rPr>
@@ -3238,6 +3950,21 @@
       <w:contextualSpacing/>
     </w:pPr>
   </w:style>
+  <w:style w:type="paragraph" w:customStyle="1" w:styleId="Abstract">
+    <w:name w:val="Abstract"/>
+    <w:basedOn w:val="Normal"/>
+    <w:rsid w:val="00F87838"/>
+    <w:pPr>
+      <w:spacing w:after="120" w:line="240" w:lineRule="auto"/>
+      <w:ind w:left="540" w:right="638"/>
+      <w:jc w:val="both"/>
+    </w:pPr>
+    <w:rPr>
+      <w:rFonts w:ascii="Times New Roman" w:eastAsia="Times New Roman" w:hAnsi="Times New Roman" w:cs="Times New Roman"/>
+      <w:sz w:val="20"/>
+      <w:szCs w:val="20"/>
+    </w:rPr>
+  </w:style>
 </w:styles>
 </file>
 
@@ -3441,6 +4168,7 @@
   </w:compat>
   <w:rsids>
     <w:rsidRoot w:val="00BF7652"/>
+    <w:rsid w:val="00854A14"/>
     <w:rsid w:val="00AB584B"/>
     <w:rsid w:val="00B5399B"/>
     <w:rsid w:val="00BF7652"/>
@@ -4239,7 +4967,7 @@
 </file>
 
 <file path=customXml/itemProps1.xml><?xml version="1.0" encoding="utf-8"?>
-<ds:datastoreItem xmlns:ds="http://schemas.openxmlformats.org/officeDocument/2006/customXml" ds:itemID="{41C1582C-1169-4FA4-B443-7E3E63F6B7F7}">
+<ds:datastoreItem xmlns:ds="http://schemas.openxmlformats.org/officeDocument/2006/customXml" ds:itemID="{98A0AD54-CB49-4471-94DF-FF9E3A9E2F50}">
   <ds:schemaRefs>
     <ds:schemaRef ds:uri="http://schemas.openxmlformats.org/officeDocument/2006/bibliography"/>
   </ds:schemaRefs>

</xml_diff>

<commit_message>
diss code: implemented 2d list for storing matrix data
</commit_message>
<xml_diff>
--- a/Dissertation/Final Report/Final Report(xw009807).docx
+++ b/Dissertation/Final Report/Final Report(xw009807).docx
@@ -1493,6 +1493,87 @@
     </w:p>
     <w:p/>
     <w:p>
+      <w:r>
+        <w:t>Facial recognition is the identification and recognition of noticeable characteristics of a human face. In the field of image analysis it is leading the race in research as its speed and versatile application out weights previous methods. It is less invasive than other biometrical analysis methods like retinal and finger print recognition with less hardware requirements. Human to computer authentication is an integral functionality of many software systems as it manages</w:t>
+      </w:r>
+      <w:r>
+        <w:t xml:space="preserve"> data </w:t>
+      </w:r>
+      <w:r>
+        <w:t>and/</w:t>
+      </w:r>
+      <w:r>
+        <w:t>or location security</w:t>
+      </w:r>
+      <w:r>
+        <w:t>.</w:t>
+      </w:r>
+    </w:p>
+    <w:p>
+      <w:r>
+        <w:t>This project</w:t>
+      </w:r>
+      <w:r>
+        <w:t xml:space="preserve"> explores the application of face</w:t>
+      </w:r>
+      <w:r>
+        <w:t xml:space="preserve"> detection and</w:t>
+      </w:r>
+      <w:r>
+        <w:t xml:space="preserve"> recognition and its effectiveness as an authentication system using the open vision library d</w:t>
+      </w:r>
+      <w:r>
+        <w:t>eveloped by IBM. The face detection is based on</w:t>
+      </w:r>
+      <w:r>
+        <w:t xml:space="preserve"> Viola-Jones methodology of classification to detect the users face using</w:t>
+      </w:r>
+      <w:r>
+        <w:t xml:space="preserve"> a trained </w:t>
+      </w:r>
+      <w:proofErr w:type="spellStart"/>
+      <w:r>
+        <w:t>Haar</w:t>
+      </w:r>
+      <w:proofErr w:type="spellEnd"/>
+      <w:r>
+        <w:t xml:space="preserve"> classifier</w:t>
+      </w:r>
+      <w:r>
+        <w:t xml:space="preserve">. PCA (Principal Component Analysis) is then used to train image sets to </w:t>
+      </w:r>
+      <w:r>
+        <w:t xml:space="preserve">reduce data representation </w:t>
+      </w:r>
+      <w:r>
+        <w:t>and extract a given range of Eigen values</w:t>
+      </w:r>
+      <w:r>
+        <w:t xml:space="preserve"> that represent Eigen Faces</w:t>
+      </w:r>
+      <w:r>
+        <w:t>. Derived Eigen faces are compared and accepted when falling within a given</w:t>
+      </w:r>
+      <w:r>
+        <w:t xml:space="preserve"> threshold of deviation from a set of</w:t>
+      </w:r>
+      <w:r>
+        <w:t xml:space="preserve"> </w:t>
+      </w:r>
+      <w:r>
+        <w:t xml:space="preserve">trained data’s </w:t>
+      </w:r>
+      <w:r>
+        <w:t>average Eigen</w:t>
+      </w:r>
+      <w:r>
+        <w:t xml:space="preserve"> face</w:t>
+      </w:r>
+      <w:r>
+        <w:t>.</w:t>
+      </w:r>
+    </w:p>
+    <w:p>
       <w:pPr>
         <w:pStyle w:val="Abstract"/>
         <w:spacing w:after="0" w:line="200" w:lineRule="atLeast"/>
@@ -1533,47 +1614,7 @@
           <w:sz w:val="22"/>
           <w:szCs w:val="22"/>
         </w:rPr>
-        <w:t xml:space="preserve"> I</w:t>
-      </w:r>
-      <w:r>
-        <w:rPr>
-          <w:rFonts w:asciiTheme="minorHAnsi" w:hAnsiTheme="minorHAnsi"/>
-          <w:sz w:val="22"/>
-          <w:szCs w:val="22"/>
-        </w:rPr>
-        <w:t xml:space="preserve">n the field of image analysis </w:t>
-      </w:r>
-      <w:r>
-        <w:rPr>
-          <w:rFonts w:asciiTheme="minorHAnsi" w:hAnsiTheme="minorHAnsi"/>
-          <w:sz w:val="22"/>
-          <w:szCs w:val="22"/>
-        </w:rPr>
-        <w:t xml:space="preserve">it </w:t>
-      </w:r>
-      <w:r>
-        <w:rPr>
-          <w:rFonts w:asciiTheme="minorHAnsi" w:hAnsiTheme="minorHAnsi"/>
-          <w:sz w:val="22"/>
-          <w:szCs w:val="22"/>
-        </w:rPr>
-        <w:t xml:space="preserve">is leading the race in research as its speed and versatile application </w:t>
-      </w:r>
-      <w:r>
-        <w:rPr>
-          <w:rFonts w:asciiTheme="minorHAnsi" w:hAnsiTheme="minorHAnsi"/>
-          <w:sz w:val="22"/>
-          <w:szCs w:val="22"/>
-        </w:rPr>
-        <w:t>out weights previous methods</w:t>
-      </w:r>
-      <w:r>
-        <w:rPr>
-          <w:rFonts w:asciiTheme="minorHAnsi" w:hAnsiTheme="minorHAnsi"/>
-          <w:sz w:val="22"/>
-          <w:szCs w:val="22"/>
-        </w:rPr>
-        <w:t>. It is less invasive than other bi</w:t>
+        <w:t xml:space="preserve"> In the field of image analysis it is leading the race in research as its speed and versatile application out weights previous methods. It is less invasive than other bi</w:t>
       </w:r>
       <w:r>
         <w:rPr>
@@ -1924,8 +1965,38 @@
       <w:r>
         <w:t xml:space="preserve"> </w:t>
       </w:r>
-      <w:bookmarkStart w:id="2" w:name="_GoBack"/>
-      <w:bookmarkEnd w:id="2"/>
+    </w:p>
+    <w:p>
+      <w:pPr>
+        <w:pStyle w:val="Abstract"/>
+        <w:spacing w:after="0" w:line="200" w:lineRule="atLeast"/>
+        <w:ind w:left="0" w:right="567"/>
+        <w:rPr>
+          <w:rFonts w:asciiTheme="minorHAnsi" w:hAnsiTheme="minorHAnsi"/>
+          <w:sz w:val="22"/>
+        </w:rPr>
+      </w:pPr>
+      <w:r>
+        <w:rPr>
+          <w:rFonts w:asciiTheme="minorHAnsi" w:hAnsiTheme="minorHAnsi"/>
+          <w:sz w:val="22"/>
+        </w:rPr>
+        <w:t>B</w:t>
+      </w:r>
+      <w:r>
+        <w:rPr>
+          <w:rFonts w:asciiTheme="minorHAnsi" w:hAnsiTheme="minorHAnsi"/>
+          <w:sz w:val="22"/>
+        </w:rPr>
+        <w:t>iometric analysis has been a focused area of research for the past 25 years.</w:t>
+      </w:r>
+      <w:r>
+        <w:rPr>
+          <w:rFonts w:asciiTheme="minorHAnsi" w:hAnsiTheme="minorHAnsi"/>
+          <w:sz w:val="22"/>
+        </w:rPr>
+        <w:t xml:space="preserve"> </w:t>
+      </w:r>
     </w:p>
     <w:p>
       <w:pPr>
@@ -1942,49 +2013,6 @@
           <w:rFonts w:asciiTheme="minorHAnsi" w:hAnsiTheme="minorHAnsi"/>
           <w:sz w:val="22"/>
         </w:rPr>
-        <w:t>B</w:t>
-      </w:r>
-      <w:r>
-        <w:rPr>
-          <w:rFonts w:asciiTheme="minorHAnsi" w:hAnsiTheme="minorHAnsi"/>
-          <w:sz w:val="22"/>
-        </w:rPr>
-        <w:t>iometric analysis has been a focused area of research for the past 25 years.</w:t>
-      </w:r>
-    </w:p>
-    <w:p>
-      <w:pPr>
-        <w:pStyle w:val="Abstract"/>
-        <w:spacing w:line="200" w:lineRule="atLeast"/>
-        <w:ind w:left="0" w:right="567"/>
-        <w:rPr>
-          <w:rFonts w:asciiTheme="minorHAnsi" w:hAnsiTheme="minorHAnsi"/>
-          <w:sz w:val="22"/>
-        </w:rPr>
-      </w:pPr>
-      <w:r>
-        <w:rPr>
-          <w:rFonts w:asciiTheme="minorHAnsi" w:hAnsiTheme="minorHAnsi"/>
-          <w:sz w:val="22"/>
-        </w:rPr>
-        <w:t xml:space="preserve">  </w:t>
-      </w:r>
-    </w:p>
-    <w:p>
-      <w:pPr>
-        <w:pStyle w:val="Abstract"/>
-        <w:spacing w:line="200" w:lineRule="atLeast"/>
-        <w:ind w:left="0" w:right="567"/>
-        <w:rPr>
-          <w:rFonts w:asciiTheme="minorHAnsi" w:hAnsiTheme="minorHAnsi"/>
-          <w:sz w:val="22"/>
-        </w:rPr>
-      </w:pPr>
-      <w:r>
-        <w:rPr>
-          <w:rFonts w:asciiTheme="minorHAnsi" w:hAnsiTheme="minorHAnsi"/>
-          <w:sz w:val="22"/>
-        </w:rPr>
         <w:t>Biometric based Authentication systems such as retinal and fingerprint analysis are used in many industries</w:t>
       </w:r>
       <w:r>
@@ -2021,6 +2049,13 @@
           <w:sz w:val="22"/>
         </w:rPr>
         <w:t xml:space="preserve"> facial biometric analysis is the most desired method of analysis. Analysing facial biometrics is less invasive than other methods and can be performed through commonly existing hardware of cameras requiring no extra hardware or cost.</w:t>
+      </w:r>
+      <w:r>
+        <w:rPr>
+          <w:rFonts w:asciiTheme="minorHAnsi" w:hAnsiTheme="minorHAnsi"/>
+          <w:sz w:val="22"/>
+        </w:rPr>
+        <w:softHyphen/>
       </w:r>
     </w:p>
     <w:p>
@@ -2076,7 +2111,7 @@
           <w:szCs w:val="22"/>
         </w:rPr>
       </w:pPr>
-      <w:bookmarkStart w:id="3" w:name="_Toc440630768"/>
+      <w:bookmarkStart w:id="2" w:name="_Toc440630768"/>
       <w:r>
         <w:rPr>
           <w:rFonts w:asciiTheme="minorHAnsi" w:eastAsiaTheme="minorHAnsi" w:hAnsiTheme="minorHAnsi" w:cstheme="minorBidi"/>
@@ -2119,26 +2154,159 @@
         <w:pStyle w:val="Heading2"/>
       </w:pPr>
       <w:r>
+        <w:lastRenderedPageBreak/>
         <w:t>Problem Articulation / Technical Specification</w:t>
       </w:r>
+      <w:bookmarkEnd w:id="2"/>
+      <w:r>
+        <w:t xml:space="preserve"> </w:t>
+      </w:r>
+    </w:p>
+    <w:p/>
+    <w:p>
+      <w:r>
+        <w:t xml:space="preserve">Here I need to </w:t>
+      </w:r>
+      <w:r>
+        <w:t>discuss</w:t>
+      </w:r>
+      <w:r>
+        <w:t xml:space="preserve"> the proposed solutions to the task. What objectives need to be met to fulfil acceptance of system and the different m</w:t>
+      </w:r>
+      <w:r>
+        <w:t xml:space="preserve">ethods of reaching the accepted </w:t>
+      </w:r>
+      <w:r>
+        <w:t>solutions?</w:t>
+      </w:r>
+    </w:p>
+    <w:p>
+      <w:r>
+        <w:t>Derive a UML hierarchy diagram of proposed system.</w:t>
+      </w:r>
+    </w:p>
+    <w:p>
+      <w:r>
+        <w:t xml:space="preserve">The </w:t>
+      </w:r>
+      <w:r>
+        <w:t>proposed solutions are</w:t>
+      </w:r>
+      <w:r>
+        <w:t xml:space="preserve"> based</w:t>
+      </w:r>
+      <w:r>
+        <w:t xml:space="preserve"> on addressing</w:t>
+      </w:r>
+      <w:r>
+        <w:t xml:space="preserve"> three </w:t>
+      </w:r>
+      <w:r>
+        <w:t>main modules of</w:t>
+      </w:r>
+      <w:r>
+        <w:t xml:space="preserve"> the system, the GUI</w:t>
+      </w:r>
+      <w:r>
+        <w:t xml:space="preserve"> (Graphical User Interface)</w:t>
+      </w:r>
+      <w:r>
+        <w:t xml:space="preserve">, face detection and </w:t>
+      </w:r>
+      <w:r>
+        <w:t>verification functionality.</w:t>
+      </w:r>
+    </w:p>
+    <w:p>
+      <w:r>
+        <w:t xml:space="preserve">All </w:t>
+      </w:r>
+      <w:r>
+        <w:t xml:space="preserve">possible </w:t>
+      </w:r>
+      <w:r>
+        <w:t>solutions must address and satisfy the functional demands of the systems three main modules, the GUI (Graphical User Interface)</w:t>
+      </w:r>
+      <w:r>
+        <w:t>, face detection and user verification</w:t>
+      </w:r>
+      <w:r>
+        <w:t>.</w:t>
+      </w:r>
+    </w:p>
+    <w:p>
+      <w:r>
+        <w:t>The GUI is concerned with delivering</w:t>
+      </w:r>
+      <w:r>
+        <w:t xml:space="preserve"> a method</w:t>
+      </w:r>
+      <w:r>
+        <w:t xml:space="preserve"> </w:t>
+      </w:r>
+      <w:r>
+        <w:t xml:space="preserve">for </w:t>
+      </w:r>
+      <w:r>
+        <w:t>user to system interaction tasks such as capturing image</w:t>
+      </w:r>
+      <w:r>
+        <w:t>s</w:t>
+      </w:r>
+      <w:r>
+        <w:t xml:space="preserve"> on login of the authentication system and providing an area where image databases can be loaded, </w:t>
+      </w:r>
+      <w:r>
+        <w:t>adapted,</w:t>
+      </w:r>
+      <w:r>
+        <w:t xml:space="preserve"> trained and stored</w:t>
+      </w:r>
+      <w:bookmarkStart w:id="3" w:name="_GoBack"/>
       <w:bookmarkEnd w:id="3"/>
       <w:r>
+        <w:t>.</w:t>
+      </w:r>
+    </w:p>
+    <w:p>
+      <w:r>
+        <w:t xml:space="preserve">The face detection functionality </w:t>
+      </w:r>
+      <w:r>
+        <w:t>will</w:t>
+      </w:r>
+      <w:r>
+        <w:t xml:space="preserve"> be </w:t>
+      </w:r>
+      <w:r>
+        <w:t xml:space="preserve">capable of acknowledging a human face by recognising </w:t>
+      </w:r>
+      <w:r>
+        <w:t>objective features</w:t>
+      </w:r>
+      <w:r>
+        <w:t xml:space="preserve"> that are incorporated in a human face with the use of trained classifiers provided by the OpenCV library.</w:t>
+      </w:r>
+      <w:r>
         <w:t xml:space="preserve"> </w:t>
       </w:r>
     </w:p>
+    <w:p>
+      <w:pPr>
+        <w:pStyle w:val="Heading2"/>
+      </w:pPr>
+      <w:bookmarkStart w:id="4" w:name="_Toc440630769"/>
+      <w:r>
+        <w:t>Literature Review</w:t>
+      </w:r>
+      <w:bookmarkEnd w:id="4"/>
+    </w:p>
     <w:p/>
-    <w:p/>
-    <w:p>
-      <w:pPr>
-        <w:pStyle w:val="Heading2"/>
-      </w:pPr>
-      <w:bookmarkStart w:id="4" w:name="_Toc440630769"/>
-      <w:r>
-        <w:t>Literature Review</w:t>
-      </w:r>
-      <w:bookmarkEnd w:id="4"/>
-    </w:p>
-    <w:p/>
+    <w:p>
+      <w:r>
+        <w:t xml:space="preserve">Face recognition is an effortless task performed by humans on a daily basis. The sheer complexity of the human brain can really be admired whilst attempting to replicate this </w:t>
+      </w:r>
+    </w:p>
     <w:p>
       <w:r>
         <w:t>PCA is one of the most successful face detection algorithms to date.</w:t>
@@ -2150,7 +2318,16 @@
         <w:t xml:space="preserve"> is the method of reducing</w:t>
       </w:r>
       <w:r>
-        <w:t xml:space="preserve"> the dimensionality of the data</w:t>
+        <w:t xml:space="preserve"> </w:t>
+      </w:r>
+      <w:r>
+        <w:t xml:space="preserve">dimensionality of </w:t>
+      </w:r>
+      <w:r>
+        <w:t>a</w:t>
+      </w:r>
+      <w:r>
+        <w:t xml:space="preserve"> data</w:t>
       </w:r>
       <w:r>
         <w:t xml:space="preserve"> space</w:t>
@@ -2178,6 +2355,9 @@
       </w:r>
       <w:r>
         <w:t>.</w:t>
+      </w:r>
+      <w:r>
+        <w:t xml:space="preserve"> The feature space in this case is the Eigen Space in which derived principal components are projected to deduce Eigen values.</w:t>
       </w:r>
     </w:p>
     <w:p>
@@ -2189,7 +2369,6 @@
         </w:numPr>
       </w:pPr>
       <w:r>
-        <w:lastRenderedPageBreak/>
         <w:t>PCAC one of the most popular methods for face image analysis.</w:t>
       </w:r>
     </w:p>
@@ -2307,114 +2486,191 @@
           <w:b/>
         </w:rPr>
       </w:pPr>
+      <w:proofErr w:type="gramStart"/>
+      <w:r>
+        <w:rPr>
+          <w:b/>
+        </w:rPr>
+        <w:t>OpenCV(</w:t>
+      </w:r>
+      <w:proofErr w:type="gramEnd"/>
+      <w:r>
+        <w:rPr>
+          <w:b/>
+        </w:rPr>
+        <w:t>Open Vision Library).</w:t>
+      </w:r>
+      <w:r>
+        <w:rPr>
+          <w:b/>
+        </w:rPr>
+        <w:t xml:space="preserve"> Using a java wrapper. </w:t>
+      </w:r>
       <w:proofErr w:type="spellStart"/>
+      <w:r>
+        <w:rPr>
+          <w:b/>
+        </w:rPr>
+        <w:t>Java</w:t>
+      </w:r>
+      <w:r>
+        <w:rPr>
+          <w:b/>
+        </w:rPr>
+        <w:t>CV</w:t>
+      </w:r>
+      <w:proofErr w:type="spellEnd"/>
+    </w:p>
+    <w:p>
+      <w:r>
+        <w:t xml:space="preserve">The OpenCV library is implemented in C++ programming language. Over the years wrappers and translated versions of the library have been developed to provide the ability for developers to utilise the libraries functionality from other programming languages such as Java. </w:t>
+      </w:r>
+    </w:p>
+    <w:p>
+      <w:pPr>
+        <w:rPr>
+          <w:b/>
+        </w:rPr>
+      </w:pPr>
+      <w:r>
+        <w:rPr>
+          <w:b/>
+        </w:rPr>
+        <w:t xml:space="preserve">OPENCV </w:t>
+      </w:r>
+      <w:proofErr w:type="spellStart"/>
+      <w:r>
+        <w:rPr>
+          <w:b/>
+        </w:rPr>
+        <w:t>Haar</w:t>
+      </w:r>
+      <w:proofErr w:type="spellEnd"/>
+      <w:r>
+        <w:rPr>
+          <w:b/>
+        </w:rPr>
+        <w:t xml:space="preserve"> Classifier for face detection.</w:t>
+      </w:r>
+      <w:r>
+        <w:rPr>
+          <w:b/>
+        </w:rPr>
+        <w:t xml:space="preserve"> Viola Jones methodology.</w:t>
+      </w:r>
+    </w:p>
+    <w:p/>
+    <w:p>
+      <w:r>
+        <w:t>The open vison library provides a variety of classifiers that have been developed and trained to detect objects and this instance facial features.</w:t>
+      </w:r>
+      <w:r>
+        <w:t xml:space="preserve"> The </w:t>
+      </w:r>
+      <w:r>
+        <w:t>‘</w:t>
+      </w:r>
+      <w:proofErr w:type="spellStart"/>
+      <w:r>
+        <w:t>haarClassifier_frontalFace</w:t>
+      </w:r>
+      <w:proofErr w:type="spellEnd"/>
+      <w:r>
+        <w:t>’ classifier use viola jones methodology to detect objects within an image or set of images.</w:t>
+      </w:r>
+      <w:r>
+        <w:t xml:space="preserve"> </w:t>
+      </w:r>
+    </w:p>
+    <w:p/>
+    <w:p>
+      <w:pPr>
+        <w:rPr>
+          <w:b/>
+        </w:rPr>
+      </w:pPr>
+      <w:r>
+        <w:rPr>
+          <w:b/>
+        </w:rPr>
+        <w:t>PCA</w:t>
+      </w:r>
+      <w:r>
+        <w:rPr>
+          <w:b/>
+        </w:rPr>
+        <w:t xml:space="preserve"> </w:t>
+      </w:r>
+      <w:r>
+        <w:rPr>
+          <w:b/>
+        </w:rPr>
+        <w:t xml:space="preserve">(Principal Component Analysis) </w:t>
+      </w:r>
+      <w:r>
+        <w:rPr>
+          <w:b/>
+        </w:rPr>
+        <w:t>to refine relative data set</w:t>
+      </w:r>
+    </w:p>
+    <w:p>
+      <w:r>
+        <w:t xml:space="preserve">Acceptance testing through thresholding comparison of trained data sets. The principal components represented as </w:t>
+      </w:r>
+      <w:r>
+        <w:t>Eigen</w:t>
+      </w:r>
+      <w:r>
+        <w:t xml:space="preserve"> values and vectors are computed on the database image sets. The user image </w:t>
+      </w:r>
       <w:proofErr w:type="gramStart"/>
       <w:r>
-        <w:rPr>
-          <w:b/>
-        </w:rPr>
-        <w:t>OpenCV</w:t>
-      </w:r>
-      <w:proofErr w:type="spellEnd"/>
-      <w:r>
-        <w:rPr>
-          <w:b/>
-        </w:rPr>
-        <w:t>(</w:t>
+        <w:t>Is</w:t>
       </w:r>
       <w:proofErr w:type="gramEnd"/>
       <w:r>
-        <w:rPr>
-          <w:b/>
-        </w:rPr>
-        <w:t>Open Vision Library).</w:t>
-      </w:r>
-      <w:r>
-        <w:rPr>
-          <w:b/>
-        </w:rPr>
-        <w:t xml:space="preserve"> Using a java wrapper. </w:t>
-      </w:r>
-      <w:proofErr w:type="spellStart"/>
-      <w:r>
-        <w:rPr>
-          <w:b/>
-        </w:rPr>
-        <w:t>Java</w:t>
-      </w:r>
-      <w:r>
-        <w:rPr>
-          <w:b/>
-        </w:rPr>
-        <w:t>CV</w:t>
-      </w:r>
-      <w:proofErr w:type="spellEnd"/>
-    </w:p>
-    <w:p>
-      <w:r>
-        <w:t xml:space="preserve">The </w:t>
-      </w:r>
-      <w:proofErr w:type="spellStart"/>
-      <w:r>
-        <w:t>OpenCV</w:t>
-      </w:r>
-      <w:proofErr w:type="spellEnd"/>
-      <w:r>
-        <w:t xml:space="preserve"> library is implemented in C++ programming language. Over the years wrappers and translated versions of the library have been developed to provide the ability for developers to utilise the libraries functionality from other programming languages such as Java. </w:t>
-      </w:r>
-    </w:p>
-    <w:p>
-      <w:pPr>
-        <w:rPr>
-          <w:b/>
-        </w:rPr>
-      </w:pPr>
-      <w:r>
-        <w:rPr>
-          <w:b/>
-        </w:rPr>
-        <w:t xml:space="preserve">OPENCV </w:t>
-      </w:r>
-      <w:proofErr w:type="spellStart"/>
-      <w:r>
-        <w:rPr>
-          <w:b/>
-        </w:rPr>
-        <w:t>Haar</w:t>
-      </w:r>
-      <w:proofErr w:type="spellEnd"/>
-      <w:r>
-        <w:rPr>
-          <w:b/>
-        </w:rPr>
-        <w:t xml:space="preserve"> Classifier for face detection.</w:t>
-      </w:r>
-      <w:r>
-        <w:rPr>
-          <w:b/>
-        </w:rPr>
-        <w:t xml:space="preserve"> Viola Jones methodology.</w:t>
+        <w:t xml:space="preserve"> then captured using face detection and added to the relevant database image set. PCA analysis is then run on the updated image set which delivers a deviation percentage from the original analysis. The new image set is accepted if the value deviation is still in the given threshold of acceptance.</w:t>
+      </w:r>
+    </w:p>
+    <w:p>
+      <w:r>
+        <w:t>Recognition Acceptance:</w:t>
+      </w:r>
+    </w:p>
+    <w:p>
+      <w:r>
+        <w:t xml:space="preserve">Recognition acceptance is tested by performing PCA on the </w:t>
+      </w:r>
+      <w:r>
+        <w:t>original database image</w:t>
+      </w:r>
+      <w:r>
+        <w:t xml:space="preserve"> set. The new user image is then added to the images set where PCA analysis is performed again. </w:t>
+      </w:r>
+      <w:r>
+        <w:t xml:space="preserve">If the new image set PCA analysis falls within an acceptable threshold derived from the </w:t>
+      </w:r>
+      <w:r>
+        <w:t>original</w:t>
+      </w:r>
+      <w:r>
+        <w:t xml:space="preserve"> PCA a</w:t>
+      </w:r>
+      <w:r>
+        <w:t>nalysis the image is verified and validated. This image is then associated to the relevant user profile and image set.</w:t>
       </w:r>
     </w:p>
     <w:p/>
     <w:p>
-      <w:r>
-        <w:t>The open vison library provides a variety of classifiers that have been developed and trained to detect objects and this instance facial features.</w:t>
-      </w:r>
-      <w:r>
-        <w:t xml:space="preserve"> The </w:t>
-      </w:r>
-      <w:r>
-        <w:t>‘</w:t>
-      </w:r>
-      <w:proofErr w:type="spellStart"/>
-      <w:r>
-        <w:t>haarClassifier_frontalFace</w:t>
-      </w:r>
-      <w:proofErr w:type="spellEnd"/>
-      <w:r>
-        <w:t>’ classifier use viola jones methodology to detect objects within an image or set of images.</w:t>
-      </w:r>
+      <w:pPr>
+        <w:pStyle w:val="Heading2"/>
+      </w:pPr>
+      <w:bookmarkStart w:id="6" w:name="_Toc440630771"/>
+      <w:r>
+        <w:t>Implementation</w:t>
+      </w:r>
+      <w:bookmarkEnd w:id="6"/>
       <w:r>
         <w:t xml:space="preserve"> </w:t>
       </w:r>
@@ -2422,145 +2678,53 @@
     <w:p/>
     <w:p>
       <w:pPr>
-        <w:rPr>
-          <w:b/>
-        </w:rPr>
-      </w:pPr>
-      <w:proofErr w:type="gramStart"/>
-      <w:r>
-        <w:rPr>
-          <w:b/>
-        </w:rPr>
-        <w:t>PCA(</w:t>
-      </w:r>
-      <w:proofErr w:type="gramEnd"/>
-      <w:r>
-        <w:rPr>
-          <w:b/>
-        </w:rPr>
-        <w:t xml:space="preserve">Principal Component Analysis) </w:t>
-      </w:r>
-      <w:r>
-        <w:rPr>
-          <w:b/>
-        </w:rPr>
-        <w:t>to refine relative data set</w:t>
-      </w:r>
-    </w:p>
-    <w:p>
-      <w:r>
-        <w:t xml:space="preserve">Acceptance testing through thresholding comparison of trained data sets. The principal components represented as </w:t>
-      </w:r>
-      <w:r>
-        <w:t>Eigen</w:t>
-      </w:r>
-      <w:r>
-        <w:t xml:space="preserve"> values and vectors are computed on the database image sets. The user image </w:t>
-      </w:r>
-      <w:proofErr w:type="gramStart"/>
-      <w:r>
-        <w:t>Is</w:t>
-      </w:r>
-      <w:proofErr w:type="gramEnd"/>
-      <w:r>
-        <w:t xml:space="preserve"> then captured using face detection and added to the relevant database image set. PCA analysis is then run on the updated image set which delivers a deviation percentage from the original analysis. The new image set is accepted if the value deviation is still in the given threshold of acceptance.</w:t>
-      </w:r>
-    </w:p>
-    <w:p>
-      <w:r>
-        <w:t>Recognition Acceptance:</w:t>
-      </w:r>
-    </w:p>
-    <w:p>
-      <w:r>
-        <w:t xml:space="preserve">Recognition acceptance is tested by performing PCA on the </w:t>
-      </w:r>
-      <w:r>
-        <w:t>original database image</w:t>
-      </w:r>
-      <w:r>
-        <w:t xml:space="preserve"> set. The new user image is then added to the images set where PCA analysis is performed again. </w:t>
-      </w:r>
-      <w:r>
-        <w:t xml:space="preserve">If the new image set PCA </w:t>
-      </w:r>
+        <w:pStyle w:val="Heading2"/>
+      </w:pPr>
+      <w:bookmarkStart w:id="7" w:name="_Toc440630772"/>
+      <w:r>
+        <w:t>Testing: Verification and Validation</w:t>
+      </w:r>
+      <w:bookmarkEnd w:id="7"/>
+      <w:r>
+        <w:t xml:space="preserve"> </w:t>
+      </w:r>
+    </w:p>
+    <w:p/>
+    <w:p>
+      <w:pPr>
+        <w:pStyle w:val="Heading2"/>
+      </w:pPr>
+      <w:bookmarkStart w:id="8" w:name="_Toc440630773"/>
+      <w:r>
+        <w:t>Discussion</w:t>
+      </w:r>
+      <w:bookmarkEnd w:id="8"/>
+      <w:r>
+        <w:t xml:space="preserve"> </w:t>
+      </w:r>
+    </w:p>
+    <w:p/>
+    <w:p>
+      <w:pPr>
+        <w:pStyle w:val="Heading2"/>
+      </w:pPr>
+      <w:bookmarkStart w:id="9" w:name="_Toc440630774"/>
+      <w:r>
+        <w:t>Conclusion</w:t>
+      </w:r>
+      <w:bookmarkEnd w:id="9"/>
+      <w:r>
+        <w:t xml:space="preserve"> </w:t>
+      </w:r>
+    </w:p>
+    <w:p/>
+    <w:p>
+      <w:pPr>
+        <w:pStyle w:val="Heading2"/>
+      </w:pPr>
+      <w:bookmarkStart w:id="10" w:name="_Toc440630775"/>
       <w:r>
         <w:lastRenderedPageBreak/>
-        <w:t xml:space="preserve">analysis falls within an acceptable threshold derived from the </w:t>
-      </w:r>
-      <w:r>
-        <w:t>original</w:t>
-      </w:r>
-      <w:r>
-        <w:t xml:space="preserve"> PCA a</w:t>
-      </w:r>
-      <w:r>
-        <w:t>nalysis the image is verified and validated. This image is then associated to the relevant user profile and image set.</w:t>
-      </w:r>
-    </w:p>
-    <w:p/>
-    <w:p>
-      <w:pPr>
-        <w:pStyle w:val="Heading2"/>
-      </w:pPr>
-      <w:bookmarkStart w:id="6" w:name="_Toc440630771"/>
-      <w:r>
-        <w:t>Implementation</w:t>
-      </w:r>
-      <w:bookmarkEnd w:id="6"/>
-      <w:r>
-        <w:t xml:space="preserve"> </w:t>
-      </w:r>
-    </w:p>
-    <w:p/>
-    <w:p>
-      <w:pPr>
-        <w:pStyle w:val="Heading2"/>
-      </w:pPr>
-      <w:bookmarkStart w:id="7" w:name="_Toc440630772"/>
-      <w:r>
-        <w:t>Testing: Verification and Validation</w:t>
-      </w:r>
-      <w:bookmarkEnd w:id="7"/>
-      <w:r>
-        <w:t xml:space="preserve"> </w:t>
-      </w:r>
-    </w:p>
-    <w:p/>
-    <w:p>
-      <w:pPr>
-        <w:pStyle w:val="Heading2"/>
-      </w:pPr>
-      <w:bookmarkStart w:id="8" w:name="_Toc440630773"/>
-      <w:r>
-        <w:t>Discussion</w:t>
-      </w:r>
-      <w:bookmarkEnd w:id="8"/>
-      <w:r>
-        <w:t xml:space="preserve"> </w:t>
-      </w:r>
-    </w:p>
-    <w:p/>
-    <w:p>
-      <w:pPr>
-        <w:pStyle w:val="Heading2"/>
-      </w:pPr>
-      <w:bookmarkStart w:id="9" w:name="_Toc440630774"/>
-      <w:r>
-        <w:t>Conclusion</w:t>
-      </w:r>
-      <w:bookmarkEnd w:id="9"/>
-      <w:r>
-        <w:t xml:space="preserve"> </w:t>
-      </w:r>
-    </w:p>
-    <w:p/>
-    <w:p>
-      <w:pPr>
-        <w:pStyle w:val="Heading2"/>
-      </w:pPr>
-      <w:bookmarkStart w:id="10" w:name="_Toc440630775"/>
-      <w:r>
         <w:t>Project Commentary</w:t>
       </w:r>
       <w:bookmarkEnd w:id="10"/>
@@ -2695,7 +2859,7 @@
           <w:rPr>
             <w:noProof/>
           </w:rPr>
-          <w:t>5</w:t>
+          <w:t>6</w:t>
         </w:r>
         <w:r>
           <w:rPr>
@@ -4168,6 +4332,7 @@
   </w:compat>
   <w:rsids>
     <w:rsidRoot w:val="00BF7652"/>
+    <w:rsid w:val="002E4084"/>
     <w:rsid w:val="00854A14"/>
     <w:rsid w:val="00AB584B"/>
     <w:rsid w:val="00B5399B"/>
@@ -4967,7 +5132,7 @@
 </file>
 
 <file path=customXml/itemProps1.xml><?xml version="1.0" encoding="utf-8"?>
-<ds:datastoreItem xmlns:ds="http://schemas.openxmlformats.org/officeDocument/2006/customXml" ds:itemID="{98A0AD54-CB49-4471-94DF-FF9E3A9E2F50}">
+<ds:datastoreItem xmlns:ds="http://schemas.openxmlformats.org/officeDocument/2006/customXml" ds:itemID="{0CEAA3F6-4933-4122-9F5A-ADA35CEEA2F3}">
   <ds:schemaRefs>
     <ds:schemaRef ds:uri="http://schemas.openxmlformats.org/officeDocument/2006/bibliography"/>
   </ds:schemaRefs>

</xml_diff>

<commit_message>
diss code update: nearly finshed custom PCA class just need to debug the get eigen face denormalization funciton working!
</commit_message>
<xml_diff>
--- a/Dissertation/Final Report/Final Report(xw009807).docx
+++ b/Dissertation/Final Report/Final Report(xw009807).docx
@@ -1494,16 +1494,23 @@
     <w:p/>
     <w:p>
       <w:r>
-        <w:t>Facial recognition is the identification and recognition of noticeable characteristics of a human face. In the field of image analysis it is leading the race in research as its speed and versatile application out weights previous methods. It is less invasive than other biometrical analysis methods like retinal and finger print recognition with less hardware requirements. Human to computer authentication is an integral functionality of many software systems as it manages</w:t>
-      </w:r>
-      <w:r>
-        <w:t xml:space="preserve"> data </w:t>
-      </w:r>
-      <w:r>
-        <w:t>and/</w:t>
-      </w:r>
-      <w:r>
-        <w:t>or location security</w:t>
+        <w:t>Biometric analysis has been a focused area of research for many years. As technological advancements have provided better hardware and open sourced software libraries facial recognition has been been well focused!!</w:t>
+      </w:r>
+      <w:bookmarkStart w:id="2" w:name="_GoBack"/>
+      <w:bookmarkEnd w:id="2"/>
+    </w:p>
+    <w:p>
+      <w:r>
+        <w:t xml:space="preserve">Facial recognition is the identification and </w:t>
+      </w:r>
+      <w:r>
+        <w:t>verification</w:t>
+      </w:r>
+      <w:r>
+        <w:t xml:space="preserve"> of noticeable characteristics of a human face. In the field of image analysis it is leading the race in research as its speed and versatile application out weights previous methods. It is less invasive than other biometrical analysis methods like retinal and finger print recognition with less hardware requirements. Human to computer authentication is an integral functionality of many software systems as it manages</w:t>
+      </w:r>
+      <w:r>
+        <w:t xml:space="preserve"> data and/or location security</w:t>
       </w:r>
       <w:r>
         <w:t>.</w:t>
@@ -1520,24 +1527,45 @@
         <w:t xml:space="preserve"> detection and</w:t>
       </w:r>
       <w:r>
-        <w:t xml:space="preserve"> recognition and its effectiveness as an authentication system using the open vision library d</w:t>
-      </w:r>
-      <w:r>
-        <w:t>eveloped by IBM. The face detection is based on</w:t>
-      </w:r>
-      <w:r>
-        <w:t xml:space="preserve"> Viola-Jones methodology of classification to detect the users face using</w:t>
-      </w:r>
-      <w:r>
-        <w:t xml:space="preserve"> a trained </w:t>
-      </w:r>
-      <w:proofErr w:type="spellStart"/>
-      <w:r>
-        <w:t>Haar</w:t>
-      </w:r>
-      <w:proofErr w:type="spellEnd"/>
-      <w:r>
-        <w:t xml:space="preserve"> classifier</w:t>
+        <w:t xml:space="preserve"> recognition and its effectiveness as an authentication</w:t>
+      </w:r>
+      <w:r>
+        <w:t xml:space="preserve"> based</w:t>
+      </w:r>
+      <w:r>
+        <w:t xml:space="preserve"> system using the open vision library d</w:t>
+      </w:r>
+      <w:r>
+        <w:t xml:space="preserve">eveloped by </w:t>
+      </w:r>
+      <w:r>
+        <w:t xml:space="preserve">IBM. </w:t>
+      </w:r>
+    </w:p>
+    <w:p>
+      <w:r>
+        <w:t>The face detection algorithm is based</w:t>
+      </w:r>
+      <w:r>
+        <w:t xml:space="preserve"> on</w:t>
+      </w:r>
+      <w:r>
+        <w:t xml:space="preserve"> Viola-Jones methodology</w:t>
+      </w:r>
+      <w:r>
+        <w:t xml:space="preserve"> of classification to detect user</w:t>
+      </w:r>
+      <w:r>
+        <w:t xml:space="preserve"> face</w:t>
+      </w:r>
+      <w:r>
+        <w:t>s</w:t>
+      </w:r>
+      <w:r>
+        <w:t xml:space="preserve"> using</w:t>
+      </w:r>
+      <w:r>
+        <w:t xml:space="preserve"> a trained Haar classifier</w:t>
       </w:r>
       <w:r>
         <w:t xml:space="preserve">. PCA (Principal Component Analysis) is then used to train image sets to </w:t>
@@ -1754,25 +1782,7 @@
           <w:sz w:val="22"/>
           <w:szCs w:val="22"/>
         </w:rPr>
-        <w:t xml:space="preserve"> using trained </w:t>
-      </w:r>
-      <w:proofErr w:type="spellStart"/>
-      <w:r>
-        <w:rPr>
-          <w:rFonts w:asciiTheme="minorHAnsi" w:hAnsiTheme="minorHAnsi"/>
-          <w:sz w:val="22"/>
-          <w:szCs w:val="22"/>
-        </w:rPr>
-        <w:t>Haar</w:t>
-      </w:r>
-      <w:proofErr w:type="spellEnd"/>
-      <w:r>
-        <w:rPr>
-          <w:rFonts w:asciiTheme="minorHAnsi" w:hAnsiTheme="minorHAnsi"/>
-          <w:sz w:val="22"/>
-          <w:szCs w:val="22"/>
-        </w:rPr>
-        <w:t xml:space="preserve"> classifier</w:t>
+        <w:t xml:space="preserve"> using trained Haar classifier</w:t>
       </w:r>
       <w:r>
         <w:rPr>
@@ -2111,7 +2121,7 @@
           <w:szCs w:val="22"/>
         </w:rPr>
       </w:pPr>
-      <w:bookmarkStart w:id="2" w:name="_Toc440630768"/>
+      <w:bookmarkStart w:id="3" w:name="_Toc440630768"/>
       <w:r>
         <w:rPr>
           <w:rFonts w:asciiTheme="minorHAnsi" w:eastAsiaTheme="minorHAnsi" w:hAnsiTheme="minorHAnsi" w:cstheme="minorBidi"/>
@@ -2121,31 +2131,8 @@
           <w:sz w:val="22"/>
           <w:szCs w:val="22"/>
         </w:rPr>
-        <w:t xml:space="preserve">Source the beginning content from the PID document and use a </w:t>
-      </w:r>
-      <w:proofErr w:type="spellStart"/>
-      <w:r>
-        <w:rPr>
-          <w:rFonts w:asciiTheme="minorHAnsi" w:eastAsiaTheme="minorHAnsi" w:hAnsiTheme="minorHAnsi" w:cstheme="minorBidi"/>
-          <w:b w:val="0"/>
-          <w:bCs w:val="0"/>
-          <w:color w:val="auto"/>
-          <w:sz w:val="22"/>
-          <w:szCs w:val="22"/>
-        </w:rPr>
-        <w:t>sa</w:t>
-      </w:r>
-      <w:proofErr w:type="spellEnd"/>
-      <w:r>
-        <w:rPr>
-          <w:rFonts w:asciiTheme="minorHAnsi" w:eastAsiaTheme="minorHAnsi" w:hAnsiTheme="minorHAnsi" w:cstheme="minorBidi"/>
-          <w:b w:val="0"/>
-          <w:bCs w:val="0"/>
-          <w:color w:val="auto"/>
-          <w:sz w:val="22"/>
-          <w:szCs w:val="22"/>
-        </w:rPr>
-        <w:t xml:space="preserve"> good guide into the subject problem domain, motivations, constraints and </w:t>
+        <w:lastRenderedPageBreak/>
+        <w:t xml:space="preserve">Source the beginning content from the PID document and use a sa good guide into the subject problem domain, motivations, constraints and </w:t>
       </w:r>
     </w:p>
     <w:p/>
@@ -2154,10 +2141,9 @@
         <w:pStyle w:val="Heading2"/>
       </w:pPr>
       <w:r>
-        <w:lastRenderedPageBreak/>
         <w:t>Problem Articulation / Technical Specification</w:t>
       </w:r>
-      <w:bookmarkEnd w:id="2"/>
+      <w:bookmarkEnd w:id="3"/>
       <w:r>
         <w:t xml:space="preserve"> </w:t>
       </w:r>
@@ -2262,8 +2248,6 @@
       <w:r>
         <w:t xml:space="preserve"> trained and stored</w:t>
       </w:r>
-      <w:bookmarkStart w:id="3" w:name="_GoBack"/>
-      <w:bookmarkEnd w:id="3"/>
       <w:r>
         <w:t>.</w:t>
       </w:r>
@@ -2304,9 +2288,61 @@
     <w:p/>
     <w:p>
       <w:r>
-        <w:t xml:space="preserve">Face recognition is an effortless task performed by humans on a daily basis. The sheer complexity of the human brain can really be admired whilst attempting to replicate this </w:t>
-      </w:r>
-    </w:p>
+        <w:t>Face recognition is an effortless task performed by humans on a daily basis. The sheer complexi</w:t>
+      </w:r>
+      <w:r>
+        <w:t>ty of the</w:t>
+      </w:r>
+      <w:r>
+        <w:t xml:space="preserve"> </w:t>
+      </w:r>
+      <w:r>
+        <w:t>human brain can truly</w:t>
+      </w:r>
+      <w:r>
+        <w:t xml:space="preserve"> be admired whi</w:t>
+      </w:r>
+      <w:r>
+        <w:t xml:space="preserve">lst </w:t>
+      </w:r>
+      <w:r>
+        <w:t>replicati</w:t>
+      </w:r>
+      <w:r>
+        <w:t>ng such</w:t>
+      </w:r>
+      <w:r>
+        <w:t xml:space="preserve"> complex</w:t>
+      </w:r>
+      <w:r>
+        <w:t xml:space="preserve"> functionality</w:t>
+      </w:r>
+      <w:r>
+        <w:t xml:space="preserve"> in machine software</w:t>
+      </w:r>
+      <w:r>
+        <w:t xml:space="preserve">. </w:t>
+      </w:r>
+      <w:r>
+        <w:t xml:space="preserve">Distinctive </w:t>
+      </w:r>
+      <w:r>
+        <w:t xml:space="preserve">features of the human face such as </w:t>
+      </w:r>
+      <w:r>
+        <w:t xml:space="preserve">the </w:t>
+      </w:r>
+      <w:r>
+        <w:t>nose, mouth and eyes are</w:t>
+      </w:r>
+      <w:r>
+        <w:t xml:space="preserve"> algorithmically recognised by object detection and association</w:t>
+      </w:r>
+      <w:r>
+        <w:t>.</w:t>
+      </w:r>
+    </w:p>
+    <w:p/>
     <w:p>
       <w:r>
         <w:t>PCA is one of the most successful face detection algorithms to date.</w:t>
@@ -2369,12 +2405,59 @@
         </w:numPr>
       </w:pPr>
       <w:r>
-        <w:t>PCAC one of the most popular methods for face image analysis.</w:t>
+        <w:t xml:space="preserve">PCA is </w:t>
+      </w:r>
+      <w:r>
+        <w:t>one of the most popular methods for face image analysis.</w:t>
+      </w:r>
+      <w:r>
+        <w:t xml:space="preserve"> It essentially optimizes the data needed to represent a defined set of data. </w:t>
       </w:r>
     </w:p>
     <w:p>
       <w:r>
         <w:t>APPLICATIONS OF FACE RECOGNITION</w:t>
+      </w:r>
+    </w:p>
+    <w:p>
+      <w:r>
+        <w:t>Inf</w:t>
+      </w:r>
+      <w:r>
+        <w:t>r</w:t>
+      </w:r>
+      <w:r>
+        <w:t>ared techno</w:t>
+      </w:r>
+      <w:r>
+        <w:t>logies are currently being used</w:t>
+      </w:r>
+      <w:r>
+        <w:t xml:space="preserve"> in carparks to simulate a daytime like environment to extract car number plates in poor lighting conditions</w:t>
+      </w:r>
+      <w:r>
+        <w:t>.</w:t>
+      </w:r>
+      <w:r>
+        <w:t xml:space="preserve"> This allows image recognition methods to extract the characters of the number plate.</w:t>
+      </w:r>
+      <w:r>
+        <w:t xml:space="preserve"> Infrared scanners used in this capacity are expensive to install and maintain but would provide more mobility of the system and more potential recognition environments.</w:t>
+      </w:r>
+    </w:p>
+    <w:p>
+      <w:r>
+        <w:lastRenderedPageBreak/>
+        <w:t xml:space="preserve">As the </w:t>
+      </w:r>
+      <w:r>
+        <w:t>environments</w:t>
+      </w:r>
+      <w:r>
+        <w:t xml:space="preserve"> lighting conditions are a CCP (Critical Control Point) of the systems functionality its placement must be considered careful to cater for its needs.</w:t>
+      </w:r>
+      <w:r>
+        <w:t xml:space="preserve"> </w:t>
       </w:r>
     </w:p>
     <w:p>
@@ -2432,15 +2515,7 @@
         </w:numPr>
       </w:pPr>
       <w:r>
-        <w:t xml:space="preserve">Extended face </w:t>
-      </w:r>
-      <w:proofErr w:type="spellStart"/>
-      <w:r>
-        <w:t>recodnition</w:t>
-      </w:r>
-      <w:proofErr w:type="spellEnd"/>
-      <w:r>
-        <w:t xml:space="preserve"> research investigates the use of thermal cameras to collect image data. This allows a better representation of a 3D face model as it does not detect facial items such as glasses and records only heat signature data.</w:t>
+        <w:t>Extended face recodnition research investigates the use of thermal cameras to collect image data. This allows a better representation of a 3D face model as it does not detect facial items such as glasses and records only heat signature data.</w:t>
       </w:r>
       <w:r>
         <w:t xml:space="preserve"> </w:t>
@@ -2486,98 +2561,155 @@
           <w:b/>
         </w:rPr>
       </w:pPr>
-      <w:proofErr w:type="gramStart"/>
       <w:r>
         <w:rPr>
           <w:b/>
         </w:rPr>
-        <w:t>OpenCV(</w:t>
-      </w:r>
-      <w:proofErr w:type="gramEnd"/>
+        <w:t>OpenCV(Open Vision Library).</w:t>
+      </w:r>
       <w:r>
         <w:rPr>
           <w:b/>
         </w:rPr>
-        <w:t>Open Vision Library).</w:t>
+        <w:t xml:space="preserve"> Using a java wrapper. Java</w:t>
       </w:r>
       <w:r>
         <w:rPr>
           <w:b/>
         </w:rPr>
-        <w:t xml:space="preserve"> Using a java wrapper. </w:t>
-      </w:r>
-      <w:proofErr w:type="spellStart"/>
-      <w:r>
+        <w:t>CV</w:t>
+      </w:r>
+    </w:p>
+    <w:p>
+      <w:r>
+        <w:t xml:space="preserve">The OpenCV library is implemented in C++ programming language. Over the years wrappers and translated versions of the library have been developed to provide the ability for developers to utilise the libraries functionality from other programming languages such as Java. </w:t>
+      </w:r>
+    </w:p>
+    <w:p>
+      <w:pPr>
         <w:rPr>
           <w:b/>
         </w:rPr>
-        <w:t>Java</w:t>
-      </w:r>
+      </w:pPr>
       <w:r>
         <w:rPr>
           <w:b/>
         </w:rPr>
-        <w:t>CV</w:t>
-      </w:r>
-      <w:proofErr w:type="spellEnd"/>
-    </w:p>
-    <w:p>
-      <w:r>
-        <w:t xml:space="preserve">The OpenCV library is implemented in C++ programming language. Over the years wrappers and translated versions of the library have been developed to provide the ability for developers to utilise the libraries functionality from other programming languages such as Java. </w:t>
-      </w:r>
-    </w:p>
-    <w:p>
-      <w:pPr>
+        <w:t>OPENCV Haar Classifier for face detection.</w:t>
+      </w:r>
+      <w:r>
         <w:rPr>
           <w:b/>
         </w:rPr>
-      </w:pPr>
-      <w:r>
+        <w:t xml:space="preserve"> Viola Jones methodology.</w:t>
+      </w:r>
+    </w:p>
+    <w:p/>
+    <w:p>
+      <w:r>
+        <w:t>The open vison library provides a variety of classifiers that have been developed and trained to detect objects and this instance facial features.</w:t>
+      </w:r>
+      <w:r>
+        <w:t xml:space="preserve"> The </w:t>
+      </w:r>
+      <w:r>
+        <w:t>‘</w:t>
+      </w:r>
+      <w:r>
+        <w:t>haarClassifier_frontalFace</w:t>
+      </w:r>
+      <w:r>
+        <w:t>’ classifier use viola jones methodology to detect objects within an image or set of images.</w:t>
+      </w:r>
+      <w:r>
+        <w:t xml:space="preserve"> </w:t>
+      </w:r>
+    </w:p>
+    <w:p/>
+    <w:p>
+      <w:pPr>
         <w:rPr>
           <w:b/>
         </w:rPr>
-        <w:t xml:space="preserve">OPENCV </w:t>
-      </w:r>
-      <w:proofErr w:type="spellStart"/>
+      </w:pPr>
       <w:r>
         <w:rPr>
           <w:b/>
         </w:rPr>
-        <w:t>Haar</w:t>
-      </w:r>
-      <w:proofErr w:type="spellEnd"/>
+        <w:t>PCA</w:t>
+      </w:r>
       <w:r>
         <w:rPr>
           <w:b/>
         </w:rPr>
-        <w:t xml:space="preserve"> Classifier for face detection.</w:t>
+        <w:t xml:space="preserve"> </w:t>
       </w:r>
       <w:r>
         <w:rPr>
           <w:b/>
         </w:rPr>
-        <w:t xml:space="preserve"> Viola Jones methodology.</w:t>
+        <w:t xml:space="preserve">(Principal Component Analysis) </w:t>
+      </w:r>
+      <w:r>
+        <w:rPr>
+          <w:b/>
+        </w:rPr>
+        <w:t>to refine relative data set</w:t>
+      </w:r>
+    </w:p>
+    <w:p>
+      <w:r>
+        <w:t xml:space="preserve">Acceptance testing through thresholding comparison of trained data sets. The principal components represented as </w:t>
+      </w:r>
+      <w:r>
+        <w:t>Eigen</w:t>
+      </w:r>
+      <w:r>
+        <w:t xml:space="preserve"> values and vectors are computed on the database image sets. The user image Is then captured using face detection and added to the relevant database image set. PCA analysis is then run on the updated image set which delivers a deviation percentage from the original analysis. The new image set is accepted if the value deviation is still in the given threshold of acceptance.</w:t>
+      </w:r>
+    </w:p>
+    <w:p>
+      <w:r>
+        <w:t>Recognition Acceptance:</w:t>
+      </w:r>
+    </w:p>
+    <w:p>
+      <w:r>
+        <w:t xml:space="preserve">Recognition acceptance is tested by performing PCA on the </w:t>
+      </w:r>
+      <w:r>
+        <w:t>original database image</w:t>
+      </w:r>
+      <w:r>
+        <w:t xml:space="preserve"> set. The new user image is then added to the images set where PCA analysis is performed again. </w:t>
+      </w:r>
+      <w:r>
+        <w:t xml:space="preserve">If the new image set PCA </w:t>
+      </w:r>
+      <w:r>
+        <w:lastRenderedPageBreak/>
+        <w:t xml:space="preserve">analysis falls within an acceptable threshold derived from the </w:t>
+      </w:r>
+      <w:r>
+        <w:t>original</w:t>
+      </w:r>
+      <w:r>
+        <w:t xml:space="preserve"> PCA a</w:t>
+      </w:r>
+      <w:r>
+        <w:t>nalysis the image is verified and validated. This image is then associated to the relevant user profile and image set.</w:t>
       </w:r>
     </w:p>
     <w:p/>
     <w:p>
-      <w:r>
-        <w:t>The open vison library provides a variety of classifiers that have been developed and trained to detect objects and this instance facial features.</w:t>
-      </w:r>
-      <w:r>
-        <w:t xml:space="preserve"> The </w:t>
-      </w:r>
-      <w:r>
-        <w:t>‘</w:t>
-      </w:r>
-      <w:proofErr w:type="spellStart"/>
-      <w:r>
-        <w:t>haarClassifier_frontalFace</w:t>
-      </w:r>
-      <w:proofErr w:type="spellEnd"/>
-      <w:r>
-        <w:t>’ classifier use viola jones methodology to detect objects within an image or set of images.</w:t>
-      </w:r>
+      <w:pPr>
+        <w:pStyle w:val="Heading2"/>
+      </w:pPr>
+      <w:bookmarkStart w:id="6" w:name="_Toc440630771"/>
+      <w:r>
+        <w:t>Implementation</w:t>
+      </w:r>
+      <w:bookmarkEnd w:id="6"/>
       <w:r>
         <w:t xml:space="preserve"> </w:t>
       </w:r>
@@ -2585,92 +2717,27 @@
     <w:p/>
     <w:p>
       <w:pPr>
-        <w:rPr>
-          <w:b/>
-        </w:rPr>
-      </w:pPr>
-      <w:r>
-        <w:rPr>
-          <w:b/>
-        </w:rPr>
-        <w:t>PCA</w:t>
-      </w:r>
-      <w:r>
-        <w:rPr>
-          <w:b/>
-        </w:rPr>
+        <w:pStyle w:val="Heading2"/>
+      </w:pPr>
+      <w:bookmarkStart w:id="7" w:name="_Toc440630772"/>
+      <w:r>
+        <w:t>Testing: Verification and Validation</w:t>
+      </w:r>
+      <w:bookmarkEnd w:id="7"/>
+      <w:r>
         <w:t xml:space="preserve"> </w:t>
       </w:r>
-      <w:r>
-        <w:rPr>
-          <w:b/>
-        </w:rPr>
-        <w:t xml:space="preserve">(Principal Component Analysis) </w:t>
-      </w:r>
-      <w:r>
-        <w:rPr>
-          <w:b/>
-        </w:rPr>
-        <w:t>to refine relative data set</w:t>
-      </w:r>
-    </w:p>
-    <w:p>
-      <w:r>
-        <w:t xml:space="preserve">Acceptance testing through thresholding comparison of trained data sets. The principal components represented as </w:t>
-      </w:r>
-      <w:r>
-        <w:t>Eigen</w:t>
-      </w:r>
-      <w:r>
-        <w:t xml:space="preserve"> values and vectors are computed on the database image sets. The user image </w:t>
-      </w:r>
-      <w:proofErr w:type="gramStart"/>
-      <w:r>
-        <w:t>Is</w:t>
-      </w:r>
-      <w:proofErr w:type="gramEnd"/>
-      <w:r>
-        <w:t xml:space="preserve"> then captured using face detection and added to the relevant database image set. PCA analysis is then run on the updated image set which delivers a deviation percentage from the original analysis. The new image set is accepted if the value deviation is still in the given threshold of acceptance.</w:t>
-      </w:r>
-    </w:p>
-    <w:p>
-      <w:r>
-        <w:t>Recognition Acceptance:</w:t>
-      </w:r>
-    </w:p>
-    <w:p>
-      <w:r>
-        <w:t xml:space="preserve">Recognition acceptance is tested by performing PCA on the </w:t>
-      </w:r>
-      <w:r>
-        <w:t>original database image</w:t>
-      </w:r>
-      <w:r>
-        <w:t xml:space="preserve"> set. The new user image is then added to the images set where PCA analysis is performed again. </w:t>
-      </w:r>
-      <w:r>
-        <w:t xml:space="preserve">If the new image set PCA analysis falls within an acceptable threshold derived from the </w:t>
-      </w:r>
-      <w:r>
-        <w:t>original</w:t>
-      </w:r>
-      <w:r>
-        <w:t xml:space="preserve"> PCA a</w:t>
-      </w:r>
-      <w:r>
-        <w:t>nalysis the image is verified and validated. This image is then associated to the relevant user profile and image set.</w:t>
-      </w:r>
     </w:p>
     <w:p/>
     <w:p>
       <w:pPr>
         <w:pStyle w:val="Heading2"/>
       </w:pPr>
-      <w:bookmarkStart w:id="6" w:name="_Toc440630771"/>
-      <w:r>
-        <w:t>Implementation</w:t>
-      </w:r>
-      <w:bookmarkEnd w:id="6"/>
+      <w:bookmarkStart w:id="8" w:name="_Toc440630773"/>
+      <w:r>
+        <w:t>Discussion</w:t>
+      </w:r>
+      <w:bookmarkEnd w:id="8"/>
       <w:r>
         <w:t xml:space="preserve"> </w:t>
       </w:r>
@@ -2680,11 +2747,11 @@
       <w:pPr>
         <w:pStyle w:val="Heading2"/>
       </w:pPr>
-      <w:bookmarkStart w:id="7" w:name="_Toc440630772"/>
-      <w:r>
-        <w:t>Testing: Verification and Validation</w:t>
-      </w:r>
-      <w:bookmarkEnd w:id="7"/>
+      <w:bookmarkStart w:id="9" w:name="_Toc440630774"/>
+      <w:r>
+        <w:t>Conclusion</w:t>
+      </w:r>
+      <w:bookmarkEnd w:id="9"/>
       <w:r>
         <w:t xml:space="preserve"> </w:t>
       </w:r>
@@ -2694,11 +2761,11 @@
       <w:pPr>
         <w:pStyle w:val="Heading2"/>
       </w:pPr>
-      <w:bookmarkStart w:id="8" w:name="_Toc440630773"/>
-      <w:r>
-        <w:t>Discussion</w:t>
-      </w:r>
-      <w:bookmarkEnd w:id="8"/>
+      <w:bookmarkStart w:id="10" w:name="_Toc440630775"/>
+      <w:r>
+        <w:t>Project Commentary</w:t>
+      </w:r>
+      <w:bookmarkEnd w:id="10"/>
       <w:r>
         <w:t xml:space="preserve"> </w:t>
       </w:r>
@@ -2708,11 +2775,11 @@
       <w:pPr>
         <w:pStyle w:val="Heading2"/>
       </w:pPr>
-      <w:bookmarkStart w:id="9" w:name="_Toc440630774"/>
-      <w:r>
-        <w:t>Conclusion</w:t>
-      </w:r>
-      <w:bookmarkEnd w:id="9"/>
+      <w:bookmarkStart w:id="11" w:name="_Toc440630776"/>
+      <w:r>
+        <w:t>Social, Legal, Health &amp; Safety and Ethical Issues</w:t>
+      </w:r>
+      <w:bookmarkEnd w:id="11"/>
       <w:r>
         <w:t xml:space="preserve"> </w:t>
       </w:r>
@@ -2720,33 +2787,14 @@
     <w:p/>
     <w:p>
       <w:pPr>
-        <w:pStyle w:val="Heading2"/>
-      </w:pPr>
-      <w:bookmarkStart w:id="10" w:name="_Toc440630775"/>
-      <w:r>
-        <w:lastRenderedPageBreak/>
-        <w:t>Project Commentary</w:t>
-      </w:r>
-      <w:bookmarkEnd w:id="10"/>
-      <w:r>
-        <w:t xml:space="preserve"> </w:t>
-      </w:r>
-    </w:p>
-    <w:p/>
-    <w:p>
-      <w:pPr>
-        <w:pStyle w:val="Heading2"/>
-      </w:pPr>
-      <w:bookmarkStart w:id="11" w:name="_Toc440630776"/>
-      <w:r>
-        <w:t>Social, Legal, Health &amp; Safety and Ethical Issues</w:t>
-      </w:r>
-      <w:bookmarkEnd w:id="11"/>
-      <w:r>
-        <w:t xml:space="preserve"> </w:t>
-      </w:r>
-    </w:p>
-    <w:p/>
+        <w:rPr>
+          <w:vertAlign w:val="subscript"/>
+        </w:rPr>
+      </w:pPr>
+      <w:r>
+        <w:t>There are many ethical arguments to the analysis and storage of biometrical data. Biometrics definitely associate a person with biometric data and can’t be changed easily. If your authentication password or forms of identity such as bank card become compromised they can easily be changed although human like features such as the face are much harder to modify.</w:t>
+      </w:r>
+    </w:p>
     <w:p>
       <w:pPr>
         <w:pStyle w:val="Heading2"/>
@@ -4337,7 +4385,9 @@
     <w:rsid w:val="00AB584B"/>
     <w:rsid w:val="00B5399B"/>
     <w:rsid w:val="00BF7652"/>
+    <w:rsid w:val="00C42CD6"/>
     <w:rsid w:val="00C72435"/>
+    <w:rsid w:val="00D77EB6"/>
   </w:rsids>
   <m:mathPr>
     <m:mathFont m:val="Cambria Math"/>
@@ -5132,7 +5182,7 @@
 </file>
 
 <file path=customXml/itemProps1.xml><?xml version="1.0" encoding="utf-8"?>
-<ds:datastoreItem xmlns:ds="http://schemas.openxmlformats.org/officeDocument/2006/customXml" ds:itemID="{0CEAA3F6-4933-4122-9F5A-ADA35CEEA2F3}">
+<ds:datastoreItem xmlns:ds="http://schemas.openxmlformats.org/officeDocument/2006/customXml" ds:itemID="{9B1821BA-0093-4B2C-A3AC-6EB8FB3D76B4}">
   <ds:schemaRefs>
     <ds:schemaRef ds:uri="http://schemas.openxmlformats.org/officeDocument/2006/bibliography"/>
   </ds:schemaRefs>

</xml_diff>

<commit_message>
dissertation report update: added to lit review and introduction
</commit_message>
<xml_diff>
--- a/Dissertation/Final Report/Final Report(xw009807).docx
+++ b/Dissertation/Final Report/Final Report(xw009807).docx
@@ -5,9 +5,7 @@
     <w:sdt>
       <w:sdtPr>
         <w:rPr>
-          <w:rFonts w:asciiTheme="majorHAnsi" w:eastAsiaTheme="majorEastAsia" w:hAnsiTheme="majorHAnsi" w:cstheme="majorBidi"/>
-          <w:caps/>
-          <w:lang w:val="en-GB" w:eastAsia="en-US"/>
+          <w:rFonts w:eastAsiaTheme="majorEastAsia"/>
         </w:rPr>
         <w:id w:val="524685029"/>
         <w:docPartObj>
@@ -17,8 +15,9 @@
       </w:sdtPr>
       <w:sdtEndPr>
         <w:rPr>
-          <w:rFonts w:asciiTheme="minorHAnsi" w:eastAsiaTheme="minorHAnsi" w:hAnsiTheme="minorHAnsi" w:cstheme="minorBidi"/>
-          <w:caps w:val="0"/>
+          <w:rFonts w:eastAsiaTheme="minorHAnsi"/>
+          <w:color w:val="auto"/>
+          <w:spacing w:val="0"/>
         </w:rPr>
       </w:sdtEndPr>
       <w:sdtContent>
@@ -39,9 +38,7 @@
             <w:sdt>
               <w:sdtPr>
                 <w:rPr>
-                  <w:rFonts w:asciiTheme="majorHAnsi" w:eastAsiaTheme="majorEastAsia" w:hAnsiTheme="majorHAnsi" w:cstheme="majorBidi"/>
-                  <w:caps/>
-                  <w:lang w:val="en-GB" w:eastAsia="en-US"/>
+                  <w:rFonts w:eastAsiaTheme="majorEastAsia"/>
                 </w:rPr>
                 <w:alias w:val="Company"/>
                 <w:id w:val="15524243"/>
@@ -51,11 +48,7 @@
                 <w:dataBinding w:prefixMappings="xmlns:ns0='http://schemas.openxmlformats.org/officeDocument/2006/extended-properties'" w:xpath="/ns0:Properties[1]/ns0:Company[1]" w:storeItemID="{6668398D-A668-4E3E-A5EB-62B293D839F1}"/>
                 <w:text/>
               </w:sdtPr>
-              <w:sdtEndPr>
-                <w:rPr>
-                  <w:lang w:val="en-US" w:eastAsia="ja-JP"/>
-                </w:rPr>
-              </w:sdtEndPr>
+              <w:sdtEndPr/>
               <w:sdtContent>
                 <w:tc>
                   <w:tcPr>
@@ -63,19 +56,24 @@
                   </w:tcPr>
                   <w:p>
                     <w:pPr>
-                      <w:pStyle w:val="NoSpacing"/>
-                      <w:jc w:val="center"/>
+                      <w:pStyle w:val="Subtitle"/>
                       <w:rPr>
-                        <w:rFonts w:asciiTheme="majorHAnsi" w:eastAsiaTheme="majorEastAsia" w:hAnsiTheme="majorHAnsi" w:cstheme="majorBidi"/>
-                        <w:caps/>
+                        <w:rFonts w:eastAsiaTheme="majorEastAsia"/>
                       </w:rPr>
                     </w:pPr>
+                    <w:proofErr w:type="gramStart"/>
                     <w:r>
                       <w:rPr>
-                        <w:rFonts w:asciiTheme="majorHAnsi" w:eastAsiaTheme="majorEastAsia" w:hAnsiTheme="majorHAnsi" w:cstheme="majorBidi"/>
-                        <w:caps/>
+                        <w:rFonts w:eastAsiaTheme="majorEastAsia"/>
                       </w:rPr>
-                      <w:t>university of reading</w:t>
+                      <w:t>university</w:t>
+                    </w:r>
+                    <w:proofErr w:type="gramEnd"/>
+                    <w:r>
+                      <w:rPr>
+                        <w:rFonts w:eastAsiaTheme="majorEastAsia"/>
+                      </w:rPr>
+                      <w:t xml:space="preserve"> of reading</w:t>
                     </w:r>
                   </w:p>
                 </w:tc>
@@ -1491,15 +1489,41 @@
         <w:t xml:space="preserve"> </w:t>
       </w:r>
     </w:p>
+    <w:p>
+      <w:pPr>
+        <w:rPr>
+          <w:b/>
+        </w:rPr>
+      </w:pPr>
+    </w:p>
+    <w:p>
+      <w:pPr>
+        <w:rPr>
+          <w:b/>
+        </w:rPr>
+      </w:pPr>
+      <w:r>
+        <w:rPr>
+          <w:b/>
+        </w:rPr>
+        <w:t>ABSTRACT</w:t>
+      </w:r>
+    </w:p>
     <w:p/>
-    <w:p>
-      <w:r>
-        <w:t>Biometric analysis has been a focused area of research for many years. As technological advancements have provided better hardware and open sourced software libraries facial recognition has been been well focused!!</w:t>
-      </w:r>
-      <w:bookmarkStart w:id="2" w:name="_GoBack"/>
-      <w:bookmarkEnd w:id="2"/>
-    </w:p>
-    <w:p>
+    <w:p/>
+    <w:p>
+      <w:r>
+        <w:t>Biometric analysis has been a focused area of research for many years. As technological advancements have provided better hardware and open sourced software libraries</w:t>
+      </w:r>
+      <w:r>
+        <w:t>,</w:t>
+      </w:r>
+      <w:r>
+        <w:t xml:space="preserve"> facial recognit</w:t>
+      </w:r>
+      <w:r>
+        <w:t xml:space="preserve">ion has been a focused upon area of research. </w:t>
+      </w:r>
       <w:r>
         <w:t xml:space="preserve">Facial recognition is the identification and </w:t>
       </w:r>
@@ -1565,7 +1589,15 @@
         <w:t xml:space="preserve"> using</w:t>
       </w:r>
       <w:r>
-        <w:t xml:space="preserve"> a trained Haar classifier</w:t>
+        <w:t xml:space="preserve"> a trained </w:t>
+      </w:r>
+      <w:proofErr w:type="spellStart"/>
+      <w:r>
+        <w:t>Haar</w:t>
+      </w:r>
+      <w:proofErr w:type="spellEnd"/>
+      <w:r>
+        <w:t xml:space="preserve"> classifier</w:t>
       </w:r>
       <w:r>
         <w:t xml:space="preserve">. PCA (Principal Component Analysis) is then used to train image sets to </w:t>
@@ -1782,7 +1814,25 @@
           <w:sz w:val="22"/>
           <w:szCs w:val="22"/>
         </w:rPr>
-        <w:t xml:space="preserve"> using trained Haar classifier</w:t>
+        <w:t xml:space="preserve"> using trained </w:t>
+      </w:r>
+      <w:proofErr w:type="spellStart"/>
+      <w:r>
+        <w:rPr>
+          <w:rFonts w:asciiTheme="minorHAnsi" w:hAnsiTheme="minorHAnsi"/>
+          <w:sz w:val="22"/>
+          <w:szCs w:val="22"/>
+        </w:rPr>
+        <w:t>Haar</w:t>
+      </w:r>
+      <w:proofErr w:type="spellEnd"/>
+      <w:r>
+        <w:rPr>
+          <w:rFonts w:asciiTheme="minorHAnsi" w:hAnsiTheme="minorHAnsi"/>
+          <w:sz w:val="22"/>
+          <w:szCs w:val="22"/>
+        </w:rPr>
+        <w:t xml:space="preserve"> classifier</w:t>
       </w:r>
       <w:r>
         <w:rPr>
@@ -2083,6 +2133,7 @@
           <w:rFonts w:asciiTheme="minorHAnsi" w:hAnsiTheme="minorHAnsi"/>
           <w:sz w:val="22"/>
         </w:rPr>
+        <w:lastRenderedPageBreak/>
         <w:t>As advances in computer technology deliver more affordable processing power and developed open source programming libraries the demand for biometric authentication systems is ever increasing.</w:t>
       </w:r>
     </w:p>
@@ -2108,6 +2159,8 @@
       <w:r>
         <w:t xml:space="preserve">  </w:t>
       </w:r>
+      <w:bookmarkStart w:id="2" w:name="_GoBack"/>
+      <w:bookmarkEnd w:id="2"/>
     </w:p>
     <w:p>
       <w:pPr>
@@ -2131,172 +2184,297 @@
           <w:sz w:val="22"/>
           <w:szCs w:val="22"/>
         </w:rPr>
+        <w:t xml:space="preserve">Source the beginning content from the PID document and use a </w:t>
+      </w:r>
+      <w:proofErr w:type="spellStart"/>
+      <w:r>
+        <w:rPr>
+          <w:rFonts w:asciiTheme="minorHAnsi" w:eastAsiaTheme="minorHAnsi" w:hAnsiTheme="minorHAnsi" w:cstheme="minorBidi"/>
+          <w:b w:val="0"/>
+          <w:bCs w:val="0"/>
+          <w:color w:val="auto"/>
+          <w:sz w:val="22"/>
+          <w:szCs w:val="22"/>
+        </w:rPr>
+        <w:t>sa</w:t>
+      </w:r>
+      <w:proofErr w:type="spellEnd"/>
+      <w:r>
+        <w:rPr>
+          <w:rFonts w:asciiTheme="minorHAnsi" w:eastAsiaTheme="minorHAnsi" w:hAnsiTheme="minorHAnsi" w:cstheme="minorBidi"/>
+          <w:b w:val="0"/>
+          <w:bCs w:val="0"/>
+          <w:color w:val="auto"/>
+          <w:sz w:val="22"/>
+          <w:szCs w:val="22"/>
+        </w:rPr>
+        <w:t xml:space="preserve"> good guide into the subject problem domain, motivations, constraints and </w:t>
+      </w:r>
+    </w:p>
+    <w:p/>
+    <w:p>
+      <w:pPr>
+        <w:pStyle w:val="Heading2"/>
+      </w:pPr>
+      <w:r>
+        <w:t>Problem Articulation / Technical Specification</w:t>
+      </w:r>
+      <w:bookmarkEnd w:id="3"/>
+      <w:r>
+        <w:t xml:space="preserve"> </w:t>
+      </w:r>
+    </w:p>
+    <w:p/>
+    <w:p>
+      <w:r>
+        <w:t>The fundamental goal of the developed system in this study is the successful authentication of a user through facial analysis and recognition.</w:t>
+      </w:r>
+    </w:p>
+    <w:p>
+      <w:r>
+        <w:t xml:space="preserve">To ensure a reliable and secure authentication system scenarios such as user image spoofing where the unknown user attempting to log in holds up an image of a known user </w:t>
+      </w:r>
+    </w:p>
+    <w:p>
+      <w:r>
+        <w:t xml:space="preserve">Here I need to </w:t>
+      </w:r>
+      <w:r>
+        <w:t>discuss</w:t>
+      </w:r>
+      <w:r>
+        <w:t xml:space="preserve"> the proposed solutions to the task. What objectives need to be met to fulfil acceptance of system and the different m</w:t>
+      </w:r>
+      <w:r>
+        <w:t xml:space="preserve">ethods of reaching the accepted </w:t>
+      </w:r>
+      <w:r>
+        <w:t>solutions?</w:t>
+      </w:r>
+    </w:p>
+    <w:p>
+      <w:r>
+        <w:t>Derive a UML hierarchy diagram of proposed system.</w:t>
+      </w:r>
+    </w:p>
+    <w:p>
+      <w:r>
+        <w:t xml:space="preserve">The </w:t>
+      </w:r>
+      <w:r>
+        <w:t>proposed solutions are</w:t>
+      </w:r>
+      <w:r>
+        <w:t xml:space="preserve"> based</w:t>
+      </w:r>
+      <w:r>
+        <w:t xml:space="preserve"> on addressing</w:t>
+      </w:r>
+      <w:r>
+        <w:t xml:space="preserve"> three </w:t>
+      </w:r>
+      <w:r>
+        <w:t>main modules of</w:t>
+      </w:r>
+      <w:r>
+        <w:t xml:space="preserve"> the </w:t>
+      </w:r>
+      <w:r>
+        <w:t>system’s functionality</w:t>
+      </w:r>
+      <w:r>
+        <w:t>, the GUI</w:t>
+      </w:r>
+      <w:r>
+        <w:t xml:space="preserve"> (Graphical User Interface)</w:t>
+      </w:r>
+      <w:r>
+        <w:t xml:space="preserve">, face detection and </w:t>
+      </w:r>
+      <w:r>
+        <w:t>verification functionality.</w:t>
+      </w:r>
+    </w:p>
+    <w:p>
+      <w:r>
+        <w:t xml:space="preserve">All </w:t>
+      </w:r>
+      <w:r>
+        <w:t xml:space="preserve">possible </w:t>
+      </w:r>
+      <w:r>
+        <w:t>solutions must address and satisfy the functional demands of the systems three main modules, the GUI (Graphical User Interface)</w:t>
+      </w:r>
+      <w:r>
+        <w:t>, face detection and user verification</w:t>
+      </w:r>
+      <w:r>
+        <w:t>.</w:t>
+      </w:r>
+    </w:p>
+    <w:p>
+      <w:r>
+        <w:t>The GUI is concerned with delivering</w:t>
+      </w:r>
+      <w:r>
+        <w:t xml:space="preserve"> a method</w:t>
+      </w:r>
+      <w:r>
+        <w:t xml:space="preserve"> </w:t>
+      </w:r>
+      <w:r>
+        <w:t>of interacting with the system for the user. The interface must provide functionality so that t</w:t>
+      </w:r>
+      <w:r>
+        <w:t>asks such as capturing image</w:t>
+      </w:r>
+      <w:r>
+        <w:t>s</w:t>
+      </w:r>
+      <w:r>
+        <w:t xml:space="preserve"> on login of the authentication system and providing an area where image databases can be loaded, </w:t>
+      </w:r>
+      <w:r>
+        <w:t>adapted,</w:t>
+      </w:r>
+      <w:r>
+        <w:t xml:space="preserve"> trained and stored</w:t>
+      </w:r>
+      <w:r>
+        <w:t xml:space="preserve"> can be controlled</w:t>
+      </w:r>
+      <w:r>
+        <w:t>.</w:t>
+      </w:r>
+    </w:p>
+    <w:p>
+      <w:r>
+        <w:t xml:space="preserve">The face detection functionality </w:t>
+      </w:r>
+      <w:r>
+        <w:t>will</w:t>
+      </w:r>
+      <w:r>
+        <w:t xml:space="preserve"> be </w:t>
+      </w:r>
+      <w:r>
+        <w:t xml:space="preserve">capable of acknowledging a human face by recognising </w:t>
+      </w:r>
+      <w:r>
+        <w:t>objective features</w:t>
+      </w:r>
+      <w:r>
+        <w:t xml:space="preserve"> that are incorporated in a human face with the use of trained classifiers provided by the </w:t>
+      </w:r>
+      <w:proofErr w:type="spellStart"/>
+      <w:r>
+        <w:t>OpenCV</w:t>
+      </w:r>
+      <w:proofErr w:type="spellEnd"/>
+      <w:r>
+        <w:t xml:space="preserve"> library.</w:t>
+      </w:r>
+    </w:p>
+    <w:p>
+      <w:r>
+        <w:t>The strength of a stand-alone face recognition system used as a main authentication tool doesn’t appear to be the safest method of computer recognition.</w:t>
+      </w:r>
+    </w:p>
+    <w:p>
+      <w:r>
+        <w:t xml:space="preserve">External images or photos can be held in front of the camera where a face is successfully detected. This is the limitations of the </w:t>
+      </w:r>
+      <w:proofErr w:type="spellStart"/>
+      <w:r>
+        <w:t>OpenCV</w:t>
+      </w:r>
+      <w:proofErr w:type="spellEnd"/>
+      <w:r>
+        <w:t xml:space="preserve"> classifiers.</w:t>
+      </w:r>
+      <w:r>
+        <w:t xml:space="preserve"> </w:t>
+      </w:r>
+    </w:p>
+    <w:p>
+      <w:pPr>
+        <w:pStyle w:val="Heading2"/>
+      </w:pPr>
+      <w:bookmarkStart w:id="4" w:name="_Toc440630769"/>
+    </w:p>
+    <w:p>
+      <w:pPr>
+        <w:pStyle w:val="Heading2"/>
+      </w:pPr>
+      <w:r>
+        <w:t>Literature Review</w:t>
+      </w:r>
+      <w:bookmarkEnd w:id="4"/>
+      <w:r>
+        <w:t>s</w:t>
+      </w:r>
+    </w:p>
+    <w:p/>
+    <w:p>
+      <w:r>
         <w:lastRenderedPageBreak/>
-        <w:t xml:space="preserve">Source the beginning content from the PID document and use a sa good guide into the subject problem domain, motivations, constraints and </w:t>
-      </w:r>
-    </w:p>
-    <w:p/>
-    <w:p>
-      <w:pPr>
-        <w:pStyle w:val="Heading2"/>
-      </w:pPr>
-      <w:r>
-        <w:t>Problem Articulation / Technical Specification</w:t>
-      </w:r>
-      <w:bookmarkEnd w:id="3"/>
+        <w:t>Methods of human</w:t>
+      </w:r>
+      <w:r>
+        <w:t xml:space="preserve"> authentication have been </w:t>
+      </w:r>
+      <w:r>
+        <w:t xml:space="preserve">previously </w:t>
+      </w:r>
+      <w:r>
+        <w:t>performed</w:t>
+      </w:r>
+      <w:r>
+        <w:t xml:space="preserve"> using</w:t>
+      </w:r>
+      <w:r>
+        <w:t xml:space="preserve"> unique credentials such as</w:t>
+      </w:r>
+      <w:r>
+        <w:t xml:space="preserve"> personal ID cards</w:t>
+      </w:r>
+      <w:r>
+        <w:t>, unique passwords and</w:t>
+      </w:r>
+      <w:r>
+        <w:t xml:space="preserve"> phrases</w:t>
+      </w:r>
+      <w:r>
+        <w:t>.</w:t>
+      </w:r>
       <w:r>
         <w:t xml:space="preserve"> </w:t>
       </w:r>
     </w:p>
-    <w:p/>
-    <w:p>
-      <w:r>
-        <w:t xml:space="preserve">Here I need to </w:t>
-      </w:r>
-      <w:r>
-        <w:t>discuss</w:t>
-      </w:r>
-      <w:r>
-        <w:t xml:space="preserve"> the proposed solutions to the task. What objectives need to be met to fulfil acceptance of system and the different m</w:t>
-      </w:r>
-      <w:r>
-        <w:t xml:space="preserve">ethods of reaching the accepted </w:t>
-      </w:r>
-      <w:r>
-        <w:t>solutions?</w:t>
-      </w:r>
-    </w:p>
-    <w:p>
-      <w:r>
-        <w:t>Derive a UML hierarchy diagram of proposed system.</w:t>
-      </w:r>
-    </w:p>
-    <w:p>
-      <w:r>
-        <w:t xml:space="preserve">The </w:t>
-      </w:r>
-      <w:r>
-        <w:t>proposed solutions are</w:t>
-      </w:r>
-      <w:r>
-        <w:t xml:space="preserve"> based</w:t>
-      </w:r>
-      <w:r>
-        <w:t xml:space="preserve"> on addressing</w:t>
-      </w:r>
-      <w:r>
-        <w:t xml:space="preserve"> three </w:t>
-      </w:r>
-      <w:r>
-        <w:t>main modules of</w:t>
-      </w:r>
-      <w:r>
-        <w:t xml:space="preserve"> the system, the GUI</w:t>
-      </w:r>
-      <w:r>
-        <w:t xml:space="preserve"> (Graphical User Interface)</w:t>
-      </w:r>
-      <w:r>
-        <w:t xml:space="preserve">, face detection and </w:t>
-      </w:r>
-      <w:r>
-        <w:t>verification functionality.</w:t>
-      </w:r>
-    </w:p>
-    <w:p>
-      <w:r>
-        <w:t xml:space="preserve">All </w:t>
-      </w:r>
-      <w:r>
-        <w:t xml:space="preserve">possible </w:t>
-      </w:r>
-      <w:r>
-        <w:t>solutions must address and satisfy the functional demands of the systems three main modules, the GUI (Graphical User Interface)</w:t>
-      </w:r>
-      <w:r>
-        <w:t>, face detection and user verification</w:t>
-      </w:r>
-      <w:r>
-        <w:t>.</w:t>
-      </w:r>
-    </w:p>
-    <w:p>
-      <w:r>
-        <w:t>The GUI is concerned with delivering</w:t>
-      </w:r>
-      <w:r>
-        <w:t xml:space="preserve"> a method</w:t>
+    <w:p>
+      <w:r>
+        <w:t>In the earlier years of face recognition the face detection process of the recognition was carried out manually as there was no current automated process to extract recognisable features</w:t>
+      </w:r>
+      <w:r>
+        <w:t xml:space="preserve">. With the advancements in processing power it is now much more affordable and </w:t>
+      </w:r>
+    </w:p>
+    <w:p>
+      <w:r>
+        <w:t>New technologies looking to automate sub processes to deliver a full application.</w:t>
+      </w:r>
+    </w:p>
+    <w:p>
+      <w:r>
+        <w:t>Face recognition is an effortless task performed by humans on a daily basis. The sheer complexi</w:t>
+      </w:r>
+      <w:r>
+        <w:t>ty of the</w:t>
       </w:r>
       <w:r>
         <w:t xml:space="preserve"> </w:t>
       </w:r>
       <w:r>
-        <w:t xml:space="preserve">for </w:t>
-      </w:r>
-      <w:r>
-        <w:t>user to system interaction tasks such as capturing image</w:t>
-      </w:r>
-      <w:r>
-        <w:t>s</w:t>
-      </w:r>
-      <w:r>
-        <w:t xml:space="preserve"> on login of the authentication system and providing an area where image databases can be loaded, </w:t>
-      </w:r>
-      <w:r>
-        <w:t>adapted,</w:t>
-      </w:r>
-      <w:r>
-        <w:t xml:space="preserve"> trained and stored</w:t>
-      </w:r>
-      <w:r>
-        <w:t>.</w:t>
-      </w:r>
-    </w:p>
-    <w:p>
-      <w:r>
-        <w:t xml:space="preserve">The face detection functionality </w:t>
-      </w:r>
-      <w:r>
-        <w:t>will</w:t>
-      </w:r>
-      <w:r>
-        <w:t xml:space="preserve"> be </w:t>
-      </w:r>
-      <w:r>
-        <w:t xml:space="preserve">capable of acknowledging a human face by recognising </w:t>
-      </w:r>
-      <w:r>
-        <w:t>objective features</w:t>
-      </w:r>
-      <w:r>
-        <w:t xml:space="preserve"> that are incorporated in a human face with the use of trained classifiers provided by the OpenCV library.</w:t>
-      </w:r>
-      <w:r>
-        <w:t xml:space="preserve"> </w:t>
-      </w:r>
-    </w:p>
-    <w:p>
-      <w:pPr>
-        <w:pStyle w:val="Heading2"/>
-      </w:pPr>
-      <w:bookmarkStart w:id="4" w:name="_Toc440630769"/>
-      <w:r>
-        <w:t>Literature Review</w:t>
-      </w:r>
-      <w:bookmarkEnd w:id="4"/>
-    </w:p>
-    <w:p/>
-    <w:p>
-      <w:r>
-        <w:t>Face recognition is an effortless task performed by humans on a daily basis. The sheer complexi</w:t>
-      </w:r>
-      <w:r>
-        <w:t>ty of the</w:t>
-      </w:r>
-      <w:r>
-        <w:t xml:space="preserve"> </w:t>
-      </w:r>
-      <w:r>
         <w:t>human brain can truly</w:t>
       </w:r>
       <w:r>
@@ -2309,7 +2487,10 @@
         <w:t>replicati</w:t>
       </w:r>
       <w:r>
-        <w:t>ng such</w:t>
+        <w:t xml:space="preserve">ng </w:t>
+      </w:r>
+      <w:r>
+        <w:t>this</w:t>
       </w:r>
       <w:r>
         <w:t xml:space="preserve"> complex</w:t>
@@ -2447,7 +2628,6 @@
     </w:p>
     <w:p>
       <w:r>
-        <w:lastRenderedPageBreak/>
         <w:t xml:space="preserve">As the </w:t>
       </w:r>
       <w:r>
@@ -2515,7 +2695,15 @@
         </w:numPr>
       </w:pPr>
       <w:r>
-        <w:t>Extended face recodnition research investigates the use of thermal cameras to collect image data. This allows a better representation of a 3D face model as it does not detect facial items such as glasses and records only heat signature data.</w:t>
+        <w:t xml:space="preserve">Extended face </w:t>
+      </w:r>
+      <w:proofErr w:type="spellStart"/>
+      <w:r>
+        <w:t>recodnition</w:t>
+      </w:r>
+      <w:proofErr w:type="spellEnd"/>
+      <w:r>
+        <w:t xml:space="preserve"> research investigates the use of thermal cameras to collect image data. This allows a better representation of a 3D face model as it does not detect facial items such as glasses and records only heat signature data.</w:t>
       </w:r>
       <w:r>
         <w:t xml:space="preserve"> </w:t>
@@ -2547,6 +2735,7 @@
       </w:pPr>
       <w:bookmarkStart w:id="5" w:name="_Toc440630770"/>
       <w:r>
+        <w:lastRenderedPageBreak/>
         <w:t>The Solution Approach</w:t>
       </w:r>
       <w:bookmarkEnd w:id="5"/>
@@ -2561,28 +2750,60 @@
           <w:b/>
         </w:rPr>
       </w:pPr>
+      <w:proofErr w:type="spellStart"/>
+      <w:proofErr w:type="gramStart"/>
       <w:r>
         <w:rPr>
           <w:b/>
         </w:rPr>
-        <w:t>OpenCV(Open Vision Library).</w:t>
-      </w:r>
+        <w:t>OpenCV</w:t>
+      </w:r>
+      <w:proofErr w:type="spellEnd"/>
       <w:r>
         <w:rPr>
           <w:b/>
         </w:rPr>
-        <w:t xml:space="preserve"> Using a java wrapper. Java</w:t>
-      </w:r>
+        <w:t>(</w:t>
+      </w:r>
+      <w:proofErr w:type="gramEnd"/>
       <w:r>
         <w:rPr>
           <w:b/>
         </w:rPr>
+        <w:t>Open Vision Library).</w:t>
+      </w:r>
+      <w:r>
+        <w:rPr>
+          <w:b/>
+        </w:rPr>
+        <w:t xml:space="preserve"> Using a java wrapper. </w:t>
+      </w:r>
+      <w:proofErr w:type="spellStart"/>
+      <w:r>
+        <w:rPr>
+          <w:b/>
+        </w:rPr>
+        <w:t>Java</w:t>
+      </w:r>
+      <w:r>
+        <w:rPr>
+          <w:b/>
+        </w:rPr>
         <w:t>CV</w:t>
       </w:r>
-    </w:p>
-    <w:p>
-      <w:r>
-        <w:t xml:space="preserve">The OpenCV library is implemented in C++ programming language. Over the years wrappers and translated versions of the library have been developed to provide the ability for developers to utilise the libraries functionality from other programming languages such as Java. </w:t>
+      <w:proofErr w:type="spellEnd"/>
+    </w:p>
+    <w:p>
+      <w:r>
+        <w:t xml:space="preserve">The </w:t>
+      </w:r>
+      <w:proofErr w:type="spellStart"/>
+      <w:r>
+        <w:t>OpenCV</w:t>
+      </w:r>
+      <w:proofErr w:type="spellEnd"/>
+      <w:r>
+        <w:t xml:space="preserve"> library is implemented in C++ programming language. Over the years wrappers and translated versions of the library have been developed to provide the ability for developers to utilise the libraries functionality from other programming languages such as Java. </w:t>
       </w:r>
     </w:p>
     <w:p>
@@ -2595,12 +2816,26 @@
         <w:rPr>
           <w:b/>
         </w:rPr>
-        <w:t>OPENCV Haar Classifier for face detection.</w:t>
-      </w:r>
+        <w:t xml:space="preserve">OPENCV </w:t>
+      </w:r>
+      <w:proofErr w:type="spellStart"/>
       <w:r>
         <w:rPr>
           <w:b/>
         </w:rPr>
+        <w:t>Haar</w:t>
+      </w:r>
+      <w:proofErr w:type="spellEnd"/>
+      <w:r>
+        <w:rPr>
+          <w:b/>
+        </w:rPr>
+        <w:t xml:space="preserve"> Classifier for face detection.</w:t>
+      </w:r>
+      <w:r>
+        <w:rPr>
+          <w:b/>
+        </w:rPr>
         <w:t xml:space="preserve"> Viola Jones methodology.</w:t>
       </w:r>
     </w:p>
@@ -2615,9 +2850,11 @@
       <w:r>
         <w:t>‘</w:t>
       </w:r>
+      <w:proofErr w:type="spellStart"/>
       <w:r>
         <w:t>haarClassifier_frontalFace</w:t>
       </w:r>
+      <w:proofErr w:type="spellEnd"/>
       <w:r>
         <w:t>’ classifier use viola jones methodology to detect objects within an image or set of images.</w:t>
       </w:r>
@@ -2665,7 +2902,15 @@
         <w:t>Eigen</w:t>
       </w:r>
       <w:r>
-        <w:t xml:space="preserve"> values and vectors are computed on the database image sets. The user image Is then captured using face detection and added to the relevant database image set. PCA analysis is then run on the updated image set which delivers a deviation percentage from the original analysis. The new image set is accepted if the value deviation is still in the given threshold of acceptance.</w:t>
+        <w:t xml:space="preserve"> values and vectors are computed on the database image sets. The user image </w:t>
+      </w:r>
+      <w:proofErr w:type="gramStart"/>
+      <w:r>
+        <w:t>Is</w:t>
+      </w:r>
+      <w:proofErr w:type="gramEnd"/>
+      <w:r>
+        <w:t xml:space="preserve"> then captured using face detection and added to the relevant database image set. PCA analysis is then run on the updated image set which delivers a deviation percentage from the original analysis. The new image set is accepted if the value deviation is still in the given threshold of acceptance.</w:t>
       </w:r>
     </w:p>
     <w:p>
@@ -2686,9 +2931,13 @@
       <w:r>
         <w:t xml:space="preserve">If the new image set PCA </w:t>
       </w:r>
-      <w:r>
-        <w:lastRenderedPageBreak/>
-        <w:t xml:space="preserve">analysis falls within an acceptable threshold derived from the </w:t>
+      <w:proofErr w:type="gramStart"/>
+      <w:r>
+        <w:t>analysis</w:t>
+      </w:r>
+      <w:proofErr w:type="gramEnd"/>
+      <w:r>
+        <w:t xml:space="preserve"> falls within an acceptable threshold derived from the </w:t>
       </w:r>
       <w:r>
         <w:t>original</w:t>
@@ -2754,6 +3003,12 @@
       <w:bookmarkEnd w:id="9"/>
       <w:r>
         <w:t xml:space="preserve"> </w:t>
+      </w:r>
+    </w:p>
+    <w:p/>
+    <w:p>
+      <w:r>
+        <w:t>This system can be fooled by holding an image which is then successfully detected. So if an unknown user is attempting to login they would simply have to find a reasonable high resolution image of the user they wish to impersonate and present this to the face detection process whilst producing a login image.</w:t>
       </w:r>
     </w:p>
     <w:p/>
@@ -2907,7 +3162,7 @@
           <w:rPr>
             <w:noProof/>
           </w:rPr>
-          <w:t>6</w:t>
+          <w:t>7</w:t>
         </w:r>
         <w:r>
           <w:rPr>
@@ -4177,6 +4432,38 @@
       <w:szCs w:val="20"/>
     </w:rPr>
   </w:style>
+  <w:style w:type="paragraph" w:styleId="Subtitle">
+    <w:name w:val="Subtitle"/>
+    <w:basedOn w:val="Normal"/>
+    <w:next w:val="Normal"/>
+    <w:link w:val="SubtitleChar"/>
+    <w:uiPriority w:val="11"/>
+    <w:qFormat/>
+    <w:rsid w:val="00444962"/>
+    <w:pPr>
+      <w:numPr>
+        <w:ilvl w:val="1"/>
+      </w:numPr>
+      <w:spacing w:after="160"/>
+    </w:pPr>
+    <w:rPr>
+      <w:rFonts w:eastAsiaTheme="minorEastAsia"/>
+      <w:color w:val="5A5A5A" w:themeColor="text1" w:themeTint="A5"/>
+      <w:spacing w:val="15"/>
+    </w:rPr>
+  </w:style>
+  <w:style w:type="character" w:customStyle="1" w:styleId="SubtitleChar">
+    <w:name w:val="Subtitle Char"/>
+    <w:basedOn w:val="DefaultParagraphFont"/>
+    <w:link w:val="Subtitle"/>
+    <w:uiPriority w:val="11"/>
+    <w:rsid w:val="00444962"/>
+    <w:rPr>
+      <w:rFonts w:eastAsiaTheme="minorEastAsia"/>
+      <w:color w:val="5A5A5A" w:themeColor="text1" w:themeTint="A5"/>
+      <w:spacing w:val="15"/>
+    </w:rPr>
+  </w:style>
 </w:styles>
 </file>
 
@@ -4381,6 +4668,7 @@
   <w:rsids>
     <w:rsidRoot w:val="00BF7652"/>
     <w:rsid w:val="002E4084"/>
+    <w:rsid w:val="00772BFB"/>
     <w:rsid w:val="00854A14"/>
     <w:rsid w:val="00AB584B"/>
     <w:rsid w:val="00B5399B"/>
@@ -5182,7 +5470,7 @@
 </file>
 
 <file path=customXml/itemProps1.xml><?xml version="1.0" encoding="utf-8"?>
-<ds:datastoreItem xmlns:ds="http://schemas.openxmlformats.org/officeDocument/2006/customXml" ds:itemID="{9B1821BA-0093-4B2C-A3AC-6EB8FB3D76B4}">
+<ds:datastoreItem xmlns:ds="http://schemas.openxmlformats.org/officeDocument/2006/customXml" ds:itemID="{CCDF2DD5-8981-4E90-B520-48B25DB75204}">
   <ds:schemaRefs>
     <ds:schemaRef ds:uri="http://schemas.openxmlformats.org/officeDocument/2006/bibliography"/>
   </ds:schemaRefs>

</xml_diff>

<commit_message>
diss code and paper update. Face recognition working. Intergrating functionlity to login screen
</commit_message>
<xml_diff>
--- a/Dissertation/Final Report/Final Report(xw009807).docx
+++ b/Dissertation/Final Report/Final Report(xw009807).docx
@@ -6,6 +6,8 @@
       <w:sdtPr>
         <w:rPr>
           <w:rFonts w:eastAsiaTheme="majorEastAsia"/>
+          <w:color w:val="auto"/>
+          <w:spacing w:val="0"/>
         </w:rPr>
         <w:id w:val="524685029"/>
         <w:docPartObj>
@@ -16,8 +18,6 @@
       <w:sdtEndPr>
         <w:rPr>
           <w:rFonts w:eastAsiaTheme="minorHAnsi"/>
-          <w:color w:val="auto"/>
-          <w:spacing w:val="0"/>
         </w:rPr>
       </w:sdtEndPr>
       <w:sdtContent>
@@ -39,6 +39,8 @@
               <w:sdtPr>
                 <w:rPr>
                   <w:rFonts w:eastAsiaTheme="majorEastAsia"/>
+                  <w:color w:val="auto"/>
+                  <w:spacing w:val="0"/>
                 </w:rPr>
                 <w:alias w:val="Company"/>
                 <w:id w:val="15524243"/>
@@ -48,7 +50,12 @@
                 <w:dataBinding w:prefixMappings="xmlns:ns0='http://schemas.openxmlformats.org/officeDocument/2006/extended-properties'" w:xpath="/ns0:Properties[1]/ns0:Company[1]" w:storeItemID="{6668398D-A668-4E3E-A5EB-62B293D839F1}"/>
                 <w:text/>
               </w:sdtPr>
-              <w:sdtEndPr/>
+              <w:sdtEndPr>
+                <w:rPr>
+                  <w:color w:val="5A5A5A" w:themeColor="text1" w:themeTint="A5"/>
+                  <w:spacing w:val="15"/>
+                </w:rPr>
+              </w:sdtEndPr>
               <w:sdtContent>
                 <w:tc>
                   <w:tcPr>
@@ -61,19 +68,11 @@
                         <w:rFonts w:eastAsiaTheme="majorEastAsia"/>
                       </w:rPr>
                     </w:pPr>
-                    <w:proofErr w:type="gramStart"/>
                     <w:r>
                       <w:rPr>
                         <w:rFonts w:eastAsiaTheme="majorEastAsia"/>
                       </w:rPr>
-                      <w:t>university</w:t>
-                    </w:r>
-                    <w:proofErr w:type="gramEnd"/>
-                    <w:r>
-                      <w:rPr>
-                        <w:rFonts w:eastAsiaTheme="majorEastAsia"/>
-                      </w:rPr>
-                      <w:t xml:space="preserve"> of reading</w:t>
+                      <w:t>university of reading</w:t>
                     </w:r>
                   </w:p>
                 </w:tc>
@@ -1589,15 +1588,7 @@
         <w:t xml:space="preserve"> using</w:t>
       </w:r>
       <w:r>
-        <w:t xml:space="preserve"> a trained </w:t>
-      </w:r>
-      <w:proofErr w:type="spellStart"/>
-      <w:r>
-        <w:t>Haar</w:t>
-      </w:r>
-      <w:proofErr w:type="spellEnd"/>
-      <w:r>
-        <w:t xml:space="preserve"> classifier</w:t>
+        <w:t xml:space="preserve"> a trained Haar classifier</w:t>
       </w:r>
       <w:r>
         <w:t xml:space="preserve">. PCA (Principal Component Analysis) is then used to train image sets to </w:t>
@@ -1814,25 +1805,7 @@
           <w:sz w:val="22"/>
           <w:szCs w:val="22"/>
         </w:rPr>
-        <w:t xml:space="preserve"> using trained </w:t>
-      </w:r>
-      <w:proofErr w:type="spellStart"/>
-      <w:r>
-        <w:rPr>
-          <w:rFonts w:asciiTheme="minorHAnsi" w:hAnsiTheme="minorHAnsi"/>
-          <w:sz w:val="22"/>
-          <w:szCs w:val="22"/>
-        </w:rPr>
-        <w:t>Haar</w:t>
-      </w:r>
-      <w:proofErr w:type="spellEnd"/>
-      <w:r>
-        <w:rPr>
-          <w:rFonts w:asciiTheme="minorHAnsi" w:hAnsiTheme="minorHAnsi"/>
-          <w:sz w:val="22"/>
-          <w:szCs w:val="22"/>
-        </w:rPr>
-        <w:t xml:space="preserve"> classifier</w:t>
+        <w:t xml:space="preserve"> using trained Haar classifier</w:t>
       </w:r>
       <w:r>
         <w:rPr>
@@ -2159,8 +2132,6 @@
       <w:r>
         <w:t xml:space="preserve">  </w:t>
       </w:r>
-      <w:bookmarkStart w:id="2" w:name="_GoBack"/>
-      <w:bookmarkEnd w:id="2"/>
     </w:p>
     <w:p>
       <w:pPr>
@@ -2174,7 +2145,7 @@
           <w:szCs w:val="22"/>
         </w:rPr>
       </w:pPr>
-      <w:bookmarkStart w:id="3" w:name="_Toc440630768"/>
+      <w:bookmarkStart w:id="2" w:name="_Toc440630768"/>
       <w:r>
         <w:rPr>
           <w:rFonts w:asciiTheme="minorHAnsi" w:eastAsiaTheme="minorHAnsi" w:hAnsiTheme="minorHAnsi" w:cstheme="minorBidi"/>
@@ -2184,31 +2155,7 @@
           <w:sz w:val="22"/>
           <w:szCs w:val="22"/>
         </w:rPr>
-        <w:t xml:space="preserve">Source the beginning content from the PID document and use a </w:t>
-      </w:r>
-      <w:proofErr w:type="spellStart"/>
-      <w:r>
-        <w:rPr>
-          <w:rFonts w:asciiTheme="minorHAnsi" w:eastAsiaTheme="minorHAnsi" w:hAnsiTheme="minorHAnsi" w:cstheme="minorBidi"/>
-          <w:b w:val="0"/>
-          <w:bCs w:val="0"/>
-          <w:color w:val="auto"/>
-          <w:sz w:val="22"/>
-          <w:szCs w:val="22"/>
-        </w:rPr>
-        <w:t>sa</w:t>
-      </w:r>
-      <w:proofErr w:type="spellEnd"/>
-      <w:r>
-        <w:rPr>
-          <w:rFonts w:asciiTheme="minorHAnsi" w:eastAsiaTheme="minorHAnsi" w:hAnsiTheme="minorHAnsi" w:cstheme="minorBidi"/>
-          <w:b w:val="0"/>
-          <w:bCs w:val="0"/>
-          <w:color w:val="auto"/>
-          <w:sz w:val="22"/>
-          <w:szCs w:val="22"/>
-        </w:rPr>
-        <w:t xml:space="preserve"> good guide into the subject problem domain, motivations, constraints and </w:t>
+        <w:t xml:space="preserve">Source the beginning content from the PID document and use a sa good guide into the subject problem domain, motivations, constraints and </w:t>
       </w:r>
     </w:p>
     <w:p/>
@@ -2219,197 +2166,181 @@
       <w:r>
         <w:t>Problem Articulation / Technical Specification</w:t>
       </w:r>
+      <w:bookmarkEnd w:id="2"/>
+      <w:r>
+        <w:t xml:space="preserve"> </w:t>
+      </w:r>
+    </w:p>
+    <w:p/>
+    <w:p>
+      <w:r>
+        <w:t>The fundamental goal of the developed system in this study is the successful authentication of a user through facial analysis and recognition.</w:t>
+      </w:r>
+    </w:p>
+    <w:p>
+      <w:r>
+        <w:t xml:space="preserve">To ensure a reliable and secure authentication system scenarios such as user image spoofing where the unknown user attempting to log in holds up an image of a known user </w:t>
+      </w:r>
+    </w:p>
+    <w:p>
+      <w:r>
+        <w:t xml:space="preserve">Here I need to </w:t>
+      </w:r>
+      <w:r>
+        <w:t>discuss</w:t>
+      </w:r>
+      <w:r>
+        <w:t xml:space="preserve"> the proposed solutions to the task. What objectives need to be met to fulfil acceptance of system and the different m</w:t>
+      </w:r>
+      <w:r>
+        <w:t xml:space="preserve">ethods of reaching the accepted </w:t>
+      </w:r>
+      <w:r>
+        <w:t>solutions?</w:t>
+      </w:r>
+    </w:p>
+    <w:p>
+      <w:r>
+        <w:t>Derive a UML hierarchy diagram of proposed system.</w:t>
+      </w:r>
+    </w:p>
+    <w:p>
+      <w:r>
+        <w:t xml:space="preserve">The </w:t>
+      </w:r>
+      <w:r>
+        <w:t>proposed solutions are</w:t>
+      </w:r>
+      <w:r>
+        <w:t xml:space="preserve"> based</w:t>
+      </w:r>
+      <w:r>
+        <w:t xml:space="preserve"> on addressing</w:t>
+      </w:r>
+      <w:r>
+        <w:t xml:space="preserve"> three </w:t>
+      </w:r>
+      <w:r>
+        <w:t>main modules of</w:t>
+      </w:r>
+      <w:r>
+        <w:t xml:space="preserve"> the </w:t>
+      </w:r>
+      <w:r>
+        <w:t>system’s functionality</w:t>
+      </w:r>
+      <w:r>
+        <w:t>, the GUI</w:t>
+      </w:r>
+      <w:r>
+        <w:t xml:space="preserve"> (Graphical User Interface)</w:t>
+      </w:r>
+      <w:r>
+        <w:t xml:space="preserve">, face detection and </w:t>
+      </w:r>
+      <w:r>
+        <w:t>verification functionality.</w:t>
+      </w:r>
+    </w:p>
+    <w:p>
+      <w:r>
+        <w:t xml:space="preserve">All </w:t>
+      </w:r>
+      <w:r>
+        <w:t xml:space="preserve">possible </w:t>
+      </w:r>
+      <w:r>
+        <w:t>solutions must address and satisfy the functional demands of the systems three main modules, the GUI (Graphical User Interface)</w:t>
+      </w:r>
+      <w:r>
+        <w:t>, face detection and user verification</w:t>
+      </w:r>
+      <w:r>
+        <w:t>.</w:t>
+      </w:r>
+    </w:p>
+    <w:p>
+      <w:r>
+        <w:t>The GUI is concerned with delivering</w:t>
+      </w:r>
+      <w:r>
+        <w:t xml:space="preserve"> a method</w:t>
+      </w:r>
+      <w:r>
+        <w:t xml:space="preserve"> </w:t>
+      </w:r>
+      <w:r>
+        <w:t>of interacting with the system for the user. The interface must provide functionality so that t</w:t>
+      </w:r>
+      <w:r>
+        <w:t>asks such as capturing image</w:t>
+      </w:r>
+      <w:r>
+        <w:t>s</w:t>
+      </w:r>
+      <w:r>
+        <w:t xml:space="preserve"> on login of the authentication system and providing an area where image databases can be loaded, </w:t>
+      </w:r>
+      <w:r>
+        <w:t>adapted,</w:t>
+      </w:r>
+      <w:r>
+        <w:t xml:space="preserve"> trained and stored</w:t>
+      </w:r>
+      <w:r>
+        <w:t xml:space="preserve"> can be controlled</w:t>
+      </w:r>
+      <w:r>
+        <w:t>.</w:t>
+      </w:r>
+    </w:p>
+    <w:p>
+      <w:r>
+        <w:t xml:space="preserve">The face detection functionality </w:t>
+      </w:r>
+      <w:r>
+        <w:t>will</w:t>
+      </w:r>
+      <w:r>
+        <w:t xml:space="preserve"> be </w:t>
+      </w:r>
+      <w:r>
+        <w:t xml:space="preserve">capable of acknowledging a human face by recognising </w:t>
+      </w:r>
+      <w:r>
+        <w:t>objective features</w:t>
+      </w:r>
+      <w:r>
+        <w:t xml:space="preserve"> that are incorporated in a human face with the use of trained classifiers provided by the OpenCV library.</w:t>
+      </w:r>
+    </w:p>
+    <w:p>
+      <w:r>
+        <w:t>The strength of a stand-alone face recognition system used as a main authentication tool doesn’t appear to be the safest method of computer recognition.</w:t>
+      </w:r>
+    </w:p>
+    <w:p>
+      <w:r>
+        <w:t>External images or photos can be held in front of the camera where a face is successfully detected. This is the limitations of the OpenCV classifiers.</w:t>
+      </w:r>
+      <w:r>
+        <w:t xml:space="preserve"> </w:t>
+      </w:r>
+    </w:p>
+    <w:p>
+      <w:pPr>
+        <w:pStyle w:val="Heading2"/>
+      </w:pPr>
+      <w:bookmarkStart w:id="3" w:name="_Toc440630769"/>
+    </w:p>
+    <w:p>
+      <w:pPr>
+        <w:pStyle w:val="Heading2"/>
+      </w:pPr>
+      <w:r>
+        <w:t>Literature Review</w:t>
+      </w:r>
       <w:bookmarkEnd w:id="3"/>
-      <w:r>
-        <w:t xml:space="preserve"> </w:t>
-      </w:r>
-    </w:p>
-    <w:p/>
-    <w:p>
-      <w:r>
-        <w:t>The fundamental goal of the developed system in this study is the successful authentication of a user through facial analysis and recognition.</w:t>
-      </w:r>
-    </w:p>
-    <w:p>
-      <w:r>
-        <w:t xml:space="preserve">To ensure a reliable and secure authentication system scenarios such as user image spoofing where the unknown user attempting to log in holds up an image of a known user </w:t>
-      </w:r>
-    </w:p>
-    <w:p>
-      <w:r>
-        <w:t xml:space="preserve">Here I need to </w:t>
-      </w:r>
-      <w:r>
-        <w:t>discuss</w:t>
-      </w:r>
-      <w:r>
-        <w:t xml:space="preserve"> the proposed solutions to the task. What objectives need to be met to fulfil acceptance of system and the different m</w:t>
-      </w:r>
-      <w:r>
-        <w:t xml:space="preserve">ethods of reaching the accepted </w:t>
-      </w:r>
-      <w:r>
-        <w:t>solutions?</w:t>
-      </w:r>
-    </w:p>
-    <w:p>
-      <w:r>
-        <w:t>Derive a UML hierarchy diagram of proposed system.</w:t>
-      </w:r>
-    </w:p>
-    <w:p>
-      <w:r>
-        <w:t xml:space="preserve">The </w:t>
-      </w:r>
-      <w:r>
-        <w:t>proposed solutions are</w:t>
-      </w:r>
-      <w:r>
-        <w:t xml:space="preserve"> based</w:t>
-      </w:r>
-      <w:r>
-        <w:t xml:space="preserve"> on addressing</w:t>
-      </w:r>
-      <w:r>
-        <w:t xml:space="preserve"> three </w:t>
-      </w:r>
-      <w:r>
-        <w:t>main modules of</w:t>
-      </w:r>
-      <w:r>
-        <w:t xml:space="preserve"> the </w:t>
-      </w:r>
-      <w:r>
-        <w:t>system’s functionality</w:t>
-      </w:r>
-      <w:r>
-        <w:t>, the GUI</w:t>
-      </w:r>
-      <w:r>
-        <w:t xml:space="preserve"> (Graphical User Interface)</w:t>
-      </w:r>
-      <w:r>
-        <w:t xml:space="preserve">, face detection and </w:t>
-      </w:r>
-      <w:r>
-        <w:t>verification functionality.</w:t>
-      </w:r>
-    </w:p>
-    <w:p>
-      <w:r>
-        <w:t xml:space="preserve">All </w:t>
-      </w:r>
-      <w:r>
-        <w:t xml:space="preserve">possible </w:t>
-      </w:r>
-      <w:r>
-        <w:t>solutions must address and satisfy the functional demands of the systems three main modules, the GUI (Graphical User Interface)</w:t>
-      </w:r>
-      <w:r>
-        <w:t>, face detection and user verification</w:t>
-      </w:r>
-      <w:r>
-        <w:t>.</w:t>
-      </w:r>
-    </w:p>
-    <w:p>
-      <w:r>
-        <w:t>The GUI is concerned with delivering</w:t>
-      </w:r>
-      <w:r>
-        <w:t xml:space="preserve"> a method</w:t>
-      </w:r>
-      <w:r>
-        <w:t xml:space="preserve"> </w:t>
-      </w:r>
-      <w:r>
-        <w:t>of interacting with the system for the user. The interface must provide functionality so that t</w:t>
-      </w:r>
-      <w:r>
-        <w:t>asks such as capturing image</w:t>
-      </w:r>
-      <w:r>
-        <w:t>s</w:t>
-      </w:r>
-      <w:r>
-        <w:t xml:space="preserve"> on login of the authentication system and providing an area where image databases can be loaded, </w:t>
-      </w:r>
-      <w:r>
-        <w:t>adapted,</w:t>
-      </w:r>
-      <w:r>
-        <w:t xml:space="preserve"> trained and stored</w:t>
-      </w:r>
-      <w:r>
-        <w:t xml:space="preserve"> can be controlled</w:t>
-      </w:r>
-      <w:r>
-        <w:t>.</w:t>
-      </w:r>
-    </w:p>
-    <w:p>
-      <w:r>
-        <w:t xml:space="preserve">The face detection functionality </w:t>
-      </w:r>
-      <w:r>
-        <w:t>will</w:t>
-      </w:r>
-      <w:r>
-        <w:t xml:space="preserve"> be </w:t>
-      </w:r>
-      <w:r>
-        <w:t xml:space="preserve">capable of acknowledging a human face by recognising </w:t>
-      </w:r>
-      <w:r>
-        <w:t>objective features</w:t>
-      </w:r>
-      <w:r>
-        <w:t xml:space="preserve"> that are incorporated in a human face with the use of trained classifiers provided by the </w:t>
-      </w:r>
-      <w:proofErr w:type="spellStart"/>
-      <w:r>
-        <w:t>OpenCV</w:t>
-      </w:r>
-      <w:proofErr w:type="spellEnd"/>
-      <w:r>
-        <w:t xml:space="preserve"> library.</w:t>
-      </w:r>
-    </w:p>
-    <w:p>
-      <w:r>
-        <w:t>The strength of a stand-alone face recognition system used as a main authentication tool doesn’t appear to be the safest method of computer recognition.</w:t>
-      </w:r>
-    </w:p>
-    <w:p>
-      <w:r>
-        <w:t xml:space="preserve">External images or photos can be held in front of the camera where a face is successfully detected. This is the limitations of the </w:t>
-      </w:r>
-      <w:proofErr w:type="spellStart"/>
-      <w:r>
-        <w:t>OpenCV</w:t>
-      </w:r>
-      <w:proofErr w:type="spellEnd"/>
-      <w:r>
-        <w:t xml:space="preserve"> classifiers.</w:t>
-      </w:r>
-      <w:r>
-        <w:t xml:space="preserve"> </w:t>
-      </w:r>
-    </w:p>
-    <w:p>
-      <w:pPr>
-        <w:pStyle w:val="Heading2"/>
-      </w:pPr>
-      <w:bookmarkStart w:id="4" w:name="_Toc440630769"/>
-    </w:p>
-    <w:p>
-      <w:pPr>
-        <w:pStyle w:val="Heading2"/>
-      </w:pPr>
-      <w:r>
-        <w:t>Literature Review</w:t>
-      </w:r>
-      <w:bookmarkEnd w:id="4"/>
       <w:r>
         <w:t>s</w:t>
       </w:r>
@@ -2421,10 +2352,19 @@
         <w:t>Methods of human</w:t>
       </w:r>
       <w:r>
-        <w:t xml:space="preserve"> authentication have been </w:t>
-      </w:r>
-      <w:r>
-        <w:t xml:space="preserve">previously </w:t>
+        <w:t xml:space="preserve"> authentication have</w:t>
+      </w:r>
+      <w:r>
+        <w:t xml:space="preserve"> </w:t>
+      </w:r>
+      <w:r>
+        <w:t>previously</w:t>
+      </w:r>
+      <w:r>
+        <w:t xml:space="preserve"> and still are</w:t>
+      </w:r>
+      <w:r>
+        <w:t xml:space="preserve"> </w:t>
       </w:r>
       <w:r>
         <w:t>performed</w:t>
@@ -2439,7 +2379,13 @@
         <w:t xml:space="preserve"> personal ID cards</w:t>
       </w:r>
       <w:r>
-        <w:t>, unique passwords and</w:t>
+        <w:t>,</w:t>
+      </w:r>
+      <w:r>
+        <w:t xml:space="preserve"> passports,</w:t>
+      </w:r>
+      <w:r>
+        <w:t xml:space="preserve"> unique passwords and</w:t>
       </w:r>
       <w:r>
         <w:t xml:space="preserve"> phrases</w:t>
@@ -2448,8 +2394,16 @@
         <w:t>.</w:t>
       </w:r>
       <w:r>
-        <w:t xml:space="preserve"> </w:t>
-      </w:r>
+        <w:t xml:space="preserve"> These methods of authentication often require some form of physical interaction or focus from its user. They also introduce a necessary storage system to retain this unique information such as </w:t>
+      </w:r>
+    </w:p>
+    <w:p/>
+    <w:p>
+      <w:r>
+        <w:t>Moving towards fully automated authentication systems. Less invasive and applyabe to video stream and pictures.</w:t>
+      </w:r>
+      <w:bookmarkStart w:id="4" w:name="_GoBack"/>
+      <w:bookmarkEnd w:id="4"/>
     </w:p>
     <w:p>
       <w:r>
@@ -2695,15 +2649,8 @@
         </w:numPr>
       </w:pPr>
       <w:r>
-        <w:t xml:space="preserve">Extended face </w:t>
-      </w:r>
-      <w:proofErr w:type="spellStart"/>
-      <w:r>
-        <w:t>recodnition</w:t>
-      </w:r>
-      <w:proofErr w:type="spellEnd"/>
-      <w:r>
-        <w:t xml:space="preserve"> research investigates the use of thermal cameras to collect image data. This allows a better representation of a 3D face model as it does not detect facial items such as glasses and records only heat signature data.</w:t>
+        <w:lastRenderedPageBreak/>
+        <w:t>Extended face recodnition research investigates the use of thermal cameras to collect image data. This allows a better representation of a 3D face model as it does not detect facial items such as glasses and records only heat signature data.</w:t>
       </w:r>
       <w:r>
         <w:t xml:space="preserve"> </w:t>
@@ -2735,269 +2682,205 @@
       </w:pPr>
       <w:bookmarkStart w:id="5" w:name="_Toc440630770"/>
       <w:r>
+        <w:t>The Solution Approach</w:t>
+      </w:r>
+      <w:bookmarkEnd w:id="5"/>
+      <w:r>
+        <w:t xml:space="preserve"> </w:t>
+      </w:r>
+    </w:p>
+    <w:p/>
+    <w:p>
+      <w:pPr>
+        <w:rPr>
+          <w:b/>
+        </w:rPr>
+      </w:pPr>
+      <w:r>
+        <w:rPr>
+          <w:b/>
+        </w:rPr>
+        <w:t>OpenCV(Open Vision Library).</w:t>
+      </w:r>
+      <w:r>
+        <w:rPr>
+          <w:b/>
+        </w:rPr>
+        <w:t xml:space="preserve"> Using a java wrapper. Java</w:t>
+      </w:r>
+      <w:r>
+        <w:rPr>
+          <w:b/>
+        </w:rPr>
+        <w:t>CV</w:t>
+      </w:r>
+    </w:p>
+    <w:p>
+      <w:r>
+        <w:t xml:space="preserve">The OpenCV library is implemented in C++ programming language. Over the years wrappers and translated versions of the library have been developed to provide the ability for developers to utilise the libraries functionality from other programming languages such as Java. </w:t>
+      </w:r>
+    </w:p>
+    <w:p>
+      <w:pPr>
+        <w:rPr>
+          <w:b/>
+        </w:rPr>
+      </w:pPr>
+      <w:r>
+        <w:rPr>
+          <w:b/>
+        </w:rPr>
+        <w:t>OPENCV Haar Classifier for face detection.</w:t>
+      </w:r>
+      <w:r>
+        <w:rPr>
+          <w:b/>
+        </w:rPr>
+        <w:t xml:space="preserve"> Viola Jones methodology.</w:t>
+      </w:r>
+    </w:p>
+    <w:p/>
+    <w:p>
+      <w:r>
+        <w:t>The open vison library provides a variety of classifiers that have been developed and trained to detect objects and this instance facial features.</w:t>
+      </w:r>
+      <w:r>
+        <w:t xml:space="preserve"> The </w:t>
+      </w:r>
+      <w:r>
+        <w:t>‘</w:t>
+      </w:r>
+      <w:r>
+        <w:t>haarClassifier_frontalFace</w:t>
+      </w:r>
+      <w:r>
+        <w:t>’ classifier use viola jones methodology to detect objects within an image or set of images.</w:t>
+      </w:r>
+      <w:r>
+        <w:t xml:space="preserve"> </w:t>
+      </w:r>
+    </w:p>
+    <w:p/>
+    <w:p>
+      <w:pPr>
+        <w:rPr>
+          <w:b/>
+        </w:rPr>
+      </w:pPr>
+      <w:r>
+        <w:rPr>
+          <w:b/>
+        </w:rPr>
+        <w:t>PCA</w:t>
+      </w:r>
+      <w:r>
+        <w:rPr>
+          <w:b/>
+        </w:rPr>
+        <w:t xml:space="preserve"> </w:t>
+      </w:r>
+      <w:r>
+        <w:rPr>
+          <w:b/>
+        </w:rPr>
+        <w:t xml:space="preserve">(Principal Component Analysis) </w:t>
+      </w:r>
+      <w:r>
+        <w:rPr>
+          <w:b/>
+        </w:rPr>
+        <w:t>to refine relative data set</w:t>
+      </w:r>
+    </w:p>
+    <w:p>
+      <w:r>
+        <w:t xml:space="preserve">Acceptance testing through thresholding comparison of trained data sets. The principal components represented as </w:t>
+      </w:r>
+      <w:r>
+        <w:t>Eigen</w:t>
+      </w:r>
+      <w:r>
+        <w:t xml:space="preserve"> values and vectors are computed on the database image sets. The user image Is then captured using face detection and added to the relevant database image set. PCA analysis is then run on the updated image set which delivers a deviation percentage from the original analysis. The new image set is accepted if the value deviation is still in the given threshold of acceptance.</w:t>
+      </w:r>
+    </w:p>
+    <w:p>
+      <w:r>
+        <w:t>Recognition Acceptance:</w:t>
+      </w:r>
+    </w:p>
+    <w:p>
+      <w:r>
+        <w:t xml:space="preserve">Recognition acceptance is tested by performing PCA on the </w:t>
+      </w:r>
+      <w:r>
+        <w:t>original database image</w:t>
+      </w:r>
+      <w:r>
+        <w:t xml:space="preserve"> set. The new user image is then added to the images set where PCA analysis is performed again. </w:t>
+      </w:r>
+      <w:r>
+        <w:t xml:space="preserve">If the new image set PCA analysis falls within an acceptable threshold derived from the </w:t>
+      </w:r>
+      <w:r>
+        <w:t>original</w:t>
+      </w:r>
+      <w:r>
+        <w:t xml:space="preserve"> PCA a</w:t>
+      </w:r>
+      <w:r>
+        <w:t>nalysis the image is verified and validated. This image is then associated to the relevant user profile and image set.</w:t>
+      </w:r>
+    </w:p>
+    <w:p/>
+    <w:p>
+      <w:pPr>
+        <w:pStyle w:val="Heading2"/>
+      </w:pPr>
+      <w:bookmarkStart w:id="6" w:name="_Toc440630771"/>
+      <w:r>
+        <w:t>Implementation</w:t>
+      </w:r>
+      <w:bookmarkEnd w:id="6"/>
+      <w:r>
+        <w:t xml:space="preserve"> </w:t>
+      </w:r>
+    </w:p>
+    <w:p/>
+    <w:p>
+      <w:pPr>
+        <w:pStyle w:val="Heading2"/>
+      </w:pPr>
+      <w:bookmarkStart w:id="7" w:name="_Toc440630772"/>
+      <w:r>
+        <w:t>Testing: Verification and Validation</w:t>
+      </w:r>
+      <w:bookmarkEnd w:id="7"/>
+      <w:r>
+        <w:t xml:space="preserve"> </w:t>
+      </w:r>
+    </w:p>
+    <w:p/>
+    <w:p>
+      <w:pPr>
+        <w:pStyle w:val="Heading2"/>
+      </w:pPr>
+      <w:bookmarkStart w:id="8" w:name="_Toc440630773"/>
+      <w:r>
+        <w:t>Discussion</w:t>
+      </w:r>
+      <w:bookmarkEnd w:id="8"/>
+      <w:r>
+        <w:t xml:space="preserve"> </w:t>
+      </w:r>
+    </w:p>
+    <w:p/>
+    <w:p>
+      <w:pPr>
+        <w:pStyle w:val="Heading2"/>
+      </w:pPr>
+      <w:bookmarkStart w:id="9" w:name="_Toc440630774"/>
+      <w:r>
         <w:lastRenderedPageBreak/>
-        <w:t>The Solution Approach</w:t>
-      </w:r>
-      <w:bookmarkEnd w:id="5"/>
-      <w:r>
-        <w:t xml:space="preserve"> </w:t>
-      </w:r>
-    </w:p>
-    <w:p/>
-    <w:p>
-      <w:pPr>
-        <w:rPr>
-          <w:b/>
-        </w:rPr>
-      </w:pPr>
-      <w:proofErr w:type="spellStart"/>
-      <w:proofErr w:type="gramStart"/>
-      <w:r>
-        <w:rPr>
-          <w:b/>
-        </w:rPr>
-        <w:t>OpenCV</w:t>
-      </w:r>
-      <w:proofErr w:type="spellEnd"/>
-      <w:r>
-        <w:rPr>
-          <w:b/>
-        </w:rPr>
-        <w:t>(</w:t>
-      </w:r>
-      <w:proofErr w:type="gramEnd"/>
-      <w:r>
-        <w:rPr>
-          <w:b/>
-        </w:rPr>
-        <w:t>Open Vision Library).</w:t>
-      </w:r>
-      <w:r>
-        <w:rPr>
-          <w:b/>
-        </w:rPr>
-        <w:t xml:space="preserve"> Using a java wrapper. </w:t>
-      </w:r>
-      <w:proofErr w:type="spellStart"/>
-      <w:r>
-        <w:rPr>
-          <w:b/>
-        </w:rPr>
-        <w:t>Java</w:t>
-      </w:r>
-      <w:r>
-        <w:rPr>
-          <w:b/>
-        </w:rPr>
-        <w:t>CV</w:t>
-      </w:r>
-      <w:proofErr w:type="spellEnd"/>
-    </w:p>
-    <w:p>
-      <w:r>
-        <w:t xml:space="preserve">The </w:t>
-      </w:r>
-      <w:proofErr w:type="spellStart"/>
-      <w:r>
-        <w:t>OpenCV</w:t>
-      </w:r>
-      <w:proofErr w:type="spellEnd"/>
-      <w:r>
-        <w:t xml:space="preserve"> library is implemented in C++ programming language. Over the years wrappers and translated versions of the library have been developed to provide the ability for developers to utilise the libraries functionality from other programming languages such as Java. </w:t>
-      </w:r>
-    </w:p>
-    <w:p>
-      <w:pPr>
-        <w:rPr>
-          <w:b/>
-        </w:rPr>
-      </w:pPr>
-      <w:r>
-        <w:rPr>
-          <w:b/>
-        </w:rPr>
-        <w:t xml:space="preserve">OPENCV </w:t>
-      </w:r>
-      <w:proofErr w:type="spellStart"/>
-      <w:r>
-        <w:rPr>
-          <w:b/>
-        </w:rPr>
-        <w:t>Haar</w:t>
-      </w:r>
-      <w:proofErr w:type="spellEnd"/>
-      <w:r>
-        <w:rPr>
-          <w:b/>
-        </w:rPr>
-        <w:t xml:space="preserve"> Classifier for face detection.</w:t>
-      </w:r>
-      <w:r>
-        <w:rPr>
-          <w:b/>
-        </w:rPr>
-        <w:t xml:space="preserve"> Viola Jones methodology.</w:t>
-      </w:r>
-    </w:p>
-    <w:p/>
-    <w:p>
-      <w:r>
-        <w:t>The open vison library provides a variety of classifiers that have been developed and trained to detect objects and this instance facial features.</w:t>
-      </w:r>
-      <w:r>
-        <w:t xml:space="preserve"> The </w:t>
-      </w:r>
-      <w:r>
-        <w:t>‘</w:t>
-      </w:r>
-      <w:proofErr w:type="spellStart"/>
-      <w:r>
-        <w:t>haarClassifier_frontalFace</w:t>
-      </w:r>
-      <w:proofErr w:type="spellEnd"/>
-      <w:r>
-        <w:t>’ classifier use viola jones methodology to detect objects within an image or set of images.</w:t>
-      </w:r>
-      <w:r>
-        <w:t xml:space="preserve"> </w:t>
-      </w:r>
-    </w:p>
-    <w:p/>
-    <w:p>
-      <w:pPr>
-        <w:rPr>
-          <w:b/>
-        </w:rPr>
-      </w:pPr>
-      <w:r>
-        <w:rPr>
-          <w:b/>
-        </w:rPr>
-        <w:t>PCA</w:t>
-      </w:r>
-      <w:r>
-        <w:rPr>
-          <w:b/>
-        </w:rPr>
-        <w:t xml:space="preserve"> </w:t>
-      </w:r>
-      <w:r>
-        <w:rPr>
-          <w:b/>
-        </w:rPr>
-        <w:t xml:space="preserve">(Principal Component Analysis) </w:t>
-      </w:r>
-      <w:r>
-        <w:rPr>
-          <w:b/>
-        </w:rPr>
-        <w:t>to refine relative data set</w:t>
-      </w:r>
-    </w:p>
-    <w:p>
-      <w:r>
-        <w:t xml:space="preserve">Acceptance testing through thresholding comparison of trained data sets. The principal components represented as </w:t>
-      </w:r>
-      <w:r>
-        <w:t>Eigen</w:t>
-      </w:r>
-      <w:r>
-        <w:t xml:space="preserve"> values and vectors are computed on the database image sets. The user image </w:t>
-      </w:r>
-      <w:proofErr w:type="gramStart"/>
-      <w:r>
-        <w:t>Is</w:t>
-      </w:r>
-      <w:proofErr w:type="gramEnd"/>
-      <w:r>
-        <w:t xml:space="preserve"> then captured using face detection and added to the relevant database image set. PCA analysis is then run on the updated image set which delivers a deviation percentage from the original analysis. The new image set is accepted if the value deviation is still in the given threshold of acceptance.</w:t>
-      </w:r>
-    </w:p>
-    <w:p>
-      <w:r>
-        <w:t>Recognition Acceptance:</w:t>
-      </w:r>
-    </w:p>
-    <w:p>
-      <w:r>
-        <w:t xml:space="preserve">Recognition acceptance is tested by performing PCA on the </w:t>
-      </w:r>
-      <w:r>
-        <w:t>original database image</w:t>
-      </w:r>
-      <w:r>
-        <w:t xml:space="preserve"> set. The new user image is then added to the images set where PCA analysis is performed again. </w:t>
-      </w:r>
-      <w:r>
-        <w:t xml:space="preserve">If the new image set PCA </w:t>
-      </w:r>
-      <w:proofErr w:type="gramStart"/>
-      <w:r>
-        <w:t>analysis</w:t>
-      </w:r>
-      <w:proofErr w:type="gramEnd"/>
-      <w:r>
-        <w:t xml:space="preserve"> falls within an acceptable threshold derived from the </w:t>
-      </w:r>
-      <w:r>
-        <w:t>original</w:t>
-      </w:r>
-      <w:r>
-        <w:t xml:space="preserve"> PCA a</w:t>
-      </w:r>
-      <w:r>
-        <w:t>nalysis the image is verified and validated. This image is then associated to the relevant user profile and image set.</w:t>
-      </w:r>
-    </w:p>
-    <w:p/>
-    <w:p>
-      <w:pPr>
-        <w:pStyle w:val="Heading2"/>
-      </w:pPr>
-      <w:bookmarkStart w:id="6" w:name="_Toc440630771"/>
-      <w:r>
-        <w:t>Implementation</w:t>
-      </w:r>
-      <w:bookmarkEnd w:id="6"/>
-      <w:r>
-        <w:t xml:space="preserve"> </w:t>
-      </w:r>
-    </w:p>
-    <w:p/>
-    <w:p>
-      <w:pPr>
-        <w:pStyle w:val="Heading2"/>
-      </w:pPr>
-      <w:bookmarkStart w:id="7" w:name="_Toc440630772"/>
-      <w:r>
-        <w:t>Testing: Verification and Validation</w:t>
-      </w:r>
-      <w:bookmarkEnd w:id="7"/>
-      <w:r>
-        <w:t xml:space="preserve"> </w:t>
-      </w:r>
-    </w:p>
-    <w:p/>
-    <w:p>
-      <w:pPr>
-        <w:pStyle w:val="Heading2"/>
-      </w:pPr>
-      <w:bookmarkStart w:id="8" w:name="_Toc440630773"/>
-      <w:r>
-        <w:t>Discussion</w:t>
-      </w:r>
-      <w:bookmarkEnd w:id="8"/>
-      <w:r>
-        <w:t xml:space="preserve"> </w:t>
-      </w:r>
-    </w:p>
-    <w:p/>
-    <w:p>
-      <w:pPr>
-        <w:pStyle w:val="Heading2"/>
-      </w:pPr>
-      <w:bookmarkStart w:id="9" w:name="_Toc440630774"/>
-      <w:r>
         <w:t>Conclusion</w:t>
       </w:r>
       <w:bookmarkEnd w:id="9"/>
@@ -3162,7 +3045,7 @@
           <w:rPr>
             <w:noProof/>
           </w:rPr>
-          <w:t>7</w:t>
+          <w:t>2</w:t>
         </w:r>
         <w:r>
           <w:rPr>
@@ -4668,6 +4551,7 @@
   <w:rsids>
     <w:rsidRoot w:val="00BF7652"/>
     <w:rsid w:val="002E4084"/>
+    <w:rsid w:val="00586864"/>
     <w:rsid w:val="00772BFB"/>
     <w:rsid w:val="00854A14"/>
     <w:rsid w:val="00AB584B"/>
@@ -5470,7 +5354,7 @@
 </file>
 
 <file path=customXml/itemProps1.xml><?xml version="1.0" encoding="utf-8"?>
-<ds:datastoreItem xmlns:ds="http://schemas.openxmlformats.org/officeDocument/2006/customXml" ds:itemID="{CCDF2DD5-8981-4E90-B520-48B25DB75204}">
+<ds:datastoreItem xmlns:ds="http://schemas.openxmlformats.org/officeDocument/2006/customXml" ds:itemID="{7A499981-2D86-4FC4-9817-528F76F1BD5D}">
   <ds:schemaRefs>
     <ds:schemaRef ds:uri="http://schemas.openxmlformats.org/officeDocument/2006/bibliography"/>
   </ds:schemaRefs>

</xml_diff>

<commit_message>
diss final report update
</commit_message>
<xml_diff>
--- a/Dissertation/Final Report/Final Report(xw009807).docx
+++ b/Dissertation/Final Report/Final Report(xw009807).docx
@@ -72,7 +72,13 @@
                       <w:rPr>
                         <w:rFonts w:eastAsiaTheme="majorEastAsia"/>
                       </w:rPr>
-                      <w:t>university of reading</w:t>
+                      <w:t>U</w:t>
+                    </w:r>
+                    <w:r>
+                      <w:rPr>
+                        <w:rFonts w:eastAsiaTheme="majorEastAsia"/>
+                      </w:rPr>
+                      <w:t>niversity of reading</w:t>
                     </w:r>
                   </w:p>
                 </w:tc>
@@ -355,7 +361,6 @@
               <w:rFonts w:asciiTheme="majorHAnsi" w:eastAsiaTheme="majorEastAsia" w:hAnsiTheme="majorHAnsi" w:cstheme="majorBidi"/>
               <w:b/>
               <w:bCs/>
-              <w:color w:val="4F81BD" w:themeColor="accent1"/>
               <w:sz w:val="26"/>
               <w:szCs w:val="26"/>
             </w:rPr>
@@ -365,7 +370,6 @@
               <w:rFonts w:asciiTheme="majorHAnsi" w:eastAsiaTheme="majorEastAsia" w:hAnsiTheme="majorHAnsi" w:cstheme="majorBidi"/>
               <w:b/>
               <w:bCs/>
-              <w:color w:val="4F81BD" w:themeColor="accent1"/>
               <w:sz w:val="26"/>
               <w:szCs w:val="26"/>
             </w:rPr>
@@ -375,6 +379,7 @@
         </w:p>
         <w:p>
           <w:pPr>
+            <w:jc w:val="both"/>
             <w:rPr>
               <w:rFonts w:asciiTheme="majorHAnsi" w:eastAsiaTheme="majorEastAsia" w:hAnsiTheme="majorHAnsi" w:cstheme="majorBidi"/>
               <w:b/>
@@ -391,14 +396,13 @@
               <w:placeholder>
                 <w:docPart w:val="AC848A23640247B583B451C464034C7C"/>
               </w:placeholder>
-              <w:showingPlcHdr/>
               <w:dataBinding w:prefixMappings="xmlns:ns0='http://schemas.microsoft.com/office/2006/coverPageProps'" w:xpath="/ns0:CoverPageProperties[1]/ns0:Abstract[1]" w:storeItemID="{55AF091B-3C7A-41E3-B477-F2FDAA23CFDA}"/>
               <w:text/>
             </w:sdtPr>
             <w:sdtEndPr/>
             <w:sdtContent>
               <w:r>
-                <w:t>[Type the abstract of the document here. The abstract is typically a short summary of the contents of the document. Type the abstract of the document here. The abstract is typically a short summary of the contents of the document.]</w:t>
+                <w:t>Computerised Face authentication is vastly being integrated into today’s technologies and systems. As an efficient and effortless method of character recognition this technology aspires to be prevalent in every-day activities in the aims of managing data and location access and delivering customized user experiences. This report illustrates the design, implementation and effectiveness of a proof of concept facial authentication system. The system utilises Viola-Jones methodology of feature extraction and PCA (Principal Component Analysis) to derive a fast and efficient means of digital face detection and verification. It features a configurable threshold acceptance value in order to handle a range of illumination levels which provide a challenging constraint in image analysis. The developed system can potentially complement an existing user authentication layer or operate as an independent authentication system. Its application can be easily extended to provide some form of greeting message or profile to future students attending a university open day</w:t>
               </w:r>
             </w:sdtContent>
           </w:sdt>
@@ -421,7 +425,6 @@
               <w:rFonts w:asciiTheme="majorHAnsi" w:eastAsiaTheme="majorEastAsia" w:hAnsiTheme="majorHAnsi" w:cstheme="majorBidi"/>
               <w:b/>
               <w:bCs/>
-              <w:color w:val="4F81BD" w:themeColor="accent1"/>
               <w:sz w:val="26"/>
               <w:szCs w:val="26"/>
             </w:rPr>
@@ -431,7 +434,6 @@
               <w:rFonts w:asciiTheme="majorHAnsi" w:eastAsiaTheme="majorEastAsia" w:hAnsiTheme="majorHAnsi" w:cstheme="majorBidi"/>
               <w:b/>
               <w:bCs/>
-              <w:color w:val="4F81BD" w:themeColor="accent1"/>
               <w:sz w:val="26"/>
               <w:szCs w:val="26"/>
             </w:rPr>
@@ -525,7 +527,7 @@
           <w:r>
             <w:fldChar w:fldCharType="separate"/>
           </w:r>
-          <w:hyperlink w:anchor="_Toc440630766" w:history="1">
+          <w:hyperlink w:anchor="_Toc448768521" w:history="1">
             <w:r>
               <w:rPr>
                 <w:rStyle w:val="Hyperlink"/>
@@ -552,7 +554,7 @@
                 <w:noProof/>
                 <w:webHidden/>
               </w:rPr>
-              <w:instrText xml:space="preserve"> PAGEREF _Toc440630766 \h </w:instrText>
+              <w:instrText xml:space="preserve"> PAGEREF _Toc448768521 \h </w:instrText>
             </w:r>
             <w:r>
               <w:rPr>
@@ -595,7 +597,7 @@
               <w:lang w:eastAsia="en-GB"/>
             </w:rPr>
           </w:pPr>
-          <w:hyperlink w:anchor="_Toc440630767" w:history="1">
+          <w:hyperlink w:anchor="_Toc448768522" w:history="1">
             <w:r>
               <w:rPr>
                 <w:rStyle w:val="Hyperlink"/>
@@ -622,7 +624,7 @@
                 <w:noProof/>
                 <w:webHidden/>
               </w:rPr>
-              <w:instrText xml:space="preserve"> PAGEREF _Toc440630767 \h </w:instrText>
+              <w:instrText xml:space="preserve"> PAGEREF _Toc448768522 \h </w:instrText>
             </w:r>
             <w:r>
               <w:rPr>
@@ -665,7 +667,7 @@
               <w:lang w:eastAsia="en-GB"/>
             </w:rPr>
           </w:pPr>
-          <w:hyperlink w:anchor="_Toc440630768" w:history="1">
+          <w:hyperlink w:anchor="_Toc448768523" w:history="1">
             <w:r>
               <w:rPr>
                 <w:rStyle w:val="Hyperlink"/>
@@ -692,7 +694,7 @@
                 <w:noProof/>
                 <w:webHidden/>
               </w:rPr>
-              <w:instrText xml:space="preserve"> PAGEREF _Toc440630768 \h </w:instrText>
+              <w:instrText xml:space="preserve"> PAGEREF _Toc448768523 \h </w:instrText>
             </w:r>
             <w:r>
               <w:rPr>
@@ -735,13 +737,13 @@
               <w:lang w:eastAsia="en-GB"/>
             </w:rPr>
           </w:pPr>
-          <w:hyperlink w:anchor="_Toc440630769" w:history="1">
+          <w:hyperlink w:anchor="_Toc448768524" w:history="1">
             <w:r>
               <w:rPr>
                 <w:rStyle w:val="Hyperlink"/>
                 <w:noProof/>
               </w:rPr>
-              <w:t>Literature Review</w:t>
+              <w:t>The Solution</w:t>
             </w:r>
             <w:r>
               <w:rPr>
@@ -762,7 +764,7 @@
                 <w:noProof/>
                 <w:webHidden/>
               </w:rPr>
-              <w:instrText xml:space="preserve"> PAGEREF _Toc440630769 \h </w:instrText>
+              <w:instrText xml:space="preserve"> PAGEREF _Toc448768524 \h </w:instrText>
             </w:r>
             <w:r>
               <w:rPr>
@@ -782,7 +784,7 @@
                 <w:noProof/>
                 <w:webHidden/>
               </w:rPr>
-              <w:t>3</w:t>
+              <w:t>5</w:t>
             </w:r>
             <w:r>
               <w:rPr>
@@ -805,13 +807,13 @@
               <w:lang w:eastAsia="en-GB"/>
             </w:rPr>
           </w:pPr>
-          <w:hyperlink w:anchor="_Toc440630770" w:history="1">
+          <w:hyperlink w:anchor="_Toc448768525" w:history="1">
             <w:r>
               <w:rPr>
                 <w:rStyle w:val="Hyperlink"/>
                 <w:noProof/>
               </w:rPr>
-              <w:t>The Solution Approach</w:t>
+              <w:t>Literature Reviews</w:t>
             </w:r>
             <w:r>
               <w:rPr>
@@ -832,7 +834,7 @@
                 <w:noProof/>
                 <w:webHidden/>
               </w:rPr>
-              <w:instrText xml:space="preserve"> PAGEREF _Toc440630770 \h </w:instrText>
+              <w:instrText xml:space="preserve"> PAGEREF _Toc448768525 \h </w:instrText>
             </w:r>
             <w:r>
               <w:rPr>
@@ -852,7 +854,7 @@
                 <w:noProof/>
                 <w:webHidden/>
               </w:rPr>
-              <w:t>3</w:t>
+              <w:t>6</w:t>
             </w:r>
             <w:r>
               <w:rPr>
@@ -875,7 +877,7 @@
               <w:lang w:eastAsia="en-GB"/>
             </w:rPr>
           </w:pPr>
-          <w:hyperlink w:anchor="_Toc440630771" w:history="1">
+          <w:hyperlink w:anchor="_Toc448768526" w:history="1">
             <w:r>
               <w:rPr>
                 <w:rStyle w:val="Hyperlink"/>
@@ -902,7 +904,7 @@
                 <w:noProof/>
                 <w:webHidden/>
               </w:rPr>
-              <w:instrText xml:space="preserve"> PAGEREF _Toc440630771 \h </w:instrText>
+              <w:instrText xml:space="preserve"> PAGEREF _Toc448768526 \h </w:instrText>
             </w:r>
             <w:r>
               <w:rPr>
@@ -922,7 +924,7 @@
                 <w:noProof/>
                 <w:webHidden/>
               </w:rPr>
-              <w:t>3</w:t>
+              <w:t>7</w:t>
             </w:r>
             <w:r>
               <w:rPr>
@@ -945,7 +947,7 @@
               <w:lang w:eastAsia="en-GB"/>
             </w:rPr>
           </w:pPr>
-          <w:hyperlink w:anchor="_Toc440630772" w:history="1">
+          <w:hyperlink w:anchor="_Toc448768527" w:history="1">
             <w:r>
               <w:rPr>
                 <w:rStyle w:val="Hyperlink"/>
@@ -972,7 +974,7 @@
                 <w:noProof/>
                 <w:webHidden/>
               </w:rPr>
-              <w:instrText xml:space="preserve"> PAGEREF _Toc440630772 \h </w:instrText>
+              <w:instrText xml:space="preserve"> PAGEREF _Toc448768527 \h </w:instrText>
             </w:r>
             <w:r>
               <w:rPr>
@@ -992,7 +994,7 @@
                 <w:noProof/>
                 <w:webHidden/>
               </w:rPr>
-              <w:t>3</w:t>
+              <w:t>7</w:t>
             </w:r>
             <w:r>
               <w:rPr>
@@ -1015,7 +1017,7 @@
               <w:lang w:eastAsia="en-GB"/>
             </w:rPr>
           </w:pPr>
-          <w:hyperlink w:anchor="_Toc440630773" w:history="1">
+          <w:hyperlink w:anchor="_Toc448768528" w:history="1">
             <w:r>
               <w:rPr>
                 <w:rStyle w:val="Hyperlink"/>
@@ -1042,7 +1044,7 @@
                 <w:noProof/>
                 <w:webHidden/>
               </w:rPr>
-              <w:instrText xml:space="preserve"> PAGEREF _Toc440630773 \h </w:instrText>
+              <w:instrText xml:space="preserve"> PAGEREF _Toc448768528 \h </w:instrText>
             </w:r>
             <w:r>
               <w:rPr>
@@ -1062,7 +1064,7 @@
                 <w:noProof/>
                 <w:webHidden/>
               </w:rPr>
-              <w:t>3</w:t>
+              <w:t>7</w:t>
             </w:r>
             <w:r>
               <w:rPr>
@@ -1085,7 +1087,7 @@
               <w:lang w:eastAsia="en-GB"/>
             </w:rPr>
           </w:pPr>
-          <w:hyperlink w:anchor="_Toc440630774" w:history="1">
+          <w:hyperlink w:anchor="_Toc448768529" w:history="1">
             <w:r>
               <w:rPr>
                 <w:rStyle w:val="Hyperlink"/>
@@ -1112,7 +1114,7 @@
                 <w:noProof/>
                 <w:webHidden/>
               </w:rPr>
-              <w:instrText xml:space="preserve"> PAGEREF _Toc440630774 \h </w:instrText>
+              <w:instrText xml:space="preserve"> PAGEREF _Toc448768529 \h </w:instrText>
             </w:r>
             <w:r>
               <w:rPr>
@@ -1132,7 +1134,7 @@
                 <w:noProof/>
                 <w:webHidden/>
               </w:rPr>
-              <w:t>3</w:t>
+              <w:t>7</w:t>
             </w:r>
             <w:r>
               <w:rPr>
@@ -1155,7 +1157,7 @@
               <w:lang w:eastAsia="en-GB"/>
             </w:rPr>
           </w:pPr>
-          <w:hyperlink w:anchor="_Toc440630775" w:history="1">
+          <w:hyperlink w:anchor="_Toc448768530" w:history="1">
             <w:r>
               <w:rPr>
                 <w:rStyle w:val="Hyperlink"/>
@@ -1182,7 +1184,7 @@
                 <w:noProof/>
                 <w:webHidden/>
               </w:rPr>
-              <w:instrText xml:space="preserve"> PAGEREF _Toc440630775 \h </w:instrText>
+              <w:instrText xml:space="preserve"> PAGEREF _Toc448768530 \h </w:instrText>
             </w:r>
             <w:r>
               <w:rPr>
@@ -1202,7 +1204,7 @@
                 <w:noProof/>
                 <w:webHidden/>
               </w:rPr>
-              <w:t>3</w:t>
+              <w:t>7</w:t>
             </w:r>
             <w:r>
               <w:rPr>
@@ -1225,7 +1227,7 @@
               <w:lang w:eastAsia="en-GB"/>
             </w:rPr>
           </w:pPr>
-          <w:hyperlink w:anchor="_Toc440630776" w:history="1">
+          <w:hyperlink w:anchor="_Toc448768531" w:history="1">
             <w:r>
               <w:rPr>
                 <w:rStyle w:val="Hyperlink"/>
@@ -1252,7 +1254,7 @@
                 <w:noProof/>
                 <w:webHidden/>
               </w:rPr>
-              <w:instrText xml:space="preserve"> PAGEREF _Toc440630776 \h </w:instrText>
+              <w:instrText xml:space="preserve"> PAGEREF _Toc448768531 \h </w:instrText>
             </w:r>
             <w:r>
               <w:rPr>
@@ -1272,7 +1274,7 @@
                 <w:noProof/>
                 <w:webHidden/>
               </w:rPr>
-              <w:t>3</w:t>
+              <w:t>8</w:t>
             </w:r>
             <w:r>
               <w:rPr>
@@ -1295,7 +1297,7 @@
               <w:lang w:eastAsia="en-GB"/>
             </w:rPr>
           </w:pPr>
-          <w:hyperlink w:anchor="_Toc440630777" w:history="1">
+          <w:hyperlink w:anchor="_Toc448768532" w:history="1">
             <w:r>
               <w:rPr>
                 <w:rStyle w:val="Hyperlink"/>
@@ -1322,7 +1324,7 @@
                 <w:noProof/>
                 <w:webHidden/>
               </w:rPr>
-              <w:instrText xml:space="preserve"> PAGEREF _Toc440630777 \h </w:instrText>
+              <w:instrText xml:space="preserve"> PAGEREF _Toc448768532 \h </w:instrText>
             </w:r>
             <w:r>
               <w:rPr>
@@ -1342,7 +1344,7 @@
                 <w:noProof/>
                 <w:webHidden/>
               </w:rPr>
-              <w:t>3</w:t>
+              <w:t>8</w:t>
             </w:r>
             <w:r>
               <w:rPr>
@@ -1365,12 +1367,82 @@
               <w:lang w:eastAsia="en-GB"/>
             </w:rPr>
           </w:pPr>
-          <w:hyperlink w:anchor="_Toc440630778" w:history="1">
+          <w:hyperlink w:anchor="_Toc448768533" w:history="1">
             <w:r>
               <w:rPr>
                 <w:rStyle w:val="Hyperlink"/>
                 <w:noProof/>
               </w:rPr>
+              <w:t>References</w:t>
+            </w:r>
+            <w:r>
+              <w:rPr>
+                <w:noProof/>
+                <w:webHidden/>
+              </w:rPr>
+              <w:tab/>
+            </w:r>
+            <w:r>
+              <w:rPr>
+                <w:noProof/>
+                <w:webHidden/>
+              </w:rPr>
+              <w:fldChar w:fldCharType="begin"/>
+            </w:r>
+            <w:r>
+              <w:rPr>
+                <w:noProof/>
+                <w:webHidden/>
+              </w:rPr>
+              <w:instrText xml:space="preserve"> PAGEREF _Toc448768533 \h </w:instrText>
+            </w:r>
+            <w:r>
+              <w:rPr>
+                <w:noProof/>
+                <w:webHidden/>
+              </w:rPr>
+            </w:r>
+            <w:r>
+              <w:rPr>
+                <w:noProof/>
+                <w:webHidden/>
+              </w:rPr>
+              <w:fldChar w:fldCharType="separate"/>
+            </w:r>
+            <w:r>
+              <w:rPr>
+                <w:noProof/>
+                <w:webHidden/>
+              </w:rPr>
+              <w:t>8</w:t>
+            </w:r>
+            <w:r>
+              <w:rPr>
+                <w:noProof/>
+                <w:webHidden/>
+              </w:rPr>
+              <w:fldChar w:fldCharType="end"/>
+            </w:r>
+          </w:hyperlink>
+        </w:p>
+        <w:p>
+          <w:pPr>
+            <w:pStyle w:val="TOC2"/>
+            <w:tabs>
+              <w:tab w:val="right" w:leader="dot" w:pos="9371"/>
+            </w:tabs>
+            <w:rPr>
+              <w:rFonts w:eastAsiaTheme="minorEastAsia"/>
+              <w:noProof/>
+              <w:lang w:eastAsia="en-GB"/>
+            </w:rPr>
+          </w:pPr>
+          <w:hyperlink w:anchor="_Toc448768534" w:history="1">
+            <w:r>
+              <w:rPr>
+                <w:rStyle w:val="Hyperlink"/>
+                <w:noProof/>
+              </w:rPr>
               <w:t>Appendices</w:t>
             </w:r>
             <w:r>
@@ -1392,7 +1464,7 @@
                 <w:noProof/>
                 <w:webHidden/>
               </w:rPr>
-              <w:instrText xml:space="preserve"> PAGEREF _Toc440630778 \h </w:instrText>
+              <w:instrText xml:space="preserve"> PAGEREF _Toc448768534 \h </w:instrText>
             </w:r>
             <w:r>
               <w:rPr>
@@ -1412,7 +1484,7 @@
                 <w:noProof/>
                 <w:webHidden/>
               </w:rPr>
-              <w:t>3</w:t>
+              <w:t>8</w:t>
             </w:r>
             <w:r>
               <w:rPr>
@@ -1439,7 +1511,7 @@
       <w:pPr>
         <w:pStyle w:val="Heading2"/>
       </w:pPr>
-      <w:bookmarkStart w:id="0" w:name="_Toc440630766"/>
+      <w:bookmarkStart w:id="0" w:name="_Toc448768521"/>
       <w:r>
         <w:t>Glossary of Terms and Abbreviations</w:t>
       </w:r>
@@ -1461,889 +1533,757 @@
       </w:r>
     </w:p>
     <w:p>
+      <w:r>
+        <w:t>PCA – Principal Component Analysis</w:t>
+      </w:r>
+    </w:p>
+    <w:p>
+      <w:r>
+        <w:t>Eigen</w:t>
+      </w:r>
+      <w:r>
+        <w:t xml:space="preserve"> </w:t>
+      </w:r>
+      <w:r>
+        <w:t>Faces – definition and ref</w:t>
+      </w:r>
+    </w:p>
+    <w:p>
       <w:pPr>
         <w:pStyle w:val="Heading2"/>
       </w:pPr>
-      <w:bookmarkStart w:id="1" w:name="_Toc440630767"/>
       <w:r>
         <w:br/>
       </w:r>
       <w:r>
         <w:br w:type="page"/>
       </w:r>
+    </w:p>
+    <w:p>
+      <w:pPr>
+        <w:pStyle w:val="Heading2"/>
+      </w:pPr>
+      <w:bookmarkStart w:id="1" w:name="_Toc448768522"/>
       <w:r>
         <w:lastRenderedPageBreak/>
-        <w:tab/>
-      </w:r>
-    </w:p>
+        <w:t>Introduction</w:t>
+      </w:r>
+      <w:bookmarkEnd w:id="1"/>
+      <w:r>
+        <w:t xml:space="preserve"> </w:t>
+      </w:r>
+    </w:p>
+    <w:p/>
+    <w:p>
+      <w:r>
+        <w:t>Biometric analysis has been a focused area of research for many years</w:t>
+      </w:r>
+      <w:r>
+        <w:t xml:space="preserve"> due to its distinctive features</w:t>
+      </w:r>
+      <w:r>
+        <w:t xml:space="preserve">, </w:t>
+      </w:r>
+      <w:r>
+        <w:t>minimally invasive recognition methods</w:t>
+      </w:r>
+      <w:r>
+        <w:t xml:space="preserve"> and potential automation</w:t>
+      </w:r>
+      <w:r>
+        <w:t>. T</w:t>
+      </w:r>
+      <w:r>
+        <w:t xml:space="preserve">echnological advancements have provided </w:t>
+      </w:r>
+      <w:r>
+        <w:t>more powerful</w:t>
+      </w:r>
+      <w:r>
+        <w:t xml:space="preserve"> and affordable</w:t>
+      </w:r>
+      <w:r>
+        <w:t xml:space="preserve"> hardware and open sourced software libraries</w:t>
+      </w:r>
+      <w:r>
+        <w:t xml:space="preserve"> allowing the technology to be </w:t>
+      </w:r>
+      <w:r>
+        <w:t>research</w:t>
+      </w:r>
+      <w:r>
+        <w:t>ed more openly</w:t>
+      </w:r>
+      <w:r>
+        <w:t>.</w:t>
+      </w:r>
+      <w:r>
+        <w:t xml:space="preserve"> Although</w:t>
+      </w:r>
+      <w:r>
+        <w:t xml:space="preserve"> biometric evaluation such as finger print recognition has delivered more reliable results than face recognition it requires additional expensive hardware </w:t>
+      </w:r>
+      <w:r>
+        <w:t>to install and requires focused interaction from its user</w:t>
+      </w:r>
+      <w:r>
+        <w:t xml:space="preserve">. With the least overhead for system instalment, least invasive recognition technique </w:t>
+      </w:r>
+      <w:r>
+        <w:t>and fastest</w:t>
+      </w:r>
+      <w:r>
+        <w:t xml:space="preserve"> functionality </w:t>
+      </w:r>
+      <w:r>
+        <w:t>facial recognition has become the</w:t>
+      </w:r>
+      <w:r>
+        <w:t xml:space="preserve"> most popular choice of biometric analysis.</w:t>
+      </w:r>
+    </w:p>
+    <w:p>
+      <w:r>
+        <w:t xml:space="preserve">Facial recognition is the identification and </w:t>
+      </w:r>
+      <w:r>
+        <w:t>verification</w:t>
+      </w:r>
+      <w:r>
+        <w:t xml:space="preserve"> of noticeable characteristics of a human face. In the field of image analysis it is leading the race in research as its speed and versatile application out weights previous methods. It is less invasive than other biometrical analysis methods like retinal and finger print recognition with less hardware requirements. Human to computer authentication is an integral functionality of many software systems as it manages</w:t>
+      </w:r>
+      <w:r>
+        <w:t xml:space="preserve"> data and/or location security</w:t>
+      </w:r>
+      <w:r>
+        <w:t>.</w:t>
+      </w:r>
+      <w:r>
+        <w:t xml:space="preserve"> Facial recognition is a task performed effortlessly by humans on a daily basis. The sheer complexity of the human brain can truly be admired whilst replicating this complex functionality in machine software. Distinctive features of the human face such as the nose, mouth and eyes are algorithmically recognised by object detection and association to geometrical shapes.</w:t>
+      </w:r>
+    </w:p>
+    <w:p>
+      <w:r>
+        <w:t>This project</w:t>
+      </w:r>
+      <w:r>
+        <w:t xml:space="preserve"> explores the application of face</w:t>
+      </w:r>
+      <w:r>
+        <w:t xml:space="preserve"> detection and</w:t>
+      </w:r>
+      <w:r>
+        <w:t xml:space="preserve"> verification</w:t>
+      </w:r>
+      <w:r>
+        <w:t xml:space="preserve"> and its effectiveness as an authentication</w:t>
+      </w:r>
+      <w:r>
+        <w:t xml:space="preserve"> based</w:t>
+      </w:r>
+      <w:r>
+        <w:t xml:space="preserve"> system using the open vision library d</w:t>
+      </w:r>
+      <w:r>
+        <w:t xml:space="preserve">eveloped by </w:t>
+      </w:r>
+      <w:r>
+        <w:t xml:space="preserve">IBM. </w:t>
+      </w:r>
+    </w:p>
+    <w:p/>
     <w:p>
       <w:pPr>
         <w:pStyle w:val="Heading2"/>
       </w:pPr>
-      <w:r>
-        <w:t>Introduction</w:t>
-      </w:r>
-      <w:bookmarkEnd w:id="1"/>
+      <w:bookmarkStart w:id="2" w:name="_Toc448768523"/>
+      <w:r>
+        <w:t>Problem Articulation / Technical Specification</w:t>
+      </w:r>
+      <w:bookmarkEnd w:id="2"/>
       <w:r>
         <w:t xml:space="preserve"> </w:t>
       </w:r>
     </w:p>
-    <w:p>
-      <w:pPr>
+    <w:p/>
+    <w:p>
+      <w:pPr>
+        <w:spacing w:after="0"/>
+      </w:pPr>
+      <w:r>
+        <w:t>The fundamental goal</w:t>
+      </w:r>
+      <w:r>
+        <w:t>s</w:t>
+      </w:r>
+      <w:r>
+        <w:t xml:space="preserve"> of the developed </w:t>
+      </w:r>
+      <w:r>
+        <w:t>system in this study is the</w:t>
+      </w:r>
+      <w:r>
+        <w:t xml:space="preserve"> successful</w:t>
+      </w:r>
+      <w:r>
+        <w:t xml:space="preserve"> detection of a user’s face and the</w:t>
+      </w:r>
+      <w:r>
+        <w:t xml:space="preserve"> </w:t>
+      </w:r>
+      <w:r>
+        <w:t>association</w:t>
+      </w:r>
+      <w:r>
+        <w:t xml:space="preserve"> of</w:t>
+      </w:r>
+      <w:r>
+        <w:t xml:space="preserve"> the</w:t>
+      </w:r>
+      <w:r>
+        <w:t xml:space="preserve"> face image and the target databases facial images within a set threshold</w:t>
+      </w:r>
+      <w:r>
+        <w:t xml:space="preserve"> to grant a </w:t>
+      </w:r>
+      <w:r>
+        <w:t>user access through a</w:t>
+      </w:r>
+      <w:r>
+        <w:t xml:space="preserve"> login interface</w:t>
+      </w:r>
+      <w:r>
+        <w:t>.</w:t>
+      </w:r>
+      <w:r>
+        <w:t xml:space="preserve"> The threshold</w:t>
+      </w:r>
+      <w:r>
+        <w:t xml:space="preserve"> of acceptance</w:t>
+      </w:r>
+      <w:r>
+        <w:t xml:space="preserve"> can be adapted to suit the needs of the systems environmen</w:t>
+      </w:r>
+      <w:r>
+        <w:t>t and</w:t>
+      </w:r>
+      <w:r>
+        <w:t xml:space="preserve"> substantially d</w:t>
+      </w:r>
+      <w:r>
+        <w:t xml:space="preserve">ictates acceptance rates in the </w:t>
+      </w:r>
+      <w:r>
+        <w:t>recognition</w:t>
+      </w:r>
+      <w:r>
+        <w:t xml:space="preserve"> process</w:t>
+      </w:r>
+      <w:r>
+        <w:t>.</w:t>
+      </w:r>
+      <w:r>
+        <w:t xml:space="preserve"> </w:t>
+      </w:r>
+      <w:r>
+        <w:t>It is assumed that users will present there face at an offset no greater than 40 degrees and the camera will be of sufficient quality to capture</w:t>
+      </w:r>
+      <w:r>
+        <w:t xml:space="preserve"> images to a</w:t>
+      </w:r>
+      <w:r>
+        <w:t>n adequate</w:t>
+      </w:r>
+      <w:r>
+        <w:t xml:space="preserve"> resolution.</w:t>
+      </w:r>
+      <w:r>
+        <w:t xml:space="preserve"> The user will not be wearing items that obstruct large portions of the face. </w:t>
+      </w:r>
+      <w:r>
+        <w:t>To provide a reliably secure authentication system recogniti</w:t>
+      </w:r>
+      <w:r>
+        <w:t xml:space="preserve">on results must fall within </w:t>
+      </w:r>
+      <w:r>
+        <w:t>a refined</w:t>
+      </w:r>
+      <w:r>
+        <w:t xml:space="preserve"> acceptance </w:t>
+      </w:r>
+      <w:r>
+        <w:t>thres</w:t>
+      </w:r>
+      <w:r>
+        <w:t>h</w:t>
+      </w:r>
+      <w:r>
+        <w:t xml:space="preserve">old </w:t>
+      </w:r>
+      <w:r>
+        <w:t>that</w:t>
+      </w:r>
+      <w:r>
+        <w:t xml:space="preserve"> ensure</w:t>
+      </w:r>
+      <w:r>
+        <w:t>s</w:t>
+      </w:r>
+      <w:r>
+        <w:t xml:space="preserve"> acc</w:t>
+      </w:r>
+      <w:r>
+        <w:t>ess only to known users of the system.</w:t>
+      </w:r>
+      <w:r>
+        <w:t xml:space="preserve"> These assumptions and constraints where</w:t>
+      </w:r>
+      <w:r>
+        <w:t xml:space="preserve"> originally</w:t>
+      </w:r>
+      <w:r>
+        <w:t xml:space="preserve"> defined in the PID [] report</w:t>
+      </w:r>
+      <w:r>
+        <w:t xml:space="preserve"> referenced at the end of this document and</w:t>
+      </w:r>
+      <w:r>
+        <w:t xml:space="preserve"> submitted</w:t>
+      </w:r>
+      <w:r>
+        <w:t xml:space="preserve"> at the beginning of the project.</w:t>
+      </w:r>
+      <w:r>
+        <w:t xml:space="preserve"> </w:t>
+      </w:r>
+    </w:p>
+    <w:p>
+      <w:pPr>
+        <w:spacing w:after="0"/>
+      </w:pPr>
+      <w:r>
+        <w:t xml:space="preserve">To satisfy the project deliverables derived in the PID each deliverable must meet its </w:t>
+      </w:r>
+      <w:r>
+        <w:t>acceptance criteria</w:t>
+      </w:r>
+      <w:r>
+        <w:t xml:space="preserve">. </w:t>
+      </w:r>
+    </w:p>
+    <w:p>
+      <w:r>
+        <w:t>The proposed solutions are based on addressing three main modules of the system’s functionality, the GUI (Graphical User Interface), face detection and verification functionality.</w:t>
+      </w:r>
+    </w:p>
+    <w:p>
+      <w:pPr>
+        <w:spacing w:after="0"/>
+      </w:pPr>
+      <w:r>
+        <w:t>The GUI must</w:t>
+      </w:r>
+      <w:r>
+        <w:t xml:space="preserve"> be developed to</w:t>
+      </w:r>
+      <w:r>
+        <w:t xml:space="preserve"> provide a simple interface for the user to detect and capture an image of their face and submit it as part of the authentication process. The GUI will also need to</w:t>
+      </w:r>
+      <w:r>
+        <w:t xml:space="preserve"> host a training screen where the user can select, load and </w:t>
+      </w:r>
+      <w:r>
+        <w:t>train</w:t>
+      </w:r>
+      <w:r>
+        <w:t xml:space="preserve"> </w:t>
+      </w:r>
+      <w:r>
+        <w:t>a face database</w:t>
+      </w:r>
+      <w:r>
+        <w:t xml:space="preserve"> prior to face recognition.</w:t>
+      </w:r>
+    </w:p>
+    <w:p>
+      <w:pPr>
+        <w:spacing w:after="0"/>
+      </w:pPr>
+    </w:p>
+    <w:p>
+      <w:pPr>
+        <w:spacing w:after="0"/>
+      </w:pPr>
+      <w:r>
+        <w:rPr>
+          <w:noProof/>
+        </w:rPr>
+        <w:lastRenderedPageBreak/>
+        <w:pict>
+          <v:shapetype id="_x0000_t75" coordsize="21600,21600" o:spt="75" o:preferrelative="t" path="m@4@5l@4@11@9@11@9@5xe" filled="f" stroked="f">
+            <v:stroke joinstyle="miter"/>
+            <v:formulas>
+              <v:f eqn="if lineDrawn pixelLineWidth 0"/>
+              <v:f eqn="sum @0 1 0"/>
+              <v:f eqn="sum 0 0 @1"/>
+              <v:f eqn="prod @2 1 2"/>
+              <v:f eqn="prod @3 21600 pixelWidth"/>
+              <v:f eqn="prod @3 21600 pixelHeight"/>
+              <v:f eqn="sum @0 0 1"/>
+              <v:f eqn="prod @6 1 2"/>
+              <v:f eqn="prod @7 21600 pixelWidth"/>
+              <v:f eqn="sum @8 21600 0"/>
+              <v:f eqn="prod @7 21600 pixelHeight"/>
+              <v:f eqn="sum @10 21600 0"/>
+            </v:formulas>
+            <v:path o:extrusionok="f" gradientshapeok="t" o:connecttype="rect"/>
+            <o:lock v:ext="edit" aspectratio="t"/>
+          </v:shapetype>
+          <v:shape id="_x0000_s1027" type="#_x0000_t75" style="position:absolute;margin-left:.15pt;margin-top:30.45pt;width:468.55pt;height:181.6pt;z-index:251659264;mso-position-horizontal-relative:text;mso-position-vertical-relative:text;mso-width-relative:page;mso-height-relative:page">
+            <v:imagedata r:id="rId9" o:title="GUI_flow"/>
+            <w10:wrap type="square"/>
+          </v:shape>
+        </w:pict>
+      </w:r>
+      <w:r>
         <w:rPr>
           <w:b/>
         </w:rPr>
-      </w:pPr>
-    </w:p>
-    <w:p>
-      <w:pPr>
+        <w:t>Figure. 1</w:t>
+      </w:r>
+      <w:r>
         <w:rPr>
           <w:b/>
         </w:rPr>
+        <w:t xml:space="preserve"> </w:t>
+      </w:r>
+      <w:r>
+        <w:t>face authentication graphical u</w:t>
+      </w:r>
+      <w:r>
+        <w:t xml:space="preserve">ser Interface </w:t>
+      </w:r>
+      <w:r>
+        <w:t>design</w:t>
+      </w:r>
+      <w:r>
+        <w:t>.</w:t>
+      </w:r>
+    </w:p>
+    <w:p>
+      <w:pPr>
+        <w:spacing w:after="0"/>
+      </w:pPr>
+    </w:p>
+    <w:p>
+      <w:r>
+        <w:t>All possible solutions must address and satisfy the functional demands of the systems three main modules, the GUI (Graphical User Interface), face detection and user verification.</w:t>
+      </w:r>
+      <w:r>
+        <w:t xml:space="preserve"> </w:t>
+      </w:r>
+      <w:r>
+        <w:t>Figure 1 illustrates the work flow of the proposed GUI. It can be se</w:t>
+      </w:r>
+      <w:r>
+        <w:t>en that the program interface is</w:t>
+      </w:r>
+      <w:r>
+        <w:t xml:space="preserve"> built up of three main displays, the login, trainin</w:t>
+      </w:r>
+      <w:r>
+        <w:t>g and custom database screens</w:t>
+      </w:r>
+      <w:r>
+        <w:t>. The login and training screens are essential to the systems functionality and the custom database screen is to pr</w:t>
+      </w:r>
+      <w:r>
+        <w:t xml:space="preserve">ovide further </w:t>
+      </w:r>
+      <w:r>
+        <w:t>customisation for creating and adapting</w:t>
+      </w:r>
+      <w:r>
+        <w:t xml:space="preserve"> databases</w:t>
+      </w:r>
+      <w:r>
+        <w:t xml:space="preserve"> for training</w:t>
+      </w:r>
+      <w:r>
+        <w:t>.</w:t>
+      </w:r>
+    </w:p>
+    <w:p>
+      <w:pPr>
+        <w:spacing w:after="0"/>
       </w:pPr>
       <w:r>
         <w:rPr>
           <w:b/>
         </w:rPr>
-        <w:t>ABSTRACT</w:t>
-      </w:r>
-    </w:p>
-    <w:p/>
-    <w:p/>
-    <w:p>
-      <w:r>
-        <w:t>Biometric analysis has been a focused area of research for many years. As technological advancements have provided better hardware and open sourced software libraries</w:t>
-      </w:r>
-      <w:r>
-        <w:t>,</w:t>
-      </w:r>
-      <w:r>
-        <w:t xml:space="preserve"> facial recognit</w:t>
-      </w:r>
-      <w:r>
-        <w:t xml:space="preserve">ion has been a focused upon area of research. </w:t>
-      </w:r>
-      <w:r>
-        <w:t xml:space="preserve">Facial recognition is the identification and </w:t>
-      </w:r>
-      <w:r>
-        <w:t>verification</w:t>
-      </w:r>
-      <w:r>
-        <w:t xml:space="preserve"> of noticeable characteristics of a human face. In the field of image analysis it is leading the race in research as its speed and versatile application out weights previous methods. It is less invasive than other biometrical analysis methods like retinal and finger print recognition with less hardware requirements. Human to computer authentication is an integral functionality of many software systems as it manages</w:t>
-      </w:r>
-      <w:r>
-        <w:t xml:space="preserve"> data and/or location security</w:t>
-      </w:r>
-      <w:r>
-        <w:t>.</w:t>
-      </w:r>
-    </w:p>
-    <w:p>
-      <w:r>
-        <w:t>This project</w:t>
-      </w:r>
-      <w:r>
-        <w:t xml:space="preserve"> explores the application of face</w:t>
-      </w:r>
-      <w:r>
-        <w:t xml:space="preserve"> detection and</w:t>
-      </w:r>
-      <w:r>
-        <w:t xml:space="preserve"> recognition and its effectiveness as an authentication</w:t>
-      </w:r>
-      <w:r>
-        <w:t xml:space="preserve"> based</w:t>
-      </w:r>
-      <w:r>
-        <w:t xml:space="preserve"> system using the open vision library d</w:t>
-      </w:r>
-      <w:r>
-        <w:t xml:space="preserve">eveloped by </w:t>
-      </w:r>
-      <w:r>
-        <w:t xml:space="preserve">IBM. </w:t>
-      </w:r>
-    </w:p>
-    <w:p>
-      <w:r>
-        <w:t>The face detection algorithm is based</w:t>
-      </w:r>
-      <w:r>
-        <w:t xml:space="preserve"> on</w:t>
-      </w:r>
-      <w:r>
-        <w:t xml:space="preserve"> Viola-Jones methodology</w:t>
-      </w:r>
-      <w:r>
-        <w:t xml:space="preserve"> of classification to detect user</w:t>
-      </w:r>
-      <w:r>
-        <w:t xml:space="preserve"> face</w:t>
-      </w:r>
-      <w:r>
-        <w:t>s</w:t>
-      </w:r>
-      <w:r>
-        <w:t xml:space="preserve"> using</w:t>
-      </w:r>
-      <w:r>
-        <w:t xml:space="preserve"> a trained Haar classifier</w:t>
-      </w:r>
-      <w:r>
-        <w:t xml:space="preserve">. PCA (Principal Component Analysis) is then used to train image sets to </w:t>
-      </w:r>
-      <w:r>
-        <w:t xml:space="preserve">reduce data representation </w:t>
-      </w:r>
-      <w:r>
-        <w:t>and extract a given range of Eigen values</w:t>
-      </w:r>
-      <w:r>
-        <w:t xml:space="preserve"> that represent Eigen Faces</w:t>
-      </w:r>
-      <w:r>
-        <w:t>. Derived Eigen faces are compared and accepted when falling within a given</w:t>
-      </w:r>
-      <w:r>
-        <w:t xml:space="preserve"> threshold of deviation from a set of</w:t>
-      </w:r>
-      <w:r>
-        <w:t xml:space="preserve"> </w:t>
-      </w:r>
-      <w:r>
-        <w:t xml:space="preserve">trained data’s </w:t>
-      </w:r>
-      <w:r>
-        <w:t>average Eigen</w:t>
-      </w:r>
-      <w:r>
-        <w:t xml:space="preserve"> face</w:t>
-      </w:r>
-      <w:r>
-        <w:t>.</w:t>
-      </w:r>
-    </w:p>
-    <w:p>
-      <w:pPr>
-        <w:pStyle w:val="Abstract"/>
-        <w:spacing w:after="0" w:line="200" w:lineRule="atLeast"/>
-        <w:ind w:left="0" w:right="567"/>
+        <w:t>Figure 2.</w:t>
+      </w:r>
+      <w:r>
         <w:rPr>
-          <w:rFonts w:asciiTheme="minorHAnsi" w:hAnsiTheme="minorHAnsi"/>
-          <w:sz w:val="22"/>
-          <w:szCs w:val="22"/>
-        </w:rPr>
-      </w:pPr>
-      <w:r>
-        <w:rPr>
-          <w:rFonts w:asciiTheme="minorHAnsi" w:hAnsiTheme="minorHAnsi"/>
-          <w:sz w:val="22"/>
-          <w:szCs w:val="22"/>
-        </w:rPr>
-        <w:t>Facial recognition is the identification</w:t>
-      </w:r>
-      <w:r>
-        <w:rPr>
-          <w:rFonts w:asciiTheme="minorHAnsi" w:hAnsiTheme="minorHAnsi"/>
-          <w:sz w:val="22"/>
-          <w:szCs w:val="22"/>
-        </w:rPr>
-        <w:t xml:space="preserve"> and recognition of noticeable</w:t>
-      </w:r>
-      <w:r>
-        <w:rPr>
-          <w:rFonts w:asciiTheme="minorHAnsi" w:hAnsiTheme="minorHAnsi"/>
-          <w:sz w:val="22"/>
-          <w:szCs w:val="22"/>
-        </w:rPr>
-        <w:t xml:space="preserve"> characteristics of a human face.</w:t>
-      </w:r>
-      <w:r>
-        <w:rPr>
-          <w:rFonts w:asciiTheme="minorHAnsi" w:hAnsiTheme="minorHAnsi"/>
-          <w:sz w:val="22"/>
-          <w:szCs w:val="22"/>
-        </w:rPr>
-        <w:t xml:space="preserve"> In the field of image analysis it is leading the race in research as its speed and versatile application out weights previous methods. It is less invasive than other bi</w:t>
-      </w:r>
-      <w:r>
-        <w:rPr>
-          <w:rFonts w:asciiTheme="minorHAnsi" w:hAnsiTheme="minorHAnsi"/>
-          <w:sz w:val="22"/>
-          <w:szCs w:val="22"/>
-        </w:rPr>
-        <w:t>ometrical analysis methods like</w:t>
-      </w:r>
-      <w:r>
-        <w:rPr>
-          <w:rFonts w:asciiTheme="minorHAnsi" w:hAnsiTheme="minorHAnsi"/>
-          <w:sz w:val="22"/>
-          <w:szCs w:val="22"/>
-        </w:rPr>
-        <w:t xml:space="preserve"> retinal and finger print recognition</w:t>
-      </w:r>
-      <w:r>
-        <w:rPr>
-          <w:rFonts w:asciiTheme="minorHAnsi" w:hAnsiTheme="minorHAnsi"/>
-          <w:sz w:val="22"/>
-          <w:szCs w:val="22"/>
-        </w:rPr>
-        <w:t xml:space="preserve"> with less hardware requirements</w:t>
-      </w:r>
-      <w:r>
-        <w:rPr>
-          <w:rFonts w:asciiTheme="minorHAnsi" w:hAnsiTheme="minorHAnsi"/>
-          <w:sz w:val="22"/>
-          <w:szCs w:val="22"/>
-        </w:rPr>
-        <w:t>.</w:t>
-      </w:r>
-      <w:r>
-        <w:rPr>
-          <w:rFonts w:asciiTheme="minorHAnsi" w:hAnsiTheme="minorHAnsi"/>
-          <w:sz w:val="22"/>
-          <w:szCs w:val="22"/>
-        </w:rPr>
-        <w:t xml:space="preserve"> Human to computer</w:t>
-      </w:r>
-      <w:r>
-        <w:rPr>
-          <w:rFonts w:asciiTheme="minorHAnsi" w:hAnsiTheme="minorHAnsi"/>
-          <w:sz w:val="22"/>
-          <w:szCs w:val="22"/>
-        </w:rPr>
-        <w:t xml:space="preserve"> authentication is an integral functionality</w:t>
-      </w:r>
-      <w:r>
-        <w:rPr>
-          <w:rFonts w:asciiTheme="minorHAnsi" w:hAnsiTheme="minorHAnsi"/>
-          <w:sz w:val="22"/>
-          <w:szCs w:val="22"/>
-        </w:rPr>
-        <w:t xml:space="preserve"> of many software</w:t>
-      </w:r>
-      <w:r>
-        <w:rPr>
-          <w:rFonts w:asciiTheme="minorHAnsi" w:hAnsiTheme="minorHAnsi"/>
-          <w:sz w:val="22"/>
-          <w:szCs w:val="22"/>
-        </w:rPr>
-        <w:t xml:space="preserve"> systems</w:t>
-      </w:r>
-      <w:r>
-        <w:rPr>
-          <w:rFonts w:asciiTheme="minorHAnsi" w:hAnsiTheme="minorHAnsi"/>
-          <w:sz w:val="22"/>
-          <w:szCs w:val="22"/>
-        </w:rPr>
-        <w:t xml:space="preserve"> as it manages</w:t>
-      </w:r>
-      <w:r>
-        <w:rPr>
-          <w:rFonts w:asciiTheme="minorHAnsi" w:hAnsiTheme="minorHAnsi"/>
-          <w:sz w:val="22"/>
-          <w:szCs w:val="22"/>
-        </w:rPr>
-        <w:t xml:space="preserve"> data or location security</w:t>
-      </w:r>
-      <w:r>
-        <w:rPr>
-          <w:rFonts w:asciiTheme="minorHAnsi" w:hAnsiTheme="minorHAnsi"/>
-          <w:sz w:val="22"/>
-          <w:szCs w:val="22"/>
-        </w:rPr>
-        <w:t>.</w:t>
-      </w:r>
-    </w:p>
-    <w:p>
-      <w:pPr>
-        <w:pStyle w:val="Abstract"/>
-        <w:spacing w:line="200" w:lineRule="atLeast"/>
-        <w:ind w:left="0" w:right="567"/>
-        <w:rPr>
-          <w:rFonts w:asciiTheme="minorHAnsi" w:hAnsiTheme="minorHAnsi"/>
-          <w:sz w:val="22"/>
-          <w:szCs w:val="22"/>
-        </w:rPr>
-      </w:pPr>
-      <w:r>
-        <w:rPr>
-          <w:rFonts w:asciiTheme="minorHAnsi" w:hAnsiTheme="minorHAnsi"/>
-          <w:sz w:val="22"/>
-          <w:szCs w:val="22"/>
-        </w:rPr>
-        <w:t>This report explores the application of face recognition and its effectiveness as an authentication system using the open vision library developed by IBM.</w:t>
-      </w:r>
-      <w:r>
-        <w:rPr>
-          <w:rFonts w:asciiTheme="minorHAnsi" w:hAnsiTheme="minorHAnsi"/>
-          <w:sz w:val="22"/>
-          <w:szCs w:val="22"/>
-        </w:rPr>
-        <w:t xml:space="preserve"> The recognition algorithm uses Viola-Jones method</w:t>
-      </w:r>
-      <w:r>
-        <w:rPr>
-          <w:rFonts w:asciiTheme="minorHAnsi" w:hAnsiTheme="minorHAnsi"/>
-          <w:sz w:val="22"/>
-          <w:szCs w:val="22"/>
-        </w:rPr>
-        <w:t>ology</w:t>
-      </w:r>
-      <w:r>
-        <w:rPr>
-          <w:rFonts w:asciiTheme="minorHAnsi" w:hAnsiTheme="minorHAnsi"/>
-          <w:sz w:val="22"/>
-          <w:szCs w:val="22"/>
-        </w:rPr>
-        <w:t xml:space="preserve"> of classification to detect the users face</w:t>
-      </w:r>
-      <w:r>
-        <w:rPr>
-          <w:rFonts w:asciiTheme="minorHAnsi" w:hAnsiTheme="minorHAnsi"/>
-          <w:sz w:val="22"/>
-          <w:szCs w:val="22"/>
-        </w:rPr>
-        <w:t xml:space="preserve"> using trained Haar classifier</w:t>
-      </w:r>
-      <w:r>
-        <w:rPr>
-          <w:rFonts w:asciiTheme="minorHAnsi" w:hAnsiTheme="minorHAnsi"/>
-          <w:sz w:val="22"/>
-          <w:szCs w:val="22"/>
-        </w:rPr>
-        <w:t>s</w:t>
-      </w:r>
-      <w:r>
-        <w:rPr>
-          <w:rFonts w:asciiTheme="minorHAnsi" w:hAnsiTheme="minorHAnsi"/>
-          <w:sz w:val="22"/>
-          <w:szCs w:val="22"/>
-        </w:rPr>
-        <w:t xml:space="preserve">. </w:t>
-      </w:r>
-      <w:r>
-        <w:rPr>
-          <w:rFonts w:asciiTheme="minorHAnsi" w:hAnsiTheme="minorHAnsi"/>
-          <w:sz w:val="22"/>
-          <w:szCs w:val="22"/>
-        </w:rPr>
-        <w:t>PCA (Principal Component Analysis)</w:t>
-      </w:r>
-      <w:r>
-        <w:rPr>
-          <w:rFonts w:asciiTheme="minorHAnsi" w:hAnsiTheme="minorHAnsi"/>
-          <w:sz w:val="22"/>
-          <w:szCs w:val="22"/>
-        </w:rPr>
-        <w:t xml:space="preserve"> is then used</w:t>
-      </w:r>
-      <w:r>
-        <w:rPr>
-          <w:rFonts w:asciiTheme="minorHAnsi" w:hAnsiTheme="minorHAnsi"/>
-          <w:sz w:val="22"/>
-          <w:szCs w:val="22"/>
-        </w:rPr>
-        <w:t xml:space="preserve"> to train image </w:t>
-      </w:r>
-      <w:r>
-        <w:rPr>
-          <w:rFonts w:asciiTheme="minorHAnsi" w:hAnsiTheme="minorHAnsi"/>
-          <w:sz w:val="22"/>
-          <w:szCs w:val="22"/>
-        </w:rPr>
-        <w:t>set</w:t>
-      </w:r>
-      <w:r>
-        <w:rPr>
-          <w:rFonts w:asciiTheme="minorHAnsi" w:hAnsiTheme="minorHAnsi"/>
-          <w:sz w:val="22"/>
-          <w:szCs w:val="22"/>
-        </w:rPr>
-        <w:t>s</w:t>
-      </w:r>
-      <w:r>
-        <w:rPr>
-          <w:rFonts w:asciiTheme="minorHAnsi" w:hAnsiTheme="minorHAnsi"/>
-          <w:sz w:val="22"/>
-          <w:szCs w:val="22"/>
-        </w:rPr>
-        <w:t xml:space="preserve"> to and extract</w:t>
-      </w:r>
-      <w:r>
-        <w:rPr>
-          <w:rFonts w:asciiTheme="minorHAnsi" w:hAnsiTheme="minorHAnsi"/>
-          <w:sz w:val="22"/>
-          <w:szCs w:val="22"/>
-        </w:rPr>
-        <w:t xml:space="preserve"> a given range of Eigen values</w:t>
-      </w:r>
-      <w:r>
-        <w:rPr>
-          <w:rFonts w:asciiTheme="minorHAnsi" w:hAnsiTheme="minorHAnsi"/>
-          <w:sz w:val="22"/>
-          <w:szCs w:val="22"/>
-        </w:rPr>
-        <w:t>.</w:t>
-      </w:r>
-      <w:r>
-        <w:rPr>
-          <w:rFonts w:asciiTheme="minorHAnsi" w:hAnsiTheme="minorHAnsi"/>
-          <w:sz w:val="22"/>
-          <w:szCs w:val="22"/>
-        </w:rPr>
-        <w:t xml:space="preserve"> Derived Eigen faces ar</w:t>
-      </w:r>
-      <w:r>
-        <w:rPr>
-          <w:rFonts w:asciiTheme="minorHAnsi" w:hAnsiTheme="minorHAnsi"/>
-          <w:sz w:val="22"/>
-          <w:szCs w:val="22"/>
-        </w:rPr>
-        <w:t>e</w:t>
-      </w:r>
-      <w:r>
-        <w:rPr>
-          <w:rFonts w:asciiTheme="minorHAnsi" w:hAnsiTheme="minorHAnsi"/>
-          <w:sz w:val="22"/>
-          <w:szCs w:val="22"/>
-        </w:rPr>
-        <w:t xml:space="preserve"> compared and accepted </w:t>
-      </w:r>
-      <w:r>
-        <w:rPr>
-          <w:rFonts w:asciiTheme="minorHAnsi" w:hAnsiTheme="minorHAnsi"/>
-          <w:sz w:val="22"/>
-          <w:szCs w:val="22"/>
-        </w:rPr>
-        <w:t>when</w:t>
-      </w:r>
-      <w:r>
-        <w:rPr>
-          <w:rFonts w:asciiTheme="minorHAnsi" w:hAnsiTheme="minorHAnsi"/>
-          <w:sz w:val="22"/>
-          <w:szCs w:val="22"/>
-        </w:rPr>
-        <w:t xml:space="preserve"> fall</w:t>
-      </w:r>
-      <w:r>
-        <w:rPr>
-          <w:rFonts w:asciiTheme="minorHAnsi" w:hAnsiTheme="minorHAnsi"/>
-          <w:sz w:val="22"/>
-          <w:szCs w:val="22"/>
-        </w:rPr>
-        <w:t>ing</w:t>
-      </w:r>
-      <w:r>
-        <w:rPr>
-          <w:rFonts w:asciiTheme="minorHAnsi" w:hAnsiTheme="minorHAnsi"/>
-          <w:sz w:val="22"/>
-          <w:szCs w:val="22"/>
-        </w:rPr>
-        <w:t xml:space="preserve"> within a given threshold of deviation</w:t>
-      </w:r>
-      <w:r>
-        <w:rPr>
-          <w:rFonts w:asciiTheme="minorHAnsi" w:hAnsiTheme="minorHAnsi"/>
-          <w:sz w:val="22"/>
-          <w:szCs w:val="22"/>
+          <w:b/>
         </w:rPr>
         <w:t xml:space="preserve"> </w:t>
       </w:r>
       <w:r>
+        <w:t>Recognition process of the facial authentication system.</w:t>
+      </w:r>
+    </w:p>
+    <w:p>
+      <w:pPr>
+        <w:spacing w:after="0"/>
+      </w:pPr>
+      <w:r>
         <w:rPr>
-          <w:rFonts w:asciiTheme="minorHAnsi" w:hAnsiTheme="minorHAnsi"/>
-          <w:sz w:val="22"/>
-          <w:szCs w:val="22"/>
+          <w:noProof/>
         </w:rPr>
-        <w:t>from the average</w:t>
-      </w:r>
+        <w:pict>
+          <v:shape id="_x0000_s1030" type="#_x0000_t75" style="position:absolute;margin-left:.15pt;margin-top:16.9pt;width:468.55pt;height:197.75pt;z-index:251663360;mso-position-horizontal-relative:text;mso-position-vertical-relative:text;mso-width-relative:page;mso-height-relative:page">
+            <v:imagedata r:id="rId10" o:title="SimpleDetectionLogic"/>
+            <w10:wrap type="square"/>
+          </v:shape>
+        </w:pict>
+      </w:r>
+    </w:p>
+    <w:p>
+      <w:pPr>
+        <w:spacing w:after="0"/>
+      </w:pPr>
+      <w:r>
+        <w:t>.</w:t>
+      </w:r>
+    </w:p>
+    <w:p>
+      <w:r>
+        <w:t xml:space="preserve">Here I need to </w:t>
+      </w:r>
+      <w:r>
+        <w:t>discuss</w:t>
+      </w:r>
+      <w:r>
+        <w:t xml:space="preserve"> the proposed solutions to the task. What objectives need to be met to fulfil acceptance of system and the different m</w:t>
+      </w:r>
+      <w:r>
+        <w:t xml:space="preserve">ethods of reaching the accepted </w:t>
+      </w:r>
+      <w:r>
+        <w:t>solutions?</w:t>
+      </w:r>
+    </w:p>
+    <w:p>
+      <w:r>
+        <w:t xml:space="preserve">The face detection functionality </w:t>
+      </w:r>
+      <w:r>
+        <w:t>will</w:t>
+      </w:r>
+      <w:r>
+        <w:t xml:space="preserve"> be </w:t>
+      </w:r>
+      <w:r>
+        <w:t xml:space="preserve">capable of acknowledging a human face by recognising </w:t>
+      </w:r>
+      <w:r>
+        <w:t>objective features</w:t>
+      </w:r>
+      <w:r>
+        <w:t xml:space="preserve"> that are incorporated in a human face with the use of trained classifiers provided by the Open</w:t>
+      </w:r>
+      <w:r>
+        <w:t xml:space="preserve"> </w:t>
+      </w:r>
+      <w:r>
+        <w:t>CV library.</w:t>
+      </w:r>
+    </w:p>
+    <w:p>
+      <w:r>
+        <w:t>The strength of a stand-alone face recognition system used as a main authentication tool doesn’t appear to be the safest method of computer recognition.</w:t>
+      </w:r>
+    </w:p>
+    <w:p/>
+    <w:p>
+      <w:pPr>
+        <w:pStyle w:val="Heading2"/>
+      </w:pPr>
+      <w:bookmarkStart w:id="3" w:name="_Toc448768524"/>
       <w:r>
         <w:rPr>
-          <w:rFonts w:asciiTheme="minorHAnsi" w:hAnsiTheme="minorHAnsi"/>
-          <w:sz w:val="22"/>
-          <w:szCs w:val="22"/>
+          <w:noProof/>
         </w:rPr>
-        <w:t xml:space="preserve"> Eigen</w:t>
-      </w:r>
-      <w:r>
+        <w:pict>
+          <v:shape id="_x0000_s1029" type="#_x0000_t75" style="position:absolute;margin-left:.15pt;margin-top:25.9pt;width:468.55pt;height:200.95pt;z-index:251661312;mso-position-horizontal-relative:text;mso-position-vertical-relative:text;mso-width-relative:page;mso-height-relative:page">
+            <v:imagedata r:id="rId11" o:title="fullSystem_logic"/>
+            <w10:wrap type="square"/>
+          </v:shape>
+        </w:pict>
+      </w:r>
+      <w:r>
+        <w:t>The Solution</w:t>
+      </w:r>
+      <w:bookmarkEnd w:id="3"/>
+    </w:p>
+    <w:p>
+      <w:pPr>
         <w:rPr>
-          <w:rFonts w:asciiTheme="minorHAnsi" w:hAnsiTheme="minorHAnsi"/>
-          <w:sz w:val="22"/>
-          <w:szCs w:val="22"/>
+          <w:b/>
         </w:rPr>
-        <w:t>.</w:t>
-      </w:r>
+      </w:pPr>
+      <w:proofErr w:type="spellStart"/>
+      <w:proofErr w:type="gramStart"/>
       <w:r>
         <w:rPr>
-          <w:rFonts w:asciiTheme="minorHAnsi" w:hAnsiTheme="minorHAnsi"/>
-          <w:sz w:val="22"/>
-          <w:szCs w:val="22"/>
+          <w:b/>
+        </w:rPr>
+        <w:t>OpenCV</w:t>
+      </w:r>
+      <w:proofErr w:type="spellEnd"/>
+      <w:r>
+        <w:rPr>
+          <w:b/>
+        </w:rPr>
+        <w:t>(</w:t>
+      </w:r>
+      <w:proofErr w:type="gramEnd"/>
+      <w:r>
+        <w:rPr>
+          <w:b/>
+        </w:rPr>
+        <w:t xml:space="preserve">Open Vision Library). Using a java wrapper. </w:t>
+      </w:r>
+      <w:proofErr w:type="spellStart"/>
+      <w:r>
+        <w:rPr>
+          <w:b/>
+        </w:rPr>
+        <w:t>JavaCV</w:t>
+      </w:r>
+      <w:proofErr w:type="spellEnd"/>
+    </w:p>
+    <w:p>
+      <w:r>
+        <w:t xml:space="preserve">The </w:t>
+      </w:r>
+      <w:proofErr w:type="spellStart"/>
+      <w:r>
+        <w:t>OpenCV</w:t>
+      </w:r>
+      <w:proofErr w:type="spellEnd"/>
+      <w:r>
+        <w:t xml:space="preserve"> library is implemented in C++ programming language. Over the years wrappers and translated versions of the library have been developed to provide the ability for developers to utilise the libraries functionality from other programming languages such as Java. </w:t>
+      </w:r>
+    </w:p>
+    <w:p>
+      <w:pPr>
+        <w:rPr>
+          <w:b/>
+        </w:rPr>
+      </w:pPr>
+      <w:r>
+        <w:rPr>
+          <w:b/>
+        </w:rPr>
+        <w:t xml:space="preserve">OPENCV </w:t>
+      </w:r>
+      <w:proofErr w:type="spellStart"/>
+      <w:r>
+        <w:rPr>
+          <w:b/>
+        </w:rPr>
+        <w:t>Haar</w:t>
+      </w:r>
+      <w:proofErr w:type="spellEnd"/>
+      <w:r>
+        <w:rPr>
+          <w:b/>
+        </w:rPr>
+        <w:t xml:space="preserve"> Classifier for face detection. Viola Jones methodology.</w:t>
+      </w:r>
+    </w:p>
+    <w:p>
+      <w:r>
+        <w:t>The open vison library provides a variety of classifiers that have been developed and trained to detect objects and this instance facial features. The ‘</w:t>
+      </w:r>
+      <w:proofErr w:type="spellStart"/>
+      <w:r>
+        <w:t>haarClassifier_frontalFace</w:t>
+      </w:r>
+      <w:proofErr w:type="spellEnd"/>
+      <w:r>
+        <w:t xml:space="preserve">’ classifier use viola jones methodology to detect objects within an image or set of images. </w:t>
+      </w:r>
+    </w:p>
+    <w:p>
+      <w:pPr>
+        <w:rPr>
+          <w:b/>
+        </w:rPr>
+      </w:pPr>
+      <w:r>
+        <w:rPr>
+          <w:b/>
+        </w:rPr>
+        <w:t>PCA</w:t>
+      </w:r>
+      <w:r>
+        <w:rPr>
+          <w:b/>
         </w:rPr>
         <w:t xml:space="preserve"> </w:t>
       </w:r>
-    </w:p>
-    <w:p>
-      <w:pPr>
-        <w:pStyle w:val="Abstract"/>
-        <w:spacing w:line="200" w:lineRule="atLeast"/>
-        <w:ind w:left="0" w:right="567"/>
+      <w:r>
         <w:rPr>
-          <w:rFonts w:asciiTheme="minorHAnsi" w:hAnsiTheme="minorHAnsi"/>
-          <w:sz w:val="22"/>
-          <w:szCs w:val="22"/>
+          <w:b/>
         </w:rPr>
-      </w:pPr>
-      <w:r>
-        <w:t xml:space="preserve"> </w:t>
-      </w:r>
-    </w:p>
-    <w:p>
-      <w:pPr>
-        <w:pStyle w:val="Abstract"/>
-        <w:spacing w:after="0" w:line="200" w:lineRule="atLeast"/>
-        <w:ind w:left="0" w:right="567"/>
-        <w:rPr>
-          <w:rFonts w:asciiTheme="minorHAnsi" w:hAnsiTheme="minorHAnsi"/>
-          <w:sz w:val="22"/>
-        </w:rPr>
-      </w:pPr>
-      <w:r>
-        <w:rPr>
-          <w:rFonts w:asciiTheme="minorHAnsi" w:hAnsiTheme="minorHAnsi"/>
-          <w:sz w:val="22"/>
-        </w:rPr>
-        <w:t>B</w:t>
-      </w:r>
-      <w:r>
-        <w:rPr>
-          <w:rFonts w:asciiTheme="minorHAnsi" w:hAnsiTheme="minorHAnsi"/>
-          <w:sz w:val="22"/>
-        </w:rPr>
-        <w:t>iometric analysis has been a focused area of research for the past 25 years.</w:t>
-      </w:r>
-      <w:r>
-        <w:rPr>
-          <w:rFonts w:asciiTheme="minorHAnsi" w:hAnsiTheme="minorHAnsi"/>
-          <w:sz w:val="22"/>
-        </w:rPr>
-        <w:t xml:space="preserve"> </w:t>
-      </w:r>
-    </w:p>
-    <w:p>
-      <w:pPr>
-        <w:pStyle w:val="Abstract"/>
-        <w:spacing w:line="200" w:lineRule="atLeast"/>
-        <w:ind w:left="0" w:right="567"/>
-        <w:rPr>
-          <w:rFonts w:asciiTheme="minorHAnsi" w:hAnsiTheme="minorHAnsi"/>
-          <w:sz w:val="22"/>
-        </w:rPr>
-      </w:pPr>
-      <w:r>
-        <w:rPr>
-          <w:rFonts w:asciiTheme="minorHAnsi" w:hAnsiTheme="minorHAnsi"/>
-          <w:sz w:val="22"/>
-        </w:rPr>
-        <w:t>Biometric based Authentication systems such as retinal and fingerprint analysis are used in many industries</w:t>
-      </w:r>
-      <w:r>
-        <w:rPr>
-          <w:rFonts w:asciiTheme="minorHAnsi" w:hAnsiTheme="minorHAnsi"/>
-          <w:sz w:val="22"/>
-        </w:rPr>
-        <w:t xml:space="preserve"> </w:t>
-      </w:r>
-      <w:r>
-        <w:rPr>
-          <w:rFonts w:asciiTheme="minorHAnsi" w:hAnsiTheme="minorHAnsi"/>
-          <w:sz w:val="22"/>
-        </w:rPr>
-        <w:t>today.</w:t>
-      </w:r>
-      <w:r>
-        <w:rPr>
-          <w:rFonts w:asciiTheme="minorHAnsi" w:hAnsiTheme="minorHAnsi"/>
-          <w:sz w:val="22"/>
-        </w:rPr>
-        <w:t xml:space="preserve"> Although methods of biometric analysis such as finger print and retinal recognition have delivered more reliable and accurate results</w:t>
-      </w:r>
-      <w:r>
-        <w:rPr>
-          <w:rFonts w:asciiTheme="minorHAnsi" w:hAnsiTheme="minorHAnsi"/>
-          <w:sz w:val="22"/>
-        </w:rPr>
-        <w:t>,</w:t>
-      </w:r>
-      <w:r>
-        <w:rPr>
-          <w:rFonts w:asciiTheme="minorHAnsi" w:hAnsiTheme="minorHAnsi"/>
-          <w:sz w:val="22"/>
-        </w:rPr>
-        <w:t xml:space="preserve"> facial biometric analysis is the most desired method of analysis. Analysing facial biometrics is less invasive than other methods and can be performed through commonly existing hardware of cameras requiring no extra hardware or cost.</w:t>
-      </w:r>
-      <w:r>
-        <w:rPr>
-          <w:rFonts w:asciiTheme="minorHAnsi" w:hAnsiTheme="minorHAnsi"/>
-          <w:sz w:val="22"/>
-        </w:rPr>
-        <w:softHyphen/>
-      </w:r>
-    </w:p>
-    <w:p>
-      <w:pPr>
-        <w:pStyle w:val="Abstract"/>
-        <w:spacing w:line="200" w:lineRule="atLeast"/>
-        <w:ind w:left="0" w:right="567"/>
-        <w:rPr>
-          <w:rFonts w:asciiTheme="minorHAnsi" w:hAnsiTheme="minorHAnsi"/>
-          <w:sz w:val="22"/>
-        </w:rPr>
-      </w:pPr>
-      <w:r>
-        <w:rPr>
-          <w:rFonts w:asciiTheme="minorHAnsi" w:hAnsiTheme="minorHAnsi"/>
-          <w:sz w:val="22"/>
-        </w:rPr>
-        <w:lastRenderedPageBreak/>
-        <w:t>As advances in computer technology deliver more affordable processing power and developed open source programming libraries the demand for biometric authentication systems is ever increasing.</w:t>
-      </w:r>
-    </w:p>
-    <w:p>
-      <w:pPr>
-        <w:pStyle w:val="Abstract"/>
-        <w:spacing w:line="200" w:lineRule="atLeast"/>
-        <w:ind w:left="0" w:right="567"/>
-        <w:rPr>
-          <w:rFonts w:asciiTheme="minorHAnsi" w:hAnsiTheme="minorHAnsi"/>
-          <w:sz w:val="22"/>
-        </w:rPr>
-      </w:pPr>
-      <w:r>
-        <w:rPr>
-          <w:rFonts w:asciiTheme="minorHAnsi" w:hAnsiTheme="minorHAnsi"/>
-          <w:sz w:val="22"/>
-        </w:rPr>
-        <w:t xml:space="preserve">As computer technologies advances more affordable computer hardware and </w:t>
-      </w:r>
-    </w:p>
-    <w:p>
-      <w:r>
-        <w:t xml:space="preserve">  </w:t>
-      </w:r>
-    </w:p>
+        <w:t>(Principal Component Analysis) to refine relative data set</w:t>
+      </w:r>
+    </w:p>
+    <w:p>
+      <w:r>
+        <w:t xml:space="preserve">Acceptance testing through thresholding comparison of trained data sets. The principal components represented as Eigen values and vectors are computed on the database image sets. The user image </w:t>
+      </w:r>
+      <w:proofErr w:type="gramStart"/>
+      <w:r>
+        <w:t>Is</w:t>
+      </w:r>
+      <w:proofErr w:type="gramEnd"/>
+      <w:r>
+        <w:t xml:space="preserve"> then captured using face detection and added to the relevant database image set. PCA analysis is then run on the updated image set which delivers a deviation percentage from the original analysis. The new image set is accepted if the value deviation is still in the given threshold of acceptance.</w:t>
+      </w:r>
+    </w:p>
+    <w:p>
+      <w:r>
+        <w:t>Recognition Acceptance:</w:t>
+      </w:r>
+    </w:p>
+    <w:p>
+      <w:r>
+        <w:t>Recognition acceptance is tested by performing PCA on the original database image set. The new user image is then added to the images set where PCA analysis is performed again. If the new image set PCA analysis falls within an acceptable threshold derived from the original PCA analysis the image is verified and validated. This image is then associated to the relevant user profile and image set.</w:t>
+      </w:r>
+    </w:p>
+    <w:p>
+      <w:r>
+        <w:t>Eigen Value Decomposition</w:t>
+      </w:r>
+    </w:p>
+    <w:p/>
     <w:p>
       <w:pPr>
         <w:pStyle w:val="Heading2"/>
-        <w:rPr>
-          <w:rFonts w:asciiTheme="minorHAnsi" w:eastAsiaTheme="minorHAnsi" w:hAnsiTheme="minorHAnsi" w:cstheme="minorBidi"/>
-          <w:b w:val="0"/>
-          <w:bCs w:val="0"/>
-          <w:color w:val="auto"/>
-          <w:sz w:val="22"/>
-          <w:szCs w:val="22"/>
-        </w:rPr>
-      </w:pPr>
-      <w:bookmarkStart w:id="2" w:name="_Toc440630768"/>
-      <w:r>
-        <w:rPr>
-          <w:rFonts w:asciiTheme="minorHAnsi" w:eastAsiaTheme="minorHAnsi" w:hAnsiTheme="minorHAnsi" w:cstheme="minorBidi"/>
-          <w:b w:val="0"/>
-          <w:bCs w:val="0"/>
-          <w:color w:val="auto"/>
-          <w:sz w:val="22"/>
-          <w:szCs w:val="22"/>
-        </w:rPr>
-        <w:t xml:space="preserve">Source the beginning content from the PID document and use a sa good guide into the subject problem domain, motivations, constraints and </w:t>
-      </w:r>
-    </w:p>
-    <w:p/>
-    <w:p>
-      <w:pPr>
-        <w:pStyle w:val="Heading2"/>
-      </w:pPr>
-      <w:r>
-        <w:t>Problem Articulation / Technical Specification</w:t>
-      </w:r>
-      <w:bookmarkEnd w:id="2"/>
-      <w:r>
-        <w:t xml:space="preserve"> </w:t>
-      </w:r>
-    </w:p>
-    <w:p/>
-    <w:p>
-      <w:r>
-        <w:t>The fundamental goal of the developed system in this study is the successful authentication of a user through facial analysis and recognition.</w:t>
-      </w:r>
-    </w:p>
-    <w:p>
-      <w:r>
-        <w:t xml:space="preserve">To ensure a reliable and secure authentication system scenarios such as user image spoofing where the unknown user attempting to log in holds up an image of a known user </w:t>
-      </w:r>
-    </w:p>
-    <w:p>
-      <w:r>
-        <w:t xml:space="preserve">Here I need to </w:t>
-      </w:r>
-      <w:r>
-        <w:t>discuss</w:t>
-      </w:r>
-      <w:r>
-        <w:t xml:space="preserve"> the proposed solutions to the task. What objectives need to be met to fulfil acceptance of system and the different m</w:t>
-      </w:r>
-      <w:r>
-        <w:t xml:space="preserve">ethods of reaching the accepted </w:t>
-      </w:r>
-      <w:r>
-        <w:t>solutions?</w:t>
-      </w:r>
-    </w:p>
-    <w:p>
-      <w:r>
-        <w:t>Derive a UML hierarchy diagram of proposed system.</w:t>
-      </w:r>
-    </w:p>
-    <w:p>
-      <w:r>
-        <w:t xml:space="preserve">The </w:t>
-      </w:r>
-      <w:r>
-        <w:t>proposed solutions are</w:t>
-      </w:r>
-      <w:r>
-        <w:t xml:space="preserve"> based</w:t>
-      </w:r>
-      <w:r>
-        <w:t xml:space="preserve"> on addressing</w:t>
-      </w:r>
-      <w:r>
-        <w:t xml:space="preserve"> three </w:t>
-      </w:r>
-      <w:r>
-        <w:t>main modules of</w:t>
-      </w:r>
-      <w:r>
-        <w:t xml:space="preserve"> the </w:t>
-      </w:r>
-      <w:r>
-        <w:t>system’s functionality</w:t>
-      </w:r>
-      <w:r>
-        <w:t>, the GUI</w:t>
-      </w:r>
-      <w:r>
-        <w:t xml:space="preserve"> (Graphical User Interface)</w:t>
-      </w:r>
-      <w:r>
-        <w:t xml:space="preserve">, face detection and </w:t>
-      </w:r>
-      <w:r>
-        <w:t>verification functionality.</w:t>
-      </w:r>
-    </w:p>
-    <w:p>
-      <w:r>
-        <w:t xml:space="preserve">All </w:t>
-      </w:r>
-      <w:r>
-        <w:t xml:space="preserve">possible </w:t>
-      </w:r>
-      <w:r>
-        <w:t>solutions must address and satisfy the functional demands of the systems three main modules, the GUI (Graphical User Interface)</w:t>
-      </w:r>
-      <w:r>
-        <w:t>, face detection and user verification</w:t>
-      </w:r>
-      <w:r>
-        <w:t>.</w:t>
-      </w:r>
-    </w:p>
-    <w:p>
-      <w:r>
-        <w:t>The GUI is concerned with delivering</w:t>
-      </w:r>
-      <w:r>
-        <w:t xml:space="preserve"> a method</w:t>
-      </w:r>
-      <w:r>
-        <w:t xml:space="preserve"> </w:t>
-      </w:r>
-      <w:r>
-        <w:t>of interacting with the system for the user. The interface must provide functionality so that t</w:t>
-      </w:r>
-      <w:r>
-        <w:t>asks such as capturing image</w:t>
+      </w:pPr>
+      <w:bookmarkStart w:id="4" w:name="_Toc448768525"/>
+      <w:r>
+        <w:t>Literature Review</w:t>
       </w:r>
       <w:r>
         <w:t>s</w:t>
       </w:r>
-      <w:r>
-        <w:t xml:space="preserve"> on login of the authentication system and providing an area where image databases can be loaded, </w:t>
-      </w:r>
-      <w:r>
-        <w:t>adapted,</w:t>
-      </w:r>
-      <w:r>
-        <w:t xml:space="preserve"> trained and stored</w:t>
-      </w:r>
-      <w:r>
-        <w:t xml:space="preserve"> can be controlled</w:t>
-      </w:r>
-      <w:r>
-        <w:t>.</w:t>
-      </w:r>
-    </w:p>
-    <w:p>
-      <w:r>
-        <w:t xml:space="preserve">The face detection functionality </w:t>
-      </w:r>
-      <w:r>
-        <w:t>will</w:t>
-      </w:r>
-      <w:r>
-        <w:t xml:space="preserve"> be </w:t>
-      </w:r>
-      <w:r>
-        <w:t xml:space="preserve">capable of acknowledging a human face by recognising </w:t>
-      </w:r>
-      <w:r>
-        <w:t>objective features</w:t>
-      </w:r>
-      <w:r>
-        <w:t xml:space="preserve"> that are incorporated in a human face with the use of trained classifiers provided by the OpenCV library.</w:t>
-      </w:r>
-    </w:p>
-    <w:p>
-      <w:r>
-        <w:t>The strength of a stand-alone face recognition system used as a main authentication tool doesn’t appear to be the safest method of computer recognition.</w:t>
-      </w:r>
-    </w:p>
-    <w:p>
-      <w:r>
-        <w:t>External images or photos can be held in front of the camera where a face is successfully detected. This is the limitations of the OpenCV classifiers.</w:t>
-      </w:r>
-      <w:r>
-        <w:t xml:space="preserve"> </w:t>
-      </w:r>
-    </w:p>
-    <w:p>
-      <w:pPr>
-        <w:pStyle w:val="Heading2"/>
-      </w:pPr>
-      <w:bookmarkStart w:id="3" w:name="_Toc440630769"/>
-    </w:p>
-    <w:p>
-      <w:pPr>
-        <w:pStyle w:val="Heading2"/>
-      </w:pPr>
-      <w:r>
-        <w:t>Literature Review</w:t>
-      </w:r>
-      <w:bookmarkEnd w:id="3"/>
-      <w:r>
-        <w:t>s</w:t>
-      </w:r>
+      <w:bookmarkEnd w:id="4"/>
     </w:p>
     <w:p/>
     <w:p>
@@ -2394,16 +2334,169 @@
         <w:t>.</w:t>
       </w:r>
       <w:r>
-        <w:t xml:space="preserve"> These methods of authentication often require some form of physical interaction or focus from its user. They also introduce a necessary storage system to retain this unique information such as </w:t>
-      </w:r>
-    </w:p>
-    <w:p/>
-    <w:p>
-      <w:r>
-        <w:t>Moving towards fully automated authentication systems. Less invasive and applyabe to video stream and pictures.</w:t>
-      </w:r>
-      <w:bookmarkStart w:id="4" w:name="_GoBack"/>
-      <w:bookmarkEnd w:id="4"/>
+        <w:t xml:space="preserve"> These methods of authentication often require some form of physical interaction or focus from its user.</w:t>
+      </w:r>
+      <w:r>
+        <w:t xml:space="preserve"> </w:t>
+      </w:r>
+    </w:p>
+    <w:p>
+      <w:r>
+        <w:t>All methods of</w:t>
+      </w:r>
+      <w:r>
+        <w:t xml:space="preserve"> computerised human</w:t>
+      </w:r>
+      <w:r>
+        <w:t xml:space="preserve"> identification operate</w:t>
+      </w:r>
+      <w:r>
+        <w:t>s</w:t>
+      </w:r>
+      <w:r>
+        <w:t xml:space="preserve"> on the basis that a set of uniquely identifiable data is submitted by a user</w:t>
+      </w:r>
+      <w:r>
+        <w:t xml:space="preserve"> to the</w:t>
+      </w:r>
+      <w:r>
+        <w:t xml:space="preserve"> system where it is compared and associated to the relevant stored data</w:t>
+      </w:r>
+      <w:r>
+        <w:t xml:space="preserve"> within a set threshold of acceptance</w:t>
+      </w:r>
+      <w:r>
+        <w:t>.</w:t>
+      </w:r>
+      <w:r>
+        <w:t xml:space="preserve"> The form of this uniquely identifiable data has largely </w:t>
+      </w:r>
+      <w:r>
+        <w:t>been an</w:t>
+      </w:r>
+      <w:r>
+        <w:t xml:space="preserve"> extension </w:t>
+      </w:r>
+      <w:r>
+        <w:t>of a person such as a bank card or password. Biometrics offer the convenience of no extra materials, assets or memory cognition as they</w:t>
+      </w:r>
+      <w:r>
+        <w:t xml:space="preserve"> are physical features that individually identifies </w:t>
+      </w:r>
+      <w:r>
+        <w:t>a person.</w:t>
+      </w:r>
+    </w:p>
+    <w:p>
+      <w:r>
+        <w:t>The face is the most exposed definitive characteristic of a human and theref</w:t>
+      </w:r>
+      <w:r>
+        <w:t>ore can be analysed with lit</w:t>
+      </w:r>
+      <w:r>
+        <w:t>tle demand of interaction from the</w:t>
+      </w:r>
+      <w:r>
+        <w:t xml:space="preserve"> person</w:t>
+      </w:r>
+      <w:r>
+        <w:t xml:space="preserve"> if any</w:t>
+      </w:r>
+      <w:r>
+        <w:t>. A person need only look towards the scanning device which in t</w:t>
+      </w:r>
+      <w:r>
+        <w:t>his case is a camera for seconds</w:t>
+      </w:r>
+      <w:r>
+        <w:t xml:space="preserve"> and </w:t>
+      </w:r>
+      <w:r>
+        <w:t>recognition can</w:t>
+      </w:r>
+      <w:r>
+        <w:t xml:space="preserve"> </w:t>
+      </w:r>
+      <w:r>
+        <w:t xml:space="preserve">be successfully </w:t>
+      </w:r>
+      <w:r>
+        <w:t>per</w:t>
+      </w:r>
+      <w:r>
+        <w:t>formed</w:t>
+      </w:r>
+      <w:r>
+        <w:t xml:space="preserve"> in real time or from a still image.</w:t>
+      </w:r>
+    </w:p>
+    <w:p>
+      <w:r>
+        <w:t xml:space="preserve">Face </w:t>
+      </w:r>
+      <w:r>
+        <w:t>recognition is</w:t>
+      </w:r>
+      <w:r>
+        <w:t xml:space="preserve"> a</w:t>
+      </w:r>
+      <w:r>
+        <w:t xml:space="preserve"> </w:t>
+      </w:r>
+      <w:r>
+        <w:t>popular method of identification</w:t>
+      </w:r>
+      <w:r>
+        <w:t xml:space="preserve"> in </w:t>
+      </w:r>
+      <w:r>
+        <w:t xml:space="preserve">government </w:t>
+      </w:r>
+      <w:r>
+        <w:t>surveillance systems</w:t>
+      </w:r>
+      <w:r>
+        <w:t xml:space="preserve"> []</w:t>
+      </w:r>
+      <w:r>
+        <w:t>.</w:t>
+      </w:r>
+      <w:r>
+        <w:t xml:space="preserve"> It can be carried out on multiples entities simultaneously with speed which is </w:t>
+      </w:r>
+      <w:r>
+        <w:t>extremely</w:t>
+      </w:r>
+      <w:r>
+        <w:t xml:space="preserve"> effective in crowds of people.</w:t>
+      </w:r>
+    </w:p>
+    <w:p>
+      <w:r>
+        <w:t>Only last year there was release of an advanced facial recognition system called DDFD (</w:t>
+      </w:r>
+      <w:proofErr w:type="gramStart"/>
+      <w:r>
+        <w:t>Deep )</w:t>
+      </w:r>
+      <w:proofErr w:type="gramEnd"/>
+      <w:r>
+        <w:t>. The detection algorithm was extended from the foundations of Viola-Jones methodology of face detection [viola ref]</w:t>
+      </w:r>
+    </w:p>
+    <w:p>
+      <w:r>
+        <w:t xml:space="preserve">Moving towards fully automated authentication systems. Less invasive and </w:t>
+      </w:r>
+      <w:proofErr w:type="spellStart"/>
+      <w:r>
+        <w:t>applyabe</w:t>
+      </w:r>
+      <w:proofErr w:type="spellEnd"/>
+      <w:r>
+        <w:t xml:space="preserve"> to video stream and pictures.</w:t>
+      </w:r>
     </w:p>
     <w:p>
       <w:r>
@@ -2416,65 +2509,6 @@
     <w:p>
       <w:r>
         <w:t>New technologies looking to automate sub processes to deliver a full application.</w:t>
-      </w:r>
-    </w:p>
-    <w:p>
-      <w:r>
-        <w:t>Face recognition is an effortless task performed by humans on a daily basis. The sheer complexi</w:t>
-      </w:r>
-      <w:r>
-        <w:t>ty of the</w:t>
-      </w:r>
-      <w:r>
-        <w:t xml:space="preserve"> </w:t>
-      </w:r>
-      <w:r>
-        <w:t>human brain can truly</w:t>
-      </w:r>
-      <w:r>
-        <w:t xml:space="preserve"> be admired whi</w:t>
-      </w:r>
-      <w:r>
-        <w:t xml:space="preserve">lst </w:t>
-      </w:r>
-      <w:r>
-        <w:t>replicati</w:t>
-      </w:r>
-      <w:r>
-        <w:t xml:space="preserve">ng </w:t>
-      </w:r>
-      <w:r>
-        <w:t>this</w:t>
-      </w:r>
-      <w:r>
-        <w:t xml:space="preserve"> complex</w:t>
-      </w:r>
-      <w:r>
-        <w:t xml:space="preserve"> functionality</w:t>
-      </w:r>
-      <w:r>
-        <w:t xml:space="preserve"> in machine software</w:t>
-      </w:r>
-      <w:r>
-        <w:t xml:space="preserve">. </w:t>
-      </w:r>
-      <w:r>
-        <w:t xml:space="preserve">Distinctive </w:t>
-      </w:r>
-      <w:r>
-        <w:t xml:space="preserve">features of the human face such as </w:t>
-      </w:r>
-      <w:r>
-        <w:t xml:space="preserve">the </w:t>
-      </w:r>
-      <w:r>
-        <w:t>nose, mouth and eyes are</w:t>
-      </w:r>
-      <w:r>
-        <w:t xml:space="preserve"> algorithmically recognised by object detection and association</w:t>
-      </w:r>
-      <w:r>
-        <w:t>.</w:t>
       </w:r>
     </w:p>
     <w:p/>
@@ -2582,6 +2616,7 @@
     </w:p>
     <w:p>
       <w:r>
+        <w:lastRenderedPageBreak/>
         <w:t xml:space="preserve">As the </w:t>
       </w:r>
       <w:r>
@@ -2625,22 +2660,6 @@
       </w:r>
     </w:p>
     <w:p>
-      <w:r>
-        <w:t>Ethical and social impacts:</w:t>
-      </w:r>
-    </w:p>
-    <w:p>
-      <w:r>
-        <w:t>The ethical and social use of face recognition has been questioned much already. With the ever growing technical strive to innovate methods of human computer interaction</w:t>
-      </w:r>
-      <w:r>
-        <w:t xml:space="preserve"> biometric analysis</w:t>
-      </w:r>
-      <w:r>
-        <w:t>.</w:t>
-      </w:r>
-    </w:p>
-    <w:p>
       <w:pPr>
         <w:pStyle w:val="ListParagraph"/>
         <w:numPr>
@@ -2649,13 +2668,17 @@
         </w:numPr>
       </w:pPr>
       <w:r>
-        <w:lastRenderedPageBreak/>
-        <w:t>Extended face recodnition research investigates the use of thermal cameras to collect image data. This allows a better representation of a 3D face model as it does not detect facial items such as glasses and records only heat signature data.</w:t>
-      </w:r>
-      <w:r>
-        <w:t xml:space="preserve"> </w:t>
-      </w:r>
-      <w:hyperlink r:id="rId8" w:history="1">
+        <w:t xml:space="preserve">Extended face </w:t>
+      </w:r>
+      <w:proofErr w:type="spellStart"/>
+      <w:r>
+        <w:t>recodnition</w:t>
+      </w:r>
+      <w:proofErr w:type="spellEnd"/>
+      <w:r>
+        <w:t xml:space="preserve"> research investigates the use of thermal cameras to collect image data. This allows a better representation of a 3D face model as it does not detect facial items such as glasses and records only heat signature data. </w:t>
+      </w:r>
+      <w:hyperlink r:id="rId12" w:history="1">
         <w:r>
           <w:rPr>
             <w:rStyle w:val="Hyperlink"/>
@@ -2667,22 +2690,14 @@
         <w:t xml:space="preserve"> </w:t>
       </w:r>
     </w:p>
-    <w:p>
-      <w:pPr>
-        <w:pStyle w:val="ListParagraph"/>
-        <w:numPr>
-          <w:ilvl w:val="0"/>
-          <w:numId w:val="3"/>
-        </w:numPr>
-      </w:pPr>
-    </w:p>
+    <w:p/>
     <w:p>
       <w:pPr>
         <w:pStyle w:val="Heading2"/>
       </w:pPr>
-      <w:bookmarkStart w:id="5" w:name="_Toc440630770"/>
-      <w:r>
-        <w:t>The Solution Approach</w:t>
+      <w:bookmarkStart w:id="5" w:name="_Toc448768526"/>
+      <w:r>
+        <w:t>Implementation</w:t>
       </w:r>
       <w:bookmarkEnd w:id="5"/>
       <w:r>
@@ -2691,71 +2706,81 @@
     </w:p>
     <w:p/>
     <w:p>
-      <w:pPr>
-        <w:rPr>
-          <w:b/>
-        </w:rPr>
-      </w:pPr>
-      <w:r>
-        <w:rPr>
-          <w:b/>
-        </w:rPr>
-        <w:t>OpenCV(Open Vision Library).</w:t>
-      </w:r>
-      <w:r>
-        <w:rPr>
-          <w:b/>
-        </w:rPr>
-        <w:t xml:space="preserve"> Using a java wrapper. Java</w:t>
-      </w:r>
-      <w:r>
-        <w:rPr>
-          <w:b/>
-        </w:rPr>
-        <w:t>CV</w:t>
-      </w:r>
-    </w:p>
-    <w:p>
-      <w:r>
-        <w:t xml:space="preserve">The OpenCV library is implemented in C++ programming language. Over the years wrappers and translated versions of the library have been developed to provide the ability for developers to utilise the libraries functionality from other programming languages such as Java. </w:t>
-      </w:r>
-    </w:p>
-    <w:p>
-      <w:pPr>
-        <w:rPr>
-          <w:b/>
-        </w:rPr>
-      </w:pPr>
-      <w:r>
-        <w:rPr>
-          <w:b/>
-        </w:rPr>
-        <w:t>OPENCV Haar Classifier for face detection.</w:t>
-      </w:r>
-      <w:r>
-        <w:rPr>
-          <w:b/>
-        </w:rPr>
-        <w:t xml:space="preserve"> Viola Jones methodology.</w:t>
+      <w:r>
+        <w:t xml:space="preserve">The use of third party maths libraries such as Jama Matrix toolkit and apache commons math library to compute </w:t>
+      </w:r>
+      <w:proofErr w:type="spellStart"/>
+      <w:proofErr w:type="gramStart"/>
+      <w:r>
+        <w:t>eigen</w:t>
+      </w:r>
+      <w:proofErr w:type="spellEnd"/>
+      <w:proofErr w:type="gramEnd"/>
+      <w:r>
+        <w:t xml:space="preserve"> decomposition. </w:t>
+      </w:r>
+      <w:proofErr w:type="spellStart"/>
+      <w:r>
+        <w:t>JavaCV</w:t>
+      </w:r>
+      <w:bookmarkStart w:id="6" w:name="_GoBack"/>
+      <w:bookmarkEnd w:id="6"/>
+      <w:proofErr w:type="spellEnd"/>
+    </w:p>
+    <w:p>
+      <w:r>
+        <w:t>It is common practice to select a sub set of the computed E</w:t>
+      </w:r>
+      <w:r>
+        <w:t xml:space="preserve">igen values. The highest variations is distance of the </w:t>
+      </w:r>
+      <w:proofErr w:type="spellStart"/>
+      <w:proofErr w:type="gramStart"/>
+      <w:r>
+        <w:t>eigen</w:t>
+      </w:r>
+      <w:proofErr w:type="spellEnd"/>
+      <w:proofErr w:type="gramEnd"/>
+      <w:r>
+        <w:t xml:space="preserve"> values are removed as they represent high </w:t>
+      </w:r>
+      <w:proofErr w:type="spellStart"/>
+      <w:r>
+        <w:t>frequenicies</w:t>
+      </w:r>
+      <w:proofErr w:type="spellEnd"/>
+      <w:r>
+        <w:t xml:space="preserve"> of data. </w:t>
+      </w:r>
+    </w:p>
+    <w:p>
+      <w:pPr>
+        <w:pStyle w:val="Heading2"/>
+      </w:pPr>
+      <w:bookmarkStart w:id="7" w:name="_Toc448768527"/>
+      <w:r>
+        <w:t>Testing: Verification and Validation</w:t>
+      </w:r>
+      <w:bookmarkEnd w:id="7"/>
+      <w:r>
+        <w:t xml:space="preserve"> </w:t>
       </w:r>
     </w:p>
     <w:p/>
     <w:p>
       <w:r>
-        <w:t>The open vison library provides a variety of classifiers that have been developed and trained to detect objects and this instance facial features.</w:t>
-      </w:r>
-      <w:r>
-        <w:t xml:space="preserve"> The </w:t>
-      </w:r>
-      <w:r>
-        <w:t>‘</w:t>
-      </w:r>
-      <w:r>
-        <w:t>haarClassifier_frontalFace</w:t>
-      </w:r>
-      <w:r>
-        <w:t>’ classifier use viola jones methodology to detect objects within an image or set of images.</w:t>
-      </w:r>
+        <w:t>Inanimate images/photos can be held in front of the camera and a face is successfully detected. Open CV’s trained classifiers are robust enough to detect images with very little features. This poses a security issue as user recognition can be spoofed without the necessary precautions being implemented to counter such forgery.</w:t>
+      </w:r>
+    </w:p>
+    <w:p>
+      <w:pPr>
+        <w:pStyle w:val="Heading2"/>
+      </w:pPr>
+      <w:bookmarkStart w:id="8" w:name="_Toc448768528"/>
+      <w:r>
+        <w:t>Discussion</w:t>
+      </w:r>
+      <w:bookmarkEnd w:id="8"/>
       <w:r>
         <w:t xml:space="preserve"> </w:t>
       </w:r>
@@ -2763,84 +2788,33 @@
     <w:p/>
     <w:p>
       <w:pPr>
-        <w:rPr>
-          <w:b/>
-        </w:rPr>
-      </w:pPr>
-      <w:r>
-        <w:rPr>
-          <w:b/>
-        </w:rPr>
-        <w:t>PCA</w:t>
-      </w:r>
-      <w:r>
-        <w:rPr>
-          <w:b/>
-        </w:rPr>
+        <w:pStyle w:val="Heading2"/>
+      </w:pPr>
+      <w:bookmarkStart w:id="9" w:name="_Toc448768529"/>
+      <w:r>
+        <w:t>Conclusion</w:t>
+      </w:r>
+      <w:bookmarkEnd w:id="9"/>
+      <w:r>
         <w:t xml:space="preserve"> </w:t>
       </w:r>
-      <w:r>
-        <w:rPr>
-          <w:b/>
-        </w:rPr>
-        <w:t xml:space="preserve">(Principal Component Analysis) </w:t>
-      </w:r>
-      <w:r>
-        <w:rPr>
-          <w:b/>
-        </w:rPr>
-        <w:t>to refine relative data set</w:t>
-      </w:r>
-    </w:p>
-    <w:p>
-      <w:r>
-        <w:t xml:space="preserve">Acceptance testing through thresholding comparison of trained data sets. The principal components represented as </w:t>
-      </w:r>
-      <w:r>
-        <w:t>Eigen</w:t>
-      </w:r>
-      <w:r>
-        <w:t xml:space="preserve"> values and vectors are computed on the database image sets. The user image Is then captured using face detection and added to the relevant database image set. PCA analysis is then run on the updated image set which delivers a deviation percentage from the original analysis. The new image set is accepted if the value deviation is still in the given threshold of acceptance.</w:t>
-      </w:r>
-    </w:p>
-    <w:p>
-      <w:r>
-        <w:t>Recognition Acceptance:</w:t>
-      </w:r>
-    </w:p>
-    <w:p>
-      <w:r>
-        <w:t xml:space="preserve">Recognition acceptance is tested by performing PCA on the </w:t>
-      </w:r>
-      <w:r>
-        <w:t>original database image</w:t>
-      </w:r>
-      <w:r>
-        <w:t xml:space="preserve"> set. The new user image is then added to the images set where PCA analysis is performed again. </w:t>
-      </w:r>
-      <w:r>
-        <w:t xml:space="preserve">If the new image set PCA analysis falls within an acceptable threshold derived from the </w:t>
-      </w:r>
-      <w:r>
-        <w:t>original</w:t>
-      </w:r>
-      <w:r>
-        <w:t xml:space="preserve"> PCA a</w:t>
-      </w:r>
-      <w:r>
-        <w:t>nalysis the image is verified and validated. This image is then associated to the relevant user profile and image set.</w:t>
-      </w:r>
     </w:p>
     <w:p/>
     <w:p>
+      <w:r>
+        <w:t>This system can be fooled by holding an image which is then successfully detected. So if an unknown user is attempting to login they would simply have to find a reasonable high resolution image of the user they wish to impersonate and present this to the face detection process whilst producing a login image.</w:t>
+      </w:r>
+    </w:p>
+    <w:p/>
+    <w:p>
       <w:pPr>
         <w:pStyle w:val="Heading2"/>
       </w:pPr>
-      <w:bookmarkStart w:id="6" w:name="_Toc440630771"/>
-      <w:r>
-        <w:t>Implementation</w:t>
-      </w:r>
-      <w:bookmarkEnd w:id="6"/>
+      <w:bookmarkStart w:id="10" w:name="_Toc448768530"/>
+      <w:r>
+        <w:t>Project Commentary</w:t>
+      </w:r>
+      <w:bookmarkEnd w:id="10"/>
       <w:r>
         <w:t xml:space="preserve"> </w:t>
       </w:r>
@@ -2850,94 +2824,53 @@
       <w:pPr>
         <w:pStyle w:val="Heading2"/>
       </w:pPr>
-      <w:bookmarkStart w:id="7" w:name="_Toc440630772"/>
-      <w:r>
-        <w:t>Testing: Verification and Validation</w:t>
-      </w:r>
-      <w:bookmarkEnd w:id="7"/>
+      <w:bookmarkStart w:id="11" w:name="_Toc448768531"/>
+      <w:r>
+        <w:t>Social, Legal, Health &amp; Safety and Ethical Issues</w:t>
+      </w:r>
+      <w:bookmarkEnd w:id="11"/>
       <w:r>
         <w:t xml:space="preserve"> </w:t>
       </w:r>
     </w:p>
     <w:p/>
     <w:p>
-      <w:pPr>
-        <w:pStyle w:val="Heading2"/>
-      </w:pPr>
-      <w:bookmarkStart w:id="8" w:name="_Toc440630773"/>
-      <w:r>
-        <w:t>Discussion</w:t>
-      </w:r>
-      <w:bookmarkEnd w:id="8"/>
-      <w:r>
-        <w:t xml:space="preserve"> </w:t>
-      </w:r>
-    </w:p>
-    <w:p/>
-    <w:p>
-      <w:pPr>
-        <w:pStyle w:val="Heading2"/>
-      </w:pPr>
-      <w:bookmarkStart w:id="9" w:name="_Toc440630774"/>
       <w:r>
         <w:lastRenderedPageBreak/>
-        <w:t>Conclusion</w:t>
-      </w:r>
-      <w:bookmarkEnd w:id="9"/>
-      <w:r>
-        <w:t xml:space="preserve"> </w:t>
-      </w:r>
-    </w:p>
-    <w:p/>
-    <w:p>
-      <w:r>
-        <w:t>This system can be fooled by holding an image which is then successfully detected. So if an unknown user is attempting to login they would simply have to find a reasonable high resolution image of the user they wish to impersonate and present this to the face detection process whilst producing a login image.</w:t>
-      </w:r>
-    </w:p>
-    <w:p/>
-    <w:p>
-      <w:pPr>
-        <w:pStyle w:val="Heading2"/>
-      </w:pPr>
-      <w:bookmarkStart w:id="10" w:name="_Toc440630775"/>
-      <w:r>
-        <w:t>Project Commentary</w:t>
-      </w:r>
-      <w:bookmarkEnd w:id="10"/>
-      <w:r>
-        <w:t xml:space="preserve"> </w:t>
-      </w:r>
-    </w:p>
-    <w:p/>
-    <w:p>
-      <w:pPr>
-        <w:pStyle w:val="Heading2"/>
-      </w:pPr>
-      <w:bookmarkStart w:id="11" w:name="_Toc440630776"/>
-      <w:r>
-        <w:t>Social, Legal, Health &amp; Safety and Ethical Issues</w:t>
-      </w:r>
-      <w:bookmarkEnd w:id="11"/>
-      <w:r>
-        <w:t xml:space="preserve"> </w:t>
-      </w:r>
-    </w:p>
-    <w:p/>
+        <w:t>There are many ethical arguments to the analysis and storage of biometrical data</w:t>
+      </w:r>
+      <w:r>
+        <w:t xml:space="preserve">. Biometrics </w:t>
+      </w:r>
+      <w:proofErr w:type="spellStart"/>
+      <w:r>
+        <w:t>uniquesly</w:t>
+      </w:r>
+      <w:proofErr w:type="spellEnd"/>
+      <w:r>
+        <w:t xml:space="preserve"> identify</w:t>
+      </w:r>
+      <w:r>
+        <w:t xml:space="preserve"> a person with biometric data and can’t be changed easily. If your authentication password or forms of identity such as bank card become compromised they can easily be changed although human like features such as the face are much harder to modify.</w:t>
+      </w:r>
+    </w:p>
+    <w:p>
+      <w:r>
+        <w:t>The ethical and social use of face recognition has been questioned much already. With the ever growing technical strive to innovate methods of human computer interaction biometric analysis.</w:t>
+      </w:r>
+    </w:p>
     <w:p>
       <w:pPr>
         <w:rPr>
           <w:vertAlign w:val="subscript"/>
         </w:rPr>
       </w:pPr>
-      <w:r>
-        <w:t>There are many ethical arguments to the analysis and storage of biometrical data. Biometrics definitely associate a person with biometric data and can’t be changed easily. If your authentication password or forms of identity such as bank card become compromised they can easily be changed although human like features such as the face are much harder to modify.</w:t>
-      </w:r>
     </w:p>
     <w:p>
       <w:pPr>
         <w:pStyle w:val="Heading2"/>
       </w:pPr>
-      <w:bookmarkStart w:id="12" w:name="_Toc440630777"/>
+      <w:bookmarkStart w:id="12" w:name="_Toc448768532"/>
       <w:r>
         <w:t>Reflection</w:t>
       </w:r>
@@ -2946,34 +2879,133 @@
         <w:t xml:space="preserve"> </w:t>
       </w:r>
     </w:p>
+    <w:p>
+      <w:r>
+        <w:t>To ensure a reliable and secure authentication system scenarios such as user image spoofing where the unknown user attempting to log in holds up an image of a known user must be consider.</w:t>
+      </w:r>
+    </w:p>
+    <w:p>
+      <w:r>
+        <w:t>The project deliverable defined in the PID where unrealistic. Which ones why, what took up time.</w:t>
+      </w:r>
+    </w:p>
+    <w:p>
+      <w:r>
+        <w:t xml:space="preserve">JNI (Java Native Interface) can be used to </w:t>
+      </w:r>
+      <w:proofErr w:type="spellStart"/>
+      <w:r>
+        <w:t>utlise</w:t>
+      </w:r>
+      <w:proofErr w:type="spellEnd"/>
+      <w:r>
+        <w:t xml:space="preserve"> C++ code. The native C++ </w:t>
+      </w:r>
+      <w:proofErr w:type="spellStart"/>
+      <w:r>
+        <w:t>openCV</w:t>
+      </w:r>
+      <w:proofErr w:type="spellEnd"/>
+      <w:r>
+        <w:t xml:space="preserve"> library offers a very robust </w:t>
+      </w:r>
+      <w:proofErr w:type="spellStart"/>
+      <w:r>
+        <w:t>FaceRecognizer</w:t>
+      </w:r>
+      <w:proofErr w:type="spellEnd"/>
+      <w:r>
+        <w:t xml:space="preserve"> class that can determine the age and gender of a user. It also features live detection functionality that can </w:t>
+      </w:r>
+      <w:proofErr w:type="spellStart"/>
+      <w:r>
+        <w:t>differentiatre</w:t>
+      </w:r>
+      <w:proofErr w:type="spellEnd"/>
+      <w:r>
+        <w:t xml:space="preserve"> between a live and inanimate subject. This functionality cleverly exploits the movement of eyes and skin tone changes to conclude whether the user is a real person [ref to live </w:t>
+      </w:r>
+      <w:proofErr w:type="spellStart"/>
+      <w:r>
+        <w:t>detctor</w:t>
+      </w:r>
+      <w:proofErr w:type="spellEnd"/>
+      <w:r>
+        <w:t xml:space="preserve">] </w:t>
+      </w:r>
+    </w:p>
     <w:p/>
     <w:p>
       <w:pPr>
         <w:pStyle w:val="Heading2"/>
       </w:pPr>
+      <w:bookmarkStart w:id="13" w:name="_Toc448768533"/>
       <w:r>
         <w:t>References</w:t>
       </w:r>
+      <w:bookmarkEnd w:id="13"/>
     </w:p>
     <w:p/>
+    <w:p>
+      <w:r>
+        <w:t xml:space="preserve">[1] University of Reading, PID reference. Available at: </w:t>
+      </w:r>
+    </w:p>
+    <w:p>
+      <w:r>
+        <w:t xml:space="preserve">[] Network World, US intelligence wants to radically enhance facial recognition software [online]. Available </w:t>
+      </w:r>
+      <w:proofErr w:type="gramStart"/>
+      <w:r>
+        <w:t>at :</w:t>
+      </w:r>
+      <w:proofErr w:type="gramEnd"/>
+      <w:r>
+        <w:t xml:space="preserve"> </w:t>
+      </w:r>
+      <w:hyperlink r:id="rId13" w:history="1">
+        <w:r>
+          <w:rPr>
+            <w:rStyle w:val="Hyperlink"/>
+          </w:rPr>
+          <w:t>http://www.networkworld.com/article/2225788/applications/us-intelligence-wants-to-radically-advance-facial-recognition-software.html</w:t>
+        </w:r>
+      </w:hyperlink>
+      <w:r>
+        <w:t xml:space="preserve"> </w:t>
+      </w:r>
+    </w:p>
+    <w:p>
+      <w:r>
+        <w:t>[</w:t>
+      </w:r>
+      <w:proofErr w:type="gramStart"/>
+      <w:r>
+        <w:t>viola</w:t>
+      </w:r>
+      <w:proofErr w:type="gramEnd"/>
+      <w:r>
+        <w:t xml:space="preserve"> ref]</w:t>
+      </w:r>
+    </w:p>
     <w:p/>
     <w:p>
       <w:pPr>
         <w:pStyle w:val="Heading2"/>
       </w:pPr>
-      <w:bookmarkStart w:id="13" w:name="_Toc440630778"/>
+      <w:bookmarkStart w:id="14" w:name="_Toc448768534"/>
       <w:r>
         <w:t>Appendices</w:t>
       </w:r>
-      <w:bookmarkEnd w:id="13"/>
+      <w:bookmarkEnd w:id="14"/>
       <w:r>
         <w:t xml:space="preserve"> </w:t>
       </w:r>
     </w:p>
     <w:p/>
     <w:sectPr>
-      <w:headerReference w:type="default" r:id="rId9"/>
-      <w:footerReference w:type="default" r:id="rId10"/>
+      <w:headerReference w:type="default" r:id="rId14"/>
+      <w:footerReference w:type="default" r:id="rId15"/>
       <w:pgSz w:w="11906" w:h="17338"/>
       <w:pgMar w:top="1890" w:right="1168" w:bottom="787" w:left="1357" w:header="720" w:footer="720" w:gutter="0"/>
       <w:pgNumType w:start="0"/>
@@ -3045,7 +3077,7 @@
           <w:rPr>
             <w:noProof/>
           </w:rPr>
-          <w:t>2</w:t>
+          <w:t>8</w:t>
         </w:r>
         <w:r>
           <w:rPr>
@@ -4550,8 +4582,9 @@
   </w:compat>
   <w:rsids>
     <w:rsidRoot w:val="00BF7652"/>
+    <w:rsid w:val="001227E5"/>
     <w:rsid w:val="002E4084"/>
-    <w:rsid w:val="00586864"/>
+    <w:rsid w:val="00657BC5"/>
     <w:rsid w:val="00772BFB"/>
     <w:rsid w:val="00854A14"/>
     <w:rsid w:val="00AB584B"/>
@@ -5350,11 +5383,30 @@
 </file>
 
 <file path=customXml/item1.xml><?xml version="1.0" encoding="utf-8"?>
+<CoverPageProperties xmlns="http://schemas.microsoft.com/office/2006/coverPageProps">
+  <PublishDate/>
+  <Abstract>Computerised Face authentication is vastly being integrated into today’s technologies and systems. As an efficient and effortless method of character recognition this technology aspires to be prevalent in every-day activities in the aims of managing data and location access and delivering customized user experiences. This report illustrates the design, implementation and effectiveness of a proof of concept facial authentication system. The system utilises Viola-Jones methodology of feature extraction and PCA (Principal Component Analysis) to derive a fast and efficient means of digital face detection and verification. It features a configurable threshold acceptance value in order to handle a range of illumination levels which provide a challenging constraint in image analysis. The developed system can potentially complement an existing user authentication layer or operate as an independent authentication system. Its application can be easily extended to provide some form of greeting message or profile to future students attending a university open day</Abstract>
+  <CompanyAddress/>
+  <CompanyPhone/>
+  <CompanyFax/>
+  <CompanyEmail/>
+</CoverPageProperties>
+</file>
+
+<file path=customXml/item2.xml><?xml version="1.0" encoding="utf-8"?>
 <b:Sources xmlns:b="http://schemas.openxmlformats.org/officeDocument/2006/bibliography" xmlns="http://schemas.openxmlformats.org/officeDocument/2006/bibliography" SelectedStyle="\APA.XSL" StyleName="APA"/>
 </file>
 
 <file path=customXml/itemProps1.xml><?xml version="1.0" encoding="utf-8"?>
-<ds:datastoreItem xmlns:ds="http://schemas.openxmlformats.org/officeDocument/2006/customXml" ds:itemID="{7A499981-2D86-4FC4-9817-528F76F1BD5D}">
+<ds:datastoreItem xmlns:ds="http://schemas.openxmlformats.org/officeDocument/2006/customXml" ds:itemID="{55AF091B-3C7A-41E3-B477-F2FDAA23CFDA}">
+  <ds:schemaRefs>
+    <ds:schemaRef ds:uri="http://schemas.microsoft.com/office/2006/coverPageProps"/>
+  </ds:schemaRefs>
+</ds:datastoreItem>
+</file>
+
+<file path=customXml/itemProps2.xml><?xml version="1.0" encoding="utf-8"?>
+<ds:datastoreItem xmlns:ds="http://schemas.openxmlformats.org/officeDocument/2006/customXml" ds:itemID="{091E5F69-2F80-4102-9168-554755C38899}">
   <ds:schemaRefs>
     <ds:schemaRef ds:uri="http://schemas.openxmlformats.org/officeDocument/2006/bibliography"/>
   </ds:schemaRefs>

</xml_diff>

<commit_message>
diss report update. Added to implementation section
</commit_message>
<xml_diff>
--- a/Dissertation/Final Report/Final Report(xw009807).docx
+++ b/Dissertation/Final Report/Final Report(xw009807).docx
@@ -105,6 +105,7 @@
                 <w:dataBinding w:prefixMappings="xmlns:ns0='http://schemas.openxmlformats.org/package/2006/metadata/core-properties' xmlns:ns1='http://purl.org/dc/elements/1.1/'" w:xpath="/ns0:coreProperties[1]/ns1:title[1]" w:storeItemID="{6C3C8BC8-F283-45AE-878A-BAB7291924A1}"/>
                 <w:text/>
               </w:sdtPr>
+              <w:sdtEndPr/>
               <w:sdtContent>
                 <w:tc>
                   <w:tcPr>
@@ -157,6 +158,7 @@
                 <w:dataBinding w:prefixMappings="xmlns:ns0='http://schemas.openxmlformats.org/package/2006/metadata/core-properties' xmlns:ns1='http://purl.org/dc/elements/1.1/'" w:xpath="/ns0:coreProperties[1]/ns1:subject[1]" w:storeItemID="{6C3C8BC8-F283-45AE-878A-BAB7291924A1}"/>
                 <w:text/>
               </w:sdtPr>
+              <w:sdtEndPr/>
               <w:sdtContent>
                 <w:tc>
                   <w:tcPr>
@@ -397,6 +399,7 @@
               <w:dataBinding w:prefixMappings="xmlns:ns0='http://schemas.microsoft.com/office/2006/coverPageProps'" w:xpath="/ns0:CoverPageProperties[1]/ns0:Abstract[1]" w:storeItemID="{55AF091B-3C7A-41E3-B477-F2FDAA23CFDA}"/>
               <w:text/>
             </w:sdtPr>
+            <w:sdtEndPr/>
             <w:sdtContent>
               <w:r>
                 <w:t>Computerised Face authentication is vastly being integrated into today’s technologies and systems. As an efficient and effortless method of character recognition this technology aspires to be prevalent in every-day activities in the aims of managing data and location access and delivering customized user experiences. This report illustrates the design, implementation and effectiveness of a proof of concept facial authentication system. The system utilises Viola-Jones methodology of feature extraction and PCA (Principal Component Analysis) to derive a fast and efficient means of digital face detection and verification. It features a configurable threshold acceptance value in order to handle a range of illumination levels which provide a challenging constraint in image analysis. The developed system can potentially complement an existing user authentication layer or operate as an independent authentication system. Its application can be easily extended to provide some form of greeting message or profile to future students attending a university open day</w:t>
@@ -524,7 +527,7 @@
           <w:r>
             <w:fldChar w:fldCharType="separate"/>
           </w:r>
-          <w:hyperlink w:anchor="_Toc448768521" w:history="1">
+          <w:hyperlink w:anchor="_Toc448872262" w:history="1">
             <w:r>
               <w:rPr>
                 <w:rStyle w:val="Hyperlink"/>
@@ -551,7 +554,7 @@
                 <w:noProof/>
                 <w:webHidden/>
               </w:rPr>
-              <w:instrText xml:space="preserve"> PAGEREF _Toc448768521 \h </w:instrText>
+              <w:instrText xml:space="preserve"> PAGEREF _Toc448872262 \h </w:instrText>
             </w:r>
             <w:r>
               <w:rPr>
@@ -594,7 +597,7 @@
               <w:lang w:eastAsia="en-GB"/>
             </w:rPr>
           </w:pPr>
-          <w:hyperlink w:anchor="_Toc448768522" w:history="1">
+          <w:hyperlink w:anchor="_Toc448872263" w:history="1">
             <w:r>
               <w:rPr>
                 <w:rStyle w:val="Hyperlink"/>
@@ -621,7 +624,7 @@
                 <w:noProof/>
                 <w:webHidden/>
               </w:rPr>
-              <w:instrText xml:space="preserve"> PAGEREF _Toc448768522 \h </w:instrText>
+              <w:instrText xml:space="preserve"> PAGEREF _Toc448872263 \h </w:instrText>
             </w:r>
             <w:r>
               <w:rPr>
@@ -664,7 +667,7 @@
               <w:lang w:eastAsia="en-GB"/>
             </w:rPr>
           </w:pPr>
-          <w:hyperlink w:anchor="_Toc448768523" w:history="1">
+          <w:hyperlink w:anchor="_Toc448872264" w:history="1">
             <w:r>
               <w:rPr>
                 <w:rStyle w:val="Hyperlink"/>
@@ -691,7 +694,7 @@
                 <w:noProof/>
                 <w:webHidden/>
               </w:rPr>
-              <w:instrText xml:space="preserve"> PAGEREF _Toc448768523 \h </w:instrText>
+              <w:instrText xml:space="preserve"> PAGEREF _Toc448872264 \h </w:instrText>
             </w:r>
             <w:r>
               <w:rPr>
@@ -734,7 +737,7 @@
               <w:lang w:eastAsia="en-GB"/>
             </w:rPr>
           </w:pPr>
-          <w:hyperlink w:anchor="_Toc448768524" w:history="1">
+          <w:hyperlink w:anchor="_Toc448872265" w:history="1">
             <w:r>
               <w:rPr>
                 <w:rStyle w:val="Hyperlink"/>
@@ -761,7 +764,7 @@
                 <w:noProof/>
                 <w:webHidden/>
               </w:rPr>
-              <w:instrText xml:space="preserve"> PAGEREF _Toc448768524 \h </w:instrText>
+              <w:instrText xml:space="preserve"> PAGEREF _Toc448872265 \h </w:instrText>
             </w:r>
             <w:r>
               <w:rPr>
@@ -804,7 +807,7 @@
               <w:lang w:eastAsia="en-GB"/>
             </w:rPr>
           </w:pPr>
-          <w:hyperlink w:anchor="_Toc448768525" w:history="1">
+          <w:hyperlink w:anchor="_Toc448872266" w:history="1">
             <w:r>
               <w:rPr>
                 <w:rStyle w:val="Hyperlink"/>
@@ -831,7 +834,7 @@
                 <w:noProof/>
                 <w:webHidden/>
               </w:rPr>
-              <w:instrText xml:space="preserve"> PAGEREF _Toc448768525 \h </w:instrText>
+              <w:instrText xml:space="preserve"> PAGEREF _Toc448872266 \h </w:instrText>
             </w:r>
             <w:r>
               <w:rPr>
@@ -874,7 +877,7 @@
               <w:lang w:eastAsia="en-GB"/>
             </w:rPr>
           </w:pPr>
-          <w:hyperlink w:anchor="_Toc448768526" w:history="1">
+          <w:hyperlink w:anchor="_Toc448872267" w:history="1">
             <w:r>
               <w:rPr>
                 <w:rStyle w:val="Hyperlink"/>
@@ -901,7 +904,7 @@
                 <w:noProof/>
                 <w:webHidden/>
               </w:rPr>
-              <w:instrText xml:space="preserve"> PAGEREF _Toc448768526 \h </w:instrText>
+              <w:instrText xml:space="preserve"> PAGEREF _Toc448872267 \h </w:instrText>
             </w:r>
             <w:r>
               <w:rPr>
@@ -921,7 +924,7 @@
                 <w:noProof/>
                 <w:webHidden/>
               </w:rPr>
-              <w:t>7</w:t>
+              <w:t>8</w:t>
             </w:r>
             <w:r>
               <w:rPr>
@@ -944,7 +947,7 @@
               <w:lang w:eastAsia="en-GB"/>
             </w:rPr>
           </w:pPr>
-          <w:hyperlink w:anchor="_Toc448768527" w:history="1">
+          <w:hyperlink w:anchor="_Toc448872268" w:history="1">
             <w:r>
               <w:rPr>
                 <w:rStyle w:val="Hyperlink"/>
@@ -971,7 +974,7 @@
                 <w:noProof/>
                 <w:webHidden/>
               </w:rPr>
-              <w:instrText xml:space="preserve"> PAGEREF _Toc448768527 \h </w:instrText>
+              <w:instrText xml:space="preserve"> PAGEREF _Toc448872268 \h </w:instrText>
             </w:r>
             <w:r>
               <w:rPr>
@@ -991,7 +994,7 @@
                 <w:noProof/>
                 <w:webHidden/>
               </w:rPr>
-              <w:t>7</w:t>
+              <w:t>9</w:t>
             </w:r>
             <w:r>
               <w:rPr>
@@ -1014,7 +1017,7 @@
               <w:lang w:eastAsia="en-GB"/>
             </w:rPr>
           </w:pPr>
-          <w:hyperlink w:anchor="_Toc448768528" w:history="1">
+          <w:hyperlink w:anchor="_Toc448872269" w:history="1">
             <w:r>
               <w:rPr>
                 <w:rStyle w:val="Hyperlink"/>
@@ -1041,7 +1044,7 @@
                 <w:noProof/>
                 <w:webHidden/>
               </w:rPr>
-              <w:instrText xml:space="preserve"> PAGEREF _Toc448768528 \h </w:instrText>
+              <w:instrText xml:space="preserve"> PAGEREF _Toc448872269 \h </w:instrText>
             </w:r>
             <w:r>
               <w:rPr>
@@ -1061,7 +1064,7 @@
                 <w:noProof/>
                 <w:webHidden/>
               </w:rPr>
-              <w:t>7</w:t>
+              <w:t>9</w:t>
             </w:r>
             <w:r>
               <w:rPr>
@@ -1084,7 +1087,7 @@
               <w:lang w:eastAsia="en-GB"/>
             </w:rPr>
           </w:pPr>
-          <w:hyperlink w:anchor="_Toc448768529" w:history="1">
+          <w:hyperlink w:anchor="_Toc448872270" w:history="1">
             <w:r>
               <w:rPr>
                 <w:rStyle w:val="Hyperlink"/>
@@ -1111,7 +1114,7 @@
                 <w:noProof/>
                 <w:webHidden/>
               </w:rPr>
-              <w:instrText xml:space="preserve"> PAGEREF _Toc448768529 \h </w:instrText>
+              <w:instrText xml:space="preserve"> PAGEREF _Toc448872270 \h </w:instrText>
             </w:r>
             <w:r>
               <w:rPr>
@@ -1131,7 +1134,7 @@
                 <w:noProof/>
                 <w:webHidden/>
               </w:rPr>
-              <w:t>7</w:t>
+              <w:t>9</w:t>
             </w:r>
             <w:r>
               <w:rPr>
@@ -1154,7 +1157,7 @@
               <w:lang w:eastAsia="en-GB"/>
             </w:rPr>
           </w:pPr>
-          <w:hyperlink w:anchor="_Toc448768530" w:history="1">
+          <w:hyperlink w:anchor="_Toc448872271" w:history="1">
             <w:r>
               <w:rPr>
                 <w:rStyle w:val="Hyperlink"/>
@@ -1181,7 +1184,7 @@
                 <w:noProof/>
                 <w:webHidden/>
               </w:rPr>
-              <w:instrText xml:space="preserve"> PAGEREF _Toc448768530 \h </w:instrText>
+              <w:instrText xml:space="preserve"> PAGEREF _Toc448872271 \h </w:instrText>
             </w:r>
             <w:r>
               <w:rPr>
@@ -1201,7 +1204,7 @@
                 <w:noProof/>
                 <w:webHidden/>
               </w:rPr>
-              <w:t>7</w:t>
+              <w:t>9</w:t>
             </w:r>
             <w:r>
               <w:rPr>
@@ -1224,7 +1227,7 @@
               <w:lang w:eastAsia="en-GB"/>
             </w:rPr>
           </w:pPr>
-          <w:hyperlink w:anchor="_Toc448768531" w:history="1">
+          <w:hyperlink w:anchor="_Toc448872272" w:history="1">
             <w:r>
               <w:rPr>
                 <w:rStyle w:val="Hyperlink"/>
@@ -1251,7 +1254,7 @@
                 <w:noProof/>
                 <w:webHidden/>
               </w:rPr>
-              <w:instrText xml:space="preserve"> PAGEREF _Toc448768531 \h </w:instrText>
+              <w:instrText xml:space="preserve"> PAGEREF _Toc448872272 \h </w:instrText>
             </w:r>
             <w:r>
               <w:rPr>
@@ -1271,7 +1274,7 @@
                 <w:noProof/>
                 <w:webHidden/>
               </w:rPr>
-              <w:t>8</w:t>
+              <w:t>9</w:t>
             </w:r>
             <w:r>
               <w:rPr>
@@ -1294,7 +1297,7 @@
               <w:lang w:eastAsia="en-GB"/>
             </w:rPr>
           </w:pPr>
-          <w:hyperlink w:anchor="_Toc448768532" w:history="1">
+          <w:hyperlink w:anchor="_Toc448872273" w:history="1">
             <w:r>
               <w:rPr>
                 <w:rStyle w:val="Hyperlink"/>
@@ -1321,7 +1324,7 @@
                 <w:noProof/>
                 <w:webHidden/>
               </w:rPr>
-              <w:instrText xml:space="preserve"> PAGEREF _Toc448768532 \h </w:instrText>
+              <w:instrText xml:space="preserve"> PAGEREF _Toc448872273 \h </w:instrText>
             </w:r>
             <w:r>
               <w:rPr>
@@ -1341,7 +1344,7 @@
                 <w:noProof/>
                 <w:webHidden/>
               </w:rPr>
-              <w:t>8</w:t>
+              <w:t>10</w:t>
             </w:r>
             <w:r>
               <w:rPr>
@@ -1364,7 +1367,7 @@
               <w:lang w:eastAsia="en-GB"/>
             </w:rPr>
           </w:pPr>
-          <w:hyperlink w:anchor="_Toc448768533" w:history="1">
+          <w:hyperlink w:anchor="_Toc448872274" w:history="1">
             <w:r>
               <w:rPr>
                 <w:rStyle w:val="Hyperlink"/>
@@ -1391,7 +1394,7 @@
                 <w:noProof/>
                 <w:webHidden/>
               </w:rPr>
-              <w:instrText xml:space="preserve"> PAGEREF _Toc448768533 \h </w:instrText>
+              <w:instrText xml:space="preserve"> PAGEREF _Toc448872274 \h </w:instrText>
             </w:r>
             <w:r>
               <w:rPr>
@@ -1411,7 +1414,7 @@
                 <w:noProof/>
                 <w:webHidden/>
               </w:rPr>
-              <w:t>8</w:t>
+              <w:t>10</w:t>
             </w:r>
             <w:r>
               <w:rPr>
@@ -1434,7 +1437,7 @@
               <w:lang w:eastAsia="en-GB"/>
             </w:rPr>
           </w:pPr>
-          <w:hyperlink w:anchor="_Toc448768534" w:history="1">
+          <w:hyperlink w:anchor="_Toc448872275" w:history="1">
             <w:r>
               <w:rPr>
                 <w:rStyle w:val="Hyperlink"/>
@@ -1461,7 +1464,7 @@
                 <w:noProof/>
                 <w:webHidden/>
               </w:rPr>
-              <w:instrText xml:space="preserve"> PAGEREF _Toc448768534 \h </w:instrText>
+              <w:instrText xml:space="preserve"> PAGEREF _Toc448872275 \h </w:instrText>
             </w:r>
             <w:r>
               <w:rPr>
@@ -1481,7 +1484,7 @@
                 <w:noProof/>
                 <w:webHidden/>
               </w:rPr>
-              <w:t>8</w:t>
+              <w:t>11</w:t>
             </w:r>
             <w:r>
               <w:rPr>
@@ -1508,7 +1511,7 @@
       <w:pPr>
         <w:pStyle w:val="Heading2"/>
       </w:pPr>
-      <w:bookmarkStart w:id="0" w:name="_Toc448768521"/>
+      <w:bookmarkStart w:id="0" w:name="_Toc448872262"/>
       <w:r>
         <w:t>Glossary of Terms and Abbreviations</w:t>
       </w:r>
@@ -1560,7 +1563,7 @@
       <w:pPr>
         <w:pStyle w:val="Heading2"/>
       </w:pPr>
-      <w:bookmarkStart w:id="1" w:name="_Toc448768522"/>
+      <w:bookmarkStart w:id="1" w:name="_Toc448872263"/>
       <w:r>
         <w:lastRenderedPageBreak/>
         <w:t>Introduction</w:t>
@@ -1693,7 +1696,7 @@
       <w:pPr>
         <w:pStyle w:val="Heading2"/>
       </w:pPr>
-      <w:bookmarkStart w:id="2" w:name="_Toc448768523"/>
+      <w:bookmarkStart w:id="2" w:name="_Toc448872264"/>
       <w:r>
         <w:t>Problem Articulation / Technical Specification</w:t>
       </w:r>
@@ -2039,29 +2042,13 @@
         <w:t xml:space="preserve"> </w:t>
       </w:r>
       <w:r>
-        <w:t xml:space="preserve">version of the </w:t>
-      </w:r>
-      <w:proofErr w:type="spellStart"/>
-      <w:r>
-        <w:t>OpenCV</w:t>
-      </w:r>
-      <w:proofErr w:type="spellEnd"/>
-      <w:r>
-        <w:t xml:space="preserve"> library natively written in C++</w:t>
+        <w:t>version of the OpenCV library natively written in C++</w:t>
       </w:r>
       <w:r>
         <w:t xml:space="preserve"> too Java [Java CV ref]</w:t>
       </w:r>
       <w:r>
-        <w:t xml:space="preserve">. The </w:t>
-      </w:r>
-      <w:proofErr w:type="spellStart"/>
-      <w:r>
-        <w:t>OpenCV</w:t>
-      </w:r>
-      <w:proofErr w:type="spellEnd"/>
-      <w:r>
-        <w:t xml:space="preserve"> java library essentially wraps the </w:t>
+        <w:t xml:space="preserve">. The OpenCV java library essentially wraps the </w:t>
       </w:r>
       <w:r>
         <w:t>C++ functionality in Java</w:t>
@@ -2166,13 +2153,8 @@
       <w:r>
         <w:t xml:space="preserve"> a human face with the use of trained </w:t>
       </w:r>
-      <w:proofErr w:type="spellStart"/>
-      <w:r>
-        <w:t>Haar</w:t>
-      </w:r>
-      <w:proofErr w:type="spellEnd"/>
-      <w:r>
-        <w:t xml:space="preserve"> feature cascade </w:t>
+      <w:r>
+        <w:t xml:space="preserve">Haar feature cascade </w:t>
       </w:r>
       <w:r>
         <w:t>classifiers provided by the Open</w:t>
@@ -2184,15 +2166,7 @@
         <w:t>CV library</w:t>
       </w:r>
       <w:r>
-        <w:t xml:space="preserve"> [</w:t>
-      </w:r>
-      <w:proofErr w:type="spellStart"/>
-      <w:r>
-        <w:t>Haar</w:t>
-      </w:r>
-      <w:proofErr w:type="spellEnd"/>
-      <w:r>
-        <w:t>]</w:t>
+        <w:t xml:space="preserve"> [Haar]</w:t>
       </w:r>
       <w:r>
         <w:t>.</w:t>
@@ -2217,23 +2191,7 @@
         <w:t xml:space="preserve">whilst optimising </w:t>
       </w:r>
       <w:r>
-        <w:t xml:space="preserve">the search results using an </w:t>
-      </w:r>
-      <w:proofErr w:type="spellStart"/>
-      <w:r>
-        <w:t>Adaboost</w:t>
-      </w:r>
-      <w:proofErr w:type="spellEnd"/>
-      <w:r>
-        <w:t xml:space="preserve"> algorithm [</w:t>
-      </w:r>
-      <w:proofErr w:type="spellStart"/>
-      <w:r>
-        <w:t>Adaboost</w:t>
-      </w:r>
-      <w:proofErr w:type="spellEnd"/>
-      <w:r>
-        <w:t>]</w:t>
+        <w:t>the search results using an Adaboost algorithm [Adaboost]</w:t>
       </w:r>
       <w:r>
         <w:t>.</w:t>
@@ -2271,7 +2229,7 @@
       <w:pPr>
         <w:pStyle w:val="Heading2"/>
       </w:pPr>
-      <w:bookmarkStart w:id="3" w:name="_Toc448768524"/>
+      <w:bookmarkStart w:id="3" w:name="_Toc448872265"/>
       <w:r>
         <w:t>The Solution</w:t>
       </w:r>
@@ -2315,38 +2273,17 @@
       </w:r>
     </w:p>
     <w:p>
-      <w:r>
-        <w:t xml:space="preserve">The proposed solution as displayed in </w:t>
-      </w:r>
-      <w:proofErr w:type="spellStart"/>
-      <w:r>
-        <w:t>figure.N</w:t>
-      </w:r>
-      <w:proofErr w:type="spellEnd"/>
-      <w:r>
-        <w:t xml:space="preserve"> will be developed </w:t>
-      </w:r>
-      <w:r>
-        <w:t xml:space="preserve">using a Java wrapper of the </w:t>
-      </w:r>
-      <w:proofErr w:type="spellStart"/>
-      <w:r>
-        <w:t>OpenCV</w:t>
-      </w:r>
-      <w:proofErr w:type="spellEnd"/>
-      <w:r>
-        <w:t xml:space="preserve"> library to enable simpler development of the program user interface so that efforts can be directed towards the main algorithms of the system.</w:t>
-      </w:r>
-      <w:r>
-        <w:t xml:space="preserve"> The </w:t>
-      </w:r>
-      <w:proofErr w:type="spellStart"/>
-      <w:r>
-        <w:t>OpenCV</w:t>
-      </w:r>
-      <w:proofErr w:type="spellEnd"/>
-      <w:r>
-        <w:t xml:space="preserve"> library is implemented in C++ programming language. Over the years wrappers and translated versions of the library have been developed to provide the ability for developers to utilise the libraries functionality from other programming languages such as Java. JavaFX library</w:t>
+      <w:pPr>
+        <w:spacing w:after="0"/>
+      </w:pPr>
+      <w:r>
+        <w:t xml:space="preserve">The proposed solution as displayed in figure.N will be developed </w:t>
+      </w:r>
+      <w:r>
+        <w:t>using a Java wrapper of the OpenCV library to enable simpler development of the program user interface so that efforts can be directed towards the main algorithms of the system.</w:t>
+      </w:r>
+      <w:r>
+        <w:t xml:space="preserve"> The OpenCV library is implemented in C++ programming language. Over the years wrappers and translated versions of the library have been developed to provide the ability for developers to utilise the libraries functionality from other programming languages such as Java. JavaFX library</w:t>
       </w:r>
       <w:r>
         <w:t xml:space="preserve"> [JavaFX]</w:t>
@@ -2381,29 +2318,13 @@
     </w:p>
     <w:p>
       <w:r>
-        <w:t>The open vison library provides a variety of classifiers that have been developed and trained to detect geometrical shapes. The classifier ‘</w:t>
-      </w:r>
-      <w:proofErr w:type="spellStart"/>
-      <w:r>
-        <w:t>haarClassifier_frontalFace_alt</w:t>
-      </w:r>
-      <w:proofErr w:type="spellEnd"/>
-      <w:r>
-        <w:t>’ that will be used to perform face detection is based on vi</w:t>
+        <w:t>The open vison library provides a variety of classifiers that have been developed and trained to detect geometrical shapes. The classifier ‘haarClassifier_frontalFace_alt’ that will be used to perform face detection is based on vi</w:t>
       </w:r>
       <w:r>
         <w:t>ola jones methodology</w:t>
       </w:r>
       <w:r>
-        <w:t xml:space="preserve"> which incorporates an </w:t>
-      </w:r>
-      <w:proofErr w:type="spellStart"/>
-      <w:r>
-        <w:t>Adaboost</w:t>
-      </w:r>
-      <w:proofErr w:type="spellEnd"/>
-      <w:r>
-        <w:t xml:space="preserve"> algorithm</w:t>
+        <w:t xml:space="preserve"> which incorporates an Adaboost algorithm</w:t>
       </w:r>
       <w:r>
         <w:t>.</w:t>
@@ -2437,31 +2358,13 @@
     </w:p>
     <w:p>
       <w:r>
-        <w:t xml:space="preserve">The prepared image is then added to the targeted database and re-trained to determine </w:t>
-      </w:r>
-      <w:proofErr w:type="spellStart"/>
-      <w:proofErr w:type="gramStart"/>
-      <w:r>
-        <w:t>eigen</w:t>
-      </w:r>
-      <w:proofErr w:type="spellEnd"/>
-      <w:proofErr w:type="gramEnd"/>
-      <w:r>
-        <w:t xml:space="preserve"> value decomposition.</w:t>
+        <w:t>The prepared image is then added to the targeted database and re-trained to determine eigen value decomposition.</w:t>
       </w:r>
     </w:p>
     <w:p>
       <w:r>
         <w:lastRenderedPageBreak/>
-        <w:t xml:space="preserve">This solution looks to associate the user as a known user at the login stage. A password is then entered to ensure a secure authentication system. It was decided not to use the facial recognition results alone to determine system access as the face detection carried out by the </w:t>
-      </w:r>
-      <w:proofErr w:type="spellStart"/>
-      <w:r>
-        <w:t>haar</w:t>
-      </w:r>
-      <w:proofErr w:type="spellEnd"/>
-      <w:r>
-        <w:t xml:space="preserve"> feature classifier could potentially be spoofed to gain access.</w:t>
+        <w:t>This solution looks to associate the user as a known user at the login stage. A password is then entered to ensure a secure authentication system. It was decided not to use the facial recognition results alone to determine system access as the face detection carried out by the haar feature classifier could potentially be spoofed to gain access.</w:t>
       </w:r>
       <w:r>
         <w:t xml:space="preserve"> </w:t>
@@ -2500,15 +2403,7 @@
     </w:p>
     <w:p>
       <w:r>
-        <w:t xml:space="preserve">Acceptance testing through thresholding comparison of trained data sets. The principal components represented as Eigen values and vectors are computed on the database image sets. The user image </w:t>
-      </w:r>
-      <w:proofErr w:type="gramStart"/>
-      <w:r>
-        <w:t>Is</w:t>
-      </w:r>
-      <w:proofErr w:type="gramEnd"/>
-      <w:r>
-        <w:t xml:space="preserve"> then captured using face detection and added to the relevant database image set. PCA analysis is then run on the updated image set which delivers a deviation percentage from the original analysis. The new image set is accepted if the value deviation is still in the given threshold of acceptance.</w:t>
+        <w:t>Acceptance testing through thresholding comparison of trained data sets. The principal components represented as Eigen values and vectors are computed on the database image sets. The user image Is then captured using face detection and added to the relevant database image set. PCA analysis is then run on the updated image set which delivers a deviation percentage from the original analysis. The new image set is accepted if the value deviation is still in the given threshold of acceptance.</w:t>
       </w:r>
     </w:p>
     <w:p>
@@ -2531,7 +2426,7 @@
       <w:pPr>
         <w:pStyle w:val="Heading2"/>
       </w:pPr>
-      <w:bookmarkStart w:id="4" w:name="_Toc448768525"/>
+      <w:bookmarkStart w:id="4" w:name="_Toc448872266"/>
       <w:r>
         <w:t>Literature Review</w:t>
       </w:r>
@@ -2808,16 +2703,11 @@
         <w:t xml:space="preserve"> to utilise the software. The Viola-Jones method of</w:t>
       </w:r>
       <w:r>
-        <w:t xml:space="preserve"> </w:t>
-      </w:r>
-      <w:proofErr w:type="spellStart"/>
-      <w:r>
-        <w:t>H</w:t>
+        <w:t xml:space="preserve"> H</w:t>
       </w:r>
       <w:r>
         <w:t>aar</w:t>
       </w:r>
-      <w:proofErr w:type="spellEnd"/>
       <w:r>
         <w:t>-like</w:t>
       </w:r>
@@ -2842,23 +2732,10 @@
         <w:spacing w:after="0"/>
       </w:pPr>
       <w:r>
-        <w:t xml:space="preserve">In December last year the company </w:t>
-      </w:r>
-      <w:proofErr w:type="spellStart"/>
-      <w:r>
-        <w:t>bioID</w:t>
-      </w:r>
-      <w:proofErr w:type="spellEnd"/>
-      <w:r>
-        <w:t xml:space="preserve"> [</w:t>
-      </w:r>
-      <w:proofErr w:type="spellStart"/>
-      <w:r>
-        <w:t>bioID</w:t>
-      </w:r>
-      <w:proofErr w:type="spellEnd"/>
-      <w:r>
-        <w:t>]</w:t>
+        <w:t>In December last year the company bioID</w:t>
+      </w:r>
+      <w:r>
+        <w:t xml:space="preserve"> [bioID]</w:t>
       </w:r>
       <w:r>
         <w:t xml:space="preserve"> released a facial recognition software solution for apple hardware. The software allows the use of face authentication to authorize access to devices such </w:t>
@@ -2932,11 +2809,9 @@
       <w:r>
         <w:t xml:space="preserve"> [DDFD]</w:t>
       </w:r>
-      <w:proofErr w:type="gramStart"/>
       <w:r>
         <w:t>.</w:t>
       </w:r>
-      <w:proofErr w:type="gramEnd"/>
       <w:r>
         <w:t xml:space="preserve"> The</w:t>
       </w:r>
@@ -2974,299 +2849,281 @@
         <w:t>systems on the market tod</w:t>
       </w:r>
       <w:r>
-        <w:t xml:space="preserve">ay as it can successfully detect partial faces, upside down oriented faces and largely obstructed </w:t>
-      </w:r>
-      <w:proofErr w:type="spellStart"/>
-      <w:r>
-        <w:t>faces.</w:t>
-      </w:r>
-      <w:proofErr w:type="spellEnd"/>
+        <w:t>ay as it can successfully detect partial faces, upside down oriented faces and largely obstructed faces.</w:t>
+      </w:r>
     </w:p>
     <w:p>
       <w:pPr>
         <w:spacing w:after="0"/>
       </w:pPr>
-      <w:proofErr w:type="spellStart"/>
       <w:r>
         <w:t>Cognite</w:t>
       </w:r>
       <w:r>
-        <w:t>c</w:t>
-      </w:r>
-      <w:proofErr w:type="spellEnd"/>
+        <w:t xml:space="preserve">c </w:t>
+      </w:r>
+      <w:r>
+        <w:t>is another company</w:t>
+      </w:r>
+      <w:r>
+        <w:t xml:space="preserve"> offering multipurpose face recognition </w:t>
+      </w:r>
+      <w:r>
+        <w:t>system solutions</w:t>
+      </w:r>
+      <w:r>
+        <w:t xml:space="preserve"> for</w:t>
+      </w:r>
+      <w:r>
+        <w:t xml:space="preserve"> use</w:t>
+      </w:r>
+      <w:r>
+        <w:t xml:space="preserve"> in security authentication</w:t>
+      </w:r>
+      <w:r>
+        <w:t xml:space="preserve"> in fields such as law enforcement, border control and ID fraud protection</w:t>
+      </w:r>
+      <w:r>
+        <w:t xml:space="preserve">. The company has been researching </w:t>
+      </w:r>
+      <w:r>
+        <w:t>facial recognition</w:t>
+      </w:r>
+      <w:r>
+        <w:t xml:space="preserve"> technology in collaboration with</w:t>
+      </w:r>
+      <w:r>
+        <w:t xml:space="preserve"> the university of Surrey and Technical University of Dresden</w:t>
+      </w:r>
+      <w:r>
+        <w:t xml:space="preserve"> since 2010 </w:t>
+      </w:r>
+      <w:r>
+        <w:t>[cognitec]</w:t>
+      </w:r>
+      <w:r>
+        <w:t>.</w:t>
+      </w:r>
+    </w:p>
+    <w:p>
+      <w:pPr>
+        <w:spacing w:after="0"/>
+      </w:pPr>
+    </w:p>
+    <w:p>
+      <w:pPr>
+        <w:spacing w:after="0"/>
+      </w:pPr>
+      <w:r>
+        <w:t>In a few months from now Microsoft windows 10 will be</w:t>
+      </w:r>
       <w:r>
         <w:t xml:space="preserve"> </w:t>
       </w:r>
       <w:r>
-        <w:t>is another company</w:t>
-      </w:r>
-      <w:r>
-        <w:t xml:space="preserve"> offering multipurpose face recognition </w:t>
-      </w:r>
-      <w:r>
-        <w:t>system solutions</w:t>
-      </w:r>
-      <w:r>
-        <w:t xml:space="preserve"> for</w:t>
-      </w:r>
-      <w:r>
-        <w:t xml:space="preserve"> use</w:t>
-      </w:r>
-      <w:r>
-        <w:t xml:space="preserve"> in security authentication</w:t>
-      </w:r>
-      <w:r>
-        <w:t xml:space="preserve"> in fields such as law enforcement, border control and ID fraud protection</w:t>
-      </w:r>
-      <w:r>
-        <w:t xml:space="preserve">. The company has been researching </w:t>
-      </w:r>
-      <w:r>
-        <w:t>facial recognition</w:t>
-      </w:r>
-      <w:r>
-        <w:t xml:space="preserve"> technology in collaboration with</w:t>
-      </w:r>
-      <w:r>
-        <w:t xml:space="preserve"> the university of Surrey and Technical University of Dresden</w:t>
-      </w:r>
-      <w:r>
-        <w:t xml:space="preserve"> since 2010 </w:t>
-      </w:r>
-      <w:r>
-        <w:t>[</w:t>
-      </w:r>
-      <w:proofErr w:type="spellStart"/>
-      <w:r>
-        <w:t>cognitec</w:t>
-      </w:r>
-      <w:proofErr w:type="spellEnd"/>
-      <w:r>
-        <w:t>]</w:t>
+        <w:t>introducing</w:t>
+      </w:r>
+      <w:r>
+        <w:t xml:space="preserve"> a new component dubbed </w:t>
+      </w:r>
+      <w:r>
+        <w:t>‘</w:t>
+      </w:r>
+      <w:r>
+        <w:t>Windows Hello</w:t>
+      </w:r>
+      <w:r>
+        <w:t>’ [windows hello] to their popular operating system. This new functionality will allow windows users to login using face recognition technologies. Microsoft claim this will be more secure than older authentication methods like passwords</w:t>
+      </w:r>
+      <w:r>
+        <w:t xml:space="preserve"> and will strengthen computer security as a whole</w:t>
       </w:r>
       <w:r>
         <w:t>.</w:t>
       </w:r>
     </w:p>
     <w:p>
+      <w:r>
+        <w:t xml:space="preserve">There are many organisations investing largely in face recognition development as the vision of effortless human computer interaction becomes a reality. The United </w:t>
+      </w:r>
+      <w:r>
+        <w:t>States National Intelligence Agency</w:t>
+      </w:r>
+      <w:r>
+        <w:t xml:space="preserve"> launched a development program in early 2014 named Janis</w:t>
+      </w:r>
+      <w:r>
+        <w:t xml:space="preserve"> []</w:t>
+      </w:r>
+      <w:r>
+        <w:t>.</w:t>
+      </w:r>
+      <w:r>
+        <w:t xml:space="preserve"> The aims of Janis is to</w:t>
+      </w:r>
+      <w:r>
+        <w:t xml:space="preserve"> compile a broad</w:t>
+      </w:r>
+      <w:r>
+        <w:t xml:space="preserve"> database of facial morphology</w:t>
+      </w:r>
+      <w:r>
+        <w:t xml:space="preserve"> derived from online digital media and sources to understand and develop more sophisticated and optimal facial analysis techniques</w:t>
+      </w:r>
+      <w:r>
+        <w:t>.</w:t>
+      </w:r>
+      <w:r>
+        <w:t xml:space="preserve"> This rich database will provide an intensive testing plane for facial recognition algorithms and will</w:t>
+      </w:r>
+      <w:r>
+        <w:t xml:space="preserve"> </w:t>
+      </w:r>
+      <w:r>
+        <w:t xml:space="preserve">accelerate their development. </w:t>
+      </w:r>
+    </w:p>
+    <w:p>
       <w:pPr>
         <w:spacing w:after="0"/>
       </w:pPr>
-    </w:p>
-    <w:p>
-      <w:pPr>
-        <w:spacing w:after="0"/>
-      </w:pPr>
-      <w:r>
-        <w:t>In a few months from now Microsoft windows 10 will be</w:t>
+      <w:r>
+        <w:t xml:space="preserve">Well </w:t>
+      </w:r>
+      <w:r>
+        <w:t>renowned</w:t>
+      </w:r>
+      <w:r>
+        <w:t xml:space="preserve"> security conferences</w:t>
       </w:r>
       <w:r>
         <w:t xml:space="preserve"> </w:t>
       </w:r>
       <w:r>
-        <w:t>introducing</w:t>
-      </w:r>
-      <w:r>
-        <w:t xml:space="preserve"> a new component dubbed </w:t>
-      </w:r>
-      <w:r>
-        <w:t>‘</w:t>
-      </w:r>
-      <w:r>
-        <w:t>Windows Hello</w:t>
-      </w:r>
-      <w:r>
-        <w:t>’ [windows hello] to their popular operating system. This new functionality will allow windows users to login using face recognition technologies. Microsoft claim this will be more secure than older authentication methods like passwords</w:t>
-      </w:r>
-      <w:r>
-        <w:t xml:space="preserve"> and will strengthen computer security as a whole</w:t>
+        <w:t>such as</w:t>
+      </w:r>
+      <w:r>
+        <w:t xml:space="preserve"> the Black Hat [</w:t>
+      </w:r>
+      <w:r>
+        <w:t>Back Hat</w:t>
+      </w:r>
+      <w:r>
+        <w:t>] and Def Con</w:t>
+      </w:r>
+      <w:r>
+        <w:t xml:space="preserve"> [Def Con]</w:t>
+      </w:r>
+      <w:r>
+        <w:t xml:space="preserve"> conferences</w:t>
+      </w:r>
+      <w:r>
+        <w:t xml:space="preserve"> attract some</w:t>
+      </w:r>
+      <w:r>
+        <w:t xml:space="preserve"> of the world’s leading specialists in information security under one roof to diverge and </w:t>
+      </w:r>
+      <w:r>
+        <w:t>discuss security practices and technologies. An article posted shortly after the Black Hat conference</w:t>
+      </w:r>
+      <w:r>
+        <w:t xml:space="preserve"> back in 2009 in Washington DC voiced concerns over facial biometric use for authentication. The salient features of the report demonstrated how early versions of face authentication integrated into Lenovo, Asus and Toshiba machines could be hacked and did not fulfil the necessary requirements. Altho</w:t>
+      </w:r>
+      <w:r>
+        <w:t>ugh facial analysis methods are becoming</w:t>
+      </w:r>
+      <w:r>
+        <w:t xml:space="preserve"> more sophisticated and reliable for security there are still concerns over</w:t>
+      </w:r>
+      <w:r>
+        <w:t xml:space="preserve"> the</w:t>
+      </w:r>
+      <w:r>
+        <w:t xml:space="preserve"> handling and management of biometric data due to its permanent nature.</w:t>
+      </w:r>
+    </w:p>
+    <w:p>
+      <w:r>
+        <w:t>A group of biometric computation experts demonstrated at the 2015 Black Hat conference how retinal analysis could be re-engineered and potentially hacked to falsify authentication</w:t>
+      </w:r>
+      <w:r>
+        <w:t xml:space="preserve"> [retinal hack black hat]</w:t>
       </w:r>
       <w:r>
         <w:t>.</w:t>
       </w:r>
-    </w:p>
-    <w:p>
-      <w:r>
-        <w:t xml:space="preserve">There are many organisations investing largely in face recognition development as the vision of effortless human computer interaction becomes a reality. The United </w:t>
-      </w:r>
-      <w:r>
-        <w:t>States National Intelligence Agency</w:t>
-      </w:r>
-      <w:r>
-        <w:t xml:space="preserve"> launched a development program in early 2014 named Janis</w:t>
-      </w:r>
-      <w:r>
-        <w:t xml:space="preserve"> []</w:t>
+      <w:r>
+        <w:t xml:space="preserve"> This form of re-engineering firstly required gaining access to the stored biometrical data but illustrated that even the most complex of biometric analysis </w:t>
+      </w:r>
+      <w:r>
+        <w:t>could</w:t>
+      </w:r>
+      <w:r>
+        <w:t xml:space="preserve"> be exploited.</w:t>
+      </w:r>
+      <w:r>
+        <w:t xml:space="preserve"> Amongst the concerns of biometrical data management their also worries that the integration of facial recognition systems increase surveillance coverage and reducing the public privacy.</w:t>
+      </w:r>
+    </w:p>
+    <w:p/>
+    <w:p>
+      <w:r>
+        <w:t>PCA is one of the most successful face detection algorithms to date.</w:t>
+      </w:r>
+      <w:r>
+        <w:t xml:space="preserve"> PCA</w:t>
+      </w:r>
+      <w:r>
+        <w:t xml:space="preserve"> is the method of reducing</w:t>
+      </w:r>
+      <w:r>
+        <w:t xml:space="preserve"> </w:t>
+      </w:r>
+      <w:r>
+        <w:t xml:space="preserve">dimensionality of </w:t>
+      </w:r>
+      <w:r>
+        <w:t>a</w:t>
+      </w:r>
+      <w:r>
+        <w:t xml:space="preserve"> data</w:t>
+      </w:r>
+      <w:r>
+        <w:t xml:space="preserve"> space</w:t>
+      </w:r>
+      <w:r>
+        <w:t xml:space="preserve"> also referred to as observational</w:t>
+      </w:r>
+      <w:r>
+        <w:t xml:space="preserve"> </w:t>
+      </w:r>
+      <w:r>
+        <w:t>variables</w:t>
+      </w:r>
+      <w:r>
+        <w:t xml:space="preserve">) and </w:t>
+      </w:r>
+      <w:r>
+        <w:t xml:space="preserve">extracting </w:t>
+      </w:r>
+      <w:r>
+        <w:t xml:space="preserve">data from the </w:t>
+      </w:r>
+      <w:r>
+        <w:lastRenderedPageBreak/>
+        <w:t>feature space (Independent Variables)</w:t>
+      </w:r>
+      <w:r>
+        <w:t xml:space="preserve"> which are needed </w:t>
+      </w:r>
+      <w:r>
+        <w:t>to represent the data economically</w:t>
       </w:r>
       <w:r>
         <w:t>.</w:t>
       </w:r>
       <w:r>
-        <w:t xml:space="preserve"> The aims of Janis is to</w:t>
-      </w:r>
-      <w:r>
-        <w:t xml:space="preserve"> compile a broad</w:t>
-      </w:r>
-      <w:r>
-        <w:t xml:space="preserve"> database of facial morphology</w:t>
-      </w:r>
-      <w:r>
-        <w:t xml:space="preserve"> derived from online digital media and sources to understand and develop more sophisticated and optimal facial analysis techniques</w:t>
-      </w:r>
-      <w:r>
-        <w:t>.</w:t>
-      </w:r>
-      <w:r>
-        <w:t xml:space="preserve"> This rich database will provide an intensive testing plane for facial recognition algorithms and will</w:t>
-      </w:r>
-      <w:r>
-        <w:t xml:space="preserve"> </w:t>
-      </w:r>
-      <w:r>
-        <w:t xml:space="preserve">accelerate their development. </w:t>
-      </w:r>
-    </w:p>
-    <w:p>
-      <w:r>
-        <w:t xml:space="preserve">Well </w:t>
-      </w:r>
-      <w:r>
-        <w:t>renowned</w:t>
-      </w:r>
-      <w:r>
-        <w:t xml:space="preserve"> security conferences</w:t>
-      </w:r>
-      <w:r>
-        <w:t xml:space="preserve"> </w:t>
-      </w:r>
-      <w:r>
-        <w:t>such as</w:t>
-      </w:r>
-      <w:r>
-        <w:t xml:space="preserve"> the Black Hat [</w:t>
-      </w:r>
-      <w:r>
-        <w:t>Back Hat</w:t>
-      </w:r>
-      <w:r>
-        <w:t>] and Def Con</w:t>
-      </w:r>
-      <w:r>
-        <w:t xml:space="preserve"> [Def Con]</w:t>
-      </w:r>
-      <w:r>
-        <w:t xml:space="preserve"> conferences</w:t>
-      </w:r>
-      <w:r>
-        <w:t xml:space="preserve"> attract some</w:t>
-      </w:r>
-      <w:r>
-        <w:t xml:space="preserve"> of the world’s leading specialists in information security under one roof to diverge and </w:t>
-      </w:r>
-      <w:r>
-        <w:t>discuss security practices and technologies. An article posted shortly after the Black Hat conference</w:t>
-      </w:r>
-      <w:r>
-        <w:t xml:space="preserve"> back in 2009 in Washington DC voiced concerns over facial biometric use for authentication. The salient features of the report demonstrated how early versions of face authentication integrated into Lenovo, Asus and Toshiba machines could be hacked and did not fulfil the necessary requirements. Altho</w:t>
-      </w:r>
-      <w:r>
-        <w:t>ugh facial analysis methods are becoming</w:t>
-      </w:r>
-      <w:r>
-        <w:t xml:space="preserve"> more sophisticated and reliable for security there are still concerns over</w:t>
-      </w:r>
-      <w:r>
-        <w:t xml:space="preserve"> the</w:t>
-      </w:r>
-      <w:r>
-        <w:t xml:space="preserve"> handling and management of biometric data due to its permanent nature.</w:t>
-      </w:r>
-    </w:p>
-    <w:p>
-      <w:r>
-        <w:t>A group of biometric computation experts demonstrated at the 2015 Black Hat conference how retinal analysis could be re-engineered and potentially hacked to falsify authentication</w:t>
-      </w:r>
-      <w:r>
-        <w:t xml:space="preserve"> [retinal hack black hat]</w:t>
-      </w:r>
-      <w:r>
-        <w:t>.</w:t>
-      </w:r>
-      <w:r>
-        <w:t xml:space="preserve"> This form of re-engineering firstly required gaining access to the stored biometrical data but illustrated that even the most complex of biometric analysis can be exploited.  </w:t>
-      </w:r>
-      <w:r>
-        <w:t xml:space="preserve"> </w:t>
-      </w:r>
-      <w:r>
-        <w:t xml:space="preserve"> </w:t>
-      </w:r>
-      <w:r>
-        <w:t xml:space="preserve"> </w:t>
-      </w:r>
-      <w:r>
-        <w:t xml:space="preserve">  </w:t>
-      </w:r>
-    </w:p>
-    <w:p/>
-    <w:p>
-      <w:r>
-        <w:t>PCA is one of the most successful face detection algorithms to date.</w:t>
-      </w:r>
-      <w:r>
-        <w:t xml:space="preserve"> PCA</w:t>
-      </w:r>
-      <w:r>
-        <w:t xml:space="preserve"> is the method of reducing</w:t>
-      </w:r>
-      <w:r>
-        <w:t xml:space="preserve"> </w:t>
-      </w:r>
-      <w:r>
-        <w:t xml:space="preserve">dimensionality of </w:t>
-      </w:r>
-      <w:r>
-        <w:t>a</w:t>
-      </w:r>
-      <w:r>
-        <w:t xml:space="preserve"> data</w:t>
-      </w:r>
-      <w:r>
-        <w:t xml:space="preserve"> space</w:t>
-      </w:r>
-      <w:r>
-        <w:t xml:space="preserve"> also referred to as observational</w:t>
-      </w:r>
-      <w:r>
-        <w:t xml:space="preserve"> </w:t>
-      </w:r>
-      <w:r>
-        <w:t>variables</w:t>
-      </w:r>
-      <w:r>
-        <w:t xml:space="preserve">) and </w:t>
-      </w:r>
-      <w:r>
-        <w:t xml:space="preserve">extracting </w:t>
-      </w:r>
-      <w:r>
-        <w:t>data from the feature space (Independent Variables)</w:t>
-      </w:r>
-      <w:r>
-        <w:t xml:space="preserve"> which are needed </w:t>
-      </w:r>
-      <w:r>
-        <w:t>to represent the data economically</w:t>
-      </w:r>
-      <w:r>
-        <w:t>.</w:t>
-      </w:r>
-      <w:r>
-        <w:t xml:space="preserve"> The </w:t>
-      </w:r>
-      <w:r>
-        <w:lastRenderedPageBreak/>
-        <w:t>feature space in this case is the Eigen Space in which derived principal components are projected to deduce Eigen values.</w:t>
+        <w:t xml:space="preserve"> The feature space in this case is the Eigen Space in which derived principal components are projected to deduce Eigen values.</w:t>
       </w:r>
     </w:p>
     <w:p>
@@ -3371,15 +3228,7 @@
         </w:numPr>
       </w:pPr>
       <w:r>
-        <w:t xml:space="preserve">Extended face </w:t>
-      </w:r>
-      <w:proofErr w:type="spellStart"/>
-      <w:r>
-        <w:t>recodnition</w:t>
-      </w:r>
-      <w:proofErr w:type="spellEnd"/>
-      <w:r>
-        <w:t xml:space="preserve"> research investigates the use of thermal cameras to collect image data. This allows a better representation of a 3D face model as it does not detect facial items such as glasses and records only heat signature data. </w:t>
+        <w:t xml:space="preserve">Extended face recodnition research investigates the use of thermal cameras to collect image data. This allows a better representation of a 3D face model as it does not detect facial items such as glasses and records only heat signature data. </w:t>
       </w:r>
       <w:hyperlink r:id="rId12" w:history="1">
         <w:r>
@@ -3398,7 +3247,7 @@
       <w:pPr>
         <w:pStyle w:val="Heading2"/>
       </w:pPr>
-      <w:bookmarkStart w:id="5" w:name="_Toc448768526"/>
+      <w:bookmarkStart w:id="5" w:name="_Toc448872267"/>
       <w:r>
         <w:t>Implementation</w:t>
       </w:r>
@@ -3410,32 +3259,75 @@
     <w:p/>
     <w:p>
       <w:r>
-        <w:t>Firstly an initial GUI was developed to</w:t>
+        <w:t>A basic GUI framework was initially implemented and later enhanced to satisfy the needs of interaction of the system. The JavaFX library used to develop the GUI allowed the creation of an MVC based model isolating the API and GUI allowing modular reuse of the system. As seen in figure.1 illustration of the login screen the login interface hosts camera feed functionality</w:t>
       </w:r>
     </w:p>
     <w:p/>
+    <w:p/>
+    <w:p/>
+    <w:p/>
+    <w:p/>
+    <w:p/>
+    <w:p/>
+    <w:p/>
+    <w:p>
+      <w:r>
+        <w:rPr>
+          <w:b/>
+        </w:rPr>
+        <w:lastRenderedPageBreak/>
+        <w:t>F</w:t>
+      </w:r>
+      <w:r>
+        <w:rPr>
+          <w:b/>
+        </w:rPr>
+        <w:t>igure.n</w:t>
+      </w:r>
+      <w:r>
+        <w:rPr>
+          <w:b/>
+        </w:rPr>
+        <w:t xml:space="preserve"> </w:t>
+      </w:r>
+      <w:r>
+        <w:t>Screenshot of login screen graphical user interface</w:t>
+      </w:r>
+    </w:p>
+    <w:p>
+      <w:r>
+        <w:rPr>
+          <w:noProof/>
+        </w:rPr>
+        <w:pict>
+          <v:shape id="_x0000_s1031" type="#_x0000_t75" style="position:absolute;margin-left:26.95pt;margin-top:3.3pt;width:363.7pt;height:255.25pt;z-index:251665408;mso-position-horizontal-relative:text;mso-position-vertical-relative:text;mso-width-relative:page;mso-height-relative:page">
+            <v:imagedata r:id="rId13" o:title="FRS_loginscreen"/>
+            <w10:wrap type="square"/>
+          </v:shape>
+        </w:pict>
+      </w:r>
+    </w:p>
+    <w:p/>
+    <w:p/>
+    <w:p/>
+    <w:p/>
+    <w:p/>
+    <w:p/>
+    <w:p/>
+    <w:p/>
+    <w:p/>
+    <w:p/>
+    <w:p>
+      <w:r>
+        <w:t xml:space="preserve">The login screen provides an area where the user can test </w:t>
+      </w:r>
+    </w:p>
     <w:p>
       <w:r>
         <w:t>Camera feed and capturing images.</w:t>
       </w:r>
       <w:r>
-        <w:t xml:space="preserve"> Video capture object is part of </w:t>
-      </w:r>
-      <w:proofErr w:type="spellStart"/>
-      <w:r>
-        <w:t>OpenCV</w:t>
-      </w:r>
-      <w:proofErr w:type="spellEnd"/>
-      <w:r>
-        <w:t xml:space="preserve"> library </w:t>
-      </w:r>
-      <w:proofErr w:type="spellStart"/>
-      <w:r>
-        <w:t>library</w:t>
-      </w:r>
-      <w:proofErr w:type="spellEnd"/>
-      <w:r>
-        <w:t>. Video input output.</w:t>
+        <w:t xml:space="preserve"> Video capture object is part of OpenCV library library. Video input output.</w:t>
       </w:r>
     </w:p>
     <w:p>
@@ -3445,82 +3337,47 @@
     </w:p>
     <w:p>
       <w:r>
-        <w:t xml:space="preserve">Face </w:t>
-      </w:r>
-      <w:proofErr w:type="spellStart"/>
-      <w:r>
-        <w:t>recogniton</w:t>
-      </w:r>
-      <w:proofErr w:type="spellEnd"/>
-      <w:r>
-        <w:t>. PCA Analysis</w:t>
-      </w:r>
-      <w:r>
-        <w:t xml:space="preserve">. Due to the limitations of the Java CV library a custom PCA class was implemented to compute principal </w:t>
-      </w:r>
-      <w:proofErr w:type="spellStart"/>
-      <w:r>
-        <w:t>compoenents</w:t>
-      </w:r>
-      <w:proofErr w:type="spellEnd"/>
-    </w:p>
-    <w:p>
-      <w:r>
-        <w:t xml:space="preserve">The use of third party maths libraries such as Jama Matrix toolkit and apache commons math library to compute </w:t>
-      </w:r>
-      <w:proofErr w:type="spellStart"/>
-      <w:proofErr w:type="gramStart"/>
-      <w:r>
-        <w:t>eigen</w:t>
-      </w:r>
-      <w:proofErr w:type="spellEnd"/>
-      <w:proofErr w:type="gramEnd"/>
-      <w:r>
-        <w:t xml:space="preserve"> decomposition. </w:t>
-      </w:r>
-      <w:proofErr w:type="spellStart"/>
-      <w:r>
-        <w:t>JavaCV</w:t>
-      </w:r>
-      <w:proofErr w:type="spellEnd"/>
+        <w:t>Face recogniton. PCA Analysis</w:t>
+      </w:r>
+      <w:r>
+        <w:t>. Due to the limitations of the Java CV library a custom PCA class was implemented to compute principal compoenents</w:t>
+      </w:r>
+    </w:p>
+    <w:p>
+      <w:r>
+        <w:t>The use of third party maths libraries such as Jama Matrix toolkit and apache commons math library to compute eigen decomposition. JavaCV</w:t>
+      </w:r>
     </w:p>
     <w:p>
       <w:r>
         <w:t>The strength of a stand-alone face recognition system used as a main authentication tool doesn’t appear to be the safest method of computer recognition as t</w:t>
       </w:r>
       <w:r>
-        <w:t xml:space="preserve">he face detection can be </w:t>
-      </w:r>
-      <w:proofErr w:type="spellStart"/>
-      <w:r>
-        <w:t>spoofe</w:t>
-      </w:r>
-      <w:proofErr w:type="spellEnd"/>
+        <w:t>he face detection can be spoofe</w:t>
+      </w:r>
     </w:p>
     <w:p/>
     <w:p>
       <w:r>
-        <w:lastRenderedPageBreak/>
         <w:t>It is common practice to select a sub set of the computed E</w:t>
       </w:r>
       <w:r>
-        <w:t xml:space="preserve">igen values. The highest variations is distance of the </w:t>
-      </w:r>
-      <w:proofErr w:type="spellStart"/>
-      <w:proofErr w:type="gramStart"/>
-      <w:r>
-        <w:t>eigen</w:t>
-      </w:r>
-      <w:proofErr w:type="spellEnd"/>
-      <w:proofErr w:type="gramEnd"/>
-      <w:r>
-        <w:t xml:space="preserve"> values are removed as they represent high </w:t>
-      </w:r>
-      <w:proofErr w:type="spellStart"/>
-      <w:r>
-        <w:t>frequenicies</w:t>
-      </w:r>
-      <w:proofErr w:type="spellEnd"/>
+        <w:t>igen values. The highest</w:t>
+      </w:r>
+      <w:r>
+        <w:t xml:space="preserve"> variations is distance </w:t>
+      </w:r>
+      <w:bookmarkStart w:id="6" w:name="_GoBack"/>
+      <w:bookmarkEnd w:id="6"/>
+      <w:r>
+        <w:t>of the E</w:t>
+      </w:r>
+      <w:r>
+        <w:t xml:space="preserve">igen values are removed as they represent high </w:t>
+      </w:r>
+      <w:r>
+        <w:t>frequencies</w:t>
+      </w:r>
       <w:r>
         <w:t xml:space="preserve"> of data. </w:t>
       </w:r>
@@ -3529,11 +3386,11 @@
       <w:pPr>
         <w:pStyle w:val="Heading2"/>
       </w:pPr>
-      <w:bookmarkStart w:id="6" w:name="_Toc448768527"/>
+      <w:bookmarkStart w:id="7" w:name="_Toc448872268"/>
       <w:r>
         <w:t>Testing: Verification and Validation</w:t>
       </w:r>
-      <w:bookmarkEnd w:id="6"/>
+      <w:bookmarkEnd w:id="7"/>
       <w:r>
         <w:t xml:space="preserve"> </w:t>
       </w:r>
@@ -3544,15 +3401,33 @@
         <w:t>Inanimate images/photos can be held in front of the camera and a face is successfully detected. Open CV’s trained classifiers are robust enough to detect images with very little features. This poses a security issue as user recognition can be spoofed without the necessary precautions being implemented to counter such forgery.</w:t>
       </w:r>
     </w:p>
+    <w:p/>
+    <w:p>
+      <w:r>
+        <w:t xml:space="preserve">Show </w:t>
+      </w:r>
+      <w:r>
+        <w:t>recognition</w:t>
+      </w:r>
+      <w:r>
+        <w:t xml:space="preserve"> results and thresholds. Discuss false negative matches, why and how can be </w:t>
+      </w:r>
+      <w:r>
+        <w:t>countered</w:t>
+      </w:r>
+      <w:r>
+        <w:t>.</w:t>
+      </w:r>
+    </w:p>
     <w:p>
       <w:pPr>
         <w:pStyle w:val="Heading2"/>
       </w:pPr>
-      <w:bookmarkStart w:id="7" w:name="_Toc448768528"/>
+      <w:bookmarkStart w:id="8" w:name="_Toc448872269"/>
       <w:r>
         <w:t>Discussion</w:t>
       </w:r>
-      <w:bookmarkEnd w:id="7"/>
+      <w:bookmarkEnd w:id="8"/>
       <w:r>
         <w:t xml:space="preserve"> </w:t>
       </w:r>
@@ -3560,63 +3435,7 @@
     <w:p/>
     <w:p>
       <w:r>
-        <w:t xml:space="preserve">When </w:t>
-      </w:r>
-      <w:proofErr w:type="spellStart"/>
-      <w:r>
-        <w:t>opencv</w:t>
-      </w:r>
-      <w:proofErr w:type="spellEnd"/>
-      <w:r>
-        <w:t xml:space="preserve"> was ported too </w:t>
-      </w:r>
-      <w:proofErr w:type="spellStart"/>
-      <w:r>
-        <w:t>javaCV</w:t>
-      </w:r>
-      <w:proofErr w:type="spellEnd"/>
-      <w:r>
-        <w:t xml:space="preserve"> the </w:t>
-      </w:r>
-      <w:proofErr w:type="spellStart"/>
-      <w:r>
-        <w:t>contrib</w:t>
-      </w:r>
-      <w:proofErr w:type="spellEnd"/>
-      <w:r>
-        <w:t xml:space="preserve"> module was not part of the implementation. This module contained useful </w:t>
-      </w:r>
-      <w:proofErr w:type="spellStart"/>
-      <w:r>
-        <w:t>functionlkity</w:t>
-      </w:r>
-      <w:proofErr w:type="spellEnd"/>
-      <w:r>
-        <w:t xml:space="preserve"> for </w:t>
-      </w:r>
-      <w:proofErr w:type="spellStart"/>
-      <w:r>
-        <w:t>FaceRecognize</w:t>
-      </w:r>
-      <w:proofErr w:type="spellEnd"/>
-      <w:r>
-        <w:t xml:space="preserve"> class. A JNI (Java Native Library) could be used to access </w:t>
-      </w:r>
-      <w:proofErr w:type="spellStart"/>
-      <w:r>
-        <w:t>opencv</w:t>
-      </w:r>
-      <w:proofErr w:type="spellEnd"/>
-      <w:r>
-        <w:t xml:space="preserve"> functionality in </w:t>
-      </w:r>
-      <w:proofErr w:type="spellStart"/>
-      <w:r>
-        <w:t>c++</w:t>
-      </w:r>
-      <w:proofErr w:type="spellEnd"/>
-      <w:r>
-        <w:t xml:space="preserve"> although this would be more resource intensive</w:t>
+        <w:t>When opencv was ported too javaCV the contrib module was not part of the implementation. This module contained useful functionlkity for FaceRecognize class. A JNI (Java Native Library) could be used to access opencv functionality in c++ although this would be more resource intensive</w:t>
       </w:r>
     </w:p>
     <w:p/>
@@ -3624,11 +3443,11 @@
       <w:pPr>
         <w:pStyle w:val="Heading2"/>
       </w:pPr>
-      <w:bookmarkStart w:id="8" w:name="_Toc448768529"/>
+      <w:bookmarkStart w:id="9" w:name="_Toc448872270"/>
       <w:r>
         <w:t>Conclusion</w:t>
       </w:r>
-      <w:bookmarkEnd w:id="8"/>
+      <w:bookmarkEnd w:id="9"/>
       <w:r>
         <w:t xml:space="preserve"> </w:t>
       </w:r>
@@ -3644,11 +3463,11 @@
       <w:pPr>
         <w:pStyle w:val="Heading2"/>
       </w:pPr>
-      <w:bookmarkStart w:id="9" w:name="_Toc448768530"/>
+      <w:bookmarkStart w:id="10" w:name="_Toc448872271"/>
       <w:r>
         <w:t>Project Commentary</w:t>
       </w:r>
-      <w:bookmarkEnd w:id="9"/>
+      <w:bookmarkEnd w:id="10"/>
       <w:r>
         <w:t xml:space="preserve"> </w:t>
       </w:r>
@@ -3658,11 +3477,11 @@
       <w:pPr>
         <w:pStyle w:val="Heading2"/>
       </w:pPr>
-      <w:bookmarkStart w:id="10" w:name="_Toc448768531"/>
+      <w:bookmarkStart w:id="11" w:name="_Toc448872272"/>
       <w:r>
         <w:t>Social, Legal, Health &amp; Safety and Ethical Issues</w:t>
       </w:r>
-      <w:bookmarkEnd w:id="10"/>
+      <w:bookmarkEnd w:id="11"/>
       <w:r>
         <w:t xml:space="preserve"> </w:t>
       </w:r>
@@ -3673,15 +3492,7 @@
         <w:t>There are many ethical arguments to the analysis and storage of biometrical data</w:t>
       </w:r>
       <w:r>
-        <w:t xml:space="preserve">. Biometrics </w:t>
-      </w:r>
-      <w:proofErr w:type="spellStart"/>
-      <w:r>
-        <w:t>uniquesly</w:t>
-      </w:r>
-      <w:proofErr w:type="spellEnd"/>
-      <w:r>
-        <w:t xml:space="preserve"> identify</w:t>
+        <w:t>. Biometrics uniquesly identify</w:t>
       </w:r>
       <w:r>
         <w:t xml:space="preserve"> a person with biometric data and can’t be changed easily. If your authentication password or forms of identity such as bank card become compromised they can easily be changed although human like features such as the face are much harder to modify.</w:t>
@@ -3727,72 +3538,32 @@
       <w:pPr>
         <w:pStyle w:val="Heading2"/>
       </w:pPr>
-      <w:bookmarkStart w:id="11" w:name="_Toc448768532"/>
+      <w:bookmarkStart w:id="12" w:name="_Toc448872273"/>
       <w:r>
         <w:t>Reflection</w:t>
       </w:r>
-      <w:bookmarkEnd w:id="11"/>
+      <w:bookmarkEnd w:id="12"/>
     </w:p>
     <w:p/>
     <w:p>
       <w:r>
+        <w:t>Naturally the originally determined success criteria in the PID document are very general and needed further definition.</w:t>
+      </w:r>
+    </w:p>
+    <w:p>
+      <w:r>
+        <w:t>To ensure a reliable and secure authentication system scenarios such as user image spoofing where the unknown user attempting to log in holds up an image of a known user must be consider.</w:t>
+      </w:r>
+    </w:p>
+    <w:p>
+      <w:r>
+        <w:t>The project deliverable defined in the PID where unrealistic. Which ones why, what took up time.</w:t>
+      </w:r>
+    </w:p>
+    <w:p>
+      <w:r>
         <w:lastRenderedPageBreak/>
-        <w:t>Naturally the originally determined success criteria in the PID document are very general and needed further definition.</w:t>
-      </w:r>
-    </w:p>
-    <w:p>
-      <w:r>
-        <w:t>To ensure a reliable and secure authentication system scenarios such as user image spoofing where the unknown user attempting to log in holds up an image of a known user must be consider.</w:t>
-      </w:r>
-    </w:p>
-    <w:p>
-      <w:r>
-        <w:t>The project deliverable defined in the PID where unrealistic. Which ones why, what took up time.</w:t>
-      </w:r>
-    </w:p>
-    <w:p>
-      <w:r>
-        <w:t xml:space="preserve">JNI (Java Native Interface) can be used to </w:t>
-      </w:r>
-      <w:proofErr w:type="spellStart"/>
-      <w:r>
-        <w:t>utlise</w:t>
-      </w:r>
-      <w:proofErr w:type="spellEnd"/>
-      <w:r>
-        <w:t xml:space="preserve"> C++ code. The native C++ </w:t>
-      </w:r>
-      <w:proofErr w:type="spellStart"/>
-      <w:r>
-        <w:t>openCV</w:t>
-      </w:r>
-      <w:proofErr w:type="spellEnd"/>
-      <w:r>
-        <w:t xml:space="preserve"> library offers a very robust </w:t>
-      </w:r>
-      <w:proofErr w:type="spellStart"/>
-      <w:r>
-        <w:t>FaceRecognizer</w:t>
-      </w:r>
-      <w:proofErr w:type="spellEnd"/>
-      <w:r>
-        <w:t xml:space="preserve"> class that can determine the age and gender of a user. It also features live detection functionality that can </w:t>
-      </w:r>
-      <w:proofErr w:type="spellStart"/>
-      <w:r>
-        <w:t>differentiatre</w:t>
-      </w:r>
-      <w:proofErr w:type="spellEnd"/>
-      <w:r>
-        <w:t xml:space="preserve"> between a live and inanimate subject. This functionality cleverly exploits the movement of eyes and skin tone changes to conclude whether the user is a real person [ref to live </w:t>
-      </w:r>
-      <w:proofErr w:type="spellStart"/>
-      <w:r>
-        <w:t>detctor</w:t>
-      </w:r>
-      <w:proofErr w:type="spellEnd"/>
-      <w:r>
-        <w:t xml:space="preserve">] </w:t>
+        <w:t xml:space="preserve">JNI (Java Native Interface) can be used to utlise C++ code. The native C++ openCV library offers a very robust FaceRecognizer class that can determine the age and gender of a user. It also features live detection functionality that can differentiatre between a live and inanimate subject. This functionality cleverly exploits the movement of eyes and skin tone changes to conclude whether the user is a real person [ref to live detctor] </w:t>
       </w:r>
     </w:p>
     <w:p/>
@@ -3800,11 +3571,11 @@
       <w:pPr>
         <w:pStyle w:val="Heading2"/>
       </w:pPr>
-      <w:bookmarkStart w:id="12" w:name="_Toc448768533"/>
+      <w:bookmarkStart w:id="13" w:name="_Toc448872274"/>
       <w:r>
         <w:t>References</w:t>
       </w:r>
-      <w:bookmarkEnd w:id="12"/>
+      <w:bookmarkEnd w:id="13"/>
     </w:p>
     <w:p/>
     <w:p>
@@ -3814,17 +3585,9 @@
     </w:p>
     <w:p>
       <w:r>
-        <w:t xml:space="preserve">[] Network World, US intelligence wants to radically enhance facial recognition software [online]. Available </w:t>
-      </w:r>
-      <w:proofErr w:type="gramStart"/>
-      <w:r>
-        <w:t>at :</w:t>
-      </w:r>
-      <w:proofErr w:type="gramEnd"/>
-      <w:r>
-        <w:t xml:space="preserve"> </w:t>
-      </w:r>
-      <w:hyperlink r:id="rId13" w:history="1">
+        <w:t xml:space="preserve">[] Network World, US intelligence wants to radically enhance facial recognition software [online]. Available at : </w:t>
+      </w:r>
+      <w:hyperlink r:id="rId14" w:history="1">
         <w:r>
           <w:rPr>
             <w:rStyle w:val="Hyperlink"/>
@@ -3838,35 +3601,19 @@
     </w:p>
     <w:p>
       <w:r>
-        <w:t>[</w:t>
-      </w:r>
-      <w:proofErr w:type="gramStart"/>
-      <w:r>
-        <w:t>viola</w:t>
-      </w:r>
-      <w:proofErr w:type="gramEnd"/>
-      <w:r>
-        <w:t xml:space="preserve"> ref]</w:t>
-      </w:r>
-    </w:p>
-    <w:p>
-      <w:r>
-        <w:t>[</w:t>
-      </w:r>
-      <w:proofErr w:type="spellStart"/>
-      <w:r>
-        <w:t>Haar</w:t>
-      </w:r>
-      <w:proofErr w:type="spellEnd"/>
-      <w:r>
-        <w:t xml:space="preserve"> feature classification]</w:t>
+        <w:t>[viola ref]</w:t>
+      </w:r>
+    </w:p>
+    <w:p>
+      <w:r>
+        <w:t>[Haar feature classification]</w:t>
       </w:r>
     </w:p>
     <w:p>
       <w:r>
         <w:t xml:space="preserve">[Java CV ref] </w:t>
       </w:r>
-      <w:hyperlink r:id="rId14" w:history="1">
+      <w:hyperlink r:id="rId15" w:history="1">
         <w:r>
           <w:rPr>
             <w:rStyle w:val="Hyperlink"/>
@@ -3885,19 +3632,9 @@
     </w:p>
     <w:p>
       <w:r>
-        <w:t>[</w:t>
-      </w:r>
-      <w:proofErr w:type="spellStart"/>
-      <w:proofErr w:type="gramStart"/>
-      <w:r>
-        <w:t>conigtec</w:t>
-      </w:r>
-      <w:proofErr w:type="spellEnd"/>
-      <w:proofErr w:type="gramEnd"/>
-      <w:r>
-        <w:t xml:space="preserve">] </w:t>
-      </w:r>
-      <w:hyperlink r:id="rId15" w:history="1">
+        <w:t xml:space="preserve">[conigtec] </w:t>
+      </w:r>
+      <w:hyperlink r:id="rId16" w:history="1">
         <w:r>
           <w:rPr>
             <w:rStyle w:val="Hyperlink"/>
@@ -3918,17 +3655,7 @@
     </w:p>
     <w:p>
       <w:r>
-        <w:t>[</w:t>
-      </w:r>
-      <w:proofErr w:type="spellStart"/>
-      <w:proofErr w:type="gramStart"/>
-      <w:r>
-        <w:t>bioID</w:t>
-      </w:r>
-      <w:proofErr w:type="spellEnd"/>
-      <w:proofErr w:type="gramEnd"/>
-      <w:r>
-        <w:t>]</w:t>
+        <w:t>[bioID]</w:t>
       </w:r>
     </w:p>
     <w:p>
@@ -3948,34 +3675,26 @@
     </w:p>
     <w:p>
       <w:r>
-        <w:t>[</w:t>
-      </w:r>
-      <w:proofErr w:type="gramStart"/>
-      <w:r>
-        <w:t>retinal</w:t>
-      </w:r>
-      <w:proofErr w:type="gramEnd"/>
-      <w:r>
-        <w:t xml:space="preserve"> hack black hat]</w:t>
+        <w:t>[retinal hack black hat]</w:t>
       </w:r>
     </w:p>
     <w:p>
       <w:pPr>
         <w:pStyle w:val="Heading2"/>
       </w:pPr>
-      <w:bookmarkStart w:id="13" w:name="_Toc448768534"/>
+      <w:bookmarkStart w:id="14" w:name="_Toc448872275"/>
       <w:r>
         <w:t>Appendices</w:t>
       </w:r>
-      <w:bookmarkEnd w:id="13"/>
+      <w:bookmarkEnd w:id="14"/>
       <w:r>
         <w:t xml:space="preserve"> </w:t>
       </w:r>
     </w:p>
     <w:p/>
     <w:sectPr>
-      <w:headerReference w:type="default" r:id="rId16"/>
-      <w:footerReference w:type="default" r:id="rId17"/>
+      <w:headerReference w:type="default" r:id="rId17"/>
+      <w:footerReference w:type="default" r:id="rId18"/>
       <w:pgSz w:w="11906" w:h="17338"/>
       <w:pgMar w:top="1890" w:right="1168" w:bottom="787" w:left="1357" w:header="720" w:footer="720" w:gutter="0"/>
       <w:pgNumType w:start="0"/>
@@ -4047,7 +3766,7 @@
           <w:rPr>
             <w:noProof/>
           </w:rPr>
-          <w:t>3</w:t>
+          <w:t>8</w:t>
         </w:r>
         <w:r>
           <w:rPr>
@@ -5549,10 +5268,12 @@
     <w:rsidRoot w:val="00BF7652"/>
     <w:rsid w:val="001227E5"/>
     <w:rsid w:val="002E4084"/>
+    <w:rsid w:val="004B7841"/>
     <w:rsid w:val="005D1E93"/>
     <w:rsid w:val="00657BC5"/>
     <w:rsid w:val="00772BFB"/>
     <w:rsid w:val="00854A14"/>
+    <w:rsid w:val="00965197"/>
     <w:rsid w:val="00AB584B"/>
     <w:rsid w:val="00B5399B"/>
     <w:rsid w:val="00BF7652"/>
@@ -6372,7 +6093,7 @@
 </file>
 
 <file path=customXml/itemProps2.xml><?xml version="1.0" encoding="utf-8"?>
-<ds:datastoreItem xmlns:ds="http://schemas.openxmlformats.org/officeDocument/2006/customXml" ds:itemID="{DCC03B96-66FF-4DAE-B776-16E9EAE24692}">
+<ds:datastoreItem xmlns:ds="http://schemas.openxmlformats.org/officeDocument/2006/customXml" ds:itemID="{D9BCA767-0C4E-439A-8C9B-5727F47CAD72}">
   <ds:schemaRefs>
     <ds:schemaRef ds:uri="http://schemas.openxmlformats.org/officeDocument/2006/bibliography"/>
   </ds:schemaRefs>

</xml_diff>